<commit_message>
Intro, methods, data table updates
</commit_message>
<xml_diff>
--- a/Write up/Chapter1_methods.docx
+++ b/Write up/Chapter1_methods.docx
@@ -24,54 +24,12 @@
           <w:iCs/>
         </w:rPr>
       </w:pPr>
-      <w:commentRangeStart w:id="0"/>
-      <w:r>
-        <w:rPr>
-          <w:i/>
-          <w:iCs/>
-        </w:rPr>
-        <w:t>Study area</w:t>
-      </w:r>
-    </w:p>
-    <w:p>
-      <w:r>
-        <w:t xml:space="preserve">Cambodia </w:t>
-      </w:r>
-      <w:proofErr w:type="gramStart"/>
-      <w:r>
-        <w:t>is located in</w:t>
-      </w:r>
-      <w:proofErr w:type="gramEnd"/>
-      <w:r>
-        <w:t xml:space="preserve"> mainland southeast Asia and is bordered by Laos (NE), Thailand (NW), Vietnam (E), and the Gulf of Thailand (SW) (Figure x).  </w:t>
-      </w:r>
-      <w:r>
-        <w:t>The country has a surface area of 1</w:t>
-      </w:r>
-      <w:r>
-        <w:t>76,520</w:t>
-      </w:r>
-      <w:r>
-        <w:t xml:space="preserve"> km2</w:t>
-      </w:r>
-      <w:r>
-        <w:t xml:space="preserve"> (UNCTAD, 2020)</w:t>
-      </w:r>
-      <w:r>
-        <w:t xml:space="preserve"> and </w:t>
-      </w:r>
-      <w:r>
-        <w:t xml:space="preserve">is located at latitudes 10-14deg north of the equator and thus has a tropical monsoon climate (McSweeney et al. 2010). </w:t>
-      </w:r>
-      <w:r>
-        <w:t xml:space="preserve"> Details on % forest cover for the country over the study period (world resources institute, Hansen science paper). </w:t>
-      </w:r>
-      <w:commentRangeEnd w:id="0"/>
-      <w:r>
-        <w:rPr>
-          <w:rStyle w:val="CommentReference"/>
-        </w:rPr>
-        <w:commentReference w:id="0"/>
+      <w:r>
+        <w:rPr>
+          <w:i/>
+          <w:iCs/>
+        </w:rPr>
+        <w:t>Data</w:t>
       </w:r>
     </w:p>
     <w:p>
@@ -86,25 +44,10 @@
           <w:i/>
           <w:iCs/>
         </w:rPr>
-        <w:t>Data</w:t>
+        <w:t>Data sources</w:t>
       </w:r>
     </w:p>
-    <w:p>
-      <w:pPr>
-        <w:rPr>
-          <w:i/>
-          <w:iCs/>
-        </w:rPr>
-      </w:pPr>
-      <w:r>
-        <w:rPr>
-          <w:i/>
-          <w:iCs/>
-        </w:rPr>
-        <w:tab/>
-        <w:t>Data sources</w:t>
-      </w:r>
-    </w:p>
+    <w:p/>
     <w:p>
       <w:pPr>
         <w:rPr>
@@ -211,61 +154,6 @@
     </w:sectPr>
   </w:body>
 </w:document>
-</file>
-
-<file path=word/comments.xml><?xml version="1.0" encoding="utf-8"?>
-<w:comments xmlns:wpc="http://schemas.microsoft.com/office/word/2010/wordprocessingCanvas" xmlns:cx="http://schemas.microsoft.com/office/drawing/2014/chartex" xmlns:cx1="http://schemas.microsoft.com/office/drawing/2015/9/8/chartex" xmlns:cx2="http://schemas.microsoft.com/office/drawing/2015/10/21/chartex" xmlns:cx3="http://schemas.microsoft.com/office/drawing/2016/5/9/chartex" xmlns:cx4="http://schemas.microsoft.com/office/drawing/2016/5/10/chartex" xmlns:cx5="http://schemas.microsoft.com/office/drawing/2016/5/11/chartex" xmlns:cx6="http://schemas.microsoft.com/office/drawing/2016/5/12/chartex" xmlns:cx7="http://schemas.microsoft.com/office/drawing/2016/5/13/chartex" xmlns:cx8="http://schemas.microsoft.com/office/drawing/2016/5/14/chartex" xmlns:mc="http://schemas.openxmlformats.org/markup-compatibility/2006" xmlns:aink="http://schemas.microsoft.com/office/drawing/2016/ink" xmlns:am3d="http://schemas.microsoft.com/office/drawing/2017/model3d" xmlns:o="urn:schemas-microsoft-com:office:office" xmlns:r="http://schemas.openxmlformats.org/officeDocument/2006/relationships" xmlns:m="http://schemas.openxmlformats.org/officeDocument/2006/math" xmlns:v="urn:schemas-microsoft-com:vml" xmlns:wp14="http://schemas.microsoft.com/office/word/2010/wordprocessingDrawing" xmlns:wp="http://schemas.openxmlformats.org/drawingml/2006/wordprocessingDrawing" xmlns:w10="urn:schemas-microsoft-com:office:word" xmlns:w="http://schemas.openxmlformats.org/wordprocessingml/2006/main" xmlns:w14="http://schemas.microsoft.com/office/word/2010/wordml" xmlns:w15="http://schemas.microsoft.com/office/word/2012/wordml" xmlns:w16cex="http://schemas.microsoft.com/office/word/2018/wordml/cex" xmlns:w16cid="http://schemas.microsoft.com/office/word/2016/wordml/cid" xmlns:w16="http://schemas.microsoft.com/office/word/2018/wordml" xmlns:w16se="http://schemas.microsoft.com/office/word/2015/wordml/symex" xmlns:wpg="http://schemas.microsoft.com/office/word/2010/wordprocessingGroup" xmlns:wpi="http://schemas.microsoft.com/office/word/2010/wordprocessingInk" xmlns:wne="http://schemas.microsoft.com/office/word/2006/wordml" xmlns:wps="http://schemas.microsoft.com/office/word/2010/wordprocessingShape" mc:Ignorable="w14 w15 w16se w16cid w16 w16cex wp14">
-  <w:comment w:id="0" w:author="Matthew Nuttall" w:date="2020-07-30T13:42:00Z" w:initials="MN">
-    <w:p>
-      <w:pPr>
-        <w:pStyle w:val="CommentText"/>
-      </w:pPr>
-      <w:r>
-        <w:rPr>
-          <w:rStyle w:val="CommentReference"/>
-        </w:rPr>
-        <w:annotationRef/>
-      </w:r>
-      <w:r>
-        <w:t xml:space="preserve">Maybe I </w:t>
-      </w:r>
-      <w:proofErr w:type="gramStart"/>
-      <w:r>
-        <w:t>don’t</w:t>
-      </w:r>
-      <w:proofErr w:type="gramEnd"/>
-      <w:r>
-        <w:t xml:space="preserve"> need this section at all. Maybe I should just have a more detailed “background” section above the methods, where I can go into detail about Cambodia’s economy and forest cover. </w:t>
-      </w:r>
-    </w:p>
-  </w:comment>
-</w:comments>
-</file>
-
-<file path=word/commentsExtended.xml><?xml version="1.0" encoding="utf-8"?>
-<w15:commentsEx xmlns:wpc="http://schemas.microsoft.com/office/word/2010/wordprocessingCanvas" xmlns:cx="http://schemas.microsoft.com/office/drawing/2014/chartex" xmlns:cx1="http://schemas.microsoft.com/office/drawing/2015/9/8/chartex" xmlns:cx2="http://schemas.microsoft.com/office/drawing/2015/10/21/chartex" xmlns:cx3="http://schemas.microsoft.com/office/drawing/2016/5/9/chartex" xmlns:cx4="http://schemas.microsoft.com/office/drawing/2016/5/10/chartex" xmlns:cx5="http://schemas.microsoft.com/office/drawing/2016/5/11/chartex" xmlns:cx6="http://schemas.microsoft.com/office/drawing/2016/5/12/chartex" xmlns:cx7="http://schemas.microsoft.com/office/drawing/2016/5/13/chartex" xmlns:cx8="http://schemas.microsoft.com/office/drawing/2016/5/14/chartex" xmlns:mc="http://schemas.openxmlformats.org/markup-compatibility/2006" xmlns:aink="http://schemas.microsoft.com/office/drawing/2016/ink" xmlns:am3d="http://schemas.microsoft.com/office/drawing/2017/model3d" xmlns:o="urn:schemas-microsoft-com:office:office" xmlns:r="http://schemas.openxmlformats.org/officeDocument/2006/relationships" xmlns:m="http://schemas.openxmlformats.org/officeDocument/2006/math" xmlns:v="urn:schemas-microsoft-com:vml" xmlns:wp14="http://schemas.microsoft.com/office/word/2010/wordprocessingDrawing" xmlns:wp="http://schemas.openxmlformats.org/drawingml/2006/wordprocessingDrawing" xmlns:w10="urn:schemas-microsoft-com:office:word" xmlns:w="http://schemas.openxmlformats.org/wordprocessingml/2006/main" xmlns:w14="http://schemas.microsoft.com/office/word/2010/wordml" xmlns:w15="http://schemas.microsoft.com/office/word/2012/wordml" xmlns:w16cex="http://schemas.microsoft.com/office/word/2018/wordml/cex" xmlns:w16cid="http://schemas.microsoft.com/office/word/2016/wordml/cid" xmlns:w16="http://schemas.microsoft.com/office/word/2018/wordml" xmlns:w16se="http://schemas.microsoft.com/office/word/2015/wordml/symex" xmlns:wpg="http://schemas.microsoft.com/office/word/2010/wordprocessingGroup" xmlns:wpi="http://schemas.microsoft.com/office/word/2010/wordprocessingInk" xmlns:wne="http://schemas.microsoft.com/office/word/2006/wordml" xmlns:wps="http://schemas.microsoft.com/office/word/2010/wordprocessingShape" mc:Ignorable="w14 w15 w16se w16cid w16 w16cex wp14">
-  <w15:commentEx w15:paraId="79875CFF" w15:done="0"/>
-</w15:commentsEx>
-</file>
-
-<file path=word/commentsExtensible.xml><?xml version="1.0" encoding="utf-8"?>
-<w16cex:commentsExtensible xmlns:wpc="http://schemas.microsoft.com/office/word/2010/wordprocessingCanvas" xmlns:cx="http://schemas.microsoft.com/office/drawing/2014/chartex" xmlns:cx1="http://schemas.microsoft.com/office/drawing/2015/9/8/chartex" xmlns:cx2="http://schemas.microsoft.com/office/drawing/2015/10/21/chartex" xmlns:cx3="http://schemas.microsoft.com/office/drawing/2016/5/9/chartex" xmlns:cx4="http://schemas.microsoft.com/office/drawing/2016/5/10/chartex" xmlns:cx5="http://schemas.microsoft.com/office/drawing/2016/5/11/chartex" xmlns:cx6="http://schemas.microsoft.com/office/drawing/2016/5/12/chartex" xmlns:cx7="http://schemas.microsoft.com/office/drawing/2016/5/13/chartex" xmlns:cx8="http://schemas.microsoft.com/office/drawing/2016/5/14/chartex" xmlns:mc="http://schemas.openxmlformats.org/markup-compatibility/2006" xmlns:aink="http://schemas.microsoft.com/office/drawing/2016/ink" xmlns:am3d="http://schemas.microsoft.com/office/drawing/2017/model3d" xmlns:o="urn:schemas-microsoft-com:office:office" xmlns:r="http://schemas.openxmlformats.org/officeDocument/2006/relationships" xmlns:m="http://schemas.openxmlformats.org/officeDocument/2006/math" xmlns:v="urn:schemas-microsoft-com:vml" xmlns:wp14="http://schemas.microsoft.com/office/word/2010/wordprocessingDrawing" xmlns:wp="http://schemas.openxmlformats.org/drawingml/2006/wordprocessingDrawing" xmlns:w10="urn:schemas-microsoft-com:office:word" xmlns:w="http://schemas.openxmlformats.org/wordprocessingml/2006/main" xmlns:w14="http://schemas.microsoft.com/office/word/2010/wordml" xmlns:w15="http://schemas.microsoft.com/office/word/2012/wordml" xmlns:w16cex="http://schemas.microsoft.com/office/word/2018/wordml/cex" xmlns:w16cid="http://schemas.microsoft.com/office/word/2016/wordml/cid" xmlns:w16="http://schemas.microsoft.com/office/word/2018/wordml" xmlns:w16se="http://schemas.microsoft.com/office/word/2015/wordml/symex" xmlns:wpg="http://schemas.microsoft.com/office/word/2010/wordprocessingGroup" xmlns:wpi="http://schemas.microsoft.com/office/word/2010/wordprocessingInk" xmlns:wne="http://schemas.microsoft.com/office/word/2006/wordml" xmlns:wps="http://schemas.microsoft.com/office/word/2010/wordprocessingShape" mc:Ignorable="w14 w15 w16se w16cid w16 w16cex wp14">
-  <w16cex:commentExtensible w16cex:durableId="22CD4CD3" w16cex:dateUtc="2020-07-30T12:42:00Z"/>
-</w16cex:commentsExtensible>
-</file>
-
-<file path=word/commentsIds.xml><?xml version="1.0" encoding="utf-8"?>
-<w16cid:commentsIds xmlns:wpc="http://schemas.microsoft.com/office/word/2010/wordprocessingCanvas" xmlns:cx="http://schemas.microsoft.com/office/drawing/2014/chartex" xmlns:cx1="http://schemas.microsoft.com/office/drawing/2015/9/8/chartex" xmlns:cx2="http://schemas.microsoft.com/office/drawing/2015/10/21/chartex" xmlns:cx3="http://schemas.microsoft.com/office/drawing/2016/5/9/chartex" xmlns:cx4="http://schemas.microsoft.com/office/drawing/2016/5/10/chartex" xmlns:cx5="http://schemas.microsoft.com/office/drawing/2016/5/11/chartex" xmlns:cx6="http://schemas.microsoft.com/office/drawing/2016/5/12/chartex" xmlns:cx7="http://schemas.microsoft.com/office/drawing/2016/5/13/chartex" xmlns:cx8="http://schemas.microsoft.com/office/drawing/2016/5/14/chartex" xmlns:mc="http://schemas.openxmlformats.org/markup-compatibility/2006" xmlns:aink="http://schemas.microsoft.com/office/drawing/2016/ink" xmlns:am3d="http://schemas.microsoft.com/office/drawing/2017/model3d" xmlns:o="urn:schemas-microsoft-com:office:office" xmlns:r="http://schemas.openxmlformats.org/officeDocument/2006/relationships" xmlns:m="http://schemas.openxmlformats.org/officeDocument/2006/math" xmlns:v="urn:schemas-microsoft-com:vml" xmlns:wp14="http://schemas.microsoft.com/office/word/2010/wordprocessingDrawing" xmlns:wp="http://schemas.openxmlformats.org/drawingml/2006/wordprocessingDrawing" xmlns:w10="urn:schemas-microsoft-com:office:word" xmlns:w="http://schemas.openxmlformats.org/wordprocessingml/2006/main" xmlns:w14="http://schemas.microsoft.com/office/word/2010/wordml" xmlns:w15="http://schemas.microsoft.com/office/word/2012/wordml" xmlns:w16cex="http://schemas.microsoft.com/office/word/2018/wordml/cex" xmlns:w16cid="http://schemas.microsoft.com/office/word/2016/wordml/cid" xmlns:w16="http://schemas.microsoft.com/office/word/2018/wordml" xmlns:w16se="http://schemas.microsoft.com/office/word/2015/wordml/symex" xmlns:wpg="http://schemas.microsoft.com/office/word/2010/wordprocessingGroup" xmlns:wpi="http://schemas.microsoft.com/office/word/2010/wordprocessingInk" xmlns:wne="http://schemas.microsoft.com/office/word/2006/wordml" xmlns:wps="http://schemas.microsoft.com/office/word/2010/wordprocessingShape" mc:Ignorable="w14 w15 w16se w16cid w16 w16cex wp14">
-  <w16cid:commentId w16cid:paraId="79875CFF" w16cid:durableId="22CD4CD3"/>
-</w16cid:commentsIds>
-</file>
-
-<file path=word/people.xml><?xml version="1.0" encoding="utf-8"?>
-<w15:people xmlns:wpc="http://schemas.microsoft.com/office/word/2010/wordprocessingCanvas" xmlns:cx="http://schemas.microsoft.com/office/drawing/2014/chartex" xmlns:cx1="http://schemas.microsoft.com/office/drawing/2015/9/8/chartex" xmlns:cx2="http://schemas.microsoft.com/office/drawing/2015/10/21/chartex" xmlns:cx3="http://schemas.microsoft.com/office/drawing/2016/5/9/chartex" xmlns:cx4="http://schemas.microsoft.com/office/drawing/2016/5/10/chartex" xmlns:cx5="http://schemas.microsoft.com/office/drawing/2016/5/11/chartex" xmlns:cx6="http://schemas.microsoft.com/office/drawing/2016/5/12/chartex" xmlns:cx7="http://schemas.microsoft.com/office/drawing/2016/5/13/chartex" xmlns:cx8="http://schemas.microsoft.com/office/drawing/2016/5/14/chartex" xmlns:mc="http://schemas.openxmlformats.org/markup-compatibility/2006" xmlns:aink="http://schemas.microsoft.com/office/drawing/2016/ink" xmlns:am3d="http://schemas.microsoft.com/office/drawing/2017/model3d" xmlns:o="urn:schemas-microsoft-com:office:office" xmlns:r="http://schemas.openxmlformats.org/officeDocument/2006/relationships" xmlns:m="http://schemas.openxmlformats.org/officeDocument/2006/math" xmlns:v="urn:schemas-microsoft-com:vml" xmlns:wp14="http://schemas.microsoft.com/office/word/2010/wordprocessingDrawing" xmlns:wp="http://schemas.openxmlformats.org/drawingml/2006/wordprocessingDrawing" xmlns:w10="urn:schemas-microsoft-com:office:word" xmlns:w="http://schemas.openxmlformats.org/wordprocessingml/2006/main" xmlns:w14="http://schemas.microsoft.com/office/word/2010/wordml" xmlns:w15="http://schemas.microsoft.com/office/word/2012/wordml" xmlns:w16cex="http://schemas.microsoft.com/office/word/2018/wordml/cex" xmlns:w16cid="http://schemas.microsoft.com/office/word/2016/wordml/cid" xmlns:w16="http://schemas.microsoft.com/office/word/2018/wordml" xmlns:w16se="http://schemas.microsoft.com/office/word/2015/wordml/symex" xmlns:wpg="http://schemas.microsoft.com/office/word/2010/wordprocessingGroup" xmlns:wpi="http://schemas.microsoft.com/office/word/2010/wordprocessingInk" xmlns:wne="http://schemas.microsoft.com/office/word/2006/wordml" xmlns:wps="http://schemas.microsoft.com/office/word/2010/wordprocessingShape" mc:Ignorable="w14 w15 w16se w16cid w16 w16cex wp14">
-  <w15:person w15:author="Matthew Nuttall">
-    <w15:presenceInfo w15:providerId="Windows Live" w15:userId="74ce346b973909c5"/>
-  </w15:person>
-</w15:people>
 </file>
 
 <file path=word/styles.xml><?xml version="1.0" encoding="utf-8"?>

</xml_diff>

<commit_message>
minor additions to methods and data sources tables
</commit_message>
<xml_diff>
--- a/Write up/Chapter1_methods.docx
+++ b/Write up/Chapter1_methods.docx
@@ -1,6 +1,6 @@
 
 <file path=word/document.xml><?xml version="1.0" encoding="utf-8"?>
-<w:document xmlns:wpc="http://schemas.microsoft.com/office/word/2010/wordprocessingCanvas" xmlns:cx="http://schemas.microsoft.com/office/drawing/2014/chartex" xmlns:cx1="http://schemas.microsoft.com/office/drawing/2015/9/8/chartex" xmlns:cx2="http://schemas.microsoft.com/office/drawing/2015/10/21/chartex" xmlns:cx3="http://schemas.microsoft.com/office/drawing/2016/5/9/chartex" xmlns:cx4="http://schemas.microsoft.com/office/drawing/2016/5/10/chartex" xmlns:cx5="http://schemas.microsoft.com/office/drawing/2016/5/11/chartex" xmlns:cx6="http://schemas.microsoft.com/office/drawing/2016/5/12/chartex" xmlns:cx7="http://schemas.microsoft.com/office/drawing/2016/5/13/chartex" xmlns:cx8="http://schemas.microsoft.com/office/drawing/2016/5/14/chartex" xmlns:mc="http://schemas.openxmlformats.org/markup-compatibility/2006" xmlns:aink="http://schemas.microsoft.com/office/drawing/2016/ink" xmlns:am3d="http://schemas.microsoft.com/office/drawing/2017/model3d" xmlns:o="urn:schemas-microsoft-com:office:office" xmlns:r="http://schemas.openxmlformats.org/officeDocument/2006/relationships" xmlns:m="http://schemas.openxmlformats.org/officeDocument/2006/math" xmlns:v="urn:schemas-microsoft-com:vml" xmlns:wp14="http://schemas.microsoft.com/office/word/2010/wordprocessingDrawing" xmlns:wp="http://schemas.openxmlformats.org/drawingml/2006/wordprocessingDrawing" xmlns:w10="urn:schemas-microsoft-com:office:word" xmlns:w="http://schemas.openxmlformats.org/wordprocessingml/2006/main" xmlns:w14="http://schemas.microsoft.com/office/word/2010/wordml" xmlns:w15="http://schemas.microsoft.com/office/word/2012/wordml" xmlns:w16cex="http://schemas.microsoft.com/office/word/2018/wordml/cex" xmlns:w16cid="http://schemas.microsoft.com/office/word/2016/wordml/cid" xmlns:w16="http://schemas.microsoft.com/office/word/2018/wordml" xmlns:w16se="http://schemas.microsoft.com/office/word/2015/wordml/symex" xmlns:wpg="http://schemas.microsoft.com/office/word/2010/wordprocessingGroup" xmlns:wpi="http://schemas.microsoft.com/office/word/2010/wordprocessingInk" xmlns:wne="http://schemas.microsoft.com/office/word/2006/wordml" xmlns:wps="http://schemas.microsoft.com/office/word/2010/wordprocessingShape" mc:Ignorable="w14 w15 w16se w16cid w16 w16cex wp14">
+<w:document xmlns:wpc="http://schemas.microsoft.com/office/word/2010/wordprocessingCanvas" xmlns:cx="http://schemas.microsoft.com/office/drawing/2014/chartex" xmlns:cx1="http://schemas.microsoft.com/office/drawing/2015/9/8/chartex" xmlns:cx2="http://schemas.microsoft.com/office/drawing/2015/10/21/chartex" xmlns:cx3="http://schemas.microsoft.com/office/drawing/2016/5/9/chartex" xmlns:cx4="http://schemas.microsoft.com/office/drawing/2016/5/10/chartex" xmlns:cx5="http://schemas.microsoft.com/office/drawing/2016/5/11/chartex" xmlns:cx6="http://schemas.microsoft.com/office/drawing/2016/5/12/chartex" xmlns:cx7="http://schemas.microsoft.com/office/drawing/2016/5/13/chartex" xmlns:cx8="http://schemas.microsoft.com/office/drawing/2016/5/14/chartex" xmlns:mc="http://schemas.openxmlformats.org/markup-compatibility/2006" xmlns:aink="http://schemas.microsoft.com/office/drawing/2016/ink" xmlns:am3d="http://schemas.microsoft.com/office/drawing/2017/model3d" xmlns:o="urn:schemas-microsoft-com:office:office" xmlns:r="http://schemas.openxmlformats.org/officeDocument/2006/relationships" xmlns:m="http://schemas.openxmlformats.org/officeDocument/2006/math" xmlns:v="urn:schemas-microsoft-com:vml" xmlns:wp14="http://schemas.microsoft.com/office/word/2010/wordprocessingDrawing" xmlns:wp="http://schemas.openxmlformats.org/drawingml/2006/wordprocessingDrawing" xmlns:w10="urn:schemas-microsoft-com:office:word" xmlns:w="http://schemas.openxmlformats.org/wordprocessingml/2006/main" xmlns:w14="http://schemas.microsoft.com/office/word/2010/wordml" xmlns:w15="http://schemas.microsoft.com/office/word/2012/wordml" xmlns:w16cex="http://schemas.microsoft.com/office/word/2018/wordml/cex" xmlns:w16cid="http://schemas.microsoft.com/office/word/2016/wordml/cid" xmlns:w16="http://schemas.microsoft.com/office/word/2018/wordml" xmlns:w16sdtdh="http://schemas.microsoft.com/office/word/2020/wordml/sdtdatahash" xmlns:w16se="http://schemas.microsoft.com/office/word/2015/wordml/symex" xmlns:wpg="http://schemas.microsoft.com/office/word/2010/wordprocessingGroup" xmlns:wpi="http://schemas.microsoft.com/office/word/2010/wordprocessingInk" xmlns:wne="http://schemas.microsoft.com/office/word/2006/wordml" xmlns:wps="http://schemas.microsoft.com/office/word/2010/wordprocessingShape" mc:Ignorable="w14 w15 w16se w16cid w16 w16cex w16sdtdh wp14">
   <w:body>
     <w:p>
       <w:pPr>
@@ -31,20 +31,46 @@
         </w:rPr>
         <w:t>Data</w:t>
       </w:r>
+      <w:r>
+        <w:rPr>
+          <w:i/>
+          <w:iCs/>
+        </w:rPr>
+        <w:t xml:space="preserve"> sources</w:t>
+      </w:r>
     </w:p>
     <w:p>
-      <w:pPr>
-        <w:rPr>
-          <w:i/>
-          <w:iCs/>
-        </w:rPr>
-      </w:pPr>
-      <w:r>
-        <w:rPr>
-          <w:i/>
-          <w:iCs/>
-        </w:rPr>
-        <w:t>Data sources</w:t>
+      <w:r>
+        <w:t xml:space="preserve">National macroeconomic variables were acquired from publicly available sources (Table 1) for the period 1993 – 2015. </w:t>
+      </w:r>
+      <w:r>
+        <w:t>Fine-scale s</w:t>
+      </w:r>
+      <w:r>
+        <w:t>ocioeconomic variables were extracted from the Cambodian Commune Database</w:t>
+      </w:r>
+      <w:r>
+        <w:t xml:space="preserve"> for the years 2007 – 2012 (Table 2)</w:t>
+      </w:r>
+      <w:r>
+        <w:t xml:space="preserve"> which are available from Open Development Cambodia (</w:t>
+      </w:r>
+      <w:hyperlink r:id="rId4" w:history="1">
+        <w:r>
+          <w:rPr>
+            <w:rStyle w:val="Hyperlink"/>
+          </w:rPr>
+          <w:t>www.opendevelopmentcambodia.net</w:t>
+        </w:r>
+      </w:hyperlink>
+      <w:r>
+        <w:t xml:space="preserve">). </w:t>
+      </w:r>
+      <w:r>
+        <w:t>Forest cover layers were taken from the European Space Agency Climate Change Initiative satellite data for the years 2007 - 2012</w:t>
+      </w:r>
+      <w:r>
+        <w:t xml:space="preserve"> </w:t>
       </w:r>
     </w:p>
     <w:p/>
@@ -157,7 +183,7 @@
 </file>
 
 <file path=word/styles.xml><?xml version="1.0" encoding="utf-8"?>
-<w:styles xmlns:mc="http://schemas.openxmlformats.org/markup-compatibility/2006" xmlns:r="http://schemas.openxmlformats.org/officeDocument/2006/relationships" xmlns:w="http://schemas.openxmlformats.org/wordprocessingml/2006/main" xmlns:w14="http://schemas.microsoft.com/office/word/2010/wordml" xmlns:w15="http://schemas.microsoft.com/office/word/2012/wordml" xmlns:w16cex="http://schemas.microsoft.com/office/word/2018/wordml/cex" xmlns:w16cid="http://schemas.microsoft.com/office/word/2016/wordml/cid" xmlns:w16="http://schemas.microsoft.com/office/word/2018/wordml" xmlns:w16se="http://schemas.microsoft.com/office/word/2015/wordml/symex" mc:Ignorable="w14 w15 w16se w16cid w16 w16cex">
+<w:styles xmlns:mc="http://schemas.openxmlformats.org/markup-compatibility/2006" xmlns:r="http://schemas.openxmlformats.org/officeDocument/2006/relationships" xmlns:w="http://schemas.openxmlformats.org/wordprocessingml/2006/main" xmlns:w14="http://schemas.microsoft.com/office/word/2010/wordml" xmlns:w15="http://schemas.microsoft.com/office/word/2012/wordml" xmlns:w16cex="http://schemas.microsoft.com/office/word/2018/wordml/cex" xmlns:w16cid="http://schemas.microsoft.com/office/word/2016/wordml/cid" xmlns:w16="http://schemas.microsoft.com/office/word/2018/wordml" xmlns:w16sdtdh="http://schemas.microsoft.com/office/word/2020/wordml/sdtdatahash" xmlns:w16se="http://schemas.microsoft.com/office/word/2015/wordml/symex" mc:Ignorable="w14 w15 w16se w16cid w16 w16cex w16sdtdh">
   <w:docDefaults>
     <w:rPrDefault>
       <w:rPr>
@@ -680,6 +706,29 @@
       <w:szCs w:val="18"/>
     </w:rPr>
   </w:style>
+  <w:style w:type="character" w:styleId="Hyperlink">
+    <w:name w:val="Hyperlink"/>
+    <w:basedOn w:val="DefaultParagraphFont"/>
+    <w:uiPriority w:val="99"/>
+    <w:unhideWhenUsed/>
+    <w:rsid w:val="006B50C9"/>
+    <w:rPr>
+      <w:color w:val="0563C1" w:themeColor="hyperlink"/>
+      <w:u w:val="single"/>
+    </w:rPr>
+  </w:style>
+  <w:style w:type="character" w:styleId="UnresolvedMention">
+    <w:name w:val="Unresolved Mention"/>
+    <w:basedOn w:val="DefaultParagraphFont"/>
+    <w:uiPriority w:val="99"/>
+    <w:semiHidden/>
+    <w:unhideWhenUsed/>
+    <w:rsid w:val="006B50C9"/>
+    <w:rPr>
+      <w:color w:val="605E5C"/>
+      <w:shd w:val="clear" w:color="auto" w:fill="E1DFDD"/>
+    </w:rPr>
+  </w:style>
 </w:styles>
 </file>
 

</xml_diff>

<commit_message>
Data processing for macro analysis
</commit_message>
<xml_diff>
--- a/Write up/Chapter1_methods.docx
+++ b/Write up/Chapter1_methods.docx
@@ -7,12 +7,16 @@
         <w:rPr>
           <w:b/>
           <w:bCs/>
+          <w:sz w:val="24"/>
+          <w:szCs w:val="24"/>
         </w:rPr>
       </w:pPr>
       <w:r>
         <w:rPr>
           <w:b/>
           <w:bCs/>
+          <w:sz w:val="24"/>
+          <w:szCs w:val="24"/>
         </w:rPr>
         <w:t>Methods</w:t>
       </w:r>
@@ -20,144 +24,310 @@
     <w:p>
       <w:pPr>
         <w:rPr>
+          <w:b/>
+          <w:bCs/>
           <w:i/>
           <w:iCs/>
         </w:rPr>
       </w:pPr>
       <w:r>
         <w:rPr>
+          <w:b/>
+          <w:bCs/>
           <w:i/>
           <w:iCs/>
         </w:rPr>
         <w:t>Variable selection</w:t>
-      </w:r>
-    </w:p>
-    <w:p/>
-    <w:p>
-      <w:r>
-        <w:t xml:space="preserve">Macroeconomic vars – </w:t>
-      </w:r>
-      <w:proofErr w:type="spellStart"/>
-      <w:r>
-        <w:t>Lambin</w:t>
-      </w:r>
-      <w:proofErr w:type="spellEnd"/>
-      <w:r>
-        <w:t xml:space="preserve"> &amp; </w:t>
-      </w:r>
-      <w:proofErr w:type="spellStart"/>
-      <w:r>
-        <w:t>Meyfroidt</w:t>
-      </w:r>
-      <w:proofErr w:type="spellEnd"/>
-      <w:r>
-        <w:t xml:space="preserve"> 2010, Gong et al 2013, </w:t>
-      </w:r>
-      <w:proofErr w:type="spellStart"/>
-      <w:r>
-        <w:t>Kuang</w:t>
-      </w:r>
-      <w:proofErr w:type="spellEnd"/>
-      <w:r>
-        <w:t xml:space="preserve"> et al 2016, </w:t>
-      </w:r>
-      <w:r>
-        <w:t xml:space="preserve">Fan &amp; Ding 2016, </w:t>
-      </w:r>
-      <w:r>
-        <w:t>Nelson et al 2006</w:t>
-      </w:r>
-      <w:r>
-        <w:t xml:space="preserve">, </w:t>
-      </w:r>
-      <w:r>
-        <w:t>Bonilla-Bedoya et al 2019</w:t>
-      </w:r>
-      <w:r>
-        <w:t xml:space="preserve"> </w:t>
       </w:r>
     </w:p>
     <w:p>
       <w:r>
-        <w:t xml:space="preserve">ELCs -  Abdullah &amp; </w:t>
+        <w:t xml:space="preserve">Macroeconomic, socioeconomic, and control variables for both sets of analysis were selected based on a combination of previous studies, data availability, and the authors’ knowledge of Cambodia. </w:t>
+      </w:r>
+      <w:r>
+        <w:t>Macroeconomic variables were selected to create three sets</w:t>
+      </w:r>
+      <w:r>
+        <w:t xml:space="preserve"> of predictors, each targeting a different driver</w:t>
+      </w:r>
+      <w:r>
+        <w:t>: economic development</w:t>
+      </w:r>
+      <w:r>
+        <w:t xml:space="preserve"> (n=10)</w:t>
+      </w:r>
+      <w:r>
+        <w:t>, commodity prices</w:t>
+      </w:r>
+      <w:r>
+        <w:t xml:space="preserve"> (external market forces</w:t>
+      </w:r>
+      <w:r>
+        <w:t>, n=8</w:t>
+      </w:r>
+      <w:r>
+        <w:t>)</w:t>
+      </w:r>
+      <w:r>
+        <w:t>, and producer prices</w:t>
+      </w:r>
+      <w:r>
+        <w:t xml:space="preserve"> (internal market forces</w:t>
+      </w:r>
+      <w:r>
+        <w:t>, n=5</w:t>
+      </w:r>
+      <w:r>
+        <w:t xml:space="preserve">) </w:t>
+      </w:r>
+      <w:r>
+        <w:fldChar w:fldCharType="begin"/>
+      </w:r>
+      <w:r>
+        <w:instrText xml:space="preserve"> ADDIN ZOTERO_ITEM CSL_CITATION {"citationID":"Jh7awMDy","properties":{"formattedCitation":"(Nelson et al. 2006; Ewers 2006; Gong et al. 2013; Kuang et al. 2016; Fan &amp; Ding 2016; Bonilla-Bedoya et al. 2018)","plainCitation":"(Nelson et al. 2006; Ewers 2006; Gong et al. 2013; Kuang et al. 2016; Fan &amp; Ding 2016; Bonilla-Bedoya et al. 2018)","noteIndex":0},"citationItems":[{"id":165,"uris":["http://zotero.org/users/2170232/items/9J63RXYK"],"uri":["http://zotero.org/users/2170232/items/9J63RXYK"],"itemData":{"id":165,"type":"article-journal","abstract":"This paper provides an overview of what the Millennium Ecosystem Assessment (MA) call \"indirect and direct drivers\" of change in ecosystem services at a global level. The MA definition of a driver is any natural or human-induced factor that directly or indirectly causes a change in an ecosystem. A direct driver unequivocally influences ecosystem processes. An indirect driver operates more diffusely by altering one or more direct drivers. Global driving forces are categorized as demographic, economic, sociopolitical, cultural and religious, scientific and technological, and physical and biological. Drivers in all categories other than physical and biological are considered indirect. Important direct drivers include changes in climate, plant nutrient use, land conversion, and diseases and invasive species. This paper does not  discuss natural drivers such as climate variability, extreme weather events, or volcanic eruptions.","container-title":"Ecology and Society","ISSN":"1708-3087","language":"en","source":"pure.iiasa.ac.at","title":"Anthropogenic drivers of ecosystem change: An overview","title-short":"Anthropogenic drivers of ecosystem change","URL":"http://www.ecologyandsociety.org/vol11/iss2/art29/","volume":"11","author":[{"family":"Nelson","given":"G. C."},{"family":"Dobermann","given":"A."},{"family":"Nakicenovic","given":"N."},{"family":"O'Neill","given":"B. C."}],"accessed":{"date-parts":[["2019",3,1]]},"issued":{"date-parts":[["2006"]]}}},{"id":2120,"uris":["http://zotero.org/users/2170232/items/SQR23FC7"],"uri":["http://zotero.org/users/2170232/items/SQR23FC7"],"itemData":{"id":2120,"type":"article-journal","abstract":"Recent work on global patterns of deforestation has shown that countries with high per capita GDP or low remaining forest cover are more likely to be experiencing afforestation than deforestation. Here, I show that the relationship is more complex than previously described, because the effect of one variable is dependent upon the value of the other. As a result, high-income nations exhibit the opposite response to disappearing forest cover than low-income nations. In an analysis of 103 countries, I found that high-income countries with low forest cover have the highest rates of afforestation, typically through the establishment of new plantations. In contrast, low-income countries with little forest are more likely to consume that remaining portion at a faster proportional rate than do low-income countries with more forest. Nations with large amounts of forest have approximately equal deforestation rates, regardless of national wealth. These results highlight for the first time that there is a strong interaction between forest cover and economic development that determines rates of forest change among nations.","container-title":"Global Environmental Change","DOI":"10.1016/j.gloenvcha.2005.12.001","ISSN":"0959-3780","issue":"2","journalAbbreviation":"Global Environmental Change","language":"en","page":"161-169","source":"ScienceDirect","title":"Interaction effects between economic development and forest cover determine deforestation rates","volume":"16","author":[{"family":"Ewers","given":"Robert M."}],"issued":{"date-parts":[["2006",5,1]]}}},{"id":1526,"uris":["http://zotero.org/users/2170232/items/2LSJZH7A"],"uri":["http://zotero.org/users/2170232/items/2LSJZH7A"],"itemData":{"id":1526,"type":"article-journal","abstract":"Urban forests are valuable resources in coupled human and natural urban systems where green spaces are essential in maintaining ecological benefits and services of the landscape. In southern coastal China, the Shenzhen Special Economic Zone (SEZ) was established as a new city in 1979 and developed to be a megacity from an agriculture-dominated landscape. To quantify the land-use change during this rapid urbanization process and explore the underline drivers, nine sets of Landsat images from 1973 through 2005 were used to calculate the landscape metrics of forest patches. We found that the forest in Shenzhen SEZ had been restored to 85.85% of pre-urbanization coverage by 2005, but was characterized with smaller, isolated patches across the landscape. The changes in patch density, distribution, and shape during the 30-year study period were nonlinear and defined by episodic periods. The stepwise multiple regression models with socioeconomic drivers provided further explanation for fragmentation rates in patch density, distribution, and shape, with modeled R-squared of 0.837, 0.759, and 0.985 and P-values of 0.011, 0.035, and 0.004, respectively. Among the drivers, urban structure change, industry-related economic booming, and the increase of migrant resident population triggered the urban forest fragmentation while the significantly increased income of city residents drove the de-fragmentation trend. The artificial forestation showed some but a limited role in mitigating forest fragmentation.","container-title":"Landscape and Urban Planning","DOI":"10.1016/j.landurbplan.2013.04.009","ISSN":"0169-2046","journalAbbreviation":"Landscape and Urban Planning","page":"57-65","source":"ScienceDirect","title":"Determining socioeconomic drivers of urban forest fragmentation with historical remote sensing images","volume":"117","author":[{"family":"Gong","given":"Chongfeng"},{"family":"Yu","given":"Shixiao"},{"family":"Joesting","given":"Heather"},{"family":"Chen","given":"Jiquan"}],"issued":{"date-parts":[["2013",9,1]]}}},{"id":1613,"uris":["http://zotero.org/users/2170232/items/EWIWA67A"],"uri":["http://zotero.org/users/2170232/items/EWIWA67A"],"itemData":{"id":1613,"type":"article-journal","abstract":"The past two decades saw rapid and massive urbanization and industrialization in China. Despite much research has been reportedly done at local and regional scales, little has been reported on the trajectories, patterns, and drivers of these two intertwining processes at the national level. This is mainly due to the fact that until recently, high resolution spatial data of land use and land cover change were not available at national level. The research reported in this paper aimed to fill this knowledge gap. Employing the China Land Use/Cover Dataset (CLUD), a national land use/cover change database our research team developed over the past decade, we analyzed the two intertwining processes at a 5 year interval from 1990 to 2010 to identify their trajectories, spatiotemporal patterns, and driving forces. Among out key findings are that (1) the nation's urban and industrial land areas increased from 4.85×104km2 in 1990 to 9.08×104km2 in 2010; (2) compared to those in the 1990s, the expansion rates of urban land and industrial land in the 2000s were respectively 2.15 and 5.79 times higher; (3) the expansion rates varied significantly across regions, revealing a distinctive spatial pattern with coastal regions being the fastest and the northeastern the slowest; (4) national development strategies and regional land-use policies had prominent impacts on land expansions; while (5) socioeconomic factors along with local and regional land-use policies explained the regional variations.","container-title":"Landscape and Urban Planning","DOI":"10.1016/j.landurbplan.2015.10.001","ISSN":"0169-2046","journalAbbreviation":"Landscape and Urban Planning","page":"21-33","source":"ScienceDirect","title":"The rapid and massive urban and industrial land expansions in China between 1990 and 2010: A CLUD-based analysis of their trajectories, patterns, and drivers","title-short":"The rapid and massive urban and industrial land expansions in China between 1990 and 2010","volume":"145","author":[{"family":"Kuang","given":"Wenhui"},{"family":"Liu","given":"Jiyuan"},{"family":"Dong","given":"Jinwei"},{"family":"Chi","given":"Wenfeng"},{"family":"Zhang","given":"Chi"}],"issued":{"date-parts":[["2016",1,1]]}}},{"id":2638,"uris":["http://zotero.org/users/2170232/items/AXZEYZ6Z"],"uri":["http://zotero.org/users/2170232/items/AXZEYZ6Z"],"itemData":{"id":2638,"type":"article-journal","abstract":"Human activities and natural factors drive landscape pattern changes and limit provision of ecosystem services (ES) for human well-being. The analysis of landscape pattern change is one of the most important methods to understand and quantify land use and land cover change (LUCC). In this study, a series of satellite images (1990, 2002, 2009, 2013) of Fengqiu County of Henan province in China and some social data were used for analyzing landscape pattern changes and driving forces. Our results showed that landscape pattern and indices of Fengqiu County have serial changes during 1990–2013. From 1990 to 2013, the unused land (UL) nearly disappeared (the area of UL changed from 19.1 to 1.06km2) and the area of water area (WA) dramatically decreased (from 71.41 to 11.4km2). The mutual transformations among cultivated land (CL), forest land (FL) and settlements and mining sites (SMS) were relatively frequent. By further analysis of the number of patches (NP), largest patch index (LPI), perimeter–area fractal dimension (PAFRAC) and Shannon's evenness index (SHEI) both at class and landscape scale, we found that anthropogenic influence increased gradually, intensity of land use is strengthened, and landscape heterogeneity reduced. Human activity, especially population growth was the main driving force which impacted the landscape changes in studied area. The natural factors (temperature and precipitation) make a large impact on WA area. At last, we firstly introduce “Entropy model” to analyze the whole land use change. All the quantifications of LUCC and driving forces can reasonably provide basic information for government to guide the land use and ecological protection.","container-title":"CATENA","DOI":"10.1016/j.catena.2015.09.012","ISSN":"0341-8162","journalAbbreviation":"CATENA","language":"en","page":"152-160","source":"ScienceDirect","title":"Landscape pattern changes at a county scale: A case study in Fengqiu, Henan Province, China from 1990 to 2013","title-short":"Landscape pattern changes at a county scale","volume":"137","author":[{"family":"Fan","given":"Qindong"},{"family":"Ding","given":"Shengyan"}],"issued":{"date-parts":[["2016",2,1]]}}},{"id":179,"uris":["http://zotero.org/users/2170232/items/WZLMGHYE"],"uri":["http://zotero.org/users/2170232/items/WZLMGHYE"],"itemData":{"id":179,"type":"article-journal","abstract":"The ecosystem services provided by tropical forests are affected by deforestation. Territorial management strategies aim to prevent and mitigate forest loss. Therefore, modeling potential land use changes is important for forest management, monitoring, and evaluation. This study determined whether there are relationships between forest vulnerability to deforestation (potential deforestation distribution) and the forest management policies applied in the Ecuadorian Amazon. Proxy and underlying variables were used to construct a statistical model, based on the principle of maximum entropy that could predict potential land use changes. Entropy can be seen as a measure of uncertainty for a density function. Receiver operating characteristics (ROC) analysis and the Jackknife Test were used to validate the model. The importance of input variables in the model was determined through: Percent Contribution (PC) and Permutation Importance (PI). The results were compared with prevailing regional forest management strategies. The socioeconomic variables that provided the largest amount of information in the overall model (AUC = 0.81) and that showed most of the information not present in other variables were: “Protected areas-Intangible zone” (PC = 24%, PI = 12.4%), “timber harvesting programs” (PC = 21.7%, PI = 4.7%), “road network” (PC = 18.9%, PI = 7.7%), and “poverty rate” (PC = 3.7%, PI = 6.1%). Also, the biophysical variable “temperature” (PC = 7,9%, PI = 22.3%) provided information in the overall model. The results suggested the need for changes in forest management strategies. Forest policies and management plans should consider integrating and strengthening protected areas and intangible zones, as well as restricting timber harvesting in native forest and establishing forest areas under permanent management. Furthermore, the results also suggested that financial incentive programs to reduce deforestation have to be evaluated because their present distribution is inefficient. In this context, conservation incentive plans need to be revised so that they focus on areas at deforestation risk.","container-title":"Science of The Total Environment","DOI":"10.1016/j.scitotenv.2018.07.028","ISSN":"0048-9697","journalAbbreviation":"Science of The Total Environment","page":"1044-1055","source":"ScienceDirect","title":"Socioecological system and potential deforestation in Western Amazon forest landscapes","volume":"644","author":[{"family":"Bonilla-Bedoya","given":"S."},{"family":"Estrella-Bastidas","given":"Anabel"},{"family":"Molina","given":"Juan Ramón"},{"family":"Herrera","given":"Miguel Ángel"}],"issued":{"date-parts":[["2018",12,10]]}}}],"schema":"https://github.com/citation-style-language/schema/raw/master/csl-citation.json"} </w:instrText>
+      </w:r>
+      <w:r>
+        <w:fldChar w:fldCharType="separate"/>
+      </w:r>
+      <w:r>
+        <w:rPr>
+          <w:rFonts w:ascii="Calibri" w:hAnsi="Calibri" w:cs="Calibri"/>
+        </w:rPr>
+        <w:t xml:space="preserve">(Nelson et al. 2006; Ewers 2006; Gong et al. 2013; </w:t>
       </w:r>
       <w:proofErr w:type="spellStart"/>
       <w:r>
-        <w:t>Nakagoshi</w:t>
+        <w:rPr>
+          <w:rFonts w:ascii="Calibri" w:hAnsi="Calibri" w:cs="Calibri"/>
+        </w:rPr>
+        <w:t>Kuang</w:t>
       </w:r>
       <w:proofErr w:type="spellEnd"/>
       <w:r>
-        <w:t xml:space="preserve"> 2007</w:t>
-      </w:r>
-      <w:r>
-        <w:t>, Davis et al 2015</w:t>
+        <w:rPr>
+          <w:rFonts w:ascii="Calibri" w:hAnsi="Calibri" w:cs="Calibri"/>
+        </w:rPr>
+        <w:t xml:space="preserve"> et al. 2016; Fan &amp; Ding 2016; Bonilla-Bedoya et al. 2018)</w:t>
+      </w:r>
+      <w:r>
+        <w:fldChar w:fldCharType="end"/>
+      </w:r>
+      <w:r>
+        <w:t xml:space="preserve">. Both Gross Domestic Product per capita (GDP) and amount of forest remaining were included to reflect the economic development path and the forest scarcity path respectively </w:t>
+      </w:r>
+      <w:r>
+        <w:fldChar w:fldCharType="begin"/>
+      </w:r>
+      <w:r>
+        <w:instrText xml:space="preserve"> ADDIN ZOTERO_ITEM CSL_CITATION {"citationID":"7L9iv0wG","properties":{"formattedCitation":"(Rudel et al. 2005; Lambin &amp; Meyfroidt 2010)","plainCitation":"(Rudel et al. 2005; Lambin &amp; Meyfroidt 2010)","noteIndex":0},"citationItems":[{"id":2121,"uris":["http://zotero.org/users/2170232/items/QDZVC72B"],"uri":["http://zotero.org/users/2170232/items/QDZVC72B"],"itemData":{"id":2121,"type":"article-journal","abstract":"Places experience forest transitions when declines in forest cover cease and recoveries in forest cover begin. Forest transitions have occurred in two, sometimes overlapping circumstances. In some places economic development has created enough non-farm jobs to pull farmers off of the land, thereby inducing the spontaneous regeneration of forests in old fields. In other places a scarcity of forest products has prompted governments and landowners to plant trees in some fields. The transitions do little to conserve biodiversity, but they do sequester carbon and conserve soil, so governments should place a high priority on promoting them.","container-title":"Global Environmental Change","DOI":"10.1016/j.gloenvcha.2004.11.001","ISSN":"0959-3780","issue":"1","journalAbbreviation":"Global Environmental Change","language":"en","page":"23-31","source":"ScienceDirect","title":"Forest transitions: towards a global understanding of land use change","title-short":"Forest transitions","volume":"15","author":[{"family":"Rudel","given":"Thomas K."},{"family":"Coomes","given":"Oliver T."},{"family":"Moran","given":"Emilio"},{"family":"Achard","given":"Frederic"},{"family":"Angelsen","given":"Arild"},{"family":"Xu","given":"Jianchu"},{"family":"Lambin","given":"Eric"}],"issued":{"date-parts":[["2005",4,1]]}}},{"id":1672,"uris":["http://zotero.org/users/2170232/items/4AESYRD7"],"uri":["http://zotero.org/users/2170232/items/4AESYRD7"],"itemData":{"id":1672,"type":"article-journal","abstract":"The concept of land use transition highlights that land use change is non-linear and is associated with other societal and biophysical system changes. A transition in land use is not a fixed pattern, nor is it deterministic. Land use transitions can be caused by negative socio-ecological feedbacks that arise from a depletion of key resources or from socio-economic change and innovation that take place rather independently from the ecological system. Here, we explore whether the sources of land use transitions are mostly endogenous socio-ecological forces or exogenous socio-economic factors. We first review a few generic pathways of forest transition as identified in national case studies, and evaluate the varying ecological quality of expanding forests associated with these pathways. We then discuss possible explanatory frameworks of land use transitions. We use the case of the recent forest transition in Vietnam as an illustration. Socio-ecological feedbacks seem to better explain a slowing down of deforestation and stabilization of forest cover, while exogenous socio-economic factors better account for reforestation. We conclude by discussing the prospects of accelerating land use transitions in tropical forest countries.","collection-title":"Forest transitions","container-title":"Land Use Policy","DOI":"10.1016/j.landusepol.2009.09.003","ISSN":"0264-8377","issue":"2","journalAbbreviation":"Land Use Policy","page":"108-118","source":"ScienceDirect","title":"Land use transitions: Socio-ecological feedback versus socio-economic change","title-short":"Land use transitions","volume":"27","author":[{"family":"Lambin","given":"Eric F."},{"family":"Meyfroidt","given":"Patrick"}],"issued":{"date-parts":[["2010",4,1]]}}}],"schema":"https://github.com/citation-style-language/schema/raw/master/csl-citation.json"} </w:instrText>
+      </w:r>
+      <w:r>
+        <w:fldChar w:fldCharType="separate"/>
+      </w:r>
+      <w:r>
+        <w:rPr>
+          <w:rFonts w:ascii="Calibri" w:hAnsi="Calibri" w:cs="Calibri"/>
+        </w:rPr>
+        <w:t>(</w:t>
+      </w:r>
+      <w:proofErr w:type="spellStart"/>
+      <w:r>
+        <w:rPr>
+          <w:rFonts w:ascii="Calibri" w:hAnsi="Calibri" w:cs="Calibri"/>
+        </w:rPr>
+        <w:t>Rudel</w:t>
+      </w:r>
+      <w:proofErr w:type="spellEnd"/>
+      <w:r>
+        <w:rPr>
+          <w:rFonts w:ascii="Calibri" w:hAnsi="Calibri" w:cs="Calibri"/>
+        </w:rPr>
+        <w:t xml:space="preserve"> et al. 2005; </w:t>
+      </w:r>
+      <w:proofErr w:type="spellStart"/>
+      <w:r>
+        <w:rPr>
+          <w:rFonts w:ascii="Calibri" w:hAnsi="Calibri" w:cs="Calibri"/>
+        </w:rPr>
+        <w:t>Lambin</w:t>
+      </w:r>
+      <w:proofErr w:type="spellEnd"/>
+      <w:r>
+        <w:rPr>
+          <w:rFonts w:ascii="Calibri" w:hAnsi="Calibri" w:cs="Calibri"/>
+        </w:rPr>
+        <w:t xml:space="preserve"> &amp; </w:t>
+      </w:r>
+      <w:proofErr w:type="spellStart"/>
+      <w:r>
+        <w:rPr>
+          <w:rFonts w:ascii="Calibri" w:hAnsi="Calibri" w:cs="Calibri"/>
+        </w:rPr>
+        <w:t>Meyfroidt</w:t>
+      </w:r>
+      <w:proofErr w:type="spellEnd"/>
+      <w:r>
+        <w:rPr>
+          <w:rFonts w:ascii="Calibri" w:hAnsi="Calibri" w:cs="Calibri"/>
+        </w:rPr>
+        <w:t xml:space="preserve"> 2010)</w:t>
+      </w:r>
+      <w:r>
+        <w:fldChar w:fldCharType="end"/>
+      </w:r>
+      <w:r>
+        <w:t xml:space="preserve">. </w:t>
+      </w:r>
+      <w:r>
+        <w:t xml:space="preserve"> </w:t>
       </w:r>
     </w:p>
     <w:p>
       <w:r>
-        <w:t>Pas – Bonilla-Bedoya et al 2019</w:t>
-      </w:r>
-    </w:p>
-    <w:p>
-      <w:r>
-        <w:t xml:space="preserve">Economic development and forest loss – Ewers 2006, </w:t>
+        <w:t xml:space="preserve">Socioeconomic variables were </w:t>
+      </w:r>
+      <w:r>
+        <w:t xml:space="preserve">selected to create 8 variable sets reflecting different aspects of socioeconomic status and development </w:t>
+      </w:r>
+      <w:r>
+        <w:fldChar w:fldCharType="begin"/>
+      </w:r>
+      <w:r>
+        <w:instrText xml:space="preserve"> ADDIN ZOTERO_ITEM CSL_CITATION {"citationID":"JoSCyoNc","properties":{"formattedCitation":"(Luck et al. 2009; Ty et al. 2012; Kristensen et al. 2016; Bonilla-Bedoya et al. 2018)","plainCitation":"(Luck et al. 2009; Ty et al. 2012; Kristensen et al. 2016; Bonilla-Bedoya et al. 2018)","noteIndex":0},"citationItems":[{"id":2655,"uris":["http://zotero.org/users/2170232/items/P4U3LHQJ"],"uri":["http://zotero.org/users/2170232/items/P4U3LHQJ"],"itemData":{"id":2655,"type":"article-journal","abstract":"By 2050, 70% of the Earth’s human population will live in urban areas. Urbanization can have a devastating impact on local ecosystems, but these impacts vary across time and space. Identifying links between spatiotemporal change in urban ecosystems and neighborhood socio-economics is crucial to management aimed at maintaining flora and fauna in urban areas. Here, we tracked 20 years of socio-economic change and 15 years of vegetation change in 32 residential neighborhoods in south-eastern Australia. Regression models that explicitly accounted for a time lag between neighborhood socio-economic characteristics and vegetation response explained more variation in vegetation cover than models that ignored the effects of time. Also, relationships between vegetation and socio-economic factors were stronger in later years for the same neighborhoods suggesting the influence of socio-economics is more readily identified in established neighborhoods. Socio-economic variables alone, or in combination with biophysical variables, were better predictors of vegetation cover than only biophysical variables. Across space, vegetation cover had a negative quadratic relationship with neighborhood housing density, peaking at mid-density values, and a positive relationship with education level and immigration status (the percentage of residents with a non-Australian background). Over time, housing density had a positive relationship with vegetation cover, reflecting an increase in vegetation as neighborhoods develop. Our results highlight the need to understand temporal context when attempting to explain contemporary patterns in vegetation cover and the increasing importance of socio-economic factors in influencing cover as neighborhoods become established.","container-title":"Ecosystems","DOI":"10.1007/s10021-009-9244-6","ISSN":"1435-0629","issue":"4","journalAbbreviation":"Ecosystems","language":"en","page":"604","source":"Springer Link","title":"Socio-Economics and Vegetation Change in Urban Ecosystems: Patterns in Space and Time","title-short":"Socio-Economics and Vegetation Change in Urban Ecosystems","volume":"12","author":[{"family":"Luck","given":"Gary W."},{"family":"Smallbone","given":"Lisa T."},{"family":"O’Brien","given":"Rachel"}],"issued":{"date-parts":[["2009",3,12]]}}},{"id":1660,"uris":["http://zotero.org/users/2170232/items/ELFJNY56"],"uri":["http://zotero.org/users/2170232/items/ELFJNY56"],"itemData":{"id":1660,"type":"article-journal","abstract":"This study investigates an interdisciplinary scenario analysis to assess the potential impacts of climate, land use/cover and population changes on future water availability and demand in the Srepok River basin, a trans-boundary basin. Based on the output from a high-resolution Regional Climate Model (ECHAM 4, Scenarios A2 and B2) developed by the Southeast Asia—System for Analysis, Research and Training (SEA-START) Regional Center, future rainfall was downscaled to the study area and bias correction was carried out to generate the daily rainfall series. Land use/cover change was quantified using a GIS-based logistic regression approach and future population was projected from the historical data. These changes, individually or in combination, were then input into the calibrated hydrological model (HEC-HMS) to project future hydrological variables. The results reveal that surface runoff will be increased with increased future rainfall. Land use/cover change is found to have the largest impact on increased water demand, and thus reduced future water availability. The combined scenario shows an increasing level of water stress at both the basin and sub-basin levels, especially in the dry season.","container-title":"Water Resources Management","DOI":"10.1007/s11269-011-9964-1","ISSN":"0920-4741, 1573-1650","issue":"5","journalAbbreviation":"Water Resour Manage","language":"en","page":"1387-1407","source":"link.springer.com","title":"Scenario-based Impact Assessment of Land Use/Cover and Climate Changes on Water Resources and Demand: A Case Study in the Srepok River Basin, Vietnam—Cambodia","title-short":"Scenario-based Impact Assessment of Land Use/Cover and Climate Changes on Water Resources and Demand","volume":"26","author":[{"family":"Ty","given":"Tran Van"},{"family":"Sunada","given":"Kengo"},{"family":"Ichikawa","given":"Yutaka"},{"family":"Oishi","given":"Satoru"}],"issued":{"date-parts":[["2012",3,1]]}}},{"id":2659,"uris":["http://zotero.org/users/2170232/items/M668EE6L"],"uri":["http://zotero.org/users/2170232/items/M668EE6L"],"itemData":{"id":2659,"type":"article-journal","abstract":"Many of the semi-natural landscape elements found in rural areas, such as woodlots, hedgerows and grasslands, were originally maintained as part of the agricultural system. During the 20th century, they lost most of their functions and were often removed or transformed. Presently, production concerns are less dominant and many landscape and land use changes are undertaken to improve public goods or fulfil personal and family ambitions and values. This paper investigates the patterns of farm-level land use changes that occurred between 2002 and 2012 in three different landscape regions of Europe (peri-urban landscapes, areas with marginal potential for agriculture, post-socialist landscapes) and the drivers behind, based on a questionnaire survey in six study areas. A second objective is to analyse landowners’ decision-making and endogenous factors that are correlated with their engagement in land use changes. Common to all areas is that agricultural production is under pressure due to physical or socio-economic challenges. The results indicate that relatively more nature or landscape features have been added by landowners than removed by them in the six study areas. Furthermore, the analysis revealed that full-time landowners were responsible for the largest proportion of landscape change and that the areas involved differed greatly. The analysis also underlined the variety of European landscapes, as many landscape activities exhibited strong geographical patterns. A multivariate analysis of the relationship between ten farm and landowner characteristics confirmed the geographical diversity, as only a dummy variable representing the geographical location was statistically significant. When location was omitted from the analysis, two factors were significant: farm size and ownership of livestock. In addition, the results suggest that landowners in peri-urban locations were more engaged in landscape activities than landowners in other locations.","container-title":"Land Use Policy","DOI":"10.1016/j.landusepol.2015.07.014","ISSN":"0264-8377","journalAbbreviation":"Land Use Policy","language":"en","page":"786-799","source":"ScienceDirect","title":"Patterns and drivers of farm-level land use change in selected European rural landscapes","volume":"57","author":[{"family":"Kristensen","given":"Søren Bech Pilgaard"},{"family":"Busck","given":"Anne Gravsholt"},{"family":"Sluis","given":"Theo","non-dropping-particle":"van der"},{"family":"Gaube","given":"Veronika"}],"issued":{"date-parts":[["2016",11,30]]}}},{"id":179,"uris":["http://zotero.org/users/2170232/items/WZLMGHYE"],"uri":["http://zotero.org/users/2170232/items/WZLMGHYE"],"itemData":{"id":179,"type":"article-journal","abstract":"The ecosystem services provided by tropical forests are affected by deforestation. Territorial management strategies aim to prevent and mitigate forest loss. Therefore, modeling potential land use changes is important for forest management, monitoring, and evaluation. This study determined whether there are relationships between forest vulnerability to deforestation (potential deforestation distribution) and the forest management policies applied in the Ecuadorian Amazon. Proxy and underlying variables were used to construct a statistical model, based on the principle of maximum entropy that could predict potential land use changes. Entropy can be seen as a measure of uncertainty for a density function. Receiver operating characteristics (ROC) analysis and the Jackknife Test were used to validate the model. The importance of input variables in the model was determined through: Percent Contribution (PC) and Permutation Importance (PI). The results were compared with prevailing regional forest management strategies. The socioeconomic variables that provided the largest amount of information in the overall model (AUC = 0.81) and that showed most of the information not present in other variables were: “Protected areas-Intangible zone” (PC = 24%, PI = 12.4%), “timber harvesting programs” (PC = 21.7%, PI = 4.7%), “road network” (PC = 18.9%, PI = 7.7%), and “poverty rate” (PC = 3.7%, PI = 6.1%). Also, the biophysical variable “temperature” (PC = 7,9%, PI = 22.3%) provided information in the overall model. The results suggested the need for changes in forest management strategies. Forest policies and management plans should consider integrating and strengthening protected areas and intangible zones, as well as restricting timber harvesting in native forest and establishing forest areas under permanent management. Furthermore, the results also suggested that financial incentive programs to reduce deforestation have to be evaluated because their present distribution is inefficient. In this context, conservation incentive plans need to be revised so that they focus on areas at deforestation risk.","container-title":"Science of The Total Environment","DOI":"10.1016/j.scitotenv.2018.07.028","ISSN":"0048-9697","journalAbbreviation":"Science of The Total Environment","page":"1044-1055","source":"ScienceDirect","title":"Socioecological system and potential deforestation in Western Amazon forest landscapes","volume":"644","author":[{"family":"Bonilla-Bedoya","given":"S."},{"family":"Estrella-Bastidas","given":"Anabel"},{"family":"Molina","given":"Juan Ramón"},{"family":"Herrera","given":"Miguel Ángel"}],"issued":{"date-parts":[["2018",12,10]]}}}],"schema":"https://github.com/citation-style-language/schema/raw/master/csl-citation.json"} </w:instrText>
+      </w:r>
+      <w:r>
+        <w:fldChar w:fldCharType="separate"/>
+      </w:r>
+      <w:r>
+        <w:rPr>
+          <w:rFonts w:ascii="Calibri" w:hAnsi="Calibri" w:cs="Calibri"/>
+        </w:rPr>
+        <w:t>(Luck et al. 2009; Ty et al. 2012; Kristensen et al. 2016; Bonilla-Bedoya et al. 2018)</w:t>
+      </w:r>
+      <w:r>
+        <w:fldChar w:fldCharType="end"/>
+      </w:r>
+      <w:r>
+        <w:t xml:space="preserve">. The variable sets were population demographics (n=8), education (n=4), employment (n=5), economic security (n=2), access to services (n=4), social justice (n=2), migration (n=2), and control (n=6). </w:t>
+      </w:r>
+      <w:r>
+        <w:t xml:space="preserve">Control variables were included to account for the effects of environmental and other human factors including economic land concessions </w:t>
+      </w:r>
+      <w:r>
+        <w:fldChar w:fldCharType="begin"/>
+      </w:r>
+      <w:r>
+        <w:instrText xml:space="preserve"> ADDIN ZOTERO_ITEM CSL_CITATION {"citationID":"YS0y28tC","properties":{"formattedCitation":"(Abdullah &amp; Nakagoshi 2007; Davis et al. 2015)","plainCitation":"(Abdullah &amp; Nakagoshi 2007; Davis et al. 2015)","noteIndex":0},"citationItems":[{"id":2636,"uris":["http://zotero.org/users/2170232/items/BW7PN9QB"],"uri":["http://zotero.org/users/2170232/items/BW7PN9QB"],"itemData":{"id":2636,"type":"article-journal","abstract":"In many tropical countries forest fragmentation caused by changes in human land use activities is of primary concern for sustainability. In Malaysia this relationship is usually described without any quantitative measurement to show the implications for land use planning and management. To understand this relationship, this study developed a single forest fragmentation index based on a combination of three landscape metrics, i.e., non-forest area, forest edge bordered by human land use and patch size coefficient of variation, using the state of Selangor, Malaysia as a case study. Two defined natural landscapes; wetland and forest landscapes were used as a basic unit of analyses of pattern change of forest fragmentation and its relationship to human land use in three temporal years of 1966, 1981 and 1995. Results showed that forest fragmentation in the state of Selangor generally increased during the time periods studied. Multiple regression analysis showed that human land use is an important determinant of forest fragmentation, but the significance of several land uses as explanatory variables to forest fragmentation changed temporally. Oil palm and rubber plantations were apparently the major contributors to forest fragmentation. Differences in fragmentation pattern occurred between the two natural landscapes. Forest fragmentation increased in the wetland landscape, whereas not much change was observed in the forest landscape. Oil palm plantation appeared to be the major contributor to forest fragmentation in the wetland landscape, whereas rubber plantation was the major factor in the forest landscape. This study also revealed that knowledge of forest fragmentation through a single index in different natural landscapes provides a pathway for identifying which forested areas are highly threatened and must be given priority in strategic planning of nature conservation. In conclusion, it is vital to understand the relationship between changes in human land use and degree of forest degradation measured by a single index in order to describe the implications for land use planning and management.","container-title":"Forest Ecology and Management","DOI":"10.1016/j.foreco.2006.12.016","ISSN":"0378-1127","issue":"1","journalAbbreviation":"Forest Ecology and Management","language":"en","page":"39-48","source":"ScienceDirect","title":"Forest fragmentation and its correlation to human land use change in the state of Selangor, peninsular Malaysia","volume":"241","author":[{"family":"Abdullah","given":"Saiful Arif"},{"family":"Nakagoshi","given":"Nobukazu"}],"issued":{"date-parts":[["2007",3,30]]}}},{"id":2465,"uris":["http://zotero.org/users/2170232/items/BM9FJ8GU"],"uri":["http://zotero.org/users/2170232/items/BM9FJ8GU"],"itemData":{"id":2465,"type":"article-journal","abstract":"Investment in agricultural land in the developing world has rapidly increased in the past two decades1,2,3. In Cambodia, there has been a surge in economic land concessions, in which long-term leases are provided to foreign and domestic investors for economic development. More than two million hectares4 have been leased so far, sparking debate over the consequences for local communities and the environment5. Here we combined official records of concession locations4,6 with a high-resolution data set of changes in forest cover7 to quantify the contribution of land concessions to deforestation between 2000 and 2012. We used covariate matching to control for variables other than classification as a concession that may influence forest loss. Nearly half of the area where concessions were granted between 2000 and 2012 was forested in 2000; this area then represented 12.4% of forest land cover in Cambodia. Within concessions, the annual rate of forest loss was between 29% and 105% higher than in comparable land areas outside concessions. Most of the deforestation within concessions occurred after the contract date, and whether an investor was domestic or foreign had no effect on deforestation rates. We conclude that land acquisitions can act as powerful drivers of deforestation.","container-title":"Nature Geoscience","DOI":"10.1038/ngeo2540","ISSN":"1752-0908","issue":"10","language":"en","page":"772-775","source":"www.nature.com","title":"Accelerated deforestation driven by large-scale land acquisitions in Cambodia","volume":"8","author":[{"family":"Davis","given":"Kyle Frankel"},{"family":"Yu","given":"Kailiang"},{"family":"Rulli","given":"Maria Cristina"},{"family":"Pichdara","given":"Lonn"},{"family":"D’Odorico","given":"Paolo"}],"issued":{"date-parts":[["2015"]]}}}],"schema":"https://github.com/citation-style-language/schema/raw/master/csl-citation.json"} </w:instrText>
+      </w:r>
+      <w:r>
+        <w:fldChar w:fldCharType="separate"/>
+      </w:r>
+      <w:r>
+        <w:rPr>
+          <w:rFonts w:ascii="Calibri" w:hAnsi="Calibri" w:cs="Calibri"/>
+        </w:rPr>
+        <w:t xml:space="preserve">(Abdullah &amp; </w:t>
       </w:r>
       <w:proofErr w:type="spellStart"/>
       <w:r>
-        <w:t>Rudel</w:t>
+        <w:rPr>
+          <w:rFonts w:ascii="Calibri" w:hAnsi="Calibri" w:cs="Calibri"/>
+        </w:rPr>
+        <w:t>Nakagoshi</w:t>
       </w:r>
       <w:proofErr w:type="spellEnd"/>
       <w:r>
-        <w:t xml:space="preserve"> et al 2005</w:t>
-      </w:r>
-      <w:r>
-        <w:t>, Nelson et al 2006</w:t>
-      </w:r>
-      <w:r>
-        <w:t xml:space="preserve">, </w:t>
-      </w:r>
-    </w:p>
-    <w:p>
-      <w:r>
-        <w:t xml:space="preserve">Forest remaining – </w:t>
-      </w:r>
-      <w:proofErr w:type="spellStart"/>
-      <w:r>
-        <w:t>Rudel</w:t>
-      </w:r>
-      <w:proofErr w:type="spellEnd"/>
-      <w:r>
-        <w:t xml:space="preserve"> et al 2005</w:t>
-      </w:r>
-    </w:p>
-    <w:p>
-      <w:r>
-        <w:t xml:space="preserve">Socioeconomics  - Kristensen et al 2016, </w:t>
-      </w:r>
-      <w:r>
-        <w:t xml:space="preserve">Ty et al 2012, </w:t>
-      </w:r>
-      <w:r>
-        <w:t xml:space="preserve">Luck et al 2009, </w:t>
-      </w:r>
-      <w:r>
-        <w:t>Bonilla-Bedoya et al 2019</w:t>
-      </w:r>
-    </w:p>
-    <w:p>
-      <w:r>
-        <w:t xml:space="preserve">Control variables – Ty et al 2012, </w:t>
+        <w:rPr>
+          <w:rFonts w:ascii="Calibri" w:hAnsi="Calibri" w:cs="Calibri"/>
+        </w:rPr>
+        <w:t xml:space="preserve"> 2007; Davis et al. 2015)</w:t>
+      </w:r>
+      <w:r>
+        <w:fldChar w:fldCharType="end"/>
+      </w:r>
+      <w:r>
+        <w:t xml:space="preserve">, protected areas </w:t>
+      </w:r>
+      <w:r>
+        <w:fldChar w:fldCharType="begin"/>
+      </w:r>
+      <w:r>
+        <w:instrText xml:space="preserve"> ADDIN ZOTERO_ITEM CSL_CITATION {"citationID":"KPXyqeHU","properties":{"formattedCitation":"(Bonilla-Bedoya et al. 2018)","plainCitation":"(Bonilla-Bedoya et al. 2018)","noteIndex":0},"citationItems":[{"id":179,"uris":["http://zotero.org/users/2170232/items/WZLMGHYE"],"uri":["http://zotero.org/users/2170232/items/WZLMGHYE"],"itemData":{"id":179,"type":"article-journal","abstract":"The ecosystem services provided by tropical forests are affected by deforestation. Territorial management strategies aim to prevent and mitigate forest loss. Therefore, modeling potential land use changes is important for forest management, monitoring, and evaluation. This study determined whether there are relationships between forest vulnerability to deforestation (potential deforestation distribution) and the forest management policies applied in the Ecuadorian Amazon. Proxy and underlying variables were used to construct a statistical model, based on the principle of maximum entropy that could predict potential land use changes. Entropy can be seen as a measure of uncertainty for a density function. Receiver operating characteristics (ROC) analysis and the Jackknife Test were used to validate the model. The importance of input variables in the model was determined through: Percent Contribution (PC) and Permutation Importance (PI). The results were compared with prevailing regional forest management strategies. The socioeconomic variables that provided the largest amount of information in the overall model (AUC = 0.81) and that showed most of the information not present in other variables were: “Protected areas-Intangible zone” (PC = 24%, PI = 12.4%), “timber harvesting programs” (PC = 21.7%, PI = 4.7%), “road network” (PC = 18.9%, PI = 7.7%), and “poverty rate” (PC = 3.7%, PI = 6.1%). Also, the biophysical variable “temperature” (PC = 7,9%, PI = 22.3%) provided information in the overall model. The results suggested the need for changes in forest management strategies. Forest policies and management plans should consider integrating and strengthening protected areas and intangible zones, as well as restricting timber harvesting in native forest and establishing forest areas under permanent management. Furthermore, the results also suggested that financial incentive programs to reduce deforestation have to be evaluated because their present distribution is inefficient. In this context, conservation incentive plans need to be revised so that they focus on areas at deforestation risk.","container-title":"Science of The Total Environment","DOI":"10.1016/j.scitotenv.2018.07.028","ISSN":"0048-9697","journalAbbreviation":"Science of The Total Environment","page":"1044-1055","source":"ScienceDirect","title":"Socioecological system and potential deforestation in Western Amazon forest landscapes","volume":"644","author":[{"family":"Bonilla-Bedoya","given":"S."},{"family":"Estrella-Bastidas","given":"Anabel"},{"family":"Molina","given":"Juan Ramón"},{"family":"Herrera","given":"Miguel Ángel"}],"issued":{"date-parts":[["2018",12,10]]}}}],"schema":"https://github.com/citation-style-language/schema/raw/master/csl-citation.json"} </w:instrText>
+      </w:r>
+      <w:r>
+        <w:fldChar w:fldCharType="separate"/>
+      </w:r>
+      <w:r>
+        <w:rPr>
+          <w:rFonts w:ascii="Calibri" w:hAnsi="Calibri" w:cs="Calibri"/>
+        </w:rPr>
+        <w:t>(Bonilla-Bedoya et al. 2018)</w:t>
+      </w:r>
+      <w:r>
+        <w:fldChar w:fldCharType="end"/>
+      </w:r>
+      <w:r>
+        <w:t xml:space="preserve">, elevation </w:t>
+      </w:r>
+      <w:r>
+        <w:fldChar w:fldCharType="begin"/>
+      </w:r>
+      <w:r>
+        <w:instrText xml:space="preserve"> ADDIN ZOTERO_ITEM CSL_CITATION {"citationID":"otYqPcRZ","properties":{"formattedCitation":"(Ty et al. 2012)","plainCitation":"(Ty et al. 2012)","noteIndex":0},"citationItems":[{"id":1660,"uris":["http://zotero.org/users/2170232/items/ELFJNY56"],"uri":["http://zotero.org/users/2170232/items/ELFJNY56"],"itemData":{"id":1660,"type":"article-journal","abstract":"This study investigates an interdisciplinary scenario analysis to assess the potential impacts of climate, land use/cover and population changes on future water availability and demand in the Srepok River basin, a trans-boundary basin. Based on the output from a high-resolution Regional Climate Model (ECHAM 4, Scenarios A2 and B2) developed by the Southeast Asia—System for Analysis, Research and Training (SEA-START) Regional Center, future rainfall was downscaled to the study area and bias correction was carried out to generate the daily rainfall series. Land use/cover change was quantified using a GIS-based logistic regression approach and future population was projected from the historical data. These changes, individually or in combination, were then input into the calibrated hydrological model (HEC-HMS) to project future hydrological variables. The results reveal that surface runoff will be increased with increased future rainfall. Land use/cover change is found to have the largest impact on increased water demand, and thus reduced future water availability. The combined scenario shows an increasing level of water stress at both the basin and sub-basin levels, especially in the dry season.","container-title":"Water Resources Management","DOI":"10.1007/s11269-011-9964-1","ISSN":"0920-4741, 1573-1650","issue":"5","journalAbbreviation":"Water Resour Manage","language":"en","page":"1387-1407","source":"link.springer.com","title":"Scenario-based Impact Assessment of Land Use/Cover and Climate Changes on Water Resources and Demand: A Case Study in the Srepok River Basin, Vietnam—Cambodia","title-short":"Scenario-based Impact Assessment of Land Use/Cover and Climate Changes on Water Resources and Demand","volume":"26","author":[{"family":"Ty","given":"Tran Van"},{"family":"Sunada","given":"Kengo"},{"family":"Ichikawa","given":"Yutaka"},{"family":"Oishi","given":"Satoru"}],"issued":{"date-parts":[["2012",3,1]]}}}],"schema":"https://github.com/citation-style-language/schema/raw/master/csl-citation.json"} </w:instrText>
+      </w:r>
+      <w:r>
+        <w:fldChar w:fldCharType="separate"/>
+      </w:r>
+      <w:r>
+        <w:rPr>
+          <w:rFonts w:ascii="Calibri" w:hAnsi="Calibri" w:cs="Calibri"/>
+        </w:rPr>
+        <w:t>(Ty et al. 2012)</w:t>
+      </w:r>
+      <w:r>
+        <w:fldChar w:fldCharType="end"/>
+      </w:r>
+      <w:r>
+        <w:t xml:space="preserve">, and distance to human infrastructure </w:t>
+      </w:r>
+      <w:r>
+        <w:fldChar w:fldCharType="begin"/>
+      </w:r>
+      <w:r>
+        <w:instrText xml:space="preserve"> ADDIN ZOTERO_ITEM CSL_CITATION {"citationID":"0lM0f2uy","properties":{"formattedCitation":"(Ty et al. 2012)","plainCitation":"(Ty et al. 2012)","noteIndex":0},"citationItems":[{"id":1660,"uris":["http://zotero.org/users/2170232/items/ELFJNY56"],"uri":["http://zotero.org/users/2170232/items/ELFJNY56"],"itemData":{"id":1660,"type":"article-journal","abstract":"This study investigates an interdisciplinary scenario analysis to assess the potential impacts of climate, land use/cover and population changes on future water availability and demand in the Srepok River basin, a trans-boundary basin. Based on the output from a high-resolution Regional Climate Model (ECHAM 4, Scenarios A2 and B2) developed by the Southeast Asia—System for Analysis, Research and Training (SEA-START) Regional Center, future rainfall was downscaled to the study area and bias correction was carried out to generate the daily rainfall series. Land use/cover change was quantified using a GIS-based logistic regression approach and future population was projected from the historical data. These changes, individually or in combination, were then input into the calibrated hydrological model (HEC-HMS) to project future hydrological variables. The results reveal that surface runoff will be increased with increased future rainfall. Land use/cover change is found to have the largest impact on increased water demand, and thus reduced future water availability. The combined scenario shows an increasing level of water stress at both the basin and sub-basin levels, especially in the dry season.","container-title":"Water Resources Management","DOI":"10.1007/s11269-011-9964-1","ISSN":"0920-4741, 1573-1650","issue":"5","journalAbbreviation":"Water Resour Manage","language":"en","page":"1387-1407","source":"link.springer.com","title":"Scenario-based Impact Assessment of Land Use/Cover and Climate Changes on Water Resources and Demand: A Case Study in the Srepok River Basin, Vietnam—Cambodia","title-short":"Scenario-based Impact Assessment of Land Use/Cover and Climate Changes on Water Resources and Demand","volume":"26","author":[{"family":"Ty","given":"Tran Van"},{"family":"Sunada","given":"Kengo"},{"family":"Ichikawa","given":"Yutaka"},{"family":"Oishi","given":"Satoru"}],"issued":{"date-parts":[["2012",3,1]]}}}],"schema":"https://github.com/citation-style-language/schema/raw/master/csl-citation.json"} </w:instrText>
+      </w:r>
+      <w:r>
+        <w:fldChar w:fldCharType="separate"/>
+      </w:r>
+      <w:r>
+        <w:rPr>
+          <w:rFonts w:ascii="Calibri" w:hAnsi="Calibri" w:cs="Calibri"/>
+        </w:rPr>
+        <w:t>(Ty et al. 2012)</w:t>
+      </w:r>
+      <w:r>
+        <w:fldChar w:fldCharType="end"/>
+      </w:r>
+      <w:r>
+        <w:t xml:space="preserve">.  </w:t>
+      </w:r>
+      <w:r>
+        <w:t xml:space="preserve">  </w:t>
       </w:r>
     </w:p>
     <w:p>
       <w:pPr>
         <w:rPr>
+          <w:b/>
+          <w:bCs/>
           <w:i/>
           <w:iCs/>
         </w:rPr>
       </w:pPr>
       <w:r>
         <w:rPr>
+          <w:b/>
+          <w:bCs/>
           <w:i/>
           <w:iCs/>
         </w:rPr>
@@ -165,6 +335,8 @@
       </w:r>
       <w:r>
         <w:rPr>
+          <w:b/>
+          <w:bCs/>
           <w:i/>
           <w:iCs/>
         </w:rPr>
@@ -202,7 +374,13 @@
         <w:t xml:space="preserve">Data on economic land concessions, protected areas, and elevation (digital elevation model), and shapefiles for the country, provinces, and communes were provided by the Wildlife Conservation Society. </w:t>
       </w:r>
       <w:r>
-        <w:t xml:space="preserve">Forest cover layers were taken from the European Space Agency Climate Change Initiative satellite data for the years </w:t>
+        <w:t>Forest cover layers were taken from the European Space Agency Climate Change Initiative</w:t>
+      </w:r>
+      <w:r>
+        <w:t xml:space="preserve"> (ESACCI)</w:t>
+      </w:r>
+      <w:r>
+        <w:t xml:space="preserve"> satellite data for the years </w:t>
       </w:r>
       <w:r>
         <w:t xml:space="preserve">1993 </w:t>
@@ -218,41 +396,386 @@
       </w:r>
       <w:r>
         <w:t xml:space="preserve"> </w:t>
-      </w:r>
-    </w:p>
-    <w:p/>
-    <w:p>
-      <w:pPr>
-        <w:rPr>
-          <w:i/>
-          <w:iCs/>
-        </w:rPr>
-      </w:pPr>
-      <w:r>
-        <w:rPr>
-          <w:i/>
-          <w:iCs/>
-        </w:rPr>
-        <w:t>Data processing</w:t>
-      </w:r>
-    </w:p>
-    <w:p>
-      <w:r>
-        <w:t xml:space="preserve">Data from the Commune Database were at the village level, and so the selected variables (Table 2) were aggregated to the commune level. </w:t>
       </w:r>
     </w:p>
     <w:p>
       <w:pPr>
         <w:rPr>
+          <w:b/>
+          <w:bCs/>
           <w:i/>
           <w:iCs/>
         </w:rPr>
       </w:pPr>
       <w:r>
         <w:rPr>
-          <w:i/>
-          <w:iCs/>
-        </w:rPr>
+          <w:b/>
+          <w:bCs/>
+          <w:i/>
+          <w:iCs/>
+        </w:rPr>
+        <w:t>Data processing</w:t>
+      </w:r>
+    </w:p>
+    <w:p>
+      <w:r>
+        <w:t>The forest cover variable for both analyses were extracted from the ESA CCI product by totalling the number of pixels in each year classified as bands 50, 60, 61, 62, 70, 71, 72, 80, 81, 82, 90, and 100 (</w:t>
+      </w:r>
+      <w:r>
+        <w:rPr>
+          <w:highlight w:val="yellow"/>
+        </w:rPr>
+        <w:t xml:space="preserve">Table </w:t>
+      </w:r>
+      <w:proofErr w:type="spellStart"/>
+      <w:r>
+        <w:rPr>
+          <w:highlight w:val="yellow"/>
+        </w:rPr>
+        <w:t>Sx</w:t>
+      </w:r>
+      <w:proofErr w:type="spellEnd"/>
+      <w:r>
+        <w:t>).</w:t>
+      </w:r>
+    </w:p>
+    <w:p>
+      <w:pPr>
+        <w:rPr>
+          <w:i/>
+          <w:iCs/>
+        </w:rPr>
+      </w:pPr>
+      <w:r>
+        <w:rPr>
+          <w:i/>
+          <w:iCs/>
+        </w:rPr>
+        <w:t>Macroeconomic analysis</w:t>
+      </w:r>
+    </w:p>
+    <w:p>
+      <w:r>
+        <w:t>F</w:t>
+      </w:r>
+      <w:r>
+        <w:t>orest cover was converted to change in forest cover</w:t>
+      </w:r>
+      <w:r>
+        <w:t xml:space="preserve"> </w:t>
+      </w:r>
+      <w:r>
+        <w:t>using</w:t>
+      </w:r>
+      <w:r>
+        <w:t xml:space="preserve"> </w:t>
+      </w:r>
+      <w:r>
+        <w:rPr>
+          <w:i/>
+          <w:iCs/>
+        </w:rPr>
+        <w:t>forest cover</w:t>
+      </w:r>
+      <w:r>
+        <w:rPr>
+          <w:i/>
+          <w:iCs/>
+          <w:vertAlign w:val="subscript"/>
+        </w:rPr>
+        <w:t>t</w:t>
+      </w:r>
+      <w:r>
+        <w:rPr>
+          <w:i/>
+          <w:iCs/>
+          <w:vertAlign w:val="subscript"/>
+        </w:rPr>
+        <w:t>+1</w:t>
+      </w:r>
+      <w:r>
+        <w:rPr>
+          <w:i/>
+          <w:iCs/>
+        </w:rPr>
+        <w:t xml:space="preserve"> </w:t>
+      </w:r>
+      <w:r>
+        <w:rPr>
+          <w:rFonts w:cstheme="minorHAnsi"/>
+          <w:i/>
+          <w:iCs/>
+        </w:rPr>
+        <w:t>−</w:t>
+      </w:r>
+      <w:r>
+        <w:rPr>
+          <w:i/>
+          <w:iCs/>
+        </w:rPr>
+        <w:t xml:space="preserve"> forest cover</w:t>
+      </w:r>
+      <w:r>
+        <w:rPr>
+          <w:i/>
+          <w:iCs/>
+          <w:vertAlign w:val="subscript"/>
+        </w:rPr>
+        <w:t>t</w:t>
+      </w:r>
+      <w:r>
+        <w:t xml:space="preserve">, where </w:t>
+      </w:r>
+      <w:r>
+        <w:rPr>
+          <w:i/>
+          <w:iCs/>
+        </w:rPr>
+        <w:t>t</w:t>
+      </w:r>
+      <w:r>
+        <w:t xml:space="preserve"> represents year </w:t>
+      </w:r>
+      <w:r>
+        <w:rPr>
+          <w:i/>
+          <w:iCs/>
+        </w:rPr>
+        <w:t>t.</w:t>
+      </w:r>
+      <w:r>
+        <w:t xml:space="preserve"> </w:t>
+      </w:r>
+      <w:r>
+        <w:t xml:space="preserve">All predictors were converted from raw values to change in values using </w:t>
+      </w:r>
+      <w:r>
+        <w:rPr>
+          <w:i/>
+          <w:iCs/>
+        </w:rPr>
+        <w:t>Xt</w:t>
+      </w:r>
+      <w:r>
+        <w:rPr>
+          <w:rFonts w:cstheme="minorHAnsi"/>
+          <w:i/>
+          <w:iCs/>
+          <w:vertAlign w:val="subscript"/>
+        </w:rPr>
+        <w:t>+1</w:t>
+      </w:r>
+      <w:r>
+        <w:rPr>
+          <w:i/>
+          <w:iCs/>
+        </w:rPr>
+        <w:t xml:space="preserve"> </w:t>
+      </w:r>
+      <w:r>
+        <w:rPr>
+          <w:rFonts w:cstheme="minorHAnsi"/>
+          <w:i/>
+          <w:iCs/>
+        </w:rPr>
+        <w:t xml:space="preserve">– </w:t>
+      </w:r>
+      <w:proofErr w:type="spellStart"/>
+      <w:r>
+        <w:rPr>
+          <w:rFonts w:cstheme="minorHAnsi"/>
+          <w:i/>
+          <w:iCs/>
+        </w:rPr>
+        <w:t>X</w:t>
+      </w:r>
+      <w:r>
+        <w:rPr>
+          <w:rFonts w:cstheme="minorHAnsi"/>
+          <w:i/>
+          <w:iCs/>
+          <w:vertAlign w:val="subscript"/>
+        </w:rPr>
+        <w:t>t</w:t>
+      </w:r>
+      <w:proofErr w:type="spellEnd"/>
+      <w:r>
+        <w:rPr>
+          <w:rFonts w:cstheme="minorHAnsi"/>
+          <w:i/>
+          <w:iCs/>
+        </w:rPr>
+        <w:t xml:space="preserve">, </w:t>
+      </w:r>
+      <w:r>
+        <w:rPr>
+          <w:rFonts w:cstheme="minorHAnsi"/>
+        </w:rPr>
+        <w:t xml:space="preserve">where </w:t>
+      </w:r>
+      <w:r>
+        <w:rPr>
+          <w:rFonts w:cstheme="minorHAnsi"/>
+          <w:i/>
+          <w:iCs/>
+        </w:rPr>
+        <w:t>t</w:t>
+      </w:r>
+      <w:r>
+        <w:rPr>
+          <w:rFonts w:cstheme="minorHAnsi"/>
+        </w:rPr>
+        <w:t xml:space="preserve"> represents year </w:t>
+      </w:r>
+      <w:r>
+        <w:rPr>
+          <w:rFonts w:cstheme="minorHAnsi"/>
+          <w:i/>
+          <w:iCs/>
+        </w:rPr>
+        <w:t>t</w:t>
+      </w:r>
+      <w:r>
+        <w:rPr>
+          <w:rFonts w:cstheme="minorHAnsi"/>
+        </w:rPr>
+        <w:t xml:space="preserve">. The variable </w:t>
+      </w:r>
+      <w:r>
+        <w:rPr>
+          <w:rFonts w:cstheme="minorHAnsi"/>
+          <w:i/>
+          <w:iCs/>
+        </w:rPr>
+        <w:t>forest remaining</w:t>
+      </w:r>
+      <w:r>
+        <w:rPr>
+          <w:rFonts w:cstheme="minorHAnsi"/>
+        </w:rPr>
+        <w:t xml:space="preserve"> was left as raw values</w:t>
+      </w:r>
+      <w:r>
+        <w:rPr>
+          <w:rFonts w:cstheme="minorHAnsi"/>
+        </w:rPr>
+        <w:t xml:space="preserve"> (km</w:t>
+      </w:r>
+      <w:r>
+        <w:rPr>
+          <w:rFonts w:cstheme="minorHAnsi"/>
+          <w:vertAlign w:val="superscript"/>
+        </w:rPr>
+        <w:t>2</w:t>
+      </w:r>
+      <w:r>
+        <w:rPr>
+          <w:rFonts w:cstheme="minorHAnsi"/>
+        </w:rPr>
+        <w:t>)</w:t>
+      </w:r>
+      <w:r>
+        <w:rPr>
+          <w:rFonts w:cstheme="minorHAnsi"/>
+        </w:rPr>
+        <w:t xml:space="preserve">. </w:t>
+      </w:r>
+      <w:r>
+        <w:rPr>
+          <w:rFonts w:cstheme="minorHAnsi"/>
+        </w:rPr>
+        <w:t xml:space="preserve">Cambodia’s first general election and subsequent adoption of a free market economy occurred in 1993, resulting in unreliable GDP-related values for 1993 </w:t>
+      </w:r>
+      <w:r>
+        <w:rPr>
+          <w:rFonts w:cstheme="minorHAnsi"/>
+        </w:rPr>
+        <w:fldChar w:fldCharType="begin"/>
+      </w:r>
+      <w:r>
+        <w:rPr>
+          <w:rFonts w:cstheme="minorHAnsi"/>
+        </w:rPr>
+        <w:instrText xml:space="preserve"> ADDIN ZOTERO_ITEM CSL_CITATION {"citationID":"885LiH9b","properties":{"formattedCitation":"(Chhair &amp; Ung 2013)","plainCitation":"(Chhair &amp; Ung 2013)","noteIndex":0},"citationItems":[{"id":2286,"uris":["http://zotero.org/users/2170232/items/2XHBTHBR"],"uri":["http://zotero.org/users/2170232/items/2XHBTHBR"],"itemData":{"id":2286,"type":"report","abstract":"The industrialization which started in 1953 had been completely disrupted by the chronic civil war and closed-door policy of successive communism/socialism regimes. Since 1993 Cambodia has embraced a market economy heavily dependent on foreign capital and foreign markets. As a result, the economy has experienced high economic growth rate yet with low linkage to domestic economy. The government’s Rice Export Policy introduced in 2010 to\ndiversify its economy, maximize its value added and job creation was highly evaluated to bring those benefits under the environment of weak governance. Whether similar kind of such a policy for other sectors is successful remains to be seen","collection-title":"WIDER","genre":"Working Paper","number":"No.7","publisher":"World Institue for Development Economics Research","title":"Economic history of industrialization in Cambodia","author":[{"family":"Chhair","given":"Sokty"},{"family":"Ung","given":"Luyna"}],"issued":{"date-parts":[["2013"]]}}}],"schema":"https://github.com/citation-style-language/schema/raw/master/csl-citation.json"} </w:instrText>
+      </w:r>
+      <w:r>
+        <w:rPr>
+          <w:rFonts w:cstheme="minorHAnsi"/>
+        </w:rPr>
+        <w:fldChar w:fldCharType="separate"/>
+      </w:r>
+      <w:r>
+        <w:rPr>
+          <w:rFonts w:ascii="Calibri" w:hAnsi="Calibri" w:cs="Calibri"/>
+        </w:rPr>
+        <w:t>(</w:t>
+      </w:r>
+      <w:proofErr w:type="spellStart"/>
+      <w:r>
+        <w:rPr>
+          <w:rFonts w:ascii="Calibri" w:hAnsi="Calibri" w:cs="Calibri"/>
+        </w:rPr>
+        <w:t>Chhair</w:t>
+      </w:r>
+      <w:proofErr w:type="spellEnd"/>
+      <w:r>
+        <w:rPr>
+          <w:rFonts w:ascii="Calibri" w:hAnsi="Calibri" w:cs="Calibri"/>
+        </w:rPr>
+        <w:t xml:space="preserve"> &amp; Ung 2013)</w:t>
+      </w:r>
+      <w:r>
+        <w:rPr>
+          <w:rFonts w:cstheme="minorHAnsi"/>
+        </w:rPr>
+        <w:fldChar w:fldCharType="end"/>
+      </w:r>
+      <w:r>
+        <w:rPr>
+          <w:rFonts w:cstheme="minorHAnsi"/>
+        </w:rPr>
+        <w:t xml:space="preserve"> and subsequent change values in 1994, and so these were removed. </w:t>
+      </w:r>
+      <w:r>
+        <w:rPr>
+          <w:rFonts w:cstheme="minorHAnsi"/>
+        </w:rPr>
+        <w:t xml:space="preserve">To simplify interpretation, predictor variables were not centred or scaled prior to change calculations or modelling. </w:t>
+      </w:r>
+    </w:p>
+    <w:p>
+      <w:pPr>
+        <w:rPr>
+          <w:i/>
+          <w:iCs/>
+        </w:rPr>
+      </w:pPr>
+      <w:r>
+        <w:rPr>
+          <w:i/>
+          <w:iCs/>
+        </w:rPr>
+        <w:t>Socioeconomic analysis</w:t>
+      </w:r>
+    </w:p>
+    <w:p>
+      <w:r>
+        <w:t xml:space="preserve">Data from the Commune Database were at the village level, and so the selected variables (Table 2) were aggregated to the commune level. </w:t>
+      </w:r>
+    </w:p>
+    <w:p>
+      <w:pPr>
+        <w:rPr>
+          <w:i/>
+          <w:iCs/>
+        </w:rPr>
+      </w:pPr>
+      <w:r>
+        <w:rPr>
+          <w:i/>
+          <w:iCs/>
+        </w:rPr>
+        <w:lastRenderedPageBreak/>
         <w:t xml:space="preserve">Analysis </w:t>
       </w:r>
     </w:p>
@@ -735,7 +1258,6 @@
   <w:style w:type="character" w:default="1" w:styleId="DefaultParagraphFont">
     <w:name w:val="Default Paragraph Font"/>
     <w:uiPriority w:val="1"/>
-    <w:semiHidden/>
     <w:unhideWhenUsed/>
   </w:style>
   <w:style w:type="table" w:default="1" w:styleId="TableNormal">

</xml_diff>

<commit_message>
Methods - data processing ongoing
</commit_message>
<xml_diff>
--- a/Write up/Chapter1_methods.docx
+++ b/Write up/Chapter1_methods.docx
@@ -93,84 +93,28 @@
         <w:rPr>
           <w:rFonts w:ascii="Calibri" w:hAnsi="Calibri" w:cs="Calibri"/>
         </w:rPr>
-        <w:t xml:space="preserve">(Nelson et al. 2006; Ewers 2006; Gong et al. 2013; </w:t>
-      </w:r>
-      <w:proofErr w:type="spellStart"/>
+        <w:t>(Nelson et al. 2006; Ewers 2006; Gong et al. 2013; Kuang et al. 2016; Fan &amp; Ding 2016; Bonilla-Bedoya et al. 2018)</w:t>
+      </w:r>
+      <w:r>
+        <w:fldChar w:fldCharType="end"/>
+      </w:r>
+      <w:r>
+        <w:t xml:space="preserve">. Both Gross Domestic Product per capita (GDP) and amount of forest remaining were included to reflect the economic development path and the forest scarcity path respectively </w:t>
+      </w:r>
+      <w:r>
+        <w:fldChar w:fldCharType="begin"/>
+      </w:r>
+      <w:r>
+        <w:instrText xml:space="preserve"> ADDIN ZOTERO_ITEM CSL_CITATION {"citationID":"7L9iv0wG","properties":{"formattedCitation":"(Rudel et al. 2005; Lambin &amp; Meyfroidt 2010)","plainCitation":"(Rudel et al. 2005; Lambin &amp; Meyfroidt 2010)","noteIndex":0},"citationItems":[{"id":2121,"uris":["http://zotero.org/users/2170232/items/QDZVC72B"],"uri":["http://zotero.org/users/2170232/items/QDZVC72B"],"itemData":{"id":2121,"type":"article-journal","abstract":"Places experience forest transitions when declines in forest cover cease and recoveries in forest cover begin. Forest transitions have occurred in two, sometimes overlapping circumstances. In some places economic development has created enough non-farm jobs to pull farmers off of the land, thereby inducing the spontaneous regeneration of forests in old fields. In other places a scarcity of forest products has prompted governments and landowners to plant trees in some fields. The transitions do little to conserve biodiversity, but they do sequester carbon and conserve soil, so governments should place a high priority on promoting them.","container-title":"Global Environmental Change","DOI":"10.1016/j.gloenvcha.2004.11.001","ISSN":"0959-3780","issue":"1","journalAbbreviation":"Global Environmental Change","language":"en","page":"23-31","source":"ScienceDirect","title":"Forest transitions: towards a global understanding of land use change","title-short":"Forest transitions","volume":"15","author":[{"family":"Rudel","given":"Thomas K."},{"family":"Coomes","given":"Oliver T."},{"family":"Moran","given":"Emilio"},{"family":"Achard","given":"Frederic"},{"family":"Angelsen","given":"Arild"},{"family":"Xu","given":"Jianchu"},{"family":"Lambin","given":"Eric"}],"issued":{"date-parts":[["2005",4,1]]}}},{"id":1672,"uris":["http://zotero.org/users/2170232/items/4AESYRD7"],"uri":["http://zotero.org/users/2170232/items/4AESYRD7"],"itemData":{"id":1672,"type":"article-journal","abstract":"The concept of land use transition highlights that land use change is non-linear and is associated with other societal and biophysical system changes. A transition in land use is not a fixed pattern, nor is it deterministic. Land use transitions can be caused by negative socio-ecological feedbacks that arise from a depletion of key resources or from socio-economic change and innovation that take place rather independently from the ecological system. Here, we explore whether the sources of land use transitions are mostly endogenous socio-ecological forces or exogenous socio-economic factors. We first review a few generic pathways of forest transition as identified in national case studies, and evaluate the varying ecological quality of expanding forests associated with these pathways. We then discuss possible explanatory frameworks of land use transitions. We use the case of the recent forest transition in Vietnam as an illustration. Socio-ecological feedbacks seem to better explain a slowing down of deforestation and stabilization of forest cover, while exogenous socio-economic factors better account for reforestation. We conclude by discussing the prospects of accelerating land use transitions in tropical forest countries.","collection-title":"Forest transitions","container-title":"Land Use Policy","DOI":"10.1016/j.landusepol.2009.09.003","ISSN":"0264-8377","issue":"2","journalAbbreviation":"Land Use Policy","page":"108-118","source":"ScienceDirect","title":"Land use transitions: Socio-ecological feedback versus socio-economic change","title-short":"Land use transitions","volume":"27","author":[{"family":"Lambin","given":"Eric F."},{"family":"Meyfroidt","given":"Patrick"}],"issued":{"date-parts":[["2010",4,1]]}}}],"schema":"https://github.com/citation-style-language/schema/raw/master/csl-citation.json"} </w:instrText>
+      </w:r>
+      <w:r>
+        <w:fldChar w:fldCharType="separate"/>
+      </w:r>
       <w:r>
         <w:rPr>
           <w:rFonts w:ascii="Calibri" w:hAnsi="Calibri" w:cs="Calibri"/>
         </w:rPr>
-        <w:t>Kuang</w:t>
-      </w:r>
-      <w:proofErr w:type="spellEnd"/>
-      <w:r>
-        <w:rPr>
-          <w:rFonts w:ascii="Calibri" w:hAnsi="Calibri" w:cs="Calibri"/>
-        </w:rPr>
-        <w:t xml:space="preserve"> et al. 2016; Fan &amp; Ding 2016; Bonilla-Bedoya et al. 2018)</w:t>
-      </w:r>
-      <w:r>
-        <w:fldChar w:fldCharType="end"/>
-      </w:r>
-      <w:r>
-        <w:t xml:space="preserve">. Both Gross Domestic Product per capita (GDP) and amount of forest remaining were included to reflect the economic development path and the forest scarcity path respectively </w:t>
-      </w:r>
-      <w:r>
-        <w:fldChar w:fldCharType="begin"/>
-      </w:r>
-      <w:r>
-        <w:instrText xml:space="preserve"> ADDIN ZOTERO_ITEM CSL_CITATION {"citationID":"7L9iv0wG","properties":{"formattedCitation":"(Rudel et al. 2005; Lambin &amp; Meyfroidt 2010)","plainCitation":"(Rudel et al. 2005; Lambin &amp; Meyfroidt 2010)","noteIndex":0},"citationItems":[{"id":2121,"uris":["http://zotero.org/users/2170232/items/QDZVC72B"],"uri":["http://zotero.org/users/2170232/items/QDZVC72B"],"itemData":{"id":2121,"type":"article-journal","abstract":"Places experience forest transitions when declines in forest cover cease and recoveries in forest cover begin. Forest transitions have occurred in two, sometimes overlapping circumstances. In some places economic development has created enough non-farm jobs to pull farmers off of the land, thereby inducing the spontaneous regeneration of forests in old fields. In other places a scarcity of forest products has prompted governments and landowners to plant trees in some fields. The transitions do little to conserve biodiversity, but they do sequester carbon and conserve soil, so governments should place a high priority on promoting them.","container-title":"Global Environmental Change","DOI":"10.1016/j.gloenvcha.2004.11.001","ISSN":"0959-3780","issue":"1","journalAbbreviation":"Global Environmental Change","language":"en","page":"23-31","source":"ScienceDirect","title":"Forest transitions: towards a global understanding of land use change","title-short":"Forest transitions","volume":"15","author":[{"family":"Rudel","given":"Thomas K."},{"family":"Coomes","given":"Oliver T."},{"family":"Moran","given":"Emilio"},{"family":"Achard","given":"Frederic"},{"family":"Angelsen","given":"Arild"},{"family":"Xu","given":"Jianchu"},{"family":"Lambin","given":"Eric"}],"issued":{"date-parts":[["2005",4,1]]}}},{"id":1672,"uris":["http://zotero.org/users/2170232/items/4AESYRD7"],"uri":["http://zotero.org/users/2170232/items/4AESYRD7"],"itemData":{"id":1672,"type":"article-journal","abstract":"The concept of land use transition highlights that land use change is non-linear and is associated with other societal and biophysical system changes. A transition in land use is not a fixed pattern, nor is it deterministic. Land use transitions can be caused by negative socio-ecological feedbacks that arise from a depletion of key resources or from socio-economic change and innovation that take place rather independently from the ecological system. Here, we explore whether the sources of land use transitions are mostly endogenous socio-ecological forces or exogenous socio-economic factors. We first review a few generic pathways of forest transition as identified in national case studies, and evaluate the varying ecological quality of expanding forests associated with these pathways. We then discuss possible explanatory frameworks of land use transitions. We use the case of the recent forest transition in Vietnam as an illustration. Socio-ecological feedbacks seem to better explain a slowing down of deforestation and stabilization of forest cover, while exogenous socio-economic factors better account for reforestation. We conclude by discussing the prospects of accelerating land use transitions in tropical forest countries.","collection-title":"Forest transitions","container-title":"Land Use Policy","DOI":"10.1016/j.landusepol.2009.09.003","ISSN":"0264-8377","issue":"2","journalAbbreviation":"Land Use Policy","page":"108-118","source":"ScienceDirect","title":"Land use transitions: Socio-ecological feedback versus socio-economic change","title-short":"Land use transitions","volume":"27","author":[{"family":"Lambin","given":"Eric F."},{"family":"Meyfroidt","given":"Patrick"}],"issued":{"date-parts":[["2010",4,1]]}}}],"schema":"https://github.com/citation-style-language/schema/raw/master/csl-citation.json"} </w:instrText>
-      </w:r>
-      <w:r>
-        <w:fldChar w:fldCharType="separate"/>
-      </w:r>
-      <w:r>
-        <w:rPr>
-          <w:rFonts w:ascii="Calibri" w:hAnsi="Calibri" w:cs="Calibri"/>
-        </w:rPr>
-        <w:t>(</w:t>
-      </w:r>
-      <w:proofErr w:type="spellStart"/>
-      <w:r>
-        <w:rPr>
-          <w:rFonts w:ascii="Calibri" w:hAnsi="Calibri" w:cs="Calibri"/>
-        </w:rPr>
-        <w:t>Rudel</w:t>
-      </w:r>
-      <w:proofErr w:type="spellEnd"/>
-      <w:r>
-        <w:rPr>
-          <w:rFonts w:ascii="Calibri" w:hAnsi="Calibri" w:cs="Calibri"/>
-        </w:rPr>
-        <w:t xml:space="preserve"> et al. 2005; </w:t>
-      </w:r>
-      <w:proofErr w:type="spellStart"/>
-      <w:r>
-        <w:rPr>
-          <w:rFonts w:ascii="Calibri" w:hAnsi="Calibri" w:cs="Calibri"/>
-        </w:rPr>
-        <w:t>Lambin</w:t>
-      </w:r>
-      <w:proofErr w:type="spellEnd"/>
-      <w:r>
-        <w:rPr>
-          <w:rFonts w:ascii="Calibri" w:hAnsi="Calibri" w:cs="Calibri"/>
-        </w:rPr>
-        <w:t xml:space="preserve"> &amp; </w:t>
-      </w:r>
-      <w:proofErr w:type="spellStart"/>
-      <w:r>
-        <w:rPr>
-          <w:rFonts w:ascii="Calibri" w:hAnsi="Calibri" w:cs="Calibri"/>
-        </w:rPr>
-        <w:t>Meyfroidt</w:t>
-      </w:r>
-      <w:proofErr w:type="spellEnd"/>
-      <w:r>
-        <w:rPr>
-          <w:rFonts w:ascii="Calibri" w:hAnsi="Calibri" w:cs="Calibri"/>
-        </w:rPr>
-        <w:t xml:space="preserve"> 2010)</w:t>
+        <w:t>(Rudel et al. 2005; Lambin &amp; Meyfroidt 2010)</w:t>
       </w:r>
       <w:r>
         <w:fldChar w:fldCharType="end"/>
@@ -226,21 +170,7 @@
         <w:rPr>
           <w:rFonts w:ascii="Calibri" w:hAnsi="Calibri" w:cs="Calibri"/>
         </w:rPr>
-        <w:t xml:space="preserve">(Abdullah &amp; </w:t>
-      </w:r>
-      <w:proofErr w:type="spellStart"/>
-      <w:r>
-        <w:rPr>
-          <w:rFonts w:ascii="Calibri" w:hAnsi="Calibri" w:cs="Calibri"/>
-        </w:rPr>
-        <w:t>Nakagoshi</w:t>
-      </w:r>
-      <w:proofErr w:type="spellEnd"/>
-      <w:r>
-        <w:rPr>
-          <w:rFonts w:ascii="Calibri" w:hAnsi="Calibri" w:cs="Calibri"/>
-        </w:rPr>
-        <w:t xml:space="preserve"> 2007; Davis et al. 2015)</w:t>
+        <w:t>(Abdullah &amp; Nakagoshi 2007; Davis et al. 2015)</w:t>
       </w:r>
       <w:r>
         <w:fldChar w:fldCharType="end"/>
@@ -419,7 +349,13 @@
     </w:p>
     <w:p>
       <w:r>
-        <w:t>The forest cover variable for both analyses were extracted from the ESA CCI product by totalling the number of pixels in each year classified as bands 50, 60, 61, 62, 70, 71, 72, 80, 81, 82, 90, and 100 (</w:t>
+        <w:t>The forest cover variable for both analyses w</w:t>
+      </w:r>
+      <w:r>
+        <w:t>as</w:t>
+      </w:r>
+      <w:r>
+        <w:t xml:space="preserve"> extracted from the ESA CCI product by totalling the number of pixels in each year classified as bands 50, 60, 61, 62, 70, 71, 72, 80, 81, 82, 90, and 100 (</w:t>
       </w:r>
       <w:r>
         <w:rPr>
@@ -437,6 +373,31 @@
       <w:proofErr w:type="spellEnd"/>
       <w:r>
         <w:t>).</w:t>
+      </w:r>
+      <w:r>
+        <w:t xml:space="preserve"> For the macroeconomic analysis, the total forest cover for the whole country was used, and for the socioeconomic analysis the forest cover layer was further stratified into forest cover per commune. Forest cover data processing was done in QGIS </w:t>
+      </w:r>
+      <w:r>
+        <w:fldChar w:fldCharType="begin"/>
+      </w:r>
+      <w:r>
+        <w:instrText xml:space="preserve"> ADDIN ZOTERO_ITEM CSL_CITATION {"citationID":"t8OXUywT","properties":{"formattedCitation":"({\\i{}QGIS Geographic Information System} 2020)","plainCitation":"(QGIS Geographic Information System 2020)","noteIndex":0},"citationItems":[{"id":2069,"uris":["http://zotero.org/users/2170232/items/YVJCTSHP"],"uri":["http://zotero.org/users/2170232/items/YVJCTSHP"],"itemData":{"id":2069,"type":"book","publisher":"Open Source Geospatial Foundation Program","title":"QGIS Geographic Information System","URL":"http://qgis.osgeo.org","version":"3.16","issued":{"date-parts":[["2020"]]}}}],"schema":"https://github.com/citation-style-language/schema/raw/master/csl-citation.json"} </w:instrText>
+      </w:r>
+      <w:r>
+        <w:fldChar w:fldCharType="separate"/>
+      </w:r>
+      <w:r>
+        <w:rPr>
+          <w:rFonts w:ascii="Calibri" w:hAnsi="Calibri" w:cs="Calibri"/>
+          <w:szCs w:val="24"/>
+        </w:rPr>
+        <w:t>(QGIS Geographic Information System v3.16)</w:t>
+      </w:r>
+      <w:r>
+        <w:fldChar w:fldCharType="end"/>
+      </w:r>
+      <w:r>
+        <w:t xml:space="preserve">. </w:t>
       </w:r>
     </w:p>
     <w:p>
@@ -708,21 +669,7 @@
         <w:rPr>
           <w:rFonts w:ascii="Calibri" w:hAnsi="Calibri" w:cs="Calibri"/>
         </w:rPr>
-        <w:t>(</w:t>
-      </w:r>
-      <w:proofErr w:type="spellStart"/>
-      <w:r>
-        <w:rPr>
-          <w:rFonts w:ascii="Calibri" w:hAnsi="Calibri" w:cs="Calibri"/>
-        </w:rPr>
-        <w:t>Chhair</w:t>
-      </w:r>
-      <w:proofErr w:type="spellEnd"/>
-      <w:r>
-        <w:rPr>
-          <w:rFonts w:ascii="Calibri" w:hAnsi="Calibri" w:cs="Calibri"/>
-        </w:rPr>
-        <w:t xml:space="preserve"> &amp; Ung 2013)</w:t>
+        <w:t>(Chhair &amp; Ung 2013)</w:t>
       </w:r>
       <w:r>
         <w:rPr>
@@ -755,12 +702,49 @@
           <w:i/>
           <w:iCs/>
         </w:rPr>
+        <w:lastRenderedPageBreak/>
         <w:t>Socioeconomic analysis</w:t>
       </w:r>
     </w:p>
     <w:p>
       <w:r>
-        <w:t xml:space="preserve">Data from the Commune Database were at the village level, and so the selected variables (Table 2) were aggregated to the commune level. </w:t>
+        <w:t xml:space="preserve">Data from the Commune Database were at the </w:t>
+      </w:r>
+      <w:r>
+        <w:t>resolution of individual village</w:t>
+      </w:r>
+      <w:r>
+        <w:t>, and so the selected variables (Table 2) were aggregated to the commune</w:t>
+      </w:r>
+      <w:r>
+        <w:t xml:space="preserve"> level</w:t>
+      </w:r>
+      <w:r>
+        <w:t>.</w:t>
+      </w:r>
+      <w:r>
+        <w:t xml:space="preserve"> Some variables were converted from raw values to proportional data to account for large differences in commune size and human population (Table 2). </w:t>
+      </w:r>
+      <w:r>
+        <w:t>Data were checked for errors and inconsistencies in R</w:t>
+      </w:r>
+      <w:r>
+        <w:t xml:space="preserve"> (Supporting Information, R Core Team, version 4.0)</w:t>
+      </w:r>
+      <w:r>
+        <w:t xml:space="preserve"> </w:t>
+      </w:r>
+      <w:r>
+        <w:fldChar w:fldCharType="begin"/>
+      </w:r>
+      <w:r>
+        <w:instrText xml:space="preserve"> ADDIN ZOTERO_ITEM CSL_CITATION {"citationID":"pzELEQiV","properties":{"formattedCitation":"(2021)","plainCitation":"(2021)","noteIndex":0},"citationItems":[{"id":2067,"uris":["http://zotero.org/users/2170232/items/FKWGSHYN"],"uri":["http://zotero.org/users/2170232/items/FKWGSHYN"],"itemData":{"id":2067,"type":"book","event-place":"Vienna, Austria","publisher":"R Foundation for Statistical Computing","publisher-place":"Vienna, Austria","title":"R: A language and Environment for Statistical Computing","URL":"https://www.R-project.org/","version":"4.0","author":[{"family":"","given":"R Core Team"}],"issued":{"date-parts":[["2021"]]}}}],"schema":"https://github.com/citation-style-language/schema/raw/master/csl-citation.json"} </w:instrText>
+      </w:r>
+      <w:r>
+        <w:fldChar w:fldCharType="separate"/>
+      </w:r>
+      <w:r>
+        <w:fldChar w:fldCharType="end"/>
       </w:r>
     </w:p>
     <w:p>
@@ -775,7 +759,6 @@
           <w:i/>
           <w:iCs/>
         </w:rPr>
-        <w:lastRenderedPageBreak/>
         <w:t xml:space="preserve">Analysis </w:t>
       </w:r>
     </w:p>

</xml_diff>

<commit_message>
Methods - minor updates
</commit_message>
<xml_diff>
--- a/Write up/Chapter1_methods.docx
+++ b/Write up/Chapter1_methods.docx
@@ -399,6 +399,21 @@
       <w:r>
         <w:t xml:space="preserve">. </w:t>
       </w:r>
+      <w:r>
+        <w:t>For both analyses, p</w:t>
+      </w:r>
+      <w:r>
+        <w:t xml:space="preserve">redictor variables were checked for collinearity, and if two variables in the same set had a correlation coefficient of &gt;0.6 then one was removed (Supporting Information).  </w:t>
+      </w:r>
+      <w:r>
+        <w:fldChar w:fldCharType="begin"/>
+      </w:r>
+      <w:r>
+        <w:instrText xml:space="preserve"> ADDIN ZOTERO_ITEM CSL_CITATION {"citationID":"pzELEQiV","properties":{"formattedCitation":"(2021)","plainCitation":"(2021)","noteIndex":0},"citationItems":[{"id":2067,"uris":["http://zotero.org/users/2170232/items/FKWGSHYN"],"uri":["http://zotero.org/users/2170232/items/FKWGSHYN"],"itemData":{"id":2067,"type":"book","event-place":"Vienna, Austria","publisher":"R Foundation for Statistical Computing","publisher-place":"Vienna, Austria","title":"R: A language and Environment for Statistical Computing","URL":"https://www.R-project.org/","version":"4.0","author":[{"family":"","given":"R Core Team"}],"issued":{"date-parts":[["2021"]]}}}],"schema":"https://github.com/citation-style-language/schema/raw/master/csl-citation.json"} </w:instrText>
+      </w:r>
+      <w:r>
+        <w:fldChar w:fldCharType="end"/>
+      </w:r>
     </w:p>
     <w:p>
       <w:pPr>
@@ -720,6 +735,12 @@
         <w:t xml:space="preserve"> level</w:t>
       </w:r>
       <w:r>
+        <w:t xml:space="preserve"> after error checking and cleaning (</w:t>
+      </w:r>
+      <w:r>
+        <w:t>Supporting Information)</w:t>
+      </w:r>
+      <w:r>
         <w:t>.</w:t>
       </w:r>
       <w:r>
@@ -732,19 +753,7 @@
         <w:t xml:space="preserve"> (Supporting Information, R Core Team, version 4.0)</w:t>
       </w:r>
       <w:r>
-        <w:t xml:space="preserve"> </w:t>
-      </w:r>
-      <w:r>
-        <w:fldChar w:fldCharType="begin"/>
-      </w:r>
-      <w:r>
-        <w:instrText xml:space="preserve"> ADDIN ZOTERO_ITEM CSL_CITATION {"citationID":"pzELEQiV","properties":{"formattedCitation":"(2021)","plainCitation":"(2021)","noteIndex":0},"citationItems":[{"id":2067,"uris":["http://zotero.org/users/2170232/items/FKWGSHYN"],"uri":["http://zotero.org/users/2170232/items/FKWGSHYN"],"itemData":{"id":2067,"type":"book","event-place":"Vienna, Austria","publisher":"R Foundation for Statistical Computing","publisher-place":"Vienna, Austria","title":"R: A language and Environment for Statistical Computing","URL":"https://www.R-project.org/","version":"4.0","author":[{"family":"","given":"R Core Team"}],"issued":{"date-parts":[["2021"]]}}}],"schema":"https://github.com/citation-style-language/schema/raw/master/csl-citation.json"} </w:instrText>
-      </w:r>
-      <w:r>
-        <w:fldChar w:fldCharType="separate"/>
-      </w:r>
-      <w:r>
-        <w:fldChar w:fldCharType="end"/>
+        <w:t xml:space="preserve">. </w:t>
       </w:r>
     </w:p>
     <w:p>
@@ -1241,6 +1250,7 @@
   <w:style w:type="character" w:default="1" w:styleId="DefaultParagraphFont">
     <w:name w:val="Default Paragraph Font"/>
     <w:uiPriority w:val="1"/>
+    <w:semiHidden/>
     <w:unhideWhenUsed/>
   </w:style>
   <w:style w:type="table" w:default="1" w:styleId="TableNormal">

</xml_diff>

<commit_message>
Methods - macroecon modelling done
</commit_message>
<xml_diff>
--- a/Write up/Chapter1_methods.docx
+++ b/Write up/Chapter1_methods.docx
@@ -37,96 +37,163 @@
           <w:i/>
           <w:iCs/>
         </w:rPr>
-        <w:t>Variable selection</w:t>
+        <w:t>Study area</w:t>
       </w:r>
     </w:p>
     <w:p>
       <w:r>
-        <w:t xml:space="preserve">Macroeconomic, socioeconomic, and control variables for both sets of analysis were selected based on a combination of previous studies, data availability, and the authors’ knowledge of Cambodia. </w:t>
-      </w:r>
-      <w:r>
-        <w:t>Macroeconomic variables were selected to create three sets</w:t>
-      </w:r>
-      <w:r>
-        <w:t xml:space="preserve"> of predictors, each targeting a different driver</w:t>
-      </w:r>
-      <w:r>
-        <w:t>: economic development</w:t>
-      </w:r>
-      <w:r>
-        <w:t xml:space="preserve"> (n=10)</w:t>
-      </w:r>
-      <w:r>
-        <w:t>, commodity prices</w:t>
-      </w:r>
-      <w:r>
-        <w:t xml:space="preserve"> (external market forces</w:t>
-      </w:r>
-      <w:r>
-        <w:t>, n=8</w:t>
-      </w:r>
-      <w:r>
-        <w:t>)</w:t>
-      </w:r>
-      <w:r>
-        <w:t>, and producer prices</w:t>
-      </w:r>
-      <w:r>
-        <w:t xml:space="preserve"> (internal market forces</w:t>
-      </w:r>
-      <w:r>
-        <w:t>, n=5</w:t>
-      </w:r>
-      <w:r>
-        <w:t xml:space="preserve">) </w:t>
-      </w:r>
-      <w:r>
-        <w:fldChar w:fldCharType="begin"/>
-      </w:r>
-      <w:r>
-        <w:instrText xml:space="preserve"> ADDIN ZOTERO_ITEM CSL_CITATION {"citationID":"Jh7awMDy","properties":{"formattedCitation":"(Nelson et al. 2006; Ewers 2006; Gong et al. 2013; Kuang et al. 2016; Fan &amp; Ding 2016; Bonilla-Bedoya et al. 2018)","plainCitation":"(Nelson et al. 2006; Ewers 2006; Gong et al. 2013; Kuang et al. 2016; Fan &amp; Ding 2016; Bonilla-Bedoya et al. 2018)","noteIndex":0},"citationItems":[{"id":165,"uris":["http://zotero.org/users/2170232/items/9J63RXYK"],"uri":["http://zotero.org/users/2170232/items/9J63RXYK"],"itemData":{"id":165,"type":"article-journal","abstract":"This paper provides an overview of what the Millennium Ecosystem Assessment (MA) call \"indirect and direct drivers\" of change in ecosystem services at a global level. The MA definition of a driver is any natural or human-induced factor that directly or indirectly causes a change in an ecosystem. A direct driver unequivocally influences ecosystem processes. An indirect driver operates more diffusely by altering one or more direct drivers. Global driving forces are categorized as demographic, economic, sociopolitical, cultural and religious, scientific and technological, and physical and biological. Drivers in all categories other than physical and biological are considered indirect. Important direct drivers include changes in climate, plant nutrient use, land conversion, and diseases and invasive species. This paper does not  discuss natural drivers such as climate variability, extreme weather events, or volcanic eruptions.","container-title":"Ecology and Society","ISSN":"1708-3087","language":"en","source":"pure.iiasa.ac.at","title":"Anthropogenic drivers of ecosystem change: An overview","title-short":"Anthropogenic drivers of ecosystem change","URL":"http://www.ecologyandsociety.org/vol11/iss2/art29/","volume":"11","author":[{"family":"Nelson","given":"G. C."},{"family":"Dobermann","given":"A."},{"family":"Nakicenovic","given":"N."},{"family":"O'Neill","given":"B. C."}],"accessed":{"date-parts":[["2019",3,1]]},"issued":{"date-parts":[["2006"]]}}},{"id":2120,"uris":["http://zotero.org/users/2170232/items/SQR23FC7"],"uri":["http://zotero.org/users/2170232/items/SQR23FC7"],"itemData":{"id":2120,"type":"article-journal","abstract":"Recent work on global patterns of deforestation has shown that countries with high per capita GDP or low remaining forest cover are more likely to be experiencing afforestation than deforestation. Here, I show that the relationship is more complex than previously described, because the effect of one variable is dependent upon the value of the other. As a result, high-income nations exhibit the opposite response to disappearing forest cover than low-income nations. In an analysis of 103 countries, I found that high-income countries with low forest cover have the highest rates of afforestation, typically through the establishment of new plantations. In contrast, low-income countries with little forest are more likely to consume that remaining portion at a faster proportional rate than do low-income countries with more forest. Nations with large amounts of forest have approximately equal deforestation rates, regardless of national wealth. These results highlight for the first time that there is a strong interaction between forest cover and economic development that determines rates of forest change among nations.","container-title":"Global Environmental Change","DOI":"10.1016/j.gloenvcha.2005.12.001","ISSN":"0959-3780","issue":"2","journalAbbreviation":"Global Environmental Change","language":"en","page":"161-169","source":"ScienceDirect","title":"Interaction effects between economic development and forest cover determine deforestation rates","volume":"16","author":[{"family":"Ewers","given":"Robert M."}],"issued":{"date-parts":[["2006",5,1]]}}},{"id":1526,"uris":["http://zotero.org/users/2170232/items/2LSJZH7A"],"uri":["http://zotero.org/users/2170232/items/2LSJZH7A"],"itemData":{"id":1526,"type":"article-journal","abstract":"Urban forests are valuable resources in coupled human and natural urban systems where green spaces are essential in maintaining ecological benefits and services of the landscape. In southern coastal China, the Shenzhen Special Economic Zone (SEZ) was established as a new city in 1979 and developed to be a megacity from an agriculture-dominated landscape. To quantify the land-use change during this rapid urbanization process and explore the underline drivers, nine sets of Landsat images from 1973 through 2005 were used to calculate the landscape metrics of forest patches. We found that the forest in Shenzhen SEZ had been restored to 85.85% of pre-urbanization coverage by 2005, but was characterized with smaller, isolated patches across the landscape. The changes in patch density, distribution, and shape during the 30-year study period were nonlinear and defined by episodic periods. The stepwise multiple regression models with socioeconomic drivers provided further explanation for fragmentation rates in patch density, distribution, and shape, with modeled R-squared of 0.837, 0.759, and 0.985 and P-values of 0.011, 0.035, and 0.004, respectively. Among the drivers, urban structure change, industry-related economic booming, and the increase of migrant resident population triggered the urban forest fragmentation while the significantly increased income of city residents drove the de-fragmentation trend. The artificial forestation showed some but a limited role in mitigating forest fragmentation.","container-title":"Landscape and Urban Planning","DOI":"10.1016/j.landurbplan.2013.04.009","ISSN":"0169-2046","journalAbbreviation":"Landscape and Urban Planning","page":"57-65","source":"ScienceDirect","title":"Determining socioeconomic drivers of urban forest fragmentation with historical remote sensing images","volume":"117","author":[{"family":"Gong","given":"Chongfeng"},{"family":"Yu","given":"Shixiao"},{"family":"Joesting","given":"Heather"},{"family":"Chen","given":"Jiquan"}],"issued":{"date-parts":[["2013",9,1]]}}},{"id":1613,"uris":["http://zotero.org/users/2170232/items/EWIWA67A"],"uri":["http://zotero.org/users/2170232/items/EWIWA67A"],"itemData":{"id":1613,"type":"article-journal","abstract":"The past two decades saw rapid and massive urbanization and industrialization in China. Despite much research has been reportedly done at local and regional scales, little has been reported on the trajectories, patterns, and drivers of these two intertwining processes at the national level. This is mainly due to the fact that until recently, high resolution spatial data of land use and land cover change were not available at national level. The research reported in this paper aimed to fill this knowledge gap. Employing the China Land Use/Cover Dataset (CLUD), a national land use/cover change database our research team developed over the past decade, we analyzed the two intertwining processes at a 5 year interval from 1990 to 2010 to identify their trajectories, spatiotemporal patterns, and driving forces. Among out key findings are that (1) the nation's urban and industrial land areas increased from 4.85×104km2 in 1990 to 9.08×104km2 in 2010; (2) compared to those in the 1990s, the expansion rates of urban land and industrial land in the 2000s were respectively 2.15 and 5.79 times higher; (3) the expansion rates varied significantly across regions, revealing a distinctive spatial pattern with coastal regions being the fastest and the northeastern the slowest; (4) national development strategies and regional land-use policies had prominent impacts on land expansions; while (5) socioeconomic factors along with local and regional land-use policies explained the regional variations.","container-title":"Landscape and Urban Planning","DOI":"10.1016/j.landurbplan.2015.10.001","ISSN":"0169-2046","journalAbbreviation":"Landscape and Urban Planning","page":"21-33","source":"ScienceDirect","title":"The rapid and massive urban and industrial land expansions in China between 1990 and 2010: A CLUD-based analysis of their trajectories, patterns, and drivers","title-short":"The rapid and massive urban and industrial land expansions in China between 1990 and 2010","volume":"145","author":[{"family":"Kuang","given":"Wenhui"},{"family":"Liu","given":"Jiyuan"},{"family":"Dong","given":"Jinwei"},{"family":"Chi","given":"Wenfeng"},{"family":"Zhang","given":"Chi"}],"issued":{"date-parts":[["2016",1,1]]}}},{"id":2638,"uris":["http://zotero.org/users/2170232/items/AXZEYZ6Z"],"uri":["http://zotero.org/users/2170232/items/AXZEYZ6Z"],"itemData":{"id":2638,"type":"article-journal","abstract":"Human activities and natural factors drive landscape pattern changes and limit provision of ecosystem services (ES) for human well-being. The analysis of landscape pattern change is one of the most important methods to understand and quantify land use and land cover change (LUCC). In this study, a series of satellite images (1990, 2002, 2009, 2013) of Fengqiu County of Henan province in China and some social data were used for analyzing landscape pattern changes and driving forces. Our results showed that landscape pattern and indices of Fengqiu County have serial changes during 1990–2013. From 1990 to 2013, the unused land (UL) nearly disappeared (the area of UL changed from 19.1 to 1.06km2) and the area of water area (WA) dramatically decreased (from 71.41 to 11.4km2). The mutual transformations among cultivated land (CL), forest land (FL) and settlements and mining sites (SMS) were relatively frequent. By further analysis of the number of patches (NP), largest patch index (LPI), perimeter–area fractal dimension (PAFRAC) and Shannon's evenness index (SHEI) both at class and landscape scale, we found that anthropogenic influence increased gradually, intensity of land use is strengthened, and landscape heterogeneity reduced. Human activity, especially population growth was the main driving force which impacted the landscape changes in studied area. The natural factors (temperature and precipitation) make a large impact on WA area. At last, we firstly introduce “Entropy model” to analyze the whole land use change. All the quantifications of LUCC and driving forces can reasonably provide basic information for government to guide the land use and ecological protection.","container-title":"CATENA","DOI":"10.1016/j.catena.2015.09.012","ISSN":"0341-8162","journalAbbreviation":"CATENA","language":"en","page":"152-160","source":"ScienceDirect","title":"Landscape pattern changes at a county scale: A case study in Fengqiu, Henan Province, China from 1990 to 2013","title-short":"Landscape pattern changes at a county scale","volume":"137","author":[{"family":"Fan","given":"Qindong"},{"family":"Ding","given":"Shengyan"}],"issued":{"date-parts":[["2016",2,1]]}}},{"id":179,"uris":["http://zotero.org/users/2170232/items/WZLMGHYE"],"uri":["http://zotero.org/users/2170232/items/WZLMGHYE"],"itemData":{"id":179,"type":"article-journal","abstract":"The ecosystem services provided by tropical forests are affected by deforestation. Territorial management strategies aim to prevent and mitigate forest loss. Therefore, modeling potential land use changes is important for forest management, monitoring, and evaluation. This study determined whether there are relationships between forest vulnerability to deforestation (potential deforestation distribution) and the forest management policies applied in the Ecuadorian Amazon. Proxy and underlying variables were used to construct a statistical model, based on the principle of maximum entropy that could predict potential land use changes. Entropy can be seen as a measure of uncertainty for a density function. Receiver operating characteristics (ROC) analysis and the Jackknife Test were used to validate the model. The importance of input variables in the model was determined through: Percent Contribution (PC) and Permutation Importance (PI). The results were compared with prevailing regional forest management strategies. The socioeconomic variables that provided the largest amount of information in the overall model (AUC = 0.81) and that showed most of the information not present in other variables were: “Protected areas-Intangible zone” (PC = 24%, PI = 12.4%), “timber harvesting programs” (PC = 21.7%, PI = 4.7%), “road network” (PC = 18.9%, PI = 7.7%), and “poverty rate” (PC = 3.7%, PI = 6.1%). Also, the biophysical variable “temperature” (PC = 7,9%, PI = 22.3%) provided information in the overall model. The results suggested the need for changes in forest management strategies. Forest policies and management plans should consider integrating and strengthening protected areas and intangible zones, as well as restricting timber harvesting in native forest and establishing forest areas under permanent management. Furthermore, the results also suggested that financial incentive programs to reduce deforestation have to be evaluated because their present distribution is inefficient. In this context, conservation incentive plans need to be revised so that they focus on areas at deforestation risk.","container-title":"Science of The Total Environment","DOI":"10.1016/j.scitotenv.2018.07.028","ISSN":"0048-9697","journalAbbreviation":"Science of The Total Environment","page":"1044-1055","source":"ScienceDirect","title":"Socioecological system and potential deforestation in Western Amazon forest landscapes","volume":"644","author":[{"family":"Bonilla-Bedoya","given":"S."},{"family":"Estrella-Bastidas","given":"Anabel"},{"family":"Molina","given":"Juan Ramón"},{"family":"Herrera","given":"Miguel Ángel"}],"issued":{"date-parts":[["2018",12,10]]}}}],"schema":"https://github.com/citation-style-language/schema/raw/master/csl-citation.json"} </w:instrText>
-      </w:r>
-      <w:r>
-        <w:fldChar w:fldCharType="separate"/>
-      </w:r>
-      <w:r>
-        <w:rPr>
-          <w:rFonts w:ascii="Calibri" w:hAnsi="Calibri" w:cs="Calibri"/>
-        </w:rPr>
-        <w:t>(Nelson et al. 2006; Ewers 2006; Gong et al. 2013; Kuang et al. 2016; Fan &amp; Ding 2016; Bonilla-Bedoya et al. 2018)</w:t>
-      </w:r>
-      <w:r>
-        <w:fldChar w:fldCharType="end"/>
-      </w:r>
-      <w:r>
-        <w:t xml:space="preserve">. Both Gross Domestic Product per capita (GDP) and amount of forest remaining were included to reflect the economic development path and the forest scarcity path respectively </w:t>
-      </w:r>
-      <w:r>
-        <w:fldChar w:fldCharType="begin"/>
-      </w:r>
-      <w:r>
-        <w:instrText xml:space="preserve"> ADDIN ZOTERO_ITEM CSL_CITATION {"citationID":"7L9iv0wG","properties":{"formattedCitation":"(Rudel et al. 2005; Lambin &amp; Meyfroidt 2010)","plainCitation":"(Rudel et al. 2005; Lambin &amp; Meyfroidt 2010)","noteIndex":0},"citationItems":[{"id":2121,"uris":["http://zotero.org/users/2170232/items/QDZVC72B"],"uri":["http://zotero.org/users/2170232/items/QDZVC72B"],"itemData":{"id":2121,"type":"article-journal","abstract":"Places experience forest transitions when declines in forest cover cease and recoveries in forest cover begin. Forest transitions have occurred in two, sometimes overlapping circumstances. In some places economic development has created enough non-farm jobs to pull farmers off of the land, thereby inducing the spontaneous regeneration of forests in old fields. In other places a scarcity of forest products has prompted governments and landowners to plant trees in some fields. The transitions do little to conserve biodiversity, but they do sequester carbon and conserve soil, so governments should place a high priority on promoting them.","container-title":"Global Environmental Change","DOI":"10.1016/j.gloenvcha.2004.11.001","ISSN":"0959-3780","issue":"1","journalAbbreviation":"Global Environmental Change","language":"en","page":"23-31","source":"ScienceDirect","title":"Forest transitions: towards a global understanding of land use change","title-short":"Forest transitions","volume":"15","author":[{"family":"Rudel","given":"Thomas K."},{"family":"Coomes","given":"Oliver T."},{"family":"Moran","given":"Emilio"},{"family":"Achard","given":"Frederic"},{"family":"Angelsen","given":"Arild"},{"family":"Xu","given":"Jianchu"},{"family":"Lambin","given":"Eric"}],"issued":{"date-parts":[["2005",4,1]]}}},{"id":1672,"uris":["http://zotero.org/users/2170232/items/4AESYRD7"],"uri":["http://zotero.org/users/2170232/items/4AESYRD7"],"itemData":{"id":1672,"type":"article-journal","abstract":"The concept of land use transition highlights that land use change is non-linear and is associated with other societal and biophysical system changes. A transition in land use is not a fixed pattern, nor is it deterministic. Land use transitions can be caused by negative socio-ecological feedbacks that arise from a depletion of key resources or from socio-economic change and innovation that take place rather independently from the ecological system. Here, we explore whether the sources of land use transitions are mostly endogenous socio-ecological forces or exogenous socio-economic factors. We first review a few generic pathways of forest transition as identified in national case studies, and evaluate the varying ecological quality of expanding forests associated with these pathways. We then discuss possible explanatory frameworks of land use transitions. We use the case of the recent forest transition in Vietnam as an illustration. Socio-ecological feedbacks seem to better explain a slowing down of deforestation and stabilization of forest cover, while exogenous socio-economic factors better account for reforestation. We conclude by discussing the prospects of accelerating land use transitions in tropical forest countries.","collection-title":"Forest transitions","container-title":"Land Use Policy","DOI":"10.1016/j.landusepol.2009.09.003","ISSN":"0264-8377","issue":"2","journalAbbreviation":"Land Use Policy","page":"108-118","source":"ScienceDirect","title":"Land use transitions: Socio-ecological feedback versus socio-economic change","title-short":"Land use transitions","volume":"27","author":[{"family":"Lambin","given":"Eric F."},{"family":"Meyfroidt","given":"Patrick"}],"issued":{"date-parts":[["2010",4,1]]}}}],"schema":"https://github.com/citation-style-language/schema/raw/master/csl-citation.json"} </w:instrText>
-      </w:r>
-      <w:r>
-        <w:fldChar w:fldCharType="separate"/>
-      </w:r>
-      <w:r>
-        <w:rPr>
-          <w:rFonts w:ascii="Calibri" w:hAnsi="Calibri" w:cs="Calibri"/>
-        </w:rPr>
-        <w:t>(Rudel et al. 2005; Lambin &amp; Meyfroidt 2010)</w:t>
-      </w:r>
-      <w:r>
-        <w:fldChar w:fldCharType="end"/>
-      </w:r>
-      <w:r>
-        <w:t xml:space="preserve">. </w:t>
-      </w:r>
-      <w:r>
-        <w:t xml:space="preserve"> </w:t>
+        <w:t xml:space="preserve">This study investigated macroeconomic and socioeconomic predictors of forest cover and loss in Cambodia at two different </w:t>
+      </w:r>
+      <w:r>
+        <w:t>spatial resolutions</w:t>
+      </w:r>
+      <w:r>
+        <w:t xml:space="preserve"> over two time periods. The macroeconomic analysis </w:t>
+      </w:r>
+      <w:r>
+        <w:t>was at the</w:t>
       </w:r>
     </w:p>
     <w:p>
+      <w:pPr>
+        <w:rPr>
+          <w:b/>
+          <w:bCs/>
+          <w:i/>
+          <w:iCs/>
+        </w:rPr>
+      </w:pPr>
+      <w:r>
+        <w:rPr>
+          <w:b/>
+          <w:bCs/>
+          <w:i/>
+          <w:iCs/>
+        </w:rPr>
+        <w:t>Variable selection</w:t>
+      </w:r>
+    </w:p>
+    <w:p>
+      <w:r>
+        <w:t xml:space="preserve">The response variable for </w:t>
+      </w:r>
+      <w:r>
+        <w:t xml:space="preserve">the macroeconomic analysis was change in forest cover from time </w:t>
+      </w:r>
+      <w:r>
+        <w:rPr>
+          <w:i/>
+          <w:iCs/>
+        </w:rPr>
+        <w:t>t</w:t>
+      </w:r>
+      <w:r>
+        <w:t xml:space="preserve"> to time </w:t>
+      </w:r>
+      <w:r>
+        <w:rPr>
+          <w:i/>
+          <w:iCs/>
+        </w:rPr>
+        <w:t>t</w:t>
+      </w:r>
+      <w:r>
+        <w:rPr>
+          <w:i/>
+          <w:iCs/>
+          <w:vertAlign w:val="subscript"/>
+        </w:rPr>
+        <w:t>+1</w:t>
+      </w:r>
+      <w:r>
+        <w:t xml:space="preserve">. The response variable for the socioeconomic analysis was forest cover area. Both response variables were produced from the same data source (see “Data sources” below). </w:t>
+      </w:r>
+      <w:r>
+        <w:t xml:space="preserve">Macroeconomic, socioeconomic, and control variables for both sets of analysis were selected based on a combination of previous studies, data availability, and the authors’ knowledge of Cambodia. </w:t>
+      </w:r>
+      <w:r>
+        <w:t>Macroeconomic variables were selected to create three sets</w:t>
+      </w:r>
+      <w:r>
+        <w:t xml:space="preserve"> of predictors, each targeting a different driver</w:t>
+      </w:r>
+      <w:r>
+        <w:t>: economic development</w:t>
+      </w:r>
+      <w:r>
+        <w:t xml:space="preserve"> (n=10)</w:t>
+      </w:r>
+      <w:r>
+        <w:t>, commodity prices</w:t>
+      </w:r>
+      <w:r>
+        <w:t xml:space="preserve"> (external market forces</w:t>
+      </w:r>
+      <w:r>
+        <w:t>, n=8</w:t>
+      </w:r>
+      <w:r>
+        <w:t>)</w:t>
+      </w:r>
+      <w:r>
+        <w:t>, and producer prices</w:t>
+      </w:r>
+      <w:r>
+        <w:t xml:space="preserve"> (internal market forces</w:t>
+      </w:r>
+      <w:r>
+        <w:t>, n=5</w:t>
+      </w:r>
+      <w:r>
+        <w:t xml:space="preserve">) </w:t>
+      </w:r>
+      <w:r>
+        <w:fldChar w:fldCharType="begin"/>
+      </w:r>
+      <w:r>
+        <w:instrText xml:space="preserve"> ADDIN ZOTERO_ITEM CSL_CITATION {"citationID":"Jh7awMDy","properties":{"formattedCitation":"(Nelson et al. 2006; Ewers 2006; Gong et al. 2013; Kuang et al. 2016; Fan &amp; Ding 2016; Bonilla-Bedoya et al. 2018)","plainCitation":"(Nelson et al. 2006; Ewers 2006; Gong et al. 2013; Kuang et al. 2016; Fan &amp; Ding 2016; Bonilla-Bedoya et al. 2018)","noteIndex":0},"citationItems":[{"id":165,"uris":["http://zotero.org/users/2170232/items/9J63RXYK"],"uri":["http://zotero.org/users/2170232/items/9J63RXYK"],"itemData":{"id":165,"type":"article-journal","abstract":"This paper provides an overview of what the Millennium Ecosystem Assessment (MA) call \"indirect and direct drivers\" of change in ecosystem services at a global level. The MA definition of a driver is any natural or human-induced factor that directly or indirectly causes a change in an ecosystem. A direct driver unequivocally influences ecosystem processes. An indirect driver operates more diffusely by altering one or more direct drivers. Global driving forces are categorized as demographic, economic, sociopolitical, cultural and religious, scientific and technological, and physical and biological. Drivers in all categories other than physical and biological are considered indirect. Important direct drivers include changes in climate, plant nutrient use, land conversion, and diseases and invasive species. This paper does not  discuss natural drivers such as climate variability, extreme weather events, or volcanic eruptions.","container-title":"Ecology and Society","ISSN":"1708-3087","language":"en","source":"pure.iiasa.ac.at","title":"Anthropogenic drivers of ecosystem change: An overview","title-short":"Anthropogenic drivers of ecosystem change","URL":"http://www.ecologyandsociety.org/vol11/iss2/art29/","volume":"11","author":[{"family":"Nelson","given":"G. C."},{"family":"Dobermann","given":"A."},{"family":"Nakicenovic","given":"N."},{"family":"O'Neill","given":"B. C."}],"accessed":{"date-parts":[["2019",3,1]]},"issued":{"date-parts":[["2006"]]}}},{"id":2120,"uris":["http://zotero.org/users/2170232/items/SQR23FC7"],"uri":["http://zotero.org/users/2170232/items/SQR23FC7"],"itemData":{"id":2120,"type":"article-journal","abstract":"Recent work on global patterns of deforestation has shown that countries with high per capita GDP or low remaining forest cover are more likely to be experiencing afforestation than deforestation. Here, I show that the relationship is more complex than previously described, because the effect of one variable is dependent upon the value of the other. As a result, high-income nations exhibit the opposite response to disappearing forest cover than low-income nations. In an analysis of 103 countries, I found that high-income countries with low forest cover have the highest rates of afforestation, typically through the establishment of new plantations. In contrast, low-income countries with little forest are more likely to consume that remaining portion at a faster proportional rate than do low-income countries with more forest. Nations with large amounts of forest have approximately equal deforestation rates, regardless of national wealth. These results highlight for the first time that there is a strong interaction between forest cover and economic development that determines rates of forest change among nations.","container-title":"Global Environmental Change","DOI":"10.1016/j.gloenvcha.2005.12.001","ISSN":"0959-3780","issue":"2","journalAbbreviation":"Global Environmental Change","language":"en","page":"161-169","source":"ScienceDirect","title":"Interaction effects between economic development and forest cover determine deforestation rates","volume":"16","author":[{"family":"Ewers","given":"Robert M."}],"issued":{"date-parts":[["2006",5,1]]}}},{"id":1526,"uris":["http://zotero.org/users/2170232/items/2LSJZH7A"],"uri":["http://zotero.org/users/2170232/items/2LSJZH7A"],"itemData":{"id":1526,"type":"article-journal","abstract":"Urban forests are valuable resources in coupled human and natural urban systems where green spaces are essential in maintaining ecological benefits and services of the landscape. In southern coastal China, the Shenzhen Special Economic Zone (SEZ) was established as a new city in 1979 and developed to be a megacity from an agriculture-dominated landscape. To quantify the land-use change during this rapid urbanization process and explore the underline drivers, nine sets of Landsat images from 1973 through 2005 were used to calculate the landscape metrics of forest patches. We found that the forest in Shenzhen SEZ had been restored to 85.85% of pre-urbanization coverage by 2005, but was characterized with smaller, isolated patches across the landscape. The changes in patch density, distribution, and shape during the 30-year study period were nonlinear and defined by episodic periods. The stepwise multiple regression models with socioeconomic drivers provided further explanation for fragmentation rates in patch density, distribution, and shape, with modeled R-squared of 0.837, 0.759, and 0.985 and P-values of 0.011, 0.035, and 0.004, respectively. Among the drivers, urban structure change, industry-related economic booming, and the increase of migrant resident population triggered the urban forest fragmentation while the significantly increased income of city residents drove the de-fragmentation trend. The artificial forestation showed some but a limited role in mitigating forest fragmentation.","container-title":"Landscape and Urban Planning","DOI":"10.1016/j.landurbplan.2013.04.009","ISSN":"0169-2046","journalAbbreviation":"Landscape and Urban Planning","page":"57-65","source":"ScienceDirect","title":"Determining socioeconomic drivers of urban forest fragmentation with historical remote sensing images","volume":"117","author":[{"family":"Gong","given":"Chongfeng"},{"family":"Yu","given":"Shixiao"},{"family":"Joesting","given":"Heather"},{"family":"Chen","given":"Jiquan"}],"issued":{"date-parts":[["2013",9,1]]}}},{"id":1613,"uris":["http://zotero.org/users/2170232/items/EWIWA67A"],"uri":["http://zotero.org/users/2170232/items/EWIWA67A"],"itemData":{"id":1613,"type":"article-journal","abstract":"The past two decades saw rapid and massive urbanization and industrialization in China. Despite much research has been reportedly done at local and regional scales, little has been reported on the trajectories, patterns, and drivers of these two intertwining processes at the national level. This is mainly due to the fact that until recently, high resolution spatial data of land use and land cover change were not available at national level. The research reported in this paper aimed to fill this knowledge gap. Employing the China Land Use/Cover Dataset (CLUD), a national land use/cover change database our research team developed over the past decade, we analyzed the two intertwining processes at a 5 year interval from 1990 to 2010 to identify their trajectories, spatiotemporal patterns, and driving forces. Among out key findings are that (1) the nation's urban and industrial land areas increased from 4.85×104km2 in 1990 to 9.08×104km2 in 2010; (2) compared to those in the 1990s, the expansion rates of urban land and industrial land in the 2000s were respectively 2.15 and 5.79 times higher; (3) the expansion rates varied significantly across regions, revealing a distinctive spatial pattern with coastal regions being the fastest and the northeastern the slowest; (4) national development strategies and regional land-use policies had prominent impacts on land expansions; while (5) socioeconomic factors along with local and regional land-use policies explained the regional variations.","container-title":"Landscape and Urban Planning","DOI":"10.1016/j.landurbplan.2015.10.001","ISSN":"0169-2046","journalAbbreviation":"Landscape and Urban Planning","page":"21-33","source":"ScienceDirect","title":"The rapid and massive urban and industrial land expansions in China between 1990 and 2010: A CLUD-based analysis of their trajectories, patterns, and drivers","title-short":"The rapid and massive urban and industrial land expansions in China between 1990 and 2010","volume":"145","author":[{"family":"Kuang","given":"Wenhui"},{"family":"Liu","given":"Jiyuan"},{"family":"Dong","given":"Jinwei"},{"family":"Chi","given":"Wenfeng"},{"family":"Zhang","given":"Chi"}],"issued":{"date-parts":[["2016",1,1]]}}},{"id":2638,"uris":["http://zotero.org/users/2170232/items/AXZEYZ6Z"],"uri":["http://zotero.org/users/2170232/items/AXZEYZ6Z"],"itemData":{"id":2638,"type":"article-journal","abstract":"Human activities and natural factors drive landscape pattern changes and limit provision of ecosystem services (ES) for human well-being. The analysis of landscape pattern change is one of the most important methods to understand and quantify land use and land cover change (LUCC). In this study, a series of satellite images (1990, 2002, 2009, 2013) of Fengqiu County of Henan province in China and some social data were used for analyzing landscape pattern changes and driving forces. Our results showed that landscape pattern and indices of Fengqiu County have serial changes during 1990–2013. From 1990 to 2013, the unused land (UL) nearly disappeared (the area of UL changed from 19.1 to 1.06km2) and the area of water area (WA) dramatically decreased (from 71.41 to 11.4km2). The mutual transformations among cultivated land (CL), forest land (FL) and settlements and mining sites (SMS) were relatively frequent. By further analysis of the number of patches (NP), largest patch index (LPI), perimeter–area fractal dimension (PAFRAC) and Shannon's evenness index (SHEI) both at class and landscape scale, we found that anthropogenic influence increased gradually, intensity of land use is strengthened, and landscape heterogeneity reduced. Human activity, especially population growth was the main driving force which impacted the landscape changes in studied area. The natural factors (temperature and precipitation) make a large impact on WA area. At last, we firstly introduce “Entropy model” to analyze the whole land use change. All the quantifications of LUCC and driving forces can reasonably provide basic information for government to guide the land use and ecological protection.","container-title":"CATENA","DOI":"10.1016/j.catena.2015.09.012","ISSN":"0341-8162","journalAbbreviation":"CATENA","language":"en","page":"152-160","source":"ScienceDirect","title":"Landscape pattern changes at a county scale: A case study in Fengqiu, Henan Province, China from 1990 to 2013","title-short":"Landscape pattern changes at a county scale","volume":"137","author":[{"family":"Fan","given":"Qindong"},{"family":"Ding","given":"Shengyan"}],"issued":{"date-parts":[["2016",2,1]]}}},{"id":179,"uris":["http://zotero.org/users/2170232/items/WZLMGHYE"],"uri":["http://zotero.org/users/2170232/items/WZLMGHYE"],"itemData":{"id":179,"type":"article-journal","abstract":"The ecosystem services provided by tropical forests are affected by deforestation. Territorial management strategies aim to prevent and mitigate forest loss. Therefore, modeling potential land use changes is important for forest management, monitoring, and evaluation. This study determined whether there are relationships between forest vulnerability to deforestation (potential deforestation distribution) and the forest management policies applied in the Ecuadorian Amazon. Proxy and underlying variables were used to construct a statistical model, based on the principle of maximum entropy that could predict potential land use changes. Entropy can be seen as a measure of uncertainty for a density function. Receiver operating characteristics (ROC) analysis and the Jackknife Test were used to validate the model. The importance of input variables in the model was determined through: Percent Contribution (PC) and Permutation Importance (PI). The results were compared with prevailing regional forest management strategies. The socioeconomic variables that provided the largest amount of information in the overall model (AUC = 0.81) and that showed most of the information not present in other variables were: “Protected areas-Intangible zone” (PC = 24%, PI = 12.4%), “timber harvesting programs” (PC = 21.7%, PI = 4.7%), “road network” (PC = 18.9%, PI = 7.7%), and “poverty rate” (PC = 3.7%, PI = 6.1%). Also, the biophysical variable “temperature” (PC = 7,9%, PI = 22.3%) provided information in the overall model. The results suggested the need for changes in forest management strategies. Forest policies and management plans should consider integrating and strengthening protected areas and intangible zones, as well as restricting timber harvesting in native forest and establishing forest areas under permanent management. Furthermore, the results also suggested that financial incentive programs to reduce deforestation have to be evaluated because their present distribution is inefficient. In this context, conservation incentive plans need to be revised so that they focus on areas at deforestation risk.","container-title":"Science of The Total Environment","DOI":"10.1016/j.scitotenv.2018.07.028","ISSN":"0048-9697","journalAbbreviation":"Science of The Total Environment","page":"1044-1055","source":"ScienceDirect","title":"Socioecological system and potential deforestation in Western Amazon forest landscapes","volume":"644","author":[{"family":"Bonilla-Bedoya","given":"S."},{"family":"Estrella-Bastidas","given":"Anabel"},{"family":"Molina","given":"Juan Ramón"},{"family":"Herrera","given":"Miguel Ángel"}],"issued":{"date-parts":[["2018",12,10]]}}}],"schema":"https://github.com/citation-style-language/schema/raw/master/csl-citation.json"} </w:instrText>
+      </w:r>
+      <w:r>
+        <w:fldChar w:fldCharType="separate"/>
+      </w:r>
+      <w:r>
+        <w:rPr>
+          <w:rFonts w:ascii="Calibri" w:hAnsi="Calibri" w:cs="Calibri"/>
+        </w:rPr>
+        <w:t>(Nelson et al. 2006; Ewers 2006; Gong et al. 2013; Kuang et al. 2016; Fan &amp; Ding 2016; Bonilla-Bedoya et al. 2018)</w:t>
+      </w:r>
+      <w:r>
+        <w:fldChar w:fldCharType="end"/>
+      </w:r>
+      <w:r>
+        <w:t xml:space="preserve">. Both Gross Domestic Product per capita (GDP) and amount of forest remaining were included to reflect the economic development path and the forest scarcity path respectively </w:t>
+      </w:r>
+      <w:r>
+        <w:fldChar w:fldCharType="begin"/>
+      </w:r>
+      <w:r>
+        <w:instrText xml:space="preserve"> ADDIN ZOTERO_ITEM CSL_CITATION {"citationID":"7L9iv0wG","properties":{"formattedCitation":"(Rudel et al. 2005; Lambin &amp; Meyfroidt 2010)","plainCitation":"(Rudel et al. 2005; Lambin &amp; Meyfroidt 2010)","noteIndex":0},"citationItems":[{"id":2121,"uris":["http://zotero.org/users/2170232/items/QDZVC72B"],"uri":["http://zotero.org/users/2170232/items/QDZVC72B"],"itemData":{"id":2121,"type":"article-journal","abstract":"Places experience forest transitions when declines in forest cover cease and recoveries in forest cover begin. Forest transitions have occurred in two, sometimes overlapping circumstances. In some places economic development has created enough non-farm jobs to pull farmers off of the land, thereby inducing the spontaneous regeneration of forests in old fields. In other places a scarcity of forest products has prompted governments and landowners to plant trees in some fields. The transitions do little to conserve biodiversity, but they do sequester carbon and conserve soil, so governments should place a high priority on promoting them.","container-title":"Global Environmental Change","DOI":"10.1016/j.gloenvcha.2004.11.001","ISSN":"0959-3780","issue":"1","journalAbbreviation":"Global Environmental Change","language":"en","page":"23-31","source":"ScienceDirect","title":"Forest transitions: towards a global understanding of land use change","title-short":"Forest transitions","volume":"15","author":[{"family":"Rudel","given":"Thomas K."},{"family":"Coomes","given":"Oliver T."},{"family":"Moran","given":"Emilio"},{"family":"Achard","given":"Frederic"},{"family":"Angelsen","given":"Arild"},{"family":"Xu","given":"Jianchu"},{"family":"Lambin","given":"Eric"}],"issued":{"date-parts":[["2005",4,1]]}}},{"id":1672,"uris":["http://zotero.org/users/2170232/items/4AESYRD7"],"uri":["http://zotero.org/users/2170232/items/4AESYRD7"],"itemData":{"id":1672,"type":"article-journal","abstract":"The concept of land use transition highlights that land use change is non-linear and is associated with other societal and biophysical system changes. A transition in land use is not a fixed pattern, nor is it deterministic. Land use transitions can be caused by negative socio-ecological feedbacks that arise from a depletion of key resources or from socio-economic change and innovation that take place rather independently from the ecological system. Here, we explore whether the sources of land use transitions are mostly endogenous socio-ecological forces or exogenous socio-economic factors. We first review a few generic pathways of forest transition as identified in national case studies, and evaluate the varying ecological quality of expanding forests associated with these pathways. We then discuss possible explanatory frameworks of land use transitions. We use the case of the recent forest transition in Vietnam as an illustration. Socio-ecological feedbacks seem to better explain a slowing down of deforestation and stabilization of forest cover, while exogenous socio-economic factors better account for reforestation. We conclude by discussing the prospects of accelerating land use transitions in tropical forest countries.","collection-title":"Forest transitions","container-title":"Land Use Policy","DOI":"10.1016/j.landusepol.2009.09.003","ISSN":"0264-8377","issue":"2","journalAbbreviation":"Land Use Policy","page":"108-118","source":"ScienceDirect","title":"Land use transitions: Socio-ecological feedback versus socio-economic change","title-short":"Land use transitions","volume":"27","author":[{"family":"Lambin","given":"Eric F."},{"family":"Meyfroidt","given":"Patrick"}],"issued":{"date-parts":[["2010",4,1]]}}}],"schema":"https://github.com/citation-style-language/schema/raw/master/csl-citation.json"} </w:instrText>
+      </w:r>
+      <w:r>
+        <w:fldChar w:fldCharType="separate"/>
+      </w:r>
+      <w:r>
+        <w:rPr>
+          <w:rFonts w:ascii="Calibri" w:hAnsi="Calibri" w:cs="Calibri"/>
+        </w:rPr>
+        <w:t>(Rudel et al. 2005; Lambin &amp; Meyfroidt 2010)</w:t>
+      </w:r>
+      <w:r>
+        <w:fldChar w:fldCharType="end"/>
+      </w:r>
+      <w:r>
+        <w:t xml:space="preserve">. </w:t>
+      </w:r>
+      <w:r>
+        <w:t xml:space="preserve"> </w:t>
+      </w:r>
+    </w:p>
+    <w:p>
       <w:r>
         <w:t xml:space="preserve">Socioeconomic variables were </w:t>
       </w:r>
@@ -152,7 +219,13 @@
         <w:fldChar w:fldCharType="end"/>
       </w:r>
       <w:r>
-        <w:t xml:space="preserve">. The variable sets were population demographics (n=8), education (n=4), employment (n=5), economic security (n=2), access to services (n=4), social justice (n=2), migration (n=2), and control (n=6). </w:t>
+        <w:t>. The variable sets were population demographics (n=8), education (n=4), employment (n=5), economic security (n=2), access to services (n=4), social justice (n=2), migration (n=2), and control</w:t>
+      </w:r>
+      <w:r>
+        <w:t xml:space="preserve"> variables</w:t>
+      </w:r>
+      <w:r>
+        <w:t xml:space="preserve"> (n=6). </w:t>
       </w:r>
       <w:r>
         <w:t xml:space="preserve">Control variables were included to account for the effects of environmental and other human factors including economic land concessions </w:t>
@@ -239,7 +312,25 @@
         <w:fldChar w:fldCharType="end"/>
       </w:r>
       <w:r>
-        <w:t xml:space="preserve">.  </w:t>
+        <w:t xml:space="preserve">. </w:t>
+      </w:r>
+      <w:r>
+        <w:t>A h</w:t>
+      </w:r>
+      <w:r>
+        <w:t>abitat</w:t>
+      </w:r>
+      <w:r>
+        <w:t xml:space="preserve"> control variable</w:t>
+      </w:r>
+      <w:r>
+        <w:t xml:space="preserve"> was excluded because </w:t>
+      </w:r>
+      <w:r>
+        <w:t xml:space="preserve">the response variable (forest cover) was extracted from a land cover layer and represented a specific type of habitat, resulting in non-independence between the response and habitat. </w:t>
+      </w:r>
+      <w:r>
+        <w:t xml:space="preserve"> </w:t>
       </w:r>
       <w:r>
         <w:t xml:space="preserve">  </w:t>
@@ -349,7 +440,13 @@
     </w:p>
     <w:p>
       <w:r>
-        <w:t>The forest cover variable for both analyses w</w:t>
+        <w:t>The forest cover variable</w:t>
+      </w:r>
+      <w:r>
+        <w:t xml:space="preserve"> (response)</w:t>
+      </w:r>
+      <w:r>
+        <w:t xml:space="preserve"> for both analyses w</w:t>
       </w:r>
       <w:r>
         <w:t>as</w:t>
@@ -361,16 +458,8 @@
         <w:rPr>
           <w:highlight w:val="yellow"/>
         </w:rPr>
-        <w:t xml:space="preserve">Table </w:t>
-      </w:r>
-      <w:proofErr w:type="spellStart"/>
-      <w:r>
-        <w:rPr>
-          <w:highlight w:val="yellow"/>
-        </w:rPr>
-        <w:t>Sx</w:t>
-      </w:r>
-      <w:proofErr w:type="spellEnd"/>
+        <w:t>Table Sx</w:t>
+      </w:r>
       <w:r>
         <w:t>).</w:t>
       </w:r>
@@ -381,7 +470,7 @@
         <w:fldChar w:fldCharType="begin"/>
       </w:r>
       <w:r>
-        <w:instrText xml:space="preserve"> ADDIN ZOTERO_ITEM CSL_CITATION {"citationID":"t8OXUywT","properties":{"formattedCitation":"({\\i{}QGIS Geographic Information System} 2020)","plainCitation":"(QGIS Geographic Information System 2020)","noteIndex":0},"citationItems":[{"id":2069,"uris":["http://zotero.org/users/2170232/items/YVJCTSHP"],"uri":["http://zotero.org/users/2170232/items/YVJCTSHP"],"itemData":{"id":2069,"type":"book","publisher":"Open Source Geospatial Foundation Program","title":"QGIS Geographic Information System","URL":"http://qgis.osgeo.org","version":"3.16","issued":{"date-parts":[["2020"]]}}}],"schema":"https://github.com/citation-style-language/schema/raw/master/csl-citation.json"} </w:instrText>
+        <w:instrText xml:space="preserve"> ADDIN ZOTERO_ITEM CSL_CITATION {"citationID":"t8OXUywT","properties":{"formattedCitation":"({\\i{}QGIS Geographic Information System} 2020)","plainCitation":"(QGIS Geographic Information System 2020)","dontUpdate":true,"noteIndex":0},"citationItems":[{"id":2069,"uris":["http://zotero.org/users/2170232/items/YVJCTSHP"],"uri":["http://zotero.org/users/2170232/items/YVJCTSHP"],"itemData":{"id":2069,"type":"book","publisher":"Open Source Geospatial Foundation Program","title":"QGIS Geographic Information System","URL":"http://qgis.osgeo.org","version":"3.16","issued":{"date-parts":[["2020"]]}}}],"schema":"https://github.com/citation-style-language/schema/raw/master/csl-citation.json"} </w:instrText>
       </w:r>
       <w:r>
         <w:fldChar w:fldCharType="separate"/>
@@ -400,16 +489,23 @@
         <w:t xml:space="preserve">. </w:t>
       </w:r>
       <w:r>
-        <w:t>For both analyses, p</w:t>
-      </w:r>
-      <w:r>
-        <w:t xml:space="preserve">redictor variables were checked for collinearity, and if two variables in the same set had a correlation coefficient of &gt;0.6 then one was removed (Supporting Information).  </w:t>
+        <w:t xml:space="preserve">For both analyses, predictor variables were checked for collinearity, and if two </w:t>
+      </w:r>
+      <w:r>
+        <w:lastRenderedPageBreak/>
+        <w:t>variables in the same set had a correlation coefficient of &gt;0.6 then</w:t>
+      </w:r>
+      <w:r>
+        <w:t xml:space="preserve"> generally</w:t>
+      </w:r>
+      <w:r>
+        <w:t xml:space="preserve"> one was removed (Supporting Information).  </w:t>
       </w:r>
       <w:r>
         <w:fldChar w:fldCharType="begin"/>
       </w:r>
       <w:r>
-        <w:instrText xml:space="preserve"> ADDIN ZOTERO_ITEM CSL_CITATION {"citationID":"pzELEQiV","properties":{"formattedCitation":"(2021)","plainCitation":"(2021)","noteIndex":0},"citationItems":[{"id":2067,"uris":["http://zotero.org/users/2170232/items/FKWGSHYN"],"uri":["http://zotero.org/users/2170232/items/FKWGSHYN"],"itemData":{"id":2067,"type":"book","event-place":"Vienna, Austria","publisher":"R Foundation for Statistical Computing","publisher-place":"Vienna, Austria","title":"R: A language and Environment for Statistical Computing","URL":"https://www.R-project.org/","version":"4.0","author":[{"family":"","given":"R Core Team"}],"issued":{"date-parts":[["2021"]]}}}],"schema":"https://github.com/citation-style-language/schema/raw/master/csl-citation.json"} </w:instrText>
+        <w:instrText xml:space="preserve"> ADDIN ZOTERO_ITEM CSL_CITATION {"citationID":"pzELEQiV","properties":{"formattedCitation":"(2021)","plainCitation":"(2021)","dontUpdate":true,"noteIndex":0},"citationItems":[{"id":2067,"uris":["http://zotero.org/users/2170232/items/FKWGSHYN"],"uri":["http://zotero.org/users/2170232/items/FKWGSHYN"],"itemData":{"id":2067,"type":"book","event-place":"Vienna, Austria","publisher":"R Foundation for Statistical Computing","publisher-place":"Vienna, Austria","title":"R: A language and Environment for Statistical Computing","URL":"https://www.R-project.org/","version":"4.0","author":[{"family":"","given":"R Core Team"}],"issued":{"date-parts":[["2021"]]}}}],"schema":"https://github.com/citation-style-language/schema/raw/master/csl-citation.json"} </w:instrText>
       </w:r>
       <w:r>
         <w:fldChar w:fldCharType="end"/>
@@ -554,62 +650,88 @@
           <w:i/>
           <w:iCs/>
         </w:rPr>
-        <w:t xml:space="preserve">– </w:t>
-      </w:r>
-      <w:proofErr w:type="spellStart"/>
+        <w:t>– X</w:t>
+      </w:r>
       <w:r>
         <w:rPr>
           <w:rFonts w:cstheme="minorHAnsi"/>
           <w:i/>
           <w:iCs/>
-        </w:rPr>
-        <w:t>X</w:t>
+          <w:vertAlign w:val="subscript"/>
+        </w:rPr>
+        <w:t>t</w:t>
       </w:r>
       <w:r>
         <w:rPr>
           <w:rFonts w:cstheme="minorHAnsi"/>
           <w:i/>
           <w:iCs/>
-          <w:vertAlign w:val="subscript"/>
+        </w:rPr>
+        <w:t xml:space="preserve">, </w:t>
+      </w:r>
+      <w:r>
+        <w:rPr>
+          <w:rFonts w:cstheme="minorHAnsi"/>
+        </w:rPr>
+        <w:t xml:space="preserve">where </w:t>
+      </w:r>
+      <w:r>
+        <w:rPr>
+          <w:rFonts w:cstheme="minorHAnsi"/>
+          <w:i/>
+          <w:iCs/>
         </w:rPr>
         <w:t>t</w:t>
       </w:r>
-      <w:proofErr w:type="spellEnd"/>
       <w:r>
         <w:rPr>
           <w:rFonts w:cstheme="minorHAnsi"/>
-          <w:i/>
-          <w:iCs/>
-        </w:rPr>
-        <w:t xml:space="preserve">, </w:t>
+        </w:rPr>
+        <w:t xml:space="preserve"> represents year </w:t>
       </w:r>
       <w:r>
         <w:rPr>
           <w:rFonts w:cstheme="minorHAnsi"/>
-        </w:rPr>
-        <w:t xml:space="preserve">where </w:t>
+          <w:i/>
+          <w:iCs/>
+        </w:rPr>
+        <w:t>t</w:t>
       </w:r>
       <w:r>
         <w:rPr>
           <w:rFonts w:cstheme="minorHAnsi"/>
-          <w:i/>
-          <w:iCs/>
-        </w:rPr>
-        <w:t>t</w:t>
+        </w:rPr>
+        <w:t xml:space="preserve"> </w:t>
       </w:r>
       <w:r>
         <w:rPr>
           <w:rFonts w:cstheme="minorHAnsi"/>
         </w:rPr>
-        <w:t xml:space="preserve"> represents year </w:t>
+        <w:fldChar w:fldCharType="begin"/>
       </w:r>
       <w:r>
         <w:rPr>
           <w:rFonts w:cstheme="minorHAnsi"/>
-          <w:i/>
-          <w:iCs/>
-        </w:rPr>
-        <w:t>t</w:t>
+        </w:rPr>
+        <w:instrText xml:space="preserve"> ADDIN ZOTERO_ITEM CSL_CITATION {"citationID":"CczzV0iT","properties":{"formattedCitation":"(Barrett et al. 2006)","plainCitation":"(Barrett et al. 2006)","noteIndex":0},"citationItems":[{"id":2145,"uris":["http://zotero.org/users/2170232/items/5YDBP8SP"],"uri":["http://zotero.org/users/2170232/items/5YDBP8SP"],"itemData":{"id":2145,"type":"article-journal","abstract":"Abstract: We argue that two problems weaken the claims of those who link corruption and the exploitation of natural resources. The first is conceptual and the second is methodological. Studies that use national-level indicators of corruption fail to note that corruption comes in many forms, at multiple levels, that may affect resource use quite differently: negatively, positively, or not at all. Without a clear causal model of the mechanism by which corruption affects resources, one should treat with caution any estimated relationship between corruption and the state of natural resources. Simple, atheoretical models linking corruption measures and natural resource use typically do not account for other important control variables pivotal to the relationship between humans and natural resources. By way of illustration of these two general concerns, we used statistical methods to demonstrate that the findings of a recent, well-known study that posits a link between corruption and decreases in forests and elephants are not robust to simple conceptual and methodological refinements. In particular, once we controlled for a few plausible anthropogenic and biophysical conditioning factors, estimated the effects in changes rather than levels so as not to confound cross-sectional and longitudinal variation, and incorporated additional observations from the same data sources, corruption levels no longer had any explanatory power.","container-title":"Conservation Biology","DOI":"10.1111/j.1523-1739.2006.00521.x","ISSN":"1523-1739","issue":"5","language":"en","page":"1358-1366","source":"Wiley Online Library","title":"The Complex Links between Governance and Biodiversity","volume":"20","author":[{"family":"Barrett","given":"Christopher B."},{"family":"Gibson","given":"Clark C."},{"family":"Hoffman","given":"Barak"},{"family":"McCUBBINS","given":"Mathew D."}],"issued":{"date-parts":[["2006"]]}}}],"schema":"https://github.com/citation-style-language/schema/raw/master/csl-citation.json"} </w:instrText>
+      </w:r>
+      <w:r>
+        <w:rPr>
+          <w:rFonts w:cstheme="minorHAnsi"/>
+        </w:rPr>
+        <w:fldChar w:fldCharType="separate"/>
+      </w:r>
+      <w:r>
+        <w:rPr>
+          <w:rFonts w:ascii="Calibri" w:hAnsi="Calibri" w:cs="Calibri"/>
+        </w:rPr>
+        <w:t>(Barrett et al. 2006)</w:t>
+      </w:r>
+      <w:r>
+        <w:rPr>
+          <w:rFonts w:cstheme="minorHAnsi"/>
+        </w:rPr>
+        <w:fldChar w:fldCharType="end"/>
       </w:r>
       <w:r>
         <w:rPr>
@@ -717,7 +839,6 @@
           <w:i/>
           <w:iCs/>
         </w:rPr>
-        <w:lastRenderedPageBreak/>
         <w:t>Socioeconomic analysis</w:t>
       </w:r>
     </w:p>
@@ -759,16 +880,29 @@
     <w:p>
       <w:pPr>
         <w:rPr>
+          <w:b/>
+          <w:bCs/>
           <w:i/>
           <w:iCs/>
         </w:rPr>
       </w:pPr>
       <w:r>
         <w:rPr>
-          <w:i/>
-          <w:iCs/>
-        </w:rPr>
-        <w:t xml:space="preserve">Analysis </w:t>
+          <w:b/>
+          <w:bCs/>
+          <w:i/>
+          <w:iCs/>
+        </w:rPr>
+        <w:t>Modelling</w:t>
+      </w:r>
+      <w:r>
+        <w:rPr>
+          <w:b/>
+          <w:bCs/>
+          <w:i/>
+          <w:iCs/>
+        </w:rPr>
+        <w:t xml:space="preserve"> </w:t>
       </w:r>
     </w:p>
     <w:p>
@@ -779,31 +913,423 @@
         </w:rPr>
       </w:pPr>
       <w:r>
-        <w:tab/>
-      </w:r>
-      <w:r>
         <w:rPr>
           <w:i/>
           <w:iCs/>
         </w:rPr>
         <w:t>Macroeconomic models</w:t>
+      </w:r>
+    </w:p>
+    <w:p>
+      <w:r>
+        <w:t xml:space="preserve">This analysis aimed to model the relationships between </w:t>
+      </w:r>
+      <w:r>
+        <w:t xml:space="preserve">changes in macroeconomic predictors and </w:t>
+      </w:r>
+      <w:r>
+        <w:t xml:space="preserve">the </w:t>
+      </w:r>
+      <w:r>
+        <w:t>rate of forest loss at a national level for the time period 1993 – 2015. Models were run for each of the three variable sets: economic development, commodity prices, and producer prices. To account for the effect of time, a linear model of the response (change in forest cover) as a function of time (year) was run and the model residuals were extracted and used as a control predictor in all subsequent models. The amount of forest remaining (km</w:t>
+      </w:r>
+      <w:r>
+        <w:rPr>
+          <w:vertAlign w:val="superscript"/>
+        </w:rPr>
+        <w:t>2</w:t>
+      </w:r>
+      <w:r>
+        <w:t>) was also included as a control variable in all models. Modelling</w:t>
+      </w:r>
+      <w:r>
+        <w:t xml:space="preserve"> was done using </w:t>
+      </w:r>
+      <w:r>
+        <w:t>Generalised linear models</w:t>
+      </w:r>
+      <w:r>
+        <w:t xml:space="preserve"> (GLM)</w:t>
+      </w:r>
+      <w:r>
+        <w:t xml:space="preserve"> and</w:t>
+      </w:r>
+      <w:r>
+        <w:t xml:space="preserve"> followed an information theoretic approach </w:t>
+      </w:r>
+      <w:r>
+        <w:fldChar w:fldCharType="begin"/>
+      </w:r>
+      <w:r>
+        <w:instrText xml:space="preserve"> ADDIN ZOTERO_ITEM CSL_CITATION {"citationID":"W8sLh8uK","properties":{"formattedCitation":"(Burnham &amp; Anderson 2007)","plainCitation":"(Burnham &amp; Anderson 2007)","noteIndex":0},"citationItems":[{"id":2667,"uris":["http://zotero.org/users/2170232/items/XAWFRFE5"],"uri":["http://zotero.org/users/2170232/items/XAWFRFE5"],"itemData":{"id":2667,"type":"book","abstract":"We wrote this book to introduce graduate students and research workers in various scienti?c disciplines to the use of information-theoretic approaches in the analysis of empirical data. These methods allow the data-based selection of a “best” model and a ranking and weighting of the remaining models in a pre-de?ned set. Traditional statistical inference can then be based on this selected best model. However, we now emphasize that information-theoretic approaches allow formal inference to be based on more than one model (m- timodel inference). Such procedures lead to more robust inferences in many cases, and we advocate these approaches throughout the book. The second edition was prepared with three goals in mind. First, we have tried to improve the presentation of the material. Boxes now highlight ess- tial expressions and points. Some reorganization has been done to improve the ?ow of concepts, and a new chapter has been added. Chapters 2 and 4 have been streamlined in view of the detailed theory provided in Chapter 7. S- ond, concepts related to making formal inferences from more than one model (multimodel inference) have been emphasized throughout the book, but p- ticularly in Chapters 4, 5, and 6. Third, new technical material has been added to Chapters 5 and 6. Well over 100 new references to the technical literature are given. These changes result primarily from our experiences while giving several seminars, workshops, and graduate courses on material in the ?rst e- tion.","ISBN":"978-0-387-22456-5","language":"en","note":"Google-Books-ID: IWUKBwAAQBAJ","number-of-pages":"512","publisher":"Springer Science &amp; Business Media","source":"Google Books","title":"Model Selection and Multimodel Inference: A Practical Information-Theoretic Approach","title-short":"Model Selection and Multimodel Inference","author":[{"family":"Burnham","given":"Kenneth P."},{"family":"Anderson","given":"David R."}],"issued":{"date-parts":[["2007",5,28]]}}}],"schema":"https://github.com/citation-style-language/schema/raw/master/csl-citation.json"} </w:instrText>
+      </w:r>
+      <w:r>
+        <w:fldChar w:fldCharType="separate"/>
+      </w:r>
+      <w:r>
+        <w:rPr>
+          <w:rFonts w:ascii="Calibri" w:hAnsi="Calibri" w:cs="Calibri"/>
+        </w:rPr>
+        <w:t>(Burnham &amp; Anderson 2007)</w:t>
+      </w:r>
+      <w:r>
+        <w:fldChar w:fldCharType="end"/>
+      </w:r>
+      <w:r>
+        <w:t>.</w:t>
+      </w:r>
+      <w:r>
+        <w:t xml:space="preserve"> Both gaussian and gamma distributions were tested and resulting models were compared using </w:t>
+      </w:r>
+      <w:r>
+        <w:t>Akaike’s Information Criterion (AIC)</w:t>
+      </w:r>
+      <w:r>
+        <w:t>. Final models had gaussian distributions.</w:t>
+      </w:r>
+      <w:r>
+        <w:t xml:space="preserve"> All predictors in each model set ha</w:t>
+      </w:r>
+      <w:r>
+        <w:t>d</w:t>
+      </w:r>
+      <w:r>
+        <w:t xml:space="preserve"> been selected because of a priori hypotheses</w:t>
+      </w:r>
+      <w:r>
+        <w:t xml:space="preserve"> (</w:t>
+      </w:r>
+      <w:r>
+        <w:rPr>
+          <w:highlight w:val="yellow"/>
+        </w:rPr>
+        <w:t>Table Sx</w:t>
+      </w:r>
+      <w:r>
+        <w:t>)</w:t>
+      </w:r>
+      <w:r>
+        <w:t>, and so within each set all combinations of possible models were run and compared using</w:t>
+      </w:r>
+      <w:r>
+        <w:t xml:space="preserve"> AIC</w:t>
+      </w:r>
+      <w:r>
+        <w:t xml:space="preserve">. </w:t>
+      </w:r>
+      <w:r>
+        <w:t xml:space="preserve">Models with delta AIC &lt; 6 were considered to have sufficient support and retained in the final model set. Model averaging was implemented for the final model set, resulting in model-averaged coefficients for all model terms </w:t>
+      </w:r>
+      <w:r>
+        <w:fldChar w:fldCharType="begin"/>
+      </w:r>
+      <w:r>
+        <w:instrText xml:space="preserve"> ADDIN ZOTERO_ITEM CSL_CITATION {"citationID":"7EKj9FXi","properties":{"formattedCitation":"(Burnham &amp; Anderson 2007)","plainCitation":"(Burnham &amp; Anderson 2007)","noteIndex":0},"citationItems":[{"id":2667,"uris":["http://zotero.org/users/2170232/items/XAWFRFE5"],"uri":["http://zotero.org/users/2170232/items/XAWFRFE5"],"itemData":{"id":2667,"type":"book","abstract":"We wrote this book to introduce graduate students and research workers in various scienti?c disciplines to the use of information-theoretic approaches in the analysis of empirical data. These methods allow the data-based selection of a “best” model and a ranking and weighting of the remaining models in a pre-de?ned set. Traditional statistical inference can then be based on this selected best model. However, we now emphasize that information-theoretic approaches allow formal inference to be based on more than one model (m- timodel inference). Such procedures lead to more robust inferences in many cases, and we advocate these approaches throughout the book. The second edition was prepared with three goals in mind. First, we have tried to improve the presentation of the material. Boxes now highlight ess- tial expressions and points. Some reorganization has been done to improve the ?ow of concepts, and a new chapter has been added. Chapters 2 and 4 have been streamlined in view of the detailed theory provided in Chapter 7. S- ond, concepts related to making formal inferences from more than one model (multimodel inference) have been emphasized throughout the book, but p- ticularly in Chapters 4, 5, and 6. Third, new technical material has been added to Chapters 5 and 6. Well over 100 new references to the technical literature are given. These changes result primarily from our experiences while giving several seminars, workshops, and graduate courses on material in the ?rst e- tion.","ISBN":"978-0-387-22456-5","language":"en","note":"Google-Books-ID: IWUKBwAAQBAJ","number-of-pages":"512","publisher":"Springer Science &amp; Business Media","source":"Google Books","title":"Model Selection and Multimodel Inference: A Practical Information-Theoretic Approach","title-short":"Model Selection and Multimodel Inference","author":[{"family":"Burnham","given":"Kenneth P."},{"family":"Anderson","given":"David R."}],"issued":{"date-parts":[["2007",5,28]]}}}],"schema":"https://github.com/citation-style-language/schema/raw/master/csl-citation.json"} </w:instrText>
+      </w:r>
+      <w:r>
+        <w:fldChar w:fldCharType="separate"/>
+      </w:r>
+      <w:r>
+        <w:rPr>
+          <w:rFonts w:ascii="Calibri" w:hAnsi="Calibri" w:cs="Calibri"/>
+        </w:rPr>
+        <w:t>(Burnham &amp; Anderson 2007)</w:t>
+      </w:r>
+      <w:r>
+        <w:fldChar w:fldCharType="end"/>
+      </w:r>
+      <w:r>
+        <w:t>. This modelling procedure was repeated for a one-year time lag and two-year time lag as follows:</w:t>
+      </w:r>
+    </w:p>
+    <w:p>
+      <w:r>
+        <w:t>No time lag:</w:t>
       </w:r>
     </w:p>
     <w:p>
       <w:pPr>
         <w:rPr>
-          <w:i/>
-          <w:iCs/>
+          <w:sz w:val="28"/>
+          <w:szCs w:val="28"/>
         </w:rPr>
       </w:pPr>
-      <w:r>
-        <w:rPr>
-          <w:i/>
-          <w:iCs/>
-        </w:rPr>
-        <w:tab/>
-        <w:t>Socioeconomic models</w:t>
-      </w:r>
+      <m:oMathPara>
+        <m:oMath>
+          <m:sSub>
+            <m:sSubPr>
+              <m:ctrlPr>
+                <w:rPr>
+                  <w:rFonts w:ascii="Cambria Math" w:hAnsi="Cambria Math"/>
+                  <w:i/>
+                  <w:sz w:val="28"/>
+                  <w:szCs w:val="28"/>
+                </w:rPr>
+              </m:ctrlPr>
+            </m:sSubPr>
+            <m:e>
+              <m:r>
+                <w:rPr>
+                  <w:rFonts w:ascii="Cambria Math" w:hAnsi="Cambria Math"/>
+                  <w:sz w:val="28"/>
+                  <w:szCs w:val="28"/>
+                </w:rPr>
+                <m:t>y</m:t>
+              </m:r>
+            </m:e>
+            <m:sub>
+              <m:r>
+                <w:rPr>
+                  <w:rFonts w:ascii="Cambria Math" w:hAnsi="Cambria Math"/>
+                  <w:sz w:val="28"/>
+                  <w:szCs w:val="28"/>
+                </w:rPr>
+                <m:t>t</m:t>
+              </m:r>
+            </m:sub>
+          </m:sSub>
+          <m:r>
+            <w:rPr>
+              <w:rFonts w:ascii="Cambria Math" w:hAnsi="Cambria Math"/>
+              <w:sz w:val="28"/>
+              <w:szCs w:val="28"/>
+            </w:rPr>
+            <m:t>=</m:t>
+          </m:r>
+          <m:sSub>
+            <m:sSubPr>
+              <m:ctrlPr>
+                <w:rPr>
+                  <w:rFonts w:ascii="Cambria Math" w:hAnsi="Cambria Math"/>
+                  <w:i/>
+                  <w:sz w:val="28"/>
+                  <w:szCs w:val="28"/>
+                </w:rPr>
+              </m:ctrlPr>
+            </m:sSubPr>
+            <m:e>
+              <m:r>
+                <w:rPr>
+                  <w:rFonts w:ascii="Cambria Math" w:hAnsi="Cambria Math"/>
+                  <w:sz w:val="28"/>
+                  <w:szCs w:val="28"/>
+                </w:rPr>
+                <m:t>β</m:t>
+              </m:r>
+            </m:e>
+            <m:sub>
+              <m:r>
+                <w:rPr>
+                  <w:rFonts w:ascii="Cambria Math" w:hAnsi="Cambria Math"/>
+                  <w:sz w:val="28"/>
+                  <w:szCs w:val="28"/>
+                </w:rPr>
+                <m:t>0</m:t>
+              </m:r>
+            </m:sub>
+          </m:sSub>
+          <m:r>
+            <w:rPr>
+              <w:rFonts w:ascii="Cambria Math" w:hAnsi="Cambria Math"/>
+              <w:sz w:val="28"/>
+              <w:szCs w:val="28"/>
+            </w:rPr>
+            <m:t xml:space="preserve">+ </m:t>
+          </m:r>
+          <m:sSub>
+            <m:sSubPr>
+              <m:ctrlPr>
+                <w:rPr>
+                  <w:rFonts w:ascii="Cambria Math" w:hAnsi="Cambria Math"/>
+                  <w:i/>
+                  <w:sz w:val="28"/>
+                  <w:szCs w:val="28"/>
+                </w:rPr>
+              </m:ctrlPr>
+            </m:sSubPr>
+            <m:e>
+              <m:r>
+                <w:rPr>
+                  <w:rFonts w:ascii="Cambria Math" w:hAnsi="Cambria Math"/>
+                  <w:sz w:val="28"/>
+                  <w:szCs w:val="28"/>
+                </w:rPr>
+                <m:t>β</m:t>
+              </m:r>
+            </m:e>
+            <m:sub>
+              <m:r>
+                <w:rPr>
+                  <w:rFonts w:ascii="Cambria Math" w:hAnsi="Cambria Math"/>
+                  <w:sz w:val="28"/>
+                  <w:szCs w:val="28"/>
+                </w:rPr>
+                <m:t>1</m:t>
+              </m:r>
+            </m:sub>
+          </m:sSub>
+          <m:sSub>
+            <m:sSubPr>
+              <m:ctrlPr>
+                <w:rPr>
+                  <w:rFonts w:ascii="Cambria Math" w:hAnsi="Cambria Math"/>
+                  <w:i/>
+                  <w:sz w:val="28"/>
+                  <w:szCs w:val="28"/>
+                </w:rPr>
+              </m:ctrlPr>
+            </m:sSubPr>
+            <m:e>
+              <m:r>
+                <w:rPr>
+                  <w:rFonts w:ascii="Cambria Math" w:hAnsi="Cambria Math"/>
+                  <w:sz w:val="28"/>
+                  <w:szCs w:val="28"/>
+                </w:rPr>
+                <m:t>x</m:t>
+              </m:r>
+            </m:e>
+            <m:sub>
+              <m:r>
+                <w:rPr>
+                  <w:rFonts w:ascii="Cambria Math" w:hAnsi="Cambria Math"/>
+                  <w:sz w:val="28"/>
+                  <w:szCs w:val="28"/>
+                </w:rPr>
+                <m:t>1</m:t>
+              </m:r>
+              <m:r>
+                <w:rPr>
+                  <w:rFonts w:ascii="Cambria Math" w:hAnsi="Cambria Math"/>
+                  <w:sz w:val="28"/>
+                  <w:szCs w:val="28"/>
+                </w:rPr>
+                <m:t>t</m:t>
+              </m:r>
+            </m:sub>
+          </m:sSub>
+          <m:r>
+            <w:rPr>
+              <w:rFonts w:ascii="Cambria Math" w:hAnsi="Cambria Math"/>
+              <w:sz w:val="28"/>
+              <w:szCs w:val="28"/>
+            </w:rPr>
+            <m:t xml:space="preserve">+…+ </m:t>
+          </m:r>
+          <m:sSub>
+            <m:sSubPr>
+              <m:ctrlPr>
+                <w:rPr>
+                  <w:rFonts w:ascii="Cambria Math" w:hAnsi="Cambria Math"/>
+                  <w:i/>
+                  <w:sz w:val="28"/>
+                  <w:szCs w:val="28"/>
+                </w:rPr>
+              </m:ctrlPr>
+            </m:sSubPr>
+            <m:e>
+              <m:r>
+                <w:rPr>
+                  <w:rFonts w:ascii="Cambria Math" w:hAnsi="Cambria Math"/>
+                  <w:sz w:val="28"/>
+                  <w:szCs w:val="28"/>
+                </w:rPr>
+                <m:t>β</m:t>
+              </m:r>
+            </m:e>
+            <m:sub>
+              <m:r>
+                <w:rPr>
+                  <w:rFonts w:ascii="Cambria Math" w:hAnsi="Cambria Math"/>
+                  <w:sz w:val="28"/>
+                  <w:szCs w:val="28"/>
+                </w:rPr>
+                <m:t>p</m:t>
+              </m:r>
+            </m:sub>
+          </m:sSub>
+          <m:sSub>
+            <m:sSubPr>
+              <m:ctrlPr>
+                <w:rPr>
+                  <w:rFonts w:ascii="Cambria Math" w:hAnsi="Cambria Math"/>
+                  <w:i/>
+                  <w:sz w:val="28"/>
+                  <w:szCs w:val="28"/>
+                </w:rPr>
+              </m:ctrlPr>
+            </m:sSubPr>
+            <m:e>
+              <m:r>
+                <w:rPr>
+                  <w:rFonts w:ascii="Cambria Math" w:hAnsi="Cambria Math"/>
+                  <w:sz w:val="28"/>
+                  <w:szCs w:val="28"/>
+                </w:rPr>
+                <m:t>x</m:t>
+              </m:r>
+            </m:e>
+            <m:sub>
+              <m:r>
+                <w:rPr>
+                  <w:rFonts w:ascii="Cambria Math" w:hAnsi="Cambria Math"/>
+                  <w:sz w:val="28"/>
+                  <w:szCs w:val="28"/>
+                </w:rPr>
+                <m:t>p</m:t>
+              </m:r>
+              <m:r>
+                <w:rPr>
+                  <w:rFonts w:ascii="Cambria Math" w:hAnsi="Cambria Math"/>
+                  <w:sz w:val="28"/>
+                  <w:szCs w:val="28"/>
+                </w:rPr>
+                <m:t>t</m:t>
+              </m:r>
+            </m:sub>
+          </m:sSub>
+          <m:r>
+            <w:rPr>
+              <w:rFonts w:ascii="Cambria Math" w:hAnsi="Cambria Math"/>
+              <w:sz w:val="28"/>
+              <w:szCs w:val="28"/>
+            </w:rPr>
+            <m:t xml:space="preserve">+ </m:t>
+          </m:r>
+          <m:sSub>
+            <m:sSubPr>
+              <m:ctrlPr>
+                <w:rPr>
+                  <w:rFonts w:ascii="Cambria Math" w:hAnsi="Cambria Math"/>
+                  <w:i/>
+                  <w:sz w:val="28"/>
+                  <w:szCs w:val="28"/>
+                </w:rPr>
+              </m:ctrlPr>
+            </m:sSubPr>
+            <m:e>
+              <m:r>
+                <w:rPr>
+                  <w:rFonts w:ascii="Cambria Math" w:hAnsi="Cambria Math"/>
+                  <w:sz w:val="28"/>
+                  <w:szCs w:val="28"/>
+                </w:rPr>
+                <m:t>ϵ</m:t>
+              </m:r>
+            </m:e>
+            <m:sub>
+              <m:r>
+                <w:rPr>
+                  <w:rFonts w:ascii="Cambria Math" w:hAnsi="Cambria Math"/>
+                  <w:sz w:val="28"/>
+                  <w:szCs w:val="28"/>
+                </w:rPr>
+                <m:t>t</m:t>
+              </m:r>
+            </m:sub>
+          </m:sSub>
+        </m:oMath>
+      </m:oMathPara>
     </w:p>
     <w:p>
       <w:pPr>
@@ -812,30 +1338,1003 @@
           <w:iCs/>
         </w:rPr>
       </w:pPr>
+      <w:r>
+        <w:t xml:space="preserve">Where </w:t>
+      </w:r>
+      <m:oMath>
+        <m:r>
+          <w:rPr>
+            <w:rFonts w:ascii="Cambria Math" w:hAnsi="Cambria Math"/>
+            <w:sz w:val="24"/>
+            <w:szCs w:val="24"/>
+          </w:rPr>
+          <m:t>γ</m:t>
+        </m:r>
+      </m:oMath>
+      <w:r>
+        <w:t xml:space="preserve"> is the response at time</w:t>
+      </w:r>
+      <w:r>
+        <w:t xml:space="preserve"> </w:t>
+      </w:r>
+      <m:oMath>
+        <m:r>
+          <w:rPr>
+            <w:rFonts w:ascii="Cambria Math" w:hAnsi="Cambria Math"/>
+          </w:rPr>
+          <m:t>t</m:t>
+        </m:r>
+      </m:oMath>
+      <w:r>
+        <w:rPr>
+          <w:rFonts w:eastAsiaTheme="minorEastAsia"/>
+        </w:rPr>
+        <w:t xml:space="preserve">, </w:t>
+      </w:r>
+      <w:r>
+        <w:rPr>
+          <w:rFonts w:eastAsiaTheme="minorEastAsia"/>
+        </w:rPr>
+        <w:t xml:space="preserve">and </w:t>
+      </w:r>
+      <m:oMath>
+        <m:sSub>
+          <m:sSubPr>
+            <m:ctrlPr>
+              <w:rPr>
+                <w:rFonts w:ascii="Cambria Math" w:eastAsiaTheme="minorEastAsia" w:hAnsi="Cambria Math"/>
+                <w:i/>
+                <w:sz w:val="24"/>
+                <w:szCs w:val="24"/>
+              </w:rPr>
+            </m:ctrlPr>
+          </m:sSubPr>
+          <m:e>
+            <m:r>
+              <w:rPr>
+                <w:rFonts w:ascii="Cambria Math" w:eastAsiaTheme="minorEastAsia" w:hAnsi="Cambria Math"/>
+                <w:sz w:val="24"/>
+                <w:szCs w:val="24"/>
+              </w:rPr>
+              <m:t>x</m:t>
+            </m:r>
+          </m:e>
+          <m:sub>
+            <m:r>
+              <w:rPr>
+                <w:rFonts w:ascii="Cambria Math" w:eastAsiaTheme="minorEastAsia" w:hAnsi="Cambria Math"/>
+                <w:sz w:val="24"/>
+                <w:szCs w:val="24"/>
+              </w:rPr>
+              <m:t>j</m:t>
+            </m:r>
+          </m:sub>
+        </m:sSub>
+        <m:r>
+          <w:rPr>
+            <w:rFonts w:ascii="Cambria Math" w:eastAsiaTheme="minorEastAsia" w:hAnsi="Cambria Math"/>
+            <w:sz w:val="24"/>
+            <w:szCs w:val="24"/>
+          </w:rPr>
+          <m:t>, j=1,…,p</m:t>
+        </m:r>
+      </m:oMath>
+      <w:r>
+        <w:t xml:space="preserve"> is predictor variable </w:t>
+      </w:r>
+      <m:oMath>
+        <m:r>
+          <w:rPr>
+            <w:rFonts w:ascii="Cambria Math" w:eastAsiaTheme="minorEastAsia" w:hAnsi="Cambria Math"/>
+            <w:sz w:val="24"/>
+            <w:szCs w:val="24"/>
+          </w:rPr>
+          <m:t>j</m:t>
+        </m:r>
+      </m:oMath>
+      <w:r>
+        <w:rPr>
+          <w:rFonts w:eastAsiaTheme="minorEastAsia"/>
+        </w:rPr>
+        <w:t xml:space="preserve"> at time</w:t>
+      </w:r>
+      <m:oMath>
+        <m:r>
+          <w:rPr>
+            <w:rFonts w:ascii="Cambria Math" w:hAnsi="Cambria Math"/>
+            <w:sz w:val="24"/>
+            <w:szCs w:val="24"/>
+          </w:rPr>
+          <m:t xml:space="preserve"> </m:t>
+        </m:r>
+        <m:r>
+          <w:rPr>
+            <w:rFonts w:ascii="Cambria Math" w:hAnsi="Cambria Math"/>
+            <w:sz w:val="24"/>
+            <w:szCs w:val="24"/>
+          </w:rPr>
+          <m:t>t</m:t>
+        </m:r>
+      </m:oMath>
+      <w:r>
+        <w:rPr>
+          <w:rFonts w:eastAsiaTheme="minorEastAsia"/>
+        </w:rPr>
+        <w:t xml:space="preserve">. </w:t>
+      </w:r>
+      <w:r>
+        <w:t xml:space="preserve"> </w:t>
+      </w:r>
     </w:p>
     <w:p>
       <w:r>
-        <w:t xml:space="preserve">McSweeney, C., New, M. &amp; </w:t>
-      </w:r>
-      <w:proofErr w:type="spellStart"/>
-      <w:r>
-        <w:t>Lizcano</w:t>
-      </w:r>
-      <w:proofErr w:type="spellEnd"/>
-      <w:r>
-        <w:t xml:space="preserve">, G. 2010. UNDP Climate Change Country Profiles: </w:t>
-      </w:r>
-      <w:r>
-        <w:t>Cambodia</w:t>
-      </w:r>
-      <w:r>
-        <w:t xml:space="preserve">. Available: http://country-profiles.geog.ox.ac.uk/ [Accessed </w:t>
-      </w:r>
-      <w:r>
-        <w:t>23/06/2020</w:t>
-      </w:r>
-      <w:r>
-        <w:t>].</w:t>
+        <w:t>One year time lag:</w:t>
+      </w:r>
+    </w:p>
+    <w:p>
+      <m:oMathPara>
+        <m:oMath>
+          <m:sSub>
+            <m:sSubPr>
+              <m:ctrlPr>
+                <w:rPr>
+                  <w:rFonts w:ascii="Cambria Math" w:hAnsi="Cambria Math"/>
+                  <w:i/>
+                  <w:sz w:val="28"/>
+                  <w:szCs w:val="28"/>
+                </w:rPr>
+              </m:ctrlPr>
+            </m:sSubPr>
+            <m:e>
+              <m:r>
+                <w:rPr>
+                  <w:rFonts w:ascii="Cambria Math" w:hAnsi="Cambria Math"/>
+                  <w:sz w:val="28"/>
+                  <w:szCs w:val="28"/>
+                </w:rPr>
+                <m:t>y</m:t>
+              </m:r>
+            </m:e>
+            <m:sub>
+              <m:r>
+                <w:rPr>
+                  <w:rFonts w:ascii="Cambria Math" w:hAnsi="Cambria Math"/>
+                  <w:sz w:val="28"/>
+                  <w:szCs w:val="28"/>
+                </w:rPr>
+                <m:t>t+1</m:t>
+              </m:r>
+            </m:sub>
+          </m:sSub>
+          <m:r>
+            <w:rPr>
+              <w:rFonts w:ascii="Cambria Math" w:hAnsi="Cambria Math"/>
+              <w:sz w:val="28"/>
+              <w:szCs w:val="28"/>
+            </w:rPr>
+            <m:t>=</m:t>
+          </m:r>
+          <m:sSub>
+            <m:sSubPr>
+              <m:ctrlPr>
+                <w:rPr>
+                  <w:rFonts w:ascii="Cambria Math" w:hAnsi="Cambria Math"/>
+                  <w:i/>
+                  <w:sz w:val="28"/>
+                  <w:szCs w:val="28"/>
+                </w:rPr>
+              </m:ctrlPr>
+            </m:sSubPr>
+            <m:e>
+              <m:r>
+                <w:rPr>
+                  <w:rFonts w:ascii="Cambria Math" w:hAnsi="Cambria Math"/>
+                  <w:sz w:val="28"/>
+                  <w:szCs w:val="28"/>
+                </w:rPr>
+                <m:t>β</m:t>
+              </m:r>
+            </m:e>
+            <m:sub>
+              <m:r>
+                <w:rPr>
+                  <w:rFonts w:ascii="Cambria Math" w:hAnsi="Cambria Math"/>
+                  <w:sz w:val="28"/>
+                  <w:szCs w:val="28"/>
+                </w:rPr>
+                <m:t>0</m:t>
+              </m:r>
+            </m:sub>
+          </m:sSub>
+          <m:r>
+            <w:rPr>
+              <w:rFonts w:ascii="Cambria Math" w:hAnsi="Cambria Math"/>
+              <w:sz w:val="28"/>
+              <w:szCs w:val="28"/>
+            </w:rPr>
+            <m:t xml:space="preserve">+ </m:t>
+          </m:r>
+          <m:sSub>
+            <m:sSubPr>
+              <m:ctrlPr>
+                <w:rPr>
+                  <w:rFonts w:ascii="Cambria Math" w:hAnsi="Cambria Math"/>
+                  <w:i/>
+                  <w:sz w:val="28"/>
+                  <w:szCs w:val="28"/>
+                </w:rPr>
+              </m:ctrlPr>
+            </m:sSubPr>
+            <m:e>
+              <m:r>
+                <w:rPr>
+                  <w:rFonts w:ascii="Cambria Math" w:hAnsi="Cambria Math"/>
+                  <w:sz w:val="28"/>
+                  <w:szCs w:val="28"/>
+                </w:rPr>
+                <m:t>β</m:t>
+              </m:r>
+            </m:e>
+            <m:sub>
+              <m:r>
+                <w:rPr>
+                  <w:rFonts w:ascii="Cambria Math" w:hAnsi="Cambria Math"/>
+                  <w:sz w:val="28"/>
+                  <w:szCs w:val="28"/>
+                </w:rPr>
+                <m:t>1</m:t>
+              </m:r>
+            </m:sub>
+          </m:sSub>
+          <m:sSub>
+            <m:sSubPr>
+              <m:ctrlPr>
+                <w:rPr>
+                  <w:rFonts w:ascii="Cambria Math" w:hAnsi="Cambria Math"/>
+                  <w:i/>
+                  <w:sz w:val="28"/>
+                  <w:szCs w:val="28"/>
+                </w:rPr>
+              </m:ctrlPr>
+            </m:sSubPr>
+            <m:e>
+              <m:r>
+                <w:rPr>
+                  <w:rFonts w:ascii="Cambria Math" w:hAnsi="Cambria Math"/>
+                  <w:sz w:val="28"/>
+                  <w:szCs w:val="28"/>
+                </w:rPr>
+                <m:t>x</m:t>
+              </m:r>
+            </m:e>
+            <m:sub>
+              <m:r>
+                <w:rPr>
+                  <w:rFonts w:ascii="Cambria Math" w:hAnsi="Cambria Math"/>
+                  <w:sz w:val="28"/>
+                  <w:szCs w:val="28"/>
+                </w:rPr>
+                <m:t>1</m:t>
+              </m:r>
+              <m:r>
+                <w:rPr>
+                  <w:rFonts w:ascii="Cambria Math" w:hAnsi="Cambria Math"/>
+                  <w:sz w:val="28"/>
+                  <w:szCs w:val="28"/>
+                </w:rPr>
+                <m:t>t</m:t>
+              </m:r>
+            </m:sub>
+          </m:sSub>
+          <m:r>
+            <w:rPr>
+              <w:rFonts w:ascii="Cambria Math" w:hAnsi="Cambria Math"/>
+              <w:sz w:val="28"/>
+              <w:szCs w:val="28"/>
+            </w:rPr>
+            <m:t xml:space="preserve">+…+ </m:t>
+          </m:r>
+          <m:sSub>
+            <m:sSubPr>
+              <m:ctrlPr>
+                <w:rPr>
+                  <w:rFonts w:ascii="Cambria Math" w:hAnsi="Cambria Math"/>
+                  <w:i/>
+                  <w:sz w:val="28"/>
+                  <w:szCs w:val="28"/>
+                </w:rPr>
+              </m:ctrlPr>
+            </m:sSubPr>
+            <m:e>
+              <m:r>
+                <w:rPr>
+                  <w:rFonts w:ascii="Cambria Math" w:hAnsi="Cambria Math"/>
+                  <w:sz w:val="28"/>
+                  <w:szCs w:val="28"/>
+                </w:rPr>
+                <m:t>β</m:t>
+              </m:r>
+            </m:e>
+            <m:sub>
+              <m:r>
+                <w:rPr>
+                  <w:rFonts w:ascii="Cambria Math" w:hAnsi="Cambria Math"/>
+                  <w:sz w:val="28"/>
+                  <w:szCs w:val="28"/>
+                </w:rPr>
+                <m:t>p</m:t>
+              </m:r>
+            </m:sub>
+          </m:sSub>
+          <m:sSub>
+            <m:sSubPr>
+              <m:ctrlPr>
+                <w:rPr>
+                  <w:rFonts w:ascii="Cambria Math" w:hAnsi="Cambria Math"/>
+                  <w:i/>
+                  <w:sz w:val="28"/>
+                  <w:szCs w:val="28"/>
+                </w:rPr>
+              </m:ctrlPr>
+            </m:sSubPr>
+            <m:e>
+              <m:r>
+                <w:rPr>
+                  <w:rFonts w:ascii="Cambria Math" w:hAnsi="Cambria Math"/>
+                  <w:sz w:val="28"/>
+                  <w:szCs w:val="28"/>
+                </w:rPr>
+                <m:t>x</m:t>
+              </m:r>
+            </m:e>
+            <m:sub>
+              <m:r>
+                <w:rPr>
+                  <w:rFonts w:ascii="Cambria Math" w:hAnsi="Cambria Math"/>
+                  <w:sz w:val="28"/>
+                  <w:szCs w:val="28"/>
+                </w:rPr>
+                <m:t>p</m:t>
+              </m:r>
+              <m:r>
+                <w:rPr>
+                  <w:rFonts w:ascii="Cambria Math" w:hAnsi="Cambria Math"/>
+                  <w:sz w:val="28"/>
+                  <w:szCs w:val="28"/>
+                </w:rPr>
+                <m:t>t</m:t>
+              </m:r>
+            </m:sub>
+          </m:sSub>
+          <m:r>
+            <w:rPr>
+              <w:rFonts w:ascii="Cambria Math" w:hAnsi="Cambria Math"/>
+              <w:sz w:val="28"/>
+              <w:szCs w:val="28"/>
+            </w:rPr>
+            <m:t xml:space="preserve">+ </m:t>
+          </m:r>
+          <m:sSub>
+            <m:sSubPr>
+              <m:ctrlPr>
+                <w:rPr>
+                  <w:rFonts w:ascii="Cambria Math" w:hAnsi="Cambria Math"/>
+                  <w:i/>
+                  <w:sz w:val="28"/>
+                  <w:szCs w:val="28"/>
+                </w:rPr>
+              </m:ctrlPr>
+            </m:sSubPr>
+            <m:e>
+              <m:r>
+                <w:rPr>
+                  <w:rFonts w:ascii="Cambria Math" w:hAnsi="Cambria Math"/>
+                  <w:sz w:val="28"/>
+                  <w:szCs w:val="28"/>
+                </w:rPr>
+                <m:t>ϵ</m:t>
+              </m:r>
+            </m:e>
+            <m:sub>
+              <m:r>
+                <w:rPr>
+                  <w:rFonts w:ascii="Cambria Math" w:hAnsi="Cambria Math"/>
+                  <w:sz w:val="28"/>
+                  <w:szCs w:val="28"/>
+                </w:rPr>
+                <m:t>t</m:t>
+              </m:r>
+            </m:sub>
+          </m:sSub>
+        </m:oMath>
+      </m:oMathPara>
+    </w:p>
+    <w:p>
+      <w:r>
+        <w:t xml:space="preserve">Where </w:t>
+      </w:r>
+      <m:oMath>
+        <m:r>
+          <w:rPr>
+            <w:rFonts w:ascii="Cambria Math" w:hAnsi="Cambria Math"/>
+            <w:sz w:val="24"/>
+            <w:szCs w:val="24"/>
+          </w:rPr>
+          <m:t>γ</m:t>
+        </m:r>
+      </m:oMath>
+      <w:r>
+        <w:t xml:space="preserve"> is the response at time</w:t>
+      </w:r>
+      <w:r>
+        <w:t xml:space="preserve"> </w:t>
+      </w:r>
+      <m:oMath>
+        <m:r>
+          <w:rPr>
+            <w:rFonts w:ascii="Cambria Math" w:hAnsi="Cambria Math"/>
+          </w:rPr>
+          <m:t>t</m:t>
+        </m:r>
+        <m:r>
+          <w:rPr>
+            <w:rFonts w:ascii="Cambria Math" w:eastAsiaTheme="minorEastAsia" w:hAnsi="Cambria Math"/>
+          </w:rPr>
+          <m:t>+1</m:t>
+        </m:r>
+      </m:oMath>
+      <w:r>
+        <w:rPr>
+          <w:rFonts w:eastAsiaTheme="minorEastAsia"/>
+        </w:rPr>
+        <w:t xml:space="preserve">, </w:t>
+      </w:r>
+      <w:r>
+        <w:rPr>
+          <w:rFonts w:eastAsiaTheme="minorEastAsia"/>
+        </w:rPr>
+        <w:t xml:space="preserve">and </w:t>
+      </w:r>
+      <m:oMath>
+        <m:sSub>
+          <m:sSubPr>
+            <m:ctrlPr>
+              <w:rPr>
+                <w:rFonts w:ascii="Cambria Math" w:eastAsiaTheme="minorEastAsia" w:hAnsi="Cambria Math"/>
+                <w:i/>
+                <w:sz w:val="24"/>
+                <w:szCs w:val="24"/>
+              </w:rPr>
+            </m:ctrlPr>
+          </m:sSubPr>
+          <m:e>
+            <m:r>
+              <w:rPr>
+                <w:rFonts w:ascii="Cambria Math" w:eastAsiaTheme="minorEastAsia" w:hAnsi="Cambria Math"/>
+                <w:sz w:val="24"/>
+                <w:szCs w:val="24"/>
+              </w:rPr>
+              <m:t>x</m:t>
+            </m:r>
+          </m:e>
+          <m:sub>
+            <m:r>
+              <w:rPr>
+                <w:rFonts w:ascii="Cambria Math" w:eastAsiaTheme="minorEastAsia" w:hAnsi="Cambria Math"/>
+                <w:sz w:val="24"/>
+                <w:szCs w:val="24"/>
+              </w:rPr>
+              <m:t>j</m:t>
+            </m:r>
+          </m:sub>
+        </m:sSub>
+        <m:r>
+          <w:rPr>
+            <w:rFonts w:ascii="Cambria Math" w:eastAsiaTheme="minorEastAsia" w:hAnsi="Cambria Math"/>
+            <w:sz w:val="24"/>
+            <w:szCs w:val="24"/>
+          </w:rPr>
+          <m:t>, j=1,…,p</m:t>
+        </m:r>
+      </m:oMath>
+      <w:r>
+        <w:t xml:space="preserve"> is predictor variable </w:t>
+      </w:r>
+      <m:oMath>
+        <m:r>
+          <w:rPr>
+            <w:rFonts w:ascii="Cambria Math" w:eastAsiaTheme="minorEastAsia" w:hAnsi="Cambria Math"/>
+            <w:sz w:val="24"/>
+            <w:szCs w:val="24"/>
+          </w:rPr>
+          <m:t>j</m:t>
+        </m:r>
+      </m:oMath>
+      <w:r>
+        <w:rPr>
+          <w:rFonts w:eastAsiaTheme="minorEastAsia"/>
+        </w:rPr>
+        <w:t xml:space="preserve"> at time</w:t>
+      </w:r>
+      <m:oMath>
+        <m:r>
+          <w:rPr>
+            <w:rFonts w:ascii="Cambria Math" w:hAnsi="Cambria Math"/>
+            <w:sz w:val="24"/>
+            <w:szCs w:val="24"/>
+          </w:rPr>
+          <m:t xml:space="preserve"> </m:t>
+        </m:r>
+        <m:r>
+          <w:rPr>
+            <w:rFonts w:ascii="Cambria Math" w:hAnsi="Cambria Math"/>
+            <w:sz w:val="24"/>
+            <w:szCs w:val="24"/>
+          </w:rPr>
+          <m:t>t</m:t>
+        </m:r>
+      </m:oMath>
+      <w:r>
+        <w:rPr>
+          <w:rFonts w:eastAsiaTheme="minorEastAsia"/>
+        </w:rPr>
+        <w:t xml:space="preserve">. </w:t>
+      </w:r>
+      <w:r>
+        <w:t xml:space="preserve"> </w:t>
+      </w:r>
+    </w:p>
+    <w:p>
+      <w:pPr>
+        <w:rPr>
+          <w:i/>
+          <w:iCs/>
+        </w:rPr>
+      </w:pPr>
+      <w:r>
+        <w:lastRenderedPageBreak/>
+        <w:t>Two year time lag:</w:t>
+      </w:r>
+    </w:p>
+    <w:p>
+      <m:oMathPara>
+        <m:oMath>
+          <m:sSub>
+            <m:sSubPr>
+              <m:ctrlPr>
+                <w:rPr>
+                  <w:rFonts w:ascii="Cambria Math" w:hAnsi="Cambria Math"/>
+                  <w:i/>
+                  <w:sz w:val="28"/>
+                  <w:szCs w:val="28"/>
+                </w:rPr>
+              </m:ctrlPr>
+            </m:sSubPr>
+            <m:e>
+              <m:r>
+                <w:rPr>
+                  <w:rFonts w:ascii="Cambria Math" w:hAnsi="Cambria Math"/>
+                  <w:sz w:val="28"/>
+                  <w:szCs w:val="28"/>
+                </w:rPr>
+                <m:t>y</m:t>
+              </m:r>
+            </m:e>
+            <m:sub>
+              <m:r>
+                <w:rPr>
+                  <w:rFonts w:ascii="Cambria Math" w:hAnsi="Cambria Math"/>
+                  <w:sz w:val="28"/>
+                  <w:szCs w:val="28"/>
+                </w:rPr>
+                <m:t>t+</m:t>
+              </m:r>
+              <m:r>
+                <w:rPr>
+                  <w:rFonts w:ascii="Cambria Math" w:hAnsi="Cambria Math"/>
+                  <w:sz w:val="28"/>
+                  <w:szCs w:val="28"/>
+                </w:rPr>
+                <m:t>2</m:t>
+              </m:r>
+            </m:sub>
+          </m:sSub>
+          <m:r>
+            <w:rPr>
+              <w:rFonts w:ascii="Cambria Math" w:hAnsi="Cambria Math"/>
+              <w:sz w:val="28"/>
+              <w:szCs w:val="28"/>
+            </w:rPr>
+            <m:t>=</m:t>
+          </m:r>
+          <m:sSub>
+            <m:sSubPr>
+              <m:ctrlPr>
+                <w:rPr>
+                  <w:rFonts w:ascii="Cambria Math" w:hAnsi="Cambria Math"/>
+                  <w:i/>
+                  <w:sz w:val="28"/>
+                  <w:szCs w:val="28"/>
+                </w:rPr>
+              </m:ctrlPr>
+            </m:sSubPr>
+            <m:e>
+              <m:r>
+                <w:rPr>
+                  <w:rFonts w:ascii="Cambria Math" w:hAnsi="Cambria Math"/>
+                  <w:sz w:val="28"/>
+                  <w:szCs w:val="28"/>
+                </w:rPr>
+                <m:t>β</m:t>
+              </m:r>
+            </m:e>
+            <m:sub>
+              <m:r>
+                <w:rPr>
+                  <w:rFonts w:ascii="Cambria Math" w:hAnsi="Cambria Math"/>
+                  <w:sz w:val="28"/>
+                  <w:szCs w:val="28"/>
+                </w:rPr>
+                <m:t>0</m:t>
+              </m:r>
+            </m:sub>
+          </m:sSub>
+          <m:r>
+            <w:rPr>
+              <w:rFonts w:ascii="Cambria Math" w:hAnsi="Cambria Math"/>
+              <w:sz w:val="28"/>
+              <w:szCs w:val="28"/>
+            </w:rPr>
+            <m:t xml:space="preserve">+ </m:t>
+          </m:r>
+          <m:sSub>
+            <m:sSubPr>
+              <m:ctrlPr>
+                <w:rPr>
+                  <w:rFonts w:ascii="Cambria Math" w:hAnsi="Cambria Math"/>
+                  <w:i/>
+                  <w:sz w:val="28"/>
+                  <w:szCs w:val="28"/>
+                </w:rPr>
+              </m:ctrlPr>
+            </m:sSubPr>
+            <m:e>
+              <m:r>
+                <w:rPr>
+                  <w:rFonts w:ascii="Cambria Math" w:hAnsi="Cambria Math"/>
+                  <w:sz w:val="28"/>
+                  <w:szCs w:val="28"/>
+                </w:rPr>
+                <m:t>β</m:t>
+              </m:r>
+            </m:e>
+            <m:sub>
+              <m:r>
+                <w:rPr>
+                  <w:rFonts w:ascii="Cambria Math" w:hAnsi="Cambria Math"/>
+                  <w:sz w:val="28"/>
+                  <w:szCs w:val="28"/>
+                </w:rPr>
+                <m:t>1</m:t>
+              </m:r>
+            </m:sub>
+          </m:sSub>
+          <m:sSub>
+            <m:sSubPr>
+              <m:ctrlPr>
+                <w:rPr>
+                  <w:rFonts w:ascii="Cambria Math" w:hAnsi="Cambria Math"/>
+                  <w:i/>
+                  <w:sz w:val="28"/>
+                  <w:szCs w:val="28"/>
+                </w:rPr>
+              </m:ctrlPr>
+            </m:sSubPr>
+            <m:e>
+              <m:r>
+                <w:rPr>
+                  <w:rFonts w:ascii="Cambria Math" w:hAnsi="Cambria Math"/>
+                  <w:sz w:val="28"/>
+                  <w:szCs w:val="28"/>
+                </w:rPr>
+                <m:t>x</m:t>
+              </m:r>
+            </m:e>
+            <m:sub>
+              <m:r>
+                <w:rPr>
+                  <w:rFonts w:ascii="Cambria Math" w:hAnsi="Cambria Math"/>
+                  <w:sz w:val="28"/>
+                  <w:szCs w:val="28"/>
+                </w:rPr>
+                <m:t>1</m:t>
+              </m:r>
+              <m:r>
+                <w:rPr>
+                  <w:rFonts w:ascii="Cambria Math" w:hAnsi="Cambria Math"/>
+                  <w:sz w:val="28"/>
+                  <w:szCs w:val="28"/>
+                </w:rPr>
+                <m:t>t</m:t>
+              </m:r>
+            </m:sub>
+          </m:sSub>
+          <m:r>
+            <w:rPr>
+              <w:rFonts w:ascii="Cambria Math" w:hAnsi="Cambria Math"/>
+              <w:sz w:val="28"/>
+              <w:szCs w:val="28"/>
+            </w:rPr>
+            <m:t xml:space="preserve">+…+ </m:t>
+          </m:r>
+          <m:sSub>
+            <m:sSubPr>
+              <m:ctrlPr>
+                <w:rPr>
+                  <w:rFonts w:ascii="Cambria Math" w:hAnsi="Cambria Math"/>
+                  <w:i/>
+                  <w:sz w:val="28"/>
+                  <w:szCs w:val="28"/>
+                </w:rPr>
+              </m:ctrlPr>
+            </m:sSubPr>
+            <m:e>
+              <m:r>
+                <w:rPr>
+                  <w:rFonts w:ascii="Cambria Math" w:hAnsi="Cambria Math"/>
+                  <w:sz w:val="28"/>
+                  <w:szCs w:val="28"/>
+                </w:rPr>
+                <m:t>β</m:t>
+              </m:r>
+            </m:e>
+            <m:sub>
+              <m:r>
+                <w:rPr>
+                  <w:rFonts w:ascii="Cambria Math" w:hAnsi="Cambria Math"/>
+                  <w:sz w:val="28"/>
+                  <w:szCs w:val="28"/>
+                </w:rPr>
+                <m:t>p</m:t>
+              </m:r>
+            </m:sub>
+          </m:sSub>
+          <m:sSub>
+            <m:sSubPr>
+              <m:ctrlPr>
+                <w:rPr>
+                  <w:rFonts w:ascii="Cambria Math" w:hAnsi="Cambria Math"/>
+                  <w:i/>
+                  <w:sz w:val="28"/>
+                  <w:szCs w:val="28"/>
+                </w:rPr>
+              </m:ctrlPr>
+            </m:sSubPr>
+            <m:e>
+              <m:r>
+                <w:rPr>
+                  <w:rFonts w:ascii="Cambria Math" w:hAnsi="Cambria Math"/>
+                  <w:sz w:val="28"/>
+                  <w:szCs w:val="28"/>
+                </w:rPr>
+                <m:t>x</m:t>
+              </m:r>
+            </m:e>
+            <m:sub>
+              <m:r>
+                <w:rPr>
+                  <w:rFonts w:ascii="Cambria Math" w:hAnsi="Cambria Math"/>
+                  <w:sz w:val="28"/>
+                  <w:szCs w:val="28"/>
+                </w:rPr>
+                <m:t>p</m:t>
+              </m:r>
+              <m:r>
+                <w:rPr>
+                  <w:rFonts w:ascii="Cambria Math" w:hAnsi="Cambria Math"/>
+                  <w:sz w:val="28"/>
+                  <w:szCs w:val="28"/>
+                </w:rPr>
+                <m:t>t</m:t>
+              </m:r>
+            </m:sub>
+          </m:sSub>
+          <m:r>
+            <w:rPr>
+              <w:rFonts w:ascii="Cambria Math" w:hAnsi="Cambria Math"/>
+              <w:sz w:val="28"/>
+              <w:szCs w:val="28"/>
+            </w:rPr>
+            <m:t xml:space="preserve">+ </m:t>
+          </m:r>
+          <m:sSub>
+            <m:sSubPr>
+              <m:ctrlPr>
+                <w:rPr>
+                  <w:rFonts w:ascii="Cambria Math" w:hAnsi="Cambria Math"/>
+                  <w:i/>
+                  <w:sz w:val="28"/>
+                  <w:szCs w:val="28"/>
+                </w:rPr>
+              </m:ctrlPr>
+            </m:sSubPr>
+            <m:e>
+              <m:r>
+                <w:rPr>
+                  <w:rFonts w:ascii="Cambria Math" w:hAnsi="Cambria Math"/>
+                  <w:sz w:val="28"/>
+                  <w:szCs w:val="28"/>
+                </w:rPr>
+                <m:t>ϵ</m:t>
+              </m:r>
+            </m:e>
+            <m:sub>
+              <m:r>
+                <w:rPr>
+                  <w:rFonts w:ascii="Cambria Math" w:hAnsi="Cambria Math"/>
+                  <w:sz w:val="28"/>
+                  <w:szCs w:val="28"/>
+                </w:rPr>
+                <m:t>t</m:t>
+              </m:r>
+            </m:sub>
+          </m:sSub>
+        </m:oMath>
+      </m:oMathPara>
+    </w:p>
+    <w:p>
+      <w:r>
+        <w:t xml:space="preserve">Where </w:t>
+      </w:r>
+      <m:oMath>
+        <m:r>
+          <w:rPr>
+            <w:rFonts w:ascii="Cambria Math" w:hAnsi="Cambria Math"/>
+            <w:sz w:val="24"/>
+            <w:szCs w:val="24"/>
+          </w:rPr>
+          <m:t>γ</m:t>
+        </m:r>
+      </m:oMath>
+      <w:r>
+        <w:t xml:space="preserve"> is the response at time</w:t>
+      </w:r>
+      <w:r>
+        <w:t xml:space="preserve"> </w:t>
+      </w:r>
+      <m:oMath>
+        <m:r>
+          <w:rPr>
+            <w:rFonts w:ascii="Cambria Math" w:hAnsi="Cambria Math"/>
+          </w:rPr>
+          <m:t>t</m:t>
+        </m:r>
+        <m:r>
+          <w:rPr>
+            <w:rFonts w:ascii="Cambria Math" w:eastAsiaTheme="minorEastAsia" w:hAnsi="Cambria Math"/>
+          </w:rPr>
+          <m:t>+</m:t>
+        </m:r>
+        <m:r>
+          <w:rPr>
+            <w:rFonts w:ascii="Cambria Math" w:eastAsiaTheme="minorEastAsia" w:hAnsi="Cambria Math"/>
+          </w:rPr>
+          <m:t>2</m:t>
+        </m:r>
+      </m:oMath>
+      <w:r>
+        <w:rPr>
+          <w:rFonts w:eastAsiaTheme="minorEastAsia"/>
+        </w:rPr>
+        <w:t xml:space="preserve">, </w:t>
+      </w:r>
+      <w:r>
+        <w:rPr>
+          <w:rFonts w:eastAsiaTheme="minorEastAsia"/>
+        </w:rPr>
+        <w:t xml:space="preserve">and </w:t>
+      </w:r>
+      <m:oMath>
+        <m:sSub>
+          <m:sSubPr>
+            <m:ctrlPr>
+              <w:rPr>
+                <w:rFonts w:ascii="Cambria Math" w:eastAsiaTheme="minorEastAsia" w:hAnsi="Cambria Math"/>
+                <w:i/>
+                <w:sz w:val="24"/>
+                <w:szCs w:val="24"/>
+              </w:rPr>
+            </m:ctrlPr>
+          </m:sSubPr>
+          <m:e>
+            <m:r>
+              <w:rPr>
+                <w:rFonts w:ascii="Cambria Math" w:eastAsiaTheme="minorEastAsia" w:hAnsi="Cambria Math"/>
+                <w:sz w:val="24"/>
+                <w:szCs w:val="24"/>
+              </w:rPr>
+              <m:t>x</m:t>
+            </m:r>
+          </m:e>
+          <m:sub>
+            <m:r>
+              <w:rPr>
+                <w:rFonts w:ascii="Cambria Math" w:eastAsiaTheme="minorEastAsia" w:hAnsi="Cambria Math"/>
+                <w:sz w:val="24"/>
+                <w:szCs w:val="24"/>
+              </w:rPr>
+              <m:t>j</m:t>
+            </m:r>
+          </m:sub>
+        </m:sSub>
+        <m:r>
+          <w:rPr>
+            <w:rFonts w:ascii="Cambria Math" w:eastAsiaTheme="minorEastAsia" w:hAnsi="Cambria Math"/>
+            <w:sz w:val="24"/>
+            <w:szCs w:val="24"/>
+          </w:rPr>
+          <m:t>, j=1,…,p</m:t>
+        </m:r>
+      </m:oMath>
+      <w:r>
+        <w:t xml:space="preserve"> is predictor variable </w:t>
+      </w:r>
+      <m:oMath>
+        <m:r>
+          <w:rPr>
+            <w:rFonts w:ascii="Cambria Math" w:eastAsiaTheme="minorEastAsia" w:hAnsi="Cambria Math"/>
+            <w:sz w:val="24"/>
+            <w:szCs w:val="24"/>
+          </w:rPr>
+          <m:t>j</m:t>
+        </m:r>
+      </m:oMath>
+      <w:r>
+        <w:rPr>
+          <w:rFonts w:eastAsiaTheme="minorEastAsia"/>
+        </w:rPr>
+        <w:t xml:space="preserve"> at time</w:t>
+      </w:r>
+      <m:oMath>
+        <m:r>
+          <w:rPr>
+            <w:rFonts w:ascii="Cambria Math" w:hAnsi="Cambria Math"/>
+            <w:sz w:val="24"/>
+            <w:szCs w:val="24"/>
+          </w:rPr>
+          <m:t xml:space="preserve"> </m:t>
+        </m:r>
+        <m:r>
+          <w:rPr>
+            <w:rFonts w:ascii="Cambria Math" w:hAnsi="Cambria Math"/>
+            <w:sz w:val="24"/>
+            <w:szCs w:val="24"/>
+          </w:rPr>
+          <m:t>t</m:t>
+        </m:r>
+      </m:oMath>
+      <w:r>
+        <w:rPr>
+          <w:rFonts w:eastAsiaTheme="minorEastAsia"/>
+        </w:rPr>
+        <w:t xml:space="preserve">. </w:t>
+      </w:r>
+      <w:r>
+        <w:t xml:space="preserve"> </w:t>
+      </w:r>
+    </w:p>
+    <w:p>
+      <w:r>
+        <w:rPr>
+          <w:i/>
+          <w:iCs/>
+        </w:rPr>
+        <w:t>Socioeconomic models</w:t>
+      </w:r>
+    </w:p>
+    <w:p>
+      <w:r>
+        <w:t xml:space="preserve">This analysis aimed to model the relationships between forest cover and socioeconomic variables within communes between 2007 – 2012. </w:t>
       </w:r>
     </w:p>
     <w:sectPr>
@@ -1250,7 +2749,6 @@
   <w:style w:type="character" w:default="1" w:styleId="DefaultParagraphFont">
     <w:name w:val="Default Paragraph Font"/>
     <w:uiPriority w:val="1"/>
-    <w:semiHidden/>
     <w:unhideWhenUsed/>
   </w:style>
   <w:style w:type="table" w:default="1" w:styleId="TableNormal">
@@ -1393,6 +2891,16 @@
     <w:rPr>
       <w:color w:val="605E5C"/>
       <w:shd w:val="clear" w:color="auto" w:fill="E1DFDD"/>
+    </w:rPr>
+  </w:style>
+  <w:style w:type="character" w:styleId="PlaceholderText">
+    <w:name w:val="Placeholder Text"/>
+    <w:basedOn w:val="DefaultParagraphFont"/>
+    <w:uiPriority w:val="99"/>
+    <w:semiHidden/>
+    <w:rsid w:val="001C5A6F"/>
+    <w:rPr>
+      <w:color w:val="808080"/>
     </w:rPr>
   </w:style>
 </w:styles>

</xml_diff>

<commit_message>
Updated methods, Intro, SI
</commit_message>
<xml_diff>
--- a/Write up/Chapter1_methods.docx
+++ b/Write up/Chapter1_methods.docx
@@ -53,6 +53,30 @@
       <w:r>
         <w:t>was at the</w:t>
       </w:r>
+      <w:r>
+        <w:t xml:space="preserve"> national scale between 1993 – 2015, and the socioeconomic analysis was at the scale of a) the commune, and b) the province between 2007 – 2012. </w:t>
+      </w:r>
+      <w:r>
+        <w:t>Cambodia is in mainland SEA and is bordered by Laos (NE), Thailand (NW), Vietnam (E), and the Gulf of Thailand (SW) (</w:t>
+      </w:r>
+      <w:r>
+        <w:rPr>
+          <w:highlight w:val="yellow"/>
+        </w:rPr>
+        <w:t>Figure x</w:t>
+      </w:r>
+      <w:r>
+        <w:t>).  The country has a surface area of 176,520 km2 (UNCTAD, 2020) and is located at latitudes 10-14</w:t>
+      </w:r>
+      <w:r>
+        <w:rPr>
+          <w:rFonts w:cstheme="minorHAnsi"/>
+        </w:rPr>
+        <w:t>°</w:t>
+      </w:r>
+      <w:r>
+        <w:t xml:space="preserve"> north of the equator and thus has a tropical monsoon climate (McSweeney et al. 2010).  </w:t>
+      </w:r>
     </w:p>
     <w:p>
       <w:pPr>
@@ -111,6 +135,8 @@
       <w:r>
         <w:t xml:space="preserve">Macroeconomic, socioeconomic, and control variables for both sets of analysis were selected based on a combination of previous studies, data availability, and the authors’ knowledge of Cambodia. </w:t>
       </w:r>
+    </w:p>
+    <w:p>
       <w:r>
         <w:t>Macroeconomic variables were selected to create three sets</w:t>
       </w:r>
@@ -166,7 +192,16 @@
         <w:fldChar w:fldCharType="end"/>
       </w:r>
       <w:r>
-        <w:t xml:space="preserve">. Both Gross Domestic Product per capita (GDP) and amount of forest remaining were included to reflect the economic development path and the forest scarcity path respectively </w:t>
+        <w:t>. Both</w:t>
+      </w:r>
+      <w:r>
+        <w:t xml:space="preserve"> </w:t>
+      </w:r>
+      <w:r>
+        <w:t>per capita</w:t>
+      </w:r>
+      <w:r>
+        <w:t xml:space="preserve"> Gross Domestic Product (GDP) and amount of forest remaining were included to reflect the economic development path and the forest scarcity path respectively </w:t>
       </w:r>
       <w:r>
         <w:fldChar w:fldCharType="begin"/>
@@ -440,6 +475,7 @@
     </w:p>
     <w:p>
       <w:r>
+        <w:lastRenderedPageBreak/>
         <w:t>The forest cover variable</w:t>
       </w:r>
       <w:r>
@@ -452,19 +488,33 @@
         <w:t>as</w:t>
       </w:r>
       <w:r>
-        <w:t xml:space="preserve"> extracted from the ESA CCI product by totalling the number of pixels in each year classified as bands 50, 60, 61, 62, 70, 71, 72, 80, 81, 82, 90, and 100 (</w:t>
+        <w:t xml:space="preserve"> extracted from the ESACCI product by totalling the number of pixels in each year classified as bands 50, 60, 61, 62, 70, 71, 72, 80, 81, 82, 90, and 100 (</w:t>
       </w:r>
       <w:r>
         <w:rPr>
           <w:highlight w:val="yellow"/>
         </w:rPr>
-        <w:t>Table Sx</w:t>
-      </w:r>
+        <w:t xml:space="preserve">Table </w:t>
+      </w:r>
+      <w:proofErr w:type="spellStart"/>
+      <w:r>
+        <w:rPr>
+          <w:highlight w:val="yellow"/>
+        </w:rPr>
+        <w:t>Sx</w:t>
+      </w:r>
+      <w:proofErr w:type="spellEnd"/>
       <w:r>
         <w:t>).</w:t>
       </w:r>
       <w:r>
-        <w:t xml:space="preserve"> For the macroeconomic analysis, the total forest cover for the whole country was used, and for the socioeconomic analysis the forest cover layer was further stratified into forest cover per commune. Forest cover data processing was done in QGIS </w:t>
+        <w:t xml:space="preserve"> For the macroeconomic analysis, the total forest cover for the whole country was used, and for the socioeconomic analysis the forest cover layer was further stratified into forest cover per commune</w:t>
+      </w:r>
+      <w:r>
+        <w:t xml:space="preserve"> and province</w:t>
+      </w:r>
+      <w:r>
+        <w:t xml:space="preserve">. Forest cover data processing was done in QGIS </w:t>
       </w:r>
       <w:r>
         <w:fldChar w:fldCharType="begin"/>
@@ -489,11 +539,7 @@
         <w:t xml:space="preserve">. </w:t>
       </w:r>
       <w:r>
-        <w:t xml:space="preserve">For both analyses, predictor variables were checked for collinearity, and if two </w:t>
-      </w:r>
-      <w:r>
-        <w:lastRenderedPageBreak/>
-        <w:t>variables in the same set had a correlation coefficient of &gt;0.6 then</w:t>
+        <w:t>For both analyses, predictor variables were checked for collinearity, and if two variables in the same set had a correlation coefficient of &gt;0.6 then</w:t>
       </w:r>
       <w:r>
         <w:t xml:space="preserve"> generally</w:t>
@@ -650,17 +696,27 @@
           <w:i/>
           <w:iCs/>
         </w:rPr>
-        <w:t>– X</w:t>
-      </w:r>
+        <w:t xml:space="preserve">– </w:t>
+      </w:r>
+      <w:proofErr w:type="spellStart"/>
       <w:r>
         <w:rPr>
           <w:rFonts w:cstheme="minorHAnsi"/>
           <w:i/>
           <w:iCs/>
+        </w:rPr>
+        <w:t>X</w:t>
+      </w:r>
+      <w:r>
+        <w:rPr>
+          <w:rFonts w:cstheme="minorHAnsi"/>
+          <w:i/>
+          <w:iCs/>
           <w:vertAlign w:val="subscript"/>
         </w:rPr>
         <w:t>t</w:t>
       </w:r>
+      <w:proofErr w:type="spellEnd"/>
       <w:r>
         <w:rPr>
           <w:rFonts w:cstheme="minorHAnsi"/>
@@ -853,7 +909,7 @@
         <w:t>, and so the selected variables (Table 2) were aggregated to the commune</w:t>
       </w:r>
       <w:r>
-        <w:t xml:space="preserve"> level</w:t>
+        <w:t xml:space="preserve"> and province level</w:t>
       </w:r>
       <w:r>
         <w:t xml:space="preserve"> after error checking and cleaning (</w:t>
@@ -865,7 +921,13 @@
         <w:t>.</w:t>
       </w:r>
       <w:r>
-        <w:t xml:space="preserve"> Some variables were converted from raw values to proportional data to account for large differences in commune size and human population (Table 2). </w:t>
+        <w:t xml:space="preserve"> Some variables were converted from raw values to proportional data to account for large differences in commune</w:t>
+      </w:r>
+      <w:r>
+        <w:t xml:space="preserve"> and province</w:t>
+      </w:r>
+      <w:r>
+        <w:t xml:space="preserve"> size and human population (Table 2). </w:t>
       </w:r>
       <w:r>
         <w:t>Data were checked for errors and inconsistencies in R</w:t>
@@ -931,7 +993,7 @@
         <w:t xml:space="preserve">the </w:t>
       </w:r>
       <w:r>
-        <w:t>rate of forest loss at a national level for the time period 1993 – 2015. Models were run for each of the three variable sets: economic development, commodity prices, and producer prices. To account for the effect of time, a linear model of the response (change in forest cover) as a function of time (year) was run and the model residuals were extracted and used as a control predictor in all subsequent models. The amount of forest remaining (km</w:t>
+        <w:t>rate of forest loss at a national level for the time period 1993 – 2015. Models were run for each of the three variable sets: economic development, commodity prices, and producer prices. To account for the effect of time, a linear model of the response as a function of time (year) was run and the model residuals were extracted and used as a control predictor in all subsequent models. The amount of forest remaining (km</w:t>
       </w:r>
       <w:r>
         <w:rPr>
@@ -943,13 +1005,7 @@
         <w:t>) was also included as a control variable in all models. Modelling</w:t>
       </w:r>
       <w:r>
-        <w:t xml:space="preserve"> was done using </w:t>
-      </w:r>
-      <w:r>
-        <w:t>Generalised linear models</w:t>
-      </w:r>
-      <w:r>
-        <w:t xml:space="preserve"> (GLM)</w:t>
+        <w:t xml:space="preserve"> was done using Generalised linear models (GLM)</w:t>
       </w:r>
       <w:r>
         <w:t xml:space="preserve"> and</w:t>
@@ -979,13 +1035,7 @@
         <w:t>.</w:t>
       </w:r>
       <w:r>
-        <w:t xml:space="preserve"> Both gaussian and gamma distributions were tested and resulting models were compared using </w:t>
-      </w:r>
-      <w:r>
-        <w:t>Akaike’s Information Criterion (AIC)</w:t>
-      </w:r>
-      <w:r>
-        <w:t>. Final models had gaussian distributions.</w:t>
+        <w:t xml:space="preserve"> Both gaussian and gamma distributions were tested and resulting models were compared using Akaike’s Information Criterion (AIC). Final models had gaussian distributions.</w:t>
       </w:r>
       <w:r>
         <w:t xml:space="preserve"> All predictors in each model set ha</w:t>
@@ -1003,8 +1053,16 @@
         <w:rPr>
           <w:highlight w:val="yellow"/>
         </w:rPr>
-        <w:t>Table Sx</w:t>
-      </w:r>
+        <w:t xml:space="preserve">Table </w:t>
+      </w:r>
+      <w:proofErr w:type="spellStart"/>
+      <w:r>
+        <w:rPr>
+          <w:highlight w:val="yellow"/>
+        </w:rPr>
+        <w:t>Sx</w:t>
+      </w:r>
+      <w:proofErr w:type="spellEnd"/>
       <w:r>
         <w:t>)</w:t>
       </w:r>
@@ -1018,7 +1076,16 @@
         <w:t xml:space="preserve">. </w:t>
       </w:r>
       <w:r>
-        <w:t xml:space="preserve">Models with delta AIC &lt; 6 were considered to have sufficient support and retained in the final model set. Model averaging was implemented for the final model set, resulting in model-averaged coefficients for all model terms </w:t>
+        <w:t xml:space="preserve">Models with </w:t>
+      </w:r>
+      <w:r>
+        <w:rPr>
+          <w:rFonts w:cstheme="minorHAnsi"/>
+        </w:rPr>
+        <w:t>∆</w:t>
+      </w:r>
+      <w:r>
+        <w:t xml:space="preserve">AIC &lt; 6 were considered to have sufficient support and retained in the final model set. Model averaging was implemented for the final model set, resulting in model-averaged coefficients for all model terms </w:t>
       </w:r>
       <w:r>
         <w:fldChar w:fldCharType="begin"/>
@@ -1196,15 +1263,7 @@
                   <w:sz w:val="28"/>
                   <w:szCs w:val="28"/>
                 </w:rPr>
-                <m:t>1</m:t>
-              </m:r>
-              <m:r>
-                <w:rPr>
-                  <w:rFonts w:ascii="Cambria Math" w:hAnsi="Cambria Math"/>
-                  <w:sz w:val="28"/>
-                  <w:szCs w:val="28"/>
-                </w:rPr>
-                <m:t>t</m:t>
+                <m:t>1t</m:t>
               </m:r>
             </m:sub>
           </m:sSub>
@@ -1276,15 +1335,7 @@
                   <w:sz w:val="28"/>
                   <w:szCs w:val="28"/>
                 </w:rPr>
-                <m:t>p</m:t>
-              </m:r>
-              <m:r>
-                <w:rPr>
-                  <w:rFonts w:ascii="Cambria Math" w:hAnsi="Cambria Math"/>
-                  <w:sz w:val="28"/>
-                  <w:szCs w:val="28"/>
-                </w:rPr>
-                <m:t>t</m:t>
+                <m:t>pt</m:t>
               </m:r>
             </m:sub>
           </m:sSub>
@@ -1339,6 +1390,7 @@
         </w:rPr>
       </w:pPr>
       <w:r>
+        <w:lastRenderedPageBreak/>
         <w:t xml:space="preserve">Where </w:t>
       </w:r>
       <m:oMath>
@@ -1445,15 +1497,7 @@
             <w:sz w:val="24"/>
             <w:szCs w:val="24"/>
           </w:rPr>
-          <m:t xml:space="preserve"> </m:t>
-        </m:r>
-        <m:r>
-          <w:rPr>
-            <w:rFonts w:ascii="Cambria Math" w:hAnsi="Cambria Math"/>
-            <w:sz w:val="24"/>
-            <w:szCs w:val="24"/>
-          </w:rPr>
-          <m:t>t</m:t>
+          <m:t xml:space="preserve"> t</m:t>
         </m:r>
       </m:oMath>
       <w:r>
@@ -1614,15 +1658,7 @@
                   <w:sz w:val="28"/>
                   <w:szCs w:val="28"/>
                 </w:rPr>
-                <m:t>1</m:t>
-              </m:r>
-              <m:r>
-                <w:rPr>
-                  <w:rFonts w:ascii="Cambria Math" w:hAnsi="Cambria Math"/>
-                  <w:sz w:val="28"/>
-                  <w:szCs w:val="28"/>
-                </w:rPr>
-                <m:t>t</m:t>
+                <m:t>1t</m:t>
               </m:r>
             </m:sub>
           </m:sSub>
@@ -1694,15 +1730,7 @@
                   <w:sz w:val="28"/>
                   <w:szCs w:val="28"/>
                 </w:rPr>
-                <m:t>p</m:t>
-              </m:r>
-              <m:r>
-                <w:rPr>
-                  <w:rFonts w:ascii="Cambria Math" w:hAnsi="Cambria Math"/>
-                  <w:sz w:val="28"/>
-                  <w:szCs w:val="28"/>
-                </w:rPr>
-                <m:t>t</m:t>
+                <m:t>pt</m:t>
               </m:r>
             </m:sub>
           </m:sSub>
@@ -1863,15 +1891,7 @@
             <w:sz w:val="24"/>
             <w:szCs w:val="24"/>
           </w:rPr>
-          <m:t xml:space="preserve"> </m:t>
-        </m:r>
-        <m:r>
-          <w:rPr>
-            <w:rFonts w:ascii="Cambria Math" w:hAnsi="Cambria Math"/>
-            <w:sz w:val="24"/>
-            <w:szCs w:val="24"/>
-          </w:rPr>
-          <m:t>t</m:t>
+          <m:t xml:space="preserve"> t</m:t>
         </m:r>
       </m:oMath>
       <w:r>
@@ -1891,9 +1911,13 @@
           <w:iCs/>
         </w:rPr>
       </w:pPr>
-      <w:r>
-        <w:lastRenderedPageBreak/>
-        <w:t>Two year time lag:</w:t>
+      <w:proofErr w:type="gramStart"/>
+      <w:r>
+        <w:t>Two year</w:t>
+      </w:r>
+      <w:proofErr w:type="gramEnd"/>
+      <w:r>
+        <w:t xml:space="preserve"> time lag:</w:t>
       </w:r>
     </w:p>
     <w:p>
@@ -1927,15 +1951,7 @@
                   <w:sz w:val="28"/>
                   <w:szCs w:val="28"/>
                 </w:rPr>
-                <m:t>t+</m:t>
-              </m:r>
-              <m:r>
-                <w:rPr>
-                  <w:rFonts w:ascii="Cambria Math" w:hAnsi="Cambria Math"/>
-                  <w:sz w:val="28"/>
-                  <w:szCs w:val="28"/>
-                </w:rPr>
-                <m:t>2</m:t>
+                <m:t>t+2</m:t>
               </m:r>
             </m:sub>
           </m:sSub>
@@ -2047,15 +2063,7 @@
                   <w:sz w:val="28"/>
                   <w:szCs w:val="28"/>
                 </w:rPr>
-                <m:t>1</m:t>
-              </m:r>
-              <m:r>
-                <w:rPr>
-                  <w:rFonts w:ascii="Cambria Math" w:hAnsi="Cambria Math"/>
-                  <w:sz w:val="28"/>
-                  <w:szCs w:val="28"/>
-                </w:rPr>
-                <m:t>t</m:t>
+                <m:t>1t</m:t>
               </m:r>
             </m:sub>
           </m:sSub>
@@ -2127,15 +2135,7 @@
                   <w:sz w:val="28"/>
                   <w:szCs w:val="28"/>
                 </w:rPr>
-                <m:t>p</m:t>
-              </m:r>
-              <m:r>
-                <w:rPr>
-                  <w:rFonts w:ascii="Cambria Math" w:hAnsi="Cambria Math"/>
-                  <w:sz w:val="28"/>
-                  <w:szCs w:val="28"/>
-                </w:rPr>
-                <m:t>t</m:t>
+                <m:t>pt</m:t>
               </m:r>
             </m:sub>
           </m:sSub>
@@ -2213,13 +2213,7 @@
           <w:rPr>
             <w:rFonts w:ascii="Cambria Math" w:eastAsiaTheme="minorEastAsia" w:hAnsi="Cambria Math"/>
           </w:rPr>
-          <m:t>+</m:t>
-        </m:r>
-        <m:r>
-          <w:rPr>
-            <w:rFonts w:ascii="Cambria Math" w:eastAsiaTheme="minorEastAsia" w:hAnsi="Cambria Math"/>
-          </w:rPr>
-          <m:t>2</m:t>
+          <m:t>+2</m:t>
         </m:r>
       </m:oMath>
       <w:r>
@@ -2302,15 +2296,7 @@
             <w:sz w:val="24"/>
             <w:szCs w:val="24"/>
           </w:rPr>
-          <m:t xml:space="preserve"> </m:t>
-        </m:r>
-        <m:r>
-          <w:rPr>
-            <w:rFonts w:ascii="Cambria Math" w:hAnsi="Cambria Math"/>
-            <w:sz w:val="24"/>
-            <w:szCs w:val="24"/>
-          </w:rPr>
-          <m:t>t</m:t>
+          <m:t xml:space="preserve"> t</m:t>
         </m:r>
       </m:oMath>
       <w:r>
@@ -2335,6 +2321,76 @@
     <w:p>
       <w:r>
         <w:t xml:space="preserve">This analysis aimed to model the relationships between forest cover and socioeconomic variables within communes between 2007 – 2012. </w:t>
+      </w:r>
+      <w:commentRangeStart w:id="0"/>
+      <w:r>
+        <w:t xml:space="preserve">The results of initial commune-level modelling prompted the further aggregation of data to the province level and models were built to investigate </w:t>
+      </w:r>
+      <w:r>
+        <w:t xml:space="preserve">the relationships between forest cover and socioeconomic variables within </w:t>
+      </w:r>
+      <w:r>
+        <w:t>provinces</w:t>
+      </w:r>
+      <w:r>
+        <w:t xml:space="preserve"> </w:t>
+      </w:r>
+      <w:r>
+        <w:t xml:space="preserve">for the same time period. </w:t>
+      </w:r>
+      <w:commentRangeEnd w:id="0"/>
+      <w:r>
+        <w:t>Generalised linear mixed models (GLMM) were used to account for repeat measurements</w:t>
+      </w:r>
+      <w:r>
+        <w:t xml:space="preserve">, </w:t>
+      </w:r>
+      <w:r>
+        <w:t>temporal autocorrelation</w:t>
+      </w:r>
+      <w:r>
+        <w:t xml:space="preserve">, and the hierarchical (nested) nature of the data </w:t>
+      </w:r>
+      <w:r>
+        <w:fldChar w:fldCharType="begin"/>
+      </w:r>
+      <w:r>
+        <w:instrText xml:space="preserve"> ADDIN ZOTERO_ITEM CSL_CITATION {"citationID":"SmityQpd","properties":{"formattedCitation":"(Zuur et al. 2009)","plainCitation":"(Zuur et al. 2009)","noteIndex":0},"citationItems":[{"id":2700,"uris":["http://zotero.org/users/2170232/items/A3LU44GR"],"uri":["http://zotero.org/users/2170232/items/A3LU44GR"],"itemData":{"id":2700,"type":"book","collection-title":"Statistics for Biology and Health","event-place":"New York, USA","ISBN":"978-0-387-87457-9","publisher":"Springer Science+Business Media","publisher-place":"New York, USA","title":"Mixed effects models and extensions in ecology with R","URL":"DOI 10.1007/978-0-387-87458-6 1,","author":[{"family":"Zuur","given":"Alain F."},{"family":"Ieno","given":"Elena N."},{"family":"Walker","given":"Neil J."},{"family":"Saveliev","given":"Anatoly A."},{"family":"Smith","given":"Graham M."}],"issued":{"date-parts":[["2009"]]}}}],"schema":"https://github.com/citation-style-language/schema/raw/master/csl-citation.json"} </w:instrText>
+      </w:r>
+      <w:r>
+        <w:fldChar w:fldCharType="separate"/>
+      </w:r>
+      <w:r>
+        <w:rPr>
+          <w:rFonts w:ascii="Calibri" w:hAnsi="Calibri" w:cs="Calibri"/>
+        </w:rPr>
+        <w:t>(</w:t>
+      </w:r>
+      <w:proofErr w:type="spellStart"/>
+      <w:r>
+        <w:rPr>
+          <w:rFonts w:ascii="Calibri" w:hAnsi="Calibri" w:cs="Calibri"/>
+        </w:rPr>
+        <w:t>Zuur</w:t>
+      </w:r>
+      <w:proofErr w:type="spellEnd"/>
+      <w:r>
+        <w:rPr>
+          <w:rFonts w:ascii="Calibri" w:hAnsi="Calibri" w:cs="Calibri"/>
+        </w:rPr>
+        <w:t xml:space="preserve"> et al. 2009)</w:t>
+      </w:r>
+      <w:r>
+        <w:fldChar w:fldCharType="end"/>
+      </w:r>
+      <w:r>
+        <w:t xml:space="preserve">. </w:t>
+      </w:r>
+      <w:r>
+        <w:rPr>
+          <w:rStyle w:val="CommentReference"/>
+        </w:rPr>
+        <w:commentReference w:id="0"/>
       </w:r>
     </w:p>
     <w:sectPr>
@@ -2345,6 +2401,66 @@
     </w:sectPr>
   </w:body>
 </w:document>
+</file>
+
+<file path=word/comments.xml><?xml version="1.0" encoding="utf-8"?>
+<w:comments xmlns:wpc="http://schemas.microsoft.com/office/word/2010/wordprocessingCanvas" xmlns:cx="http://schemas.microsoft.com/office/drawing/2014/chartex" xmlns:cx1="http://schemas.microsoft.com/office/drawing/2015/9/8/chartex" xmlns:cx2="http://schemas.microsoft.com/office/drawing/2015/10/21/chartex" xmlns:cx3="http://schemas.microsoft.com/office/drawing/2016/5/9/chartex" xmlns:cx4="http://schemas.microsoft.com/office/drawing/2016/5/10/chartex" xmlns:cx5="http://schemas.microsoft.com/office/drawing/2016/5/11/chartex" xmlns:cx6="http://schemas.microsoft.com/office/drawing/2016/5/12/chartex" xmlns:cx7="http://schemas.microsoft.com/office/drawing/2016/5/13/chartex" xmlns:cx8="http://schemas.microsoft.com/office/drawing/2016/5/14/chartex" xmlns:mc="http://schemas.openxmlformats.org/markup-compatibility/2006" xmlns:aink="http://schemas.microsoft.com/office/drawing/2016/ink" xmlns:am3d="http://schemas.microsoft.com/office/drawing/2017/model3d" xmlns:o="urn:schemas-microsoft-com:office:office" xmlns:r="http://schemas.openxmlformats.org/officeDocument/2006/relationships" xmlns:m="http://schemas.openxmlformats.org/officeDocument/2006/math" xmlns:v="urn:schemas-microsoft-com:vml" xmlns:wp14="http://schemas.microsoft.com/office/word/2010/wordprocessingDrawing" xmlns:wp="http://schemas.openxmlformats.org/drawingml/2006/wordprocessingDrawing" xmlns:w10="urn:schemas-microsoft-com:office:word" xmlns:w="http://schemas.openxmlformats.org/wordprocessingml/2006/main" xmlns:w14="http://schemas.microsoft.com/office/word/2010/wordml" xmlns:w15="http://schemas.microsoft.com/office/word/2012/wordml" xmlns:w16cex="http://schemas.microsoft.com/office/word/2018/wordml/cex" xmlns:w16cid="http://schemas.microsoft.com/office/word/2016/wordml/cid" xmlns:w16="http://schemas.microsoft.com/office/word/2018/wordml" xmlns:w16sdtdh="http://schemas.microsoft.com/office/word/2020/wordml/sdtdatahash" xmlns:w16se="http://schemas.microsoft.com/office/word/2015/wordml/symex" xmlns:wpg="http://schemas.microsoft.com/office/word/2010/wordprocessingGroup" xmlns:wpi="http://schemas.microsoft.com/office/word/2010/wordprocessingInk" xmlns:wne="http://schemas.microsoft.com/office/word/2006/wordml" xmlns:wps="http://schemas.microsoft.com/office/word/2010/wordprocessingShape" mc:Ignorable="w14 w15 w16se w16cid w16 w16cex w16sdtdh wp14">
+  <w:comment w:id="0" w:author="Matthew Nuttall" w:date="2021-04-27T10:21:00Z" w:initials="MN">
+    <w:p>
+      <w:pPr>
+        <w:pStyle w:val="CommentText"/>
+      </w:pPr>
+      <w:r>
+        <w:rPr>
+          <w:rStyle w:val="CommentReference"/>
+        </w:rPr>
+        <w:annotationRef/>
+      </w:r>
+      <w:proofErr w:type="gramStart"/>
+      <w:r>
+        <w:t>I’m</w:t>
+      </w:r>
+      <w:proofErr w:type="gramEnd"/>
+      <w:r>
+        <w:t xml:space="preserve"> struggling a bit with knowing how best to structure the methods in terms of further aggregating to the province level. In the sections above, I have written it as though this was always the plan, although here I have explained it more accurately – </w:t>
+      </w:r>
+      <w:proofErr w:type="gramStart"/>
+      <w:r>
+        <w:t>i.e.</w:t>
+      </w:r>
+      <w:proofErr w:type="gramEnd"/>
+      <w:r>
+        <w:t xml:space="preserve"> it was only after the commune-level modelling that we decided to try the province level. Not sure if how I have done it is the best, or whether in the sections above I also need to explain that it was a post-hoc decision. </w:t>
+      </w:r>
+    </w:p>
+  </w:comment>
+</w:comments>
+</file>
+
+<file path=word/commentsExtended.xml><?xml version="1.0" encoding="utf-8"?>
+<w15:commentsEx xmlns:wpc="http://schemas.microsoft.com/office/word/2010/wordprocessingCanvas" xmlns:cx="http://schemas.microsoft.com/office/drawing/2014/chartex" xmlns:cx1="http://schemas.microsoft.com/office/drawing/2015/9/8/chartex" xmlns:cx2="http://schemas.microsoft.com/office/drawing/2015/10/21/chartex" xmlns:cx3="http://schemas.microsoft.com/office/drawing/2016/5/9/chartex" xmlns:cx4="http://schemas.microsoft.com/office/drawing/2016/5/10/chartex" xmlns:cx5="http://schemas.microsoft.com/office/drawing/2016/5/11/chartex" xmlns:cx6="http://schemas.microsoft.com/office/drawing/2016/5/12/chartex" xmlns:cx7="http://schemas.microsoft.com/office/drawing/2016/5/13/chartex" xmlns:cx8="http://schemas.microsoft.com/office/drawing/2016/5/14/chartex" xmlns:mc="http://schemas.openxmlformats.org/markup-compatibility/2006" xmlns:aink="http://schemas.microsoft.com/office/drawing/2016/ink" xmlns:am3d="http://schemas.microsoft.com/office/drawing/2017/model3d" xmlns:o="urn:schemas-microsoft-com:office:office" xmlns:r="http://schemas.openxmlformats.org/officeDocument/2006/relationships" xmlns:m="http://schemas.openxmlformats.org/officeDocument/2006/math" xmlns:v="urn:schemas-microsoft-com:vml" xmlns:wp14="http://schemas.microsoft.com/office/word/2010/wordprocessingDrawing" xmlns:wp="http://schemas.openxmlformats.org/drawingml/2006/wordprocessingDrawing" xmlns:w10="urn:schemas-microsoft-com:office:word" xmlns:w="http://schemas.openxmlformats.org/wordprocessingml/2006/main" xmlns:w14="http://schemas.microsoft.com/office/word/2010/wordml" xmlns:w15="http://schemas.microsoft.com/office/word/2012/wordml" xmlns:w16cex="http://schemas.microsoft.com/office/word/2018/wordml/cex" xmlns:w16cid="http://schemas.microsoft.com/office/word/2016/wordml/cid" xmlns:w16="http://schemas.microsoft.com/office/word/2018/wordml" xmlns:w16sdtdh="http://schemas.microsoft.com/office/word/2020/wordml/sdtdatahash" xmlns:w16se="http://schemas.microsoft.com/office/word/2015/wordml/symex" xmlns:wpg="http://schemas.microsoft.com/office/word/2010/wordprocessingGroup" xmlns:wpi="http://schemas.microsoft.com/office/word/2010/wordprocessingInk" xmlns:wne="http://schemas.microsoft.com/office/word/2006/wordml" xmlns:wps="http://schemas.microsoft.com/office/word/2010/wordprocessingShape" mc:Ignorable="w14 w15 w16se w16cid w16 w16cex w16sdtdh wp14">
+  <w15:commentEx w15:paraId="00F4D40F" w15:done="0"/>
+</w15:commentsEx>
+</file>
+
+<file path=word/commentsExtensible.xml><?xml version="1.0" encoding="utf-8"?>
+<w16cex:commentsExtensible xmlns:wpc="http://schemas.microsoft.com/office/word/2010/wordprocessingCanvas" xmlns:cx="http://schemas.microsoft.com/office/drawing/2014/chartex" xmlns:cx1="http://schemas.microsoft.com/office/drawing/2015/9/8/chartex" xmlns:cx2="http://schemas.microsoft.com/office/drawing/2015/10/21/chartex" xmlns:cx3="http://schemas.microsoft.com/office/drawing/2016/5/9/chartex" xmlns:cx4="http://schemas.microsoft.com/office/drawing/2016/5/10/chartex" xmlns:cx5="http://schemas.microsoft.com/office/drawing/2016/5/11/chartex" xmlns:cx6="http://schemas.microsoft.com/office/drawing/2016/5/12/chartex" xmlns:cx7="http://schemas.microsoft.com/office/drawing/2016/5/13/chartex" xmlns:cx8="http://schemas.microsoft.com/office/drawing/2016/5/14/chartex" xmlns:mc="http://schemas.openxmlformats.org/markup-compatibility/2006" xmlns:aink="http://schemas.microsoft.com/office/drawing/2016/ink" xmlns:am3d="http://schemas.microsoft.com/office/drawing/2017/model3d" xmlns:o="urn:schemas-microsoft-com:office:office" xmlns:r="http://schemas.openxmlformats.org/officeDocument/2006/relationships" xmlns:m="http://schemas.openxmlformats.org/officeDocument/2006/math" xmlns:v="urn:schemas-microsoft-com:vml" xmlns:wp14="http://schemas.microsoft.com/office/word/2010/wordprocessingDrawing" xmlns:wp="http://schemas.openxmlformats.org/drawingml/2006/wordprocessingDrawing" xmlns:w10="urn:schemas-microsoft-com:office:word" xmlns:w="http://schemas.openxmlformats.org/wordprocessingml/2006/main" xmlns:w14="http://schemas.microsoft.com/office/word/2010/wordml" xmlns:w15="http://schemas.microsoft.com/office/word/2012/wordml" xmlns:w16cex="http://schemas.microsoft.com/office/word/2018/wordml/cex" xmlns:w16cid="http://schemas.microsoft.com/office/word/2016/wordml/cid" xmlns:w16="http://schemas.microsoft.com/office/word/2018/wordml" xmlns:w16sdtdh="http://schemas.microsoft.com/office/word/2020/wordml/sdtdatahash" xmlns:w16se="http://schemas.microsoft.com/office/word/2015/wordml/symex" xmlns:wpg="http://schemas.microsoft.com/office/word/2010/wordprocessingGroup" xmlns:wpi="http://schemas.microsoft.com/office/word/2010/wordprocessingInk" xmlns:wne="http://schemas.microsoft.com/office/word/2006/wordml" xmlns:wps="http://schemas.microsoft.com/office/word/2010/wordprocessingShape" mc:Ignorable="w14 w15 w16se w16cid w16 w16cex w16sdtdh wp14">
+  <w16cex:commentExtensible w16cex:durableId="2432641E" w16cex:dateUtc="2021-04-27T09:21:00Z"/>
+</w16cex:commentsExtensible>
+</file>
+
+<file path=word/commentsIds.xml><?xml version="1.0" encoding="utf-8"?>
+<w16cid:commentsIds xmlns:wpc="http://schemas.microsoft.com/office/word/2010/wordprocessingCanvas" xmlns:cx="http://schemas.microsoft.com/office/drawing/2014/chartex" xmlns:cx1="http://schemas.microsoft.com/office/drawing/2015/9/8/chartex" xmlns:cx2="http://schemas.microsoft.com/office/drawing/2015/10/21/chartex" xmlns:cx3="http://schemas.microsoft.com/office/drawing/2016/5/9/chartex" xmlns:cx4="http://schemas.microsoft.com/office/drawing/2016/5/10/chartex" xmlns:cx5="http://schemas.microsoft.com/office/drawing/2016/5/11/chartex" xmlns:cx6="http://schemas.microsoft.com/office/drawing/2016/5/12/chartex" xmlns:cx7="http://schemas.microsoft.com/office/drawing/2016/5/13/chartex" xmlns:cx8="http://schemas.microsoft.com/office/drawing/2016/5/14/chartex" xmlns:mc="http://schemas.openxmlformats.org/markup-compatibility/2006" xmlns:aink="http://schemas.microsoft.com/office/drawing/2016/ink" xmlns:am3d="http://schemas.microsoft.com/office/drawing/2017/model3d" xmlns:o="urn:schemas-microsoft-com:office:office" xmlns:r="http://schemas.openxmlformats.org/officeDocument/2006/relationships" xmlns:m="http://schemas.openxmlformats.org/officeDocument/2006/math" xmlns:v="urn:schemas-microsoft-com:vml" xmlns:wp14="http://schemas.microsoft.com/office/word/2010/wordprocessingDrawing" xmlns:wp="http://schemas.openxmlformats.org/drawingml/2006/wordprocessingDrawing" xmlns:w10="urn:schemas-microsoft-com:office:word" xmlns:w="http://schemas.openxmlformats.org/wordprocessingml/2006/main" xmlns:w14="http://schemas.microsoft.com/office/word/2010/wordml" xmlns:w15="http://schemas.microsoft.com/office/word/2012/wordml" xmlns:w16cex="http://schemas.microsoft.com/office/word/2018/wordml/cex" xmlns:w16cid="http://schemas.microsoft.com/office/word/2016/wordml/cid" xmlns:w16="http://schemas.microsoft.com/office/word/2018/wordml" xmlns:w16sdtdh="http://schemas.microsoft.com/office/word/2020/wordml/sdtdatahash" xmlns:w16se="http://schemas.microsoft.com/office/word/2015/wordml/symex" xmlns:wpg="http://schemas.microsoft.com/office/word/2010/wordprocessingGroup" xmlns:wpi="http://schemas.microsoft.com/office/word/2010/wordprocessingInk" xmlns:wne="http://schemas.microsoft.com/office/word/2006/wordml" xmlns:wps="http://schemas.microsoft.com/office/word/2010/wordprocessingShape" mc:Ignorable="w14 w15 w16se w16cid w16 w16cex w16sdtdh wp14">
+  <w16cid:commentId w16cid:paraId="00F4D40F" w16cid:durableId="2432641E"/>
+</w16cid:commentsIds>
+</file>
+
+<file path=word/people.xml><?xml version="1.0" encoding="utf-8"?>
+<w15:people xmlns:wpc="http://schemas.microsoft.com/office/word/2010/wordprocessingCanvas" xmlns:cx="http://schemas.microsoft.com/office/drawing/2014/chartex" xmlns:cx1="http://schemas.microsoft.com/office/drawing/2015/9/8/chartex" xmlns:cx2="http://schemas.microsoft.com/office/drawing/2015/10/21/chartex" xmlns:cx3="http://schemas.microsoft.com/office/drawing/2016/5/9/chartex" xmlns:cx4="http://schemas.microsoft.com/office/drawing/2016/5/10/chartex" xmlns:cx5="http://schemas.microsoft.com/office/drawing/2016/5/11/chartex" xmlns:cx6="http://schemas.microsoft.com/office/drawing/2016/5/12/chartex" xmlns:cx7="http://schemas.microsoft.com/office/drawing/2016/5/13/chartex" xmlns:cx8="http://schemas.microsoft.com/office/drawing/2016/5/14/chartex" xmlns:mc="http://schemas.openxmlformats.org/markup-compatibility/2006" xmlns:aink="http://schemas.microsoft.com/office/drawing/2016/ink" xmlns:am3d="http://schemas.microsoft.com/office/drawing/2017/model3d" xmlns:o="urn:schemas-microsoft-com:office:office" xmlns:r="http://schemas.openxmlformats.org/officeDocument/2006/relationships" xmlns:m="http://schemas.openxmlformats.org/officeDocument/2006/math" xmlns:v="urn:schemas-microsoft-com:vml" xmlns:wp14="http://schemas.microsoft.com/office/word/2010/wordprocessingDrawing" xmlns:wp="http://schemas.openxmlformats.org/drawingml/2006/wordprocessingDrawing" xmlns:w10="urn:schemas-microsoft-com:office:word" xmlns:w="http://schemas.openxmlformats.org/wordprocessingml/2006/main" xmlns:w14="http://schemas.microsoft.com/office/word/2010/wordml" xmlns:w15="http://schemas.microsoft.com/office/word/2012/wordml" xmlns:w16cex="http://schemas.microsoft.com/office/word/2018/wordml/cex" xmlns:w16cid="http://schemas.microsoft.com/office/word/2016/wordml/cid" xmlns:w16="http://schemas.microsoft.com/office/word/2018/wordml" xmlns:w16sdtdh="http://schemas.microsoft.com/office/word/2020/wordml/sdtdatahash" xmlns:w16se="http://schemas.microsoft.com/office/word/2015/wordml/symex" xmlns:wpg="http://schemas.microsoft.com/office/word/2010/wordprocessingGroup" xmlns:wpi="http://schemas.microsoft.com/office/word/2010/wordprocessingInk" xmlns:wne="http://schemas.microsoft.com/office/word/2006/wordml" xmlns:wps="http://schemas.microsoft.com/office/word/2010/wordprocessingShape" mc:Ignorable="w14 w15 w16se w16cid w16 w16cex w16sdtdh wp14">
+  <w15:person w15:author="Matthew Nuttall">
+    <w15:presenceInfo w15:providerId="AD" w15:userId="S::mnn1@stir.ac.uk::52bda326-1982-4d2e-bfc2-66e5e0894b6c"/>
+  </w15:person>
+</w15:people>
 </file>
 
 <file path=word/styles.xml><?xml version="1.0" encoding="utf-8"?>

</xml_diff>

<commit_message>
Methods updated - ongoing
</commit_message>
<xml_diff>
--- a/Write up/Chapter1_methods.docx
+++ b/Write up/Chapter1_methods.docx
@@ -953,12 +953,20 @@
           <w:iCs/>
         </w:rPr>
       </w:pPr>
+      <w:commentRangeStart w:id="0"/>
       <w:r>
         <w:rPr>
           <w:i/>
           <w:iCs/>
         </w:rPr>
         <w:t>Macroeconomic models</w:t>
+      </w:r>
+      <w:commentRangeEnd w:id="0"/>
+      <w:r>
+        <w:rPr>
+          <w:rStyle w:val="CommentReference"/>
+        </w:rPr>
+        <w:commentReference w:id="0"/>
       </w:r>
     </w:p>
     <w:p>
@@ -2298,16 +2306,114 @@
         <w:t xml:space="preserve"> data to the province level and models were built to investigate the relationships between forest cover and socioeconomic variables within provinces for the same time period. Generalised linear mixed models (GLMM) were used</w:t>
       </w:r>
       <w:r>
+        <w:t>, and for the commune-level models</w:t>
+      </w:r>
+      <w:r>
+        <w:t xml:space="preserve"> commune</w:t>
+      </w:r>
+      <w:r>
+        <w:t xml:space="preserve"> was</w:t>
+      </w:r>
+      <w:r>
+        <w:t xml:space="preserve"> nested within province as random intercept terms to account for repeat measurements and the hierarchical data structure, and year as a random slope term to account for repeat measurements and temporal autocorrelation </w:t>
+      </w:r>
+      <w:r>
+        <w:fldChar w:fldCharType="begin"/>
+      </w:r>
+      <w:r>
+        <w:instrText xml:space="preserve"> ADDIN ZOTERO_ITEM CSL_CITATION {"citationID":"SmityQpd","properties":{"formattedCitation":"(Zuur et al. 2009)","plainCitation":"(Zuur et al. 2009)","noteIndex":0},"citationItems":[{"id":2700,"uris":["http://zotero.org/users/2170232/items/A3LU44GR"],"uri":["http://zotero.org/users/2170232/items/A3LU44GR"],"itemData":{"id":2700,"type":"book","collection-title":"Statistics for Biology and Health","event-place":"New York, USA","ISBN":"978-0-387-87457-9","publisher":"Springer Science+Business Media","publisher-place":"New York, USA","title":"Mixed effects models and extensions in ecology with R","URL":"DOI 10.1007/978-0-387-87458-6 1,","author":[{"family":"Zuur","given":"Alain F."},{"family":"Ieno","given":"Elena N."},{"family":"Walker","given":"Neil J."},{"family":"Saveliev","given":"Anatoly A."},{"family":"Smith","given":"Graham M."}],"issued":{"date-parts":[["2009"]]}}}],"schema":"https://github.com/citation-style-language/schema/raw/master/csl-citation.json"} </w:instrText>
+      </w:r>
+      <w:r>
+        <w:fldChar w:fldCharType="separate"/>
+      </w:r>
+      <w:r>
+        <w:rPr>
+          <w:rFonts w:ascii="Calibri" w:hAnsi="Calibri" w:cs="Calibri"/>
+        </w:rPr>
+        <w:t>(Zuur et al. 2009)</w:t>
+      </w:r>
+      <w:r>
+        <w:fldChar w:fldCharType="end"/>
+      </w:r>
+      <w:r>
+        <w:t>.</w:t>
+      </w:r>
+      <w:r>
+        <w:t xml:space="preserve"> For the province-level models, commune was removed from the random effects structure.</w:t>
+      </w:r>
+      <w:r>
+        <w:t xml:space="preserve"> The natural logarithm of commune area (km</w:t>
+      </w:r>
+      <w:r>
+        <w:rPr>
+          <w:vertAlign w:val="superscript"/>
+        </w:rPr>
+        <w:t>2</w:t>
+      </w:r>
+      <w:r>
+        <w:t xml:space="preserve">) was used as an offset term in all models to account for large variation in commune size. </w:t>
+      </w:r>
+      <w:r>
+        <w:t>Due to the large number of available predictor variables, maximal within-set m</w:t>
+      </w:r>
+      <w:r>
+        <w:t>odels were run</w:t>
+      </w:r>
+      <w:r>
+        <w:t xml:space="preserve"> first</w:t>
+      </w:r>
+      <w:r>
         <w:t xml:space="preserve"> </w:t>
       </w:r>
       <w:r>
-        <w:t xml:space="preserve">with commune nested within province as random intercept terms to account for repeat measurements and the hierarchical data structure, and year as a random slope term to account for repeat measurements and temporal autocorrelation </w:t>
+        <w:t>for</w:t>
+      </w:r>
+      <w:r>
+        <w:t xml:space="preserve"> each of the 8 variable sets (</w:t>
+      </w:r>
+      <w:r>
+        <w:rPr>
+          <w:highlight w:val="yellow"/>
+        </w:rPr>
+        <w:t>Table Sx</w:t>
+      </w:r>
+      <w:r>
+        <w:t>)</w:t>
+      </w:r>
+      <w:r>
+        <w:t xml:space="preserve">, and variables with very weak, or no effect were dropped. This process resulted in a final set of 13 variables which were included in a global model. Model complexity was reduced stepwise by removing the variable with the weakest effect at each step until all remaining variables were either significant based on approximate p values or had a large coefficient. The complexity of mixed models makes the assessment of </w:t>
+      </w:r>
+      <w:r>
+        <w:t xml:space="preserve">term significance challenging, and so predictions for each term were assessed via plots before removal to ensure no significant effects were missed. </w:t>
+      </w:r>
+      <w:r>
+        <w:t>The resulting final model fit was assessed via diagnostic plots (</w:t>
+      </w:r>
+      <w:commentRangeStart w:id="1"/>
+      <w:r>
+        <w:t>residuals versus fitted</w:t>
+      </w:r>
+      <w:commentRangeEnd w:id="1"/>
+      <w:r>
+        <w:rPr>
+          <w:rStyle w:val="CommentReference"/>
+        </w:rPr>
+        <w:commentReference w:id="1"/>
+      </w:r>
+      <w:r>
+        <w:t xml:space="preserve">, </w:t>
+      </w:r>
+      <w:r>
+        <w:t>quantile-quantile</w:t>
+      </w:r>
+      <w:r>
+        <w:t xml:space="preserve"> of random effects, Supporting Information, </w:t>
       </w:r>
       <w:r>
         <w:fldChar w:fldCharType="begin"/>
       </w:r>
       <w:r>
-        <w:instrText xml:space="preserve"> ADDIN ZOTERO_ITEM CSL_CITATION {"citationID":"SmityQpd","properties":{"formattedCitation":"(Zuur et al. 2009)","plainCitation":"(Zuur et al. 2009)","noteIndex":0},"citationItems":[{"id":2700,"uris":["http://zotero.org/users/2170232/items/A3LU44GR"],"uri":["http://zotero.org/users/2170232/items/A3LU44GR"],"itemData":{"id":2700,"type":"book","collection-title":"Statistics for Biology and Health","event-place":"New York, USA","ISBN":"978-0-387-87457-9","publisher":"Springer Science+Business Media","publisher-place":"New York, USA","title":"Mixed effects models and extensions in ecology with R","URL":"DOI 10.1007/978-0-387-87458-6 1,","author":[{"family":"Zuur","given":"Alain F."},{"family":"Ieno","given":"Elena N."},{"family":"Walker","given":"Neil J."},{"family":"Saveliev","given":"Anatoly A."},{"family":"Smith","given":"Graham M."}],"issued":{"date-parts":[["2009"]]}}}],"schema":"https://github.com/citation-style-language/schema/raw/master/csl-citation.json"} </w:instrText>
+        <w:instrText xml:space="preserve"> ADDIN ZOTERO_ITEM CSL_CITATION {"citationID":"suNnabPj","properties":{"formattedCitation":"(Harrison et al. 2018)","plainCitation":"(Harrison et al. 2018)","noteIndex":0},"citationItems":[{"id":2215,"uris":["http://zotero.org/users/2170232/items/Y263KQX6"],"uri":["http://zotero.org/users/2170232/items/Y263KQX6"],"itemData":{"id":2215,"type":"article-journal","abstract":"The use of linear mixed effects models (LMMs) is increasingly common in the analysis of biological data. Whilst LMMs offer a flexible approach to modelling a broad range of data types, ecological data are often complex and require complex model structures, and the fitting and interpretation of such models is not always straightforward. The ability to achieve robust biological inference requires that practitioners know how and when to apply these tools. Here, we provide a general overview of current methods for the application of LMMs to biological data, and highlight the typical pitfalls that can be encountered in the statistical modelling process. We tackle several issues regarding methods of model selection, with particular reference to the use of information theory and multi-model inference in ecology. We offer practical solutions and direct the reader to key references that provide further technical detail for those seeking a deeper understanding. This overview should serve as a widely accessible code of best practice for applying LMMs to complex biological problems and model structures, and in doing so improve the robustness of conclusions drawn from studies investigating ecological and evolutionary questions.","container-title":"PeerJ","DOI":"10.7717/peerj.4794","ISSN":"2167-8359","journalAbbreviation":"PeerJ","language":"en","page":"e4794","source":"peerj.com","title":"A brief introduction to mixed effects modelling and multi-model inference in ecology","volume":"6","author":[{"family":"Harrison","given":"Xavier A."},{"family":"Donaldson","given":"Lynda"},{"family":"Correa-Cano","given":"Maria Eugenia"},{"family":"Evans","given":"Julian"},{"family":"Fisher","given":"David N."},{"family":"Goodwin","given":"Cecily E. D."},{"family":"Robinson","given":"Beth S."},{"family":"Hodgson","given":"David J."},{"family":"Inger","given":"Richard"}],"issued":{"date-parts":[["2018",5,23]]}}}],"schema":"https://github.com/citation-style-language/schema/raw/master/csl-citation.json"} </w:instrText>
       </w:r>
       <w:r>
         <w:fldChar w:fldCharType="separate"/>
@@ -2316,13 +2422,40 @@
         <w:rPr>
           <w:rFonts w:ascii="Calibri" w:hAnsi="Calibri" w:cs="Calibri"/>
         </w:rPr>
-        <w:t>(Zuur et al. 2009)</w:t>
+        <w:t xml:space="preserve">Harrison et al </w:t>
+      </w:r>
+      <w:r>
+        <w:rPr>
+          <w:rFonts w:ascii="Calibri" w:hAnsi="Calibri" w:cs="Calibri"/>
+        </w:rPr>
+        <w:t>(</w:t>
+      </w:r>
+      <w:r>
+        <w:rPr>
+          <w:rFonts w:ascii="Calibri" w:hAnsi="Calibri" w:cs="Calibri"/>
+        </w:rPr>
+        <w:t>2018)</w:t>
       </w:r>
       <w:r>
         <w:fldChar w:fldCharType="end"/>
       </w:r>
       <w:r>
-        <w:t>. The natural logarithm of commune area (km</w:t>
+        <w:t>)</w:t>
+      </w:r>
+      <w:r>
+        <w:t xml:space="preserve">. </w:t>
+      </w:r>
+      <w:r>
+        <w:t xml:space="preserve"> </w:t>
+      </w:r>
+      <w:r>
+        <w:t>Marginal (fixed effects only) and c</w:t>
+      </w:r>
+      <w:r>
+        <w:t xml:space="preserve">onditional </w:t>
+      </w:r>
+      <w:r>
+        <w:t>(fixed and random effects) R</w:t>
       </w:r>
       <w:r>
         <w:rPr>
@@ -2331,51 +2464,73 @@
         <w:t>2</w:t>
       </w:r>
       <w:r>
-        <w:t xml:space="preserve">) was used as an offset term in all models to account for large variation in commune size. </w:t>
-      </w:r>
-      <w:r>
-        <w:t>Due to the large number of available predictor variables, maximal within-set m</w:t>
-      </w:r>
-      <w:r>
-        <w:t>odels were run</w:t>
-      </w:r>
-      <w:r>
-        <w:t xml:space="preserve"> first</w:t>
+        <w:t xml:space="preserve"> values were calculated based on </w:t>
+      </w:r>
+      <w:r>
+        <w:fldChar w:fldCharType="begin"/>
+      </w:r>
+      <w:r>
+        <w:instrText xml:space="preserve"> ADDIN ZOTERO_ITEM CSL_CITATION {"citationID":"V5omb3jK","properties":{"formattedCitation":"(Nakagawa &amp; Schielzeth 2017)","plainCitation":"(Nakagawa &amp; Schielzeth 2017)","noteIndex":0},"citationItems":[{"id":2205,"uris":["http://zotero.org/users/2170232/items/NWMA7IIB"],"uri":["http://zotero.org/users/2170232/items/NWMA7IIB"],"itemData":{"id":2205,"type":"article-journal","abstract":"Summary The use of both linear and generalized linear mixed-effects models (LMMs and GLMMs) has become popular not only in social and medical sciences, but also in biological sciences, especially in the field of ecology and evolution. Information criteria, such as Akaike Information Criterion (AIC), are usually presented as model comparison tools for mixed-effects models. The presentation of ?variance explained? (R2) as a relevant summarizing statistic of mixed-effects models, however, is rare, even though R2 is routinely reported for linear models (LMs) and also generalized linear models (GLMs). R2 has the extremely useful property of providing an absolute value for the goodness-of-fit of a model, which cannot be given by the information criteria. As a summary statistic that describes the amount of variance explained, R2 can also be a quantity of biological interest. One reason for the under-appreciation of R2 for mixed-effects models lies in the fact that R2 can be defined in a number of ways. Furthermore, most definitions of R2 for mixed-effects have theoretical problems (e.g. decreased or negative R2 values in larger models) and/or their use is hindered by practical difficulties (e.g. implementation). Here, we make a case for the importance of reporting R2 for mixed-effects models. We first provide the common definitions of R2 for LMs and GLMs and discuss the key problems associated with calculating R2 for mixed-effects models. We then recommend a general and simple method for calculating two types of R2 (marginal and conditional R2) for both LMMs and GLMMs, which are less susceptible to common problems. This method is illustrated by examples and can be widely employed by researchers in any fields of research, regardless of software packages used for fitting mixed-effects models. The proposed method has the potential to facilitate the presentation of R2 for a wide range of circumstances.","container-title":"Methods in Ecology and Evolution","DOI":"10.1111/j.2041-210x.2012.00261.x@10.1111/(ISSN)2041-210X.STATSTOO","ISSN":"2041-210X","journalAbbreviation":"Methods in Ecology and Evolution","page":"133-142","source":"besjournals.onlinelibrary.wiley.com (Atypon)","title":"A general and simple method for obtaining R2 from generalized linear mixed-effects models","author":[{"family":"Nakagawa","given":"Shinichi"},{"family":"Schielzeth","given":"Holger"}],"issued":{"date-parts":[["2017",7,25]]}}}],"schema":"https://github.com/citation-style-language/schema/raw/master/csl-citation.json"} </w:instrText>
+      </w:r>
+      <w:r>
+        <w:fldChar w:fldCharType="separate"/>
+      </w:r>
+      <w:r>
+        <w:rPr>
+          <w:rFonts w:ascii="Calibri" w:hAnsi="Calibri" w:cs="Calibri"/>
+        </w:rPr>
+        <w:t xml:space="preserve">Nakagawa &amp; Schielzeth </w:t>
+      </w:r>
+      <w:r>
+        <w:rPr>
+          <w:rFonts w:ascii="Calibri" w:hAnsi="Calibri" w:cs="Calibri"/>
+        </w:rPr>
+        <w:t>(</w:t>
+      </w:r>
+      <w:r>
+        <w:rPr>
+          <w:rFonts w:ascii="Calibri" w:hAnsi="Calibri" w:cs="Calibri"/>
+        </w:rPr>
+        <w:t>2017)</w:t>
+      </w:r>
+      <w:r>
+        <w:fldChar w:fldCharType="end"/>
+      </w:r>
+      <w:r>
+        <w:t xml:space="preserve"> using the R package ‘MuMIn’ </w:t>
+      </w:r>
+      <w:r>
+        <w:fldChar w:fldCharType="begin"/>
+      </w:r>
+      <w:r>
+        <w:instrText xml:space="preserve"> ADDIN ZOTERO_ITEM CSL_CITATION {"citationID":"aNENcyHk","properties":{"formattedCitation":"(Barto\\uc0\\u324{} 2017)","plainCitation":"(Bartoń 2017)","noteIndex":0},"citationItems":[{"id":2704,"uris":["http://zotero.org/users/2170232/items/TVZKJH5U"],"uri":["http://zotero.org/users/2170232/items/TVZKJH5U"],"itemData":{"id":2704,"type":"book","abstract":"Tools for performing model selection and model averaging. Automated\n             model selection through subsetting the maximum model, with optional\n             constraints for model inclusion. Model parameter and prediction\n             averaging based on model weights derived from information criteria\n             (AICc and alike) or custom model weighting schemes.","medium":"R","title":"MuMIn: Multi-Model Inference","title-short":"MuMIn","URL":"https://rdrr.io/cran/MuMIn/","version":"1.43.17","author":[{"family":"Bartoń","given":"K"}],"accessed":{"date-parts":[["2021",4,29]]},"issued":{"date-parts":[["2017"]]}}}],"schema":"https://github.com/citation-style-language/schema/raw/master/csl-citation.json"} </w:instrText>
+      </w:r>
+      <w:r>
+        <w:fldChar w:fldCharType="separate"/>
+      </w:r>
+      <w:r>
+        <w:rPr>
+          <w:rFonts w:ascii="Calibri" w:hAnsi="Calibri" w:cs="Calibri"/>
+          <w:szCs w:val="24"/>
+        </w:rPr>
+        <w:t>(Bartoń 2017)</w:t>
+      </w:r>
+      <w:r>
+        <w:fldChar w:fldCharType="end"/>
+      </w:r>
+      <w:r>
+        <w:t>.</w:t>
       </w:r>
       <w:r>
         <w:t xml:space="preserve"> </w:t>
       </w:r>
-      <w:r>
-        <w:t>for</w:t>
-      </w:r>
-      <w:r>
-        <w:t xml:space="preserve"> each of the 8 variable sets (</w:t>
-      </w:r>
-      <w:r>
-        <w:rPr>
-          <w:highlight w:val="yellow"/>
-        </w:rPr>
-        <w:t>Table Sx</w:t>
-      </w:r>
-      <w:r>
-        <w:t>)</w:t>
-      </w:r>
-      <w:r>
-        <w:t xml:space="preserve">, and variables with very weak, or no effect were dropped. This process resulted in a final set of 13 variables which were included in a global model. Model complexity was reduced stepwise by removing the variable with the weakest effect at each step until all remaining variables were either significant based on approximate p values or had a large coefficient. The complexity of mixed models makes the assessment of </w:t>
-      </w:r>
-      <w:r>
-        <w:t xml:space="preserve">term significance challenging, and so predictions for each term were made and then assessed via plots before removal to ensure no significant effects were missed. </w:t>
-      </w:r>
-    </w:p>
-    <w:p>
-      <w:r>
-        <w:t>Model checking, validation etc.</w:t>
-      </w:r>
-      <w:r>
-        <w:t xml:space="preserve"> Harrison paper</w:t>
-      </w:r>
-      <w:r>
-        <w:t xml:space="preserve"> </w:t>
+    </w:p>
+    <w:p>
+      <w:r>
+        <w:t>To investigate differences in between-province variation in effects, predictions were made for each variable within each commune</w:t>
+      </w:r>
+      <w:r>
+        <w:t xml:space="preserve"> and the 50% quantile from all commune-level predictions in each province was extracted as the provincial mean prediction, with the 2.5 and 97.5% quantiles extracted as ‘variation intervals’. </w:t>
       </w:r>
     </w:p>
     <w:p/>
@@ -2389,6 +2544,7 @@
     </w:p>
     <w:p>
       <w:r>
+        <w:lastRenderedPageBreak/>
         <w:t>If macroeconomics predict concessions then we can draw indirect links between macroeconomics and forest loss. The lack of modelled relationships between macroeconomics and forest loss must then be something to do with lags (i.e. it takes longer than 2 years to see effects on forests).</w:t>
       </w:r>
     </w:p>
@@ -2405,7 +2561,6 @@
     </w:p>
     <w:p>
       <w:r>
-        <w:lastRenderedPageBreak/>
         <w:t>If there is a relationship here, it suggests that the timber value on concession land is a driver of concessions, rather than the resulting crop</w:t>
       </w:r>
     </w:p>
@@ -2419,6 +2574,72 @@
     </w:sectPr>
   </w:body>
 </w:document>
+</file>
+
+<file path=word/comments.xml><?xml version="1.0" encoding="utf-8"?>
+<w:comments xmlns:wpc="http://schemas.microsoft.com/office/word/2010/wordprocessingCanvas" xmlns:cx="http://schemas.microsoft.com/office/drawing/2014/chartex" xmlns:cx1="http://schemas.microsoft.com/office/drawing/2015/9/8/chartex" xmlns:cx2="http://schemas.microsoft.com/office/drawing/2015/10/21/chartex" xmlns:cx3="http://schemas.microsoft.com/office/drawing/2016/5/9/chartex" xmlns:cx4="http://schemas.microsoft.com/office/drawing/2016/5/10/chartex" xmlns:cx5="http://schemas.microsoft.com/office/drawing/2016/5/11/chartex" xmlns:cx6="http://schemas.microsoft.com/office/drawing/2016/5/12/chartex" xmlns:cx7="http://schemas.microsoft.com/office/drawing/2016/5/13/chartex" xmlns:cx8="http://schemas.microsoft.com/office/drawing/2016/5/14/chartex" xmlns:mc="http://schemas.openxmlformats.org/markup-compatibility/2006" xmlns:aink="http://schemas.microsoft.com/office/drawing/2016/ink" xmlns:am3d="http://schemas.microsoft.com/office/drawing/2017/model3d" xmlns:o="urn:schemas-microsoft-com:office:office" xmlns:r="http://schemas.openxmlformats.org/officeDocument/2006/relationships" xmlns:m="http://schemas.openxmlformats.org/officeDocument/2006/math" xmlns:v="urn:schemas-microsoft-com:vml" xmlns:wp14="http://schemas.microsoft.com/office/word/2010/wordprocessingDrawing" xmlns:wp="http://schemas.openxmlformats.org/drawingml/2006/wordprocessingDrawing" xmlns:w10="urn:schemas-microsoft-com:office:word" xmlns:w="http://schemas.openxmlformats.org/wordprocessingml/2006/main" xmlns:w14="http://schemas.microsoft.com/office/word/2010/wordml" xmlns:w15="http://schemas.microsoft.com/office/word/2012/wordml" xmlns:w16cex="http://schemas.microsoft.com/office/word/2018/wordml/cex" xmlns:w16cid="http://schemas.microsoft.com/office/word/2016/wordml/cid" xmlns:w16="http://schemas.microsoft.com/office/word/2018/wordml" xmlns:w16sdtdh="http://schemas.microsoft.com/office/word/2020/wordml/sdtdatahash" xmlns:w16se="http://schemas.microsoft.com/office/word/2015/wordml/symex" xmlns:wpg="http://schemas.microsoft.com/office/word/2010/wordprocessingGroup" xmlns:wpi="http://schemas.microsoft.com/office/word/2010/wordprocessingInk" xmlns:wne="http://schemas.microsoft.com/office/word/2006/wordml" xmlns:wps="http://schemas.microsoft.com/office/word/2010/wordprocessingShape" mc:Ignorable="w14 w15 w16se w16cid w16 w16cex w16sdtdh wp14">
+  <w:comment w:id="0" w:author="Matthew Nuttall" w:date="2021-04-29T16:59:00Z" w:initials="MN">
+    <w:p>
+      <w:pPr>
+        <w:pStyle w:val="CommentText"/>
+      </w:pPr>
+      <w:r>
+        <w:rPr>
+          <w:rStyle w:val="CommentReference"/>
+        </w:rPr>
+        <w:annotationRef/>
+      </w:r>
+      <w:r>
+        <w:t>Add bit near bottom about model validation and checking</w:t>
+      </w:r>
+    </w:p>
+  </w:comment>
+  <w:comment w:id="1" w:author="Matthew Nuttall" w:date="2021-04-29T17:35:00Z" w:initials="MN">
+    <w:p>
+      <w:pPr>
+        <w:pStyle w:val="CommentText"/>
+      </w:pPr>
+      <w:r>
+        <w:rPr>
+          <w:rStyle w:val="CommentReference"/>
+        </w:rPr>
+        <w:annotationRef/>
+      </w:r>
+      <w:r>
+        <w:t>Make and add to SI</w:t>
+      </w:r>
+    </w:p>
+  </w:comment>
+</w:comments>
+</file>
+
+<file path=word/commentsExtended.xml><?xml version="1.0" encoding="utf-8"?>
+<w15:commentsEx xmlns:wpc="http://schemas.microsoft.com/office/word/2010/wordprocessingCanvas" xmlns:cx="http://schemas.microsoft.com/office/drawing/2014/chartex" xmlns:cx1="http://schemas.microsoft.com/office/drawing/2015/9/8/chartex" xmlns:cx2="http://schemas.microsoft.com/office/drawing/2015/10/21/chartex" xmlns:cx3="http://schemas.microsoft.com/office/drawing/2016/5/9/chartex" xmlns:cx4="http://schemas.microsoft.com/office/drawing/2016/5/10/chartex" xmlns:cx5="http://schemas.microsoft.com/office/drawing/2016/5/11/chartex" xmlns:cx6="http://schemas.microsoft.com/office/drawing/2016/5/12/chartex" xmlns:cx7="http://schemas.microsoft.com/office/drawing/2016/5/13/chartex" xmlns:cx8="http://schemas.microsoft.com/office/drawing/2016/5/14/chartex" xmlns:mc="http://schemas.openxmlformats.org/markup-compatibility/2006" xmlns:aink="http://schemas.microsoft.com/office/drawing/2016/ink" xmlns:am3d="http://schemas.microsoft.com/office/drawing/2017/model3d" xmlns:o="urn:schemas-microsoft-com:office:office" xmlns:r="http://schemas.openxmlformats.org/officeDocument/2006/relationships" xmlns:m="http://schemas.openxmlformats.org/officeDocument/2006/math" xmlns:v="urn:schemas-microsoft-com:vml" xmlns:wp14="http://schemas.microsoft.com/office/word/2010/wordprocessingDrawing" xmlns:wp="http://schemas.openxmlformats.org/drawingml/2006/wordprocessingDrawing" xmlns:w10="urn:schemas-microsoft-com:office:word" xmlns:w="http://schemas.openxmlformats.org/wordprocessingml/2006/main" xmlns:w14="http://schemas.microsoft.com/office/word/2010/wordml" xmlns:w15="http://schemas.microsoft.com/office/word/2012/wordml" xmlns:w16cex="http://schemas.microsoft.com/office/word/2018/wordml/cex" xmlns:w16cid="http://schemas.microsoft.com/office/word/2016/wordml/cid" xmlns:w16="http://schemas.microsoft.com/office/word/2018/wordml" xmlns:w16sdtdh="http://schemas.microsoft.com/office/word/2020/wordml/sdtdatahash" xmlns:w16se="http://schemas.microsoft.com/office/word/2015/wordml/symex" xmlns:wpg="http://schemas.microsoft.com/office/word/2010/wordprocessingGroup" xmlns:wpi="http://schemas.microsoft.com/office/word/2010/wordprocessingInk" xmlns:wne="http://schemas.microsoft.com/office/word/2006/wordml" xmlns:wps="http://schemas.microsoft.com/office/word/2010/wordprocessingShape" mc:Ignorable="w14 w15 w16se w16cid w16 w16cex w16sdtdh wp14">
+  <w15:commentEx w15:paraId="69EE6210" w15:done="0"/>
+  <w15:commentEx w15:paraId="02CDCA70" w15:done="0"/>
+</w15:commentsEx>
+</file>
+
+<file path=word/commentsExtensible.xml><?xml version="1.0" encoding="utf-8"?>
+<w16cex:commentsExtensible xmlns:wpc="http://schemas.microsoft.com/office/word/2010/wordprocessingCanvas" xmlns:cx="http://schemas.microsoft.com/office/drawing/2014/chartex" xmlns:cx1="http://schemas.microsoft.com/office/drawing/2015/9/8/chartex" xmlns:cx2="http://schemas.microsoft.com/office/drawing/2015/10/21/chartex" xmlns:cx3="http://schemas.microsoft.com/office/drawing/2016/5/9/chartex" xmlns:cx4="http://schemas.microsoft.com/office/drawing/2016/5/10/chartex" xmlns:cx5="http://schemas.microsoft.com/office/drawing/2016/5/11/chartex" xmlns:cx6="http://schemas.microsoft.com/office/drawing/2016/5/12/chartex" xmlns:cx7="http://schemas.microsoft.com/office/drawing/2016/5/13/chartex" xmlns:cx8="http://schemas.microsoft.com/office/drawing/2016/5/14/chartex" xmlns:mc="http://schemas.openxmlformats.org/markup-compatibility/2006" xmlns:aink="http://schemas.microsoft.com/office/drawing/2016/ink" xmlns:am3d="http://schemas.microsoft.com/office/drawing/2017/model3d" xmlns:o="urn:schemas-microsoft-com:office:office" xmlns:r="http://schemas.openxmlformats.org/officeDocument/2006/relationships" xmlns:m="http://schemas.openxmlformats.org/officeDocument/2006/math" xmlns:v="urn:schemas-microsoft-com:vml" xmlns:wp14="http://schemas.microsoft.com/office/word/2010/wordprocessingDrawing" xmlns:wp="http://schemas.openxmlformats.org/drawingml/2006/wordprocessingDrawing" xmlns:w10="urn:schemas-microsoft-com:office:word" xmlns:w="http://schemas.openxmlformats.org/wordprocessingml/2006/main" xmlns:w14="http://schemas.microsoft.com/office/word/2010/wordml" xmlns:w15="http://schemas.microsoft.com/office/word/2012/wordml" xmlns:w16cex="http://schemas.microsoft.com/office/word/2018/wordml/cex" xmlns:w16cid="http://schemas.microsoft.com/office/word/2016/wordml/cid" xmlns:w16="http://schemas.microsoft.com/office/word/2018/wordml" xmlns:w16sdtdh="http://schemas.microsoft.com/office/word/2020/wordml/sdtdatahash" xmlns:w16se="http://schemas.microsoft.com/office/word/2015/wordml/symex" xmlns:wpg="http://schemas.microsoft.com/office/word/2010/wordprocessingGroup" xmlns:wpi="http://schemas.microsoft.com/office/word/2010/wordprocessingInk" xmlns:wne="http://schemas.microsoft.com/office/word/2006/wordml" xmlns:wps="http://schemas.microsoft.com/office/word/2010/wordprocessingShape" mc:Ignorable="w14 w15 w16se w16cid w16 w16cex w16sdtdh wp14">
+  <w16cex:commentExtensible w16cex:durableId="24356468" w16cex:dateUtc="2021-04-29T15:59:00Z"/>
+  <w16cex:commentExtensible w16cex:durableId="24356CCF" w16cex:dateUtc="2021-04-29T16:35:00Z"/>
+</w16cex:commentsExtensible>
+</file>
+
+<file path=word/commentsIds.xml><?xml version="1.0" encoding="utf-8"?>
+<w16cid:commentsIds xmlns:wpc="http://schemas.microsoft.com/office/word/2010/wordprocessingCanvas" xmlns:cx="http://schemas.microsoft.com/office/drawing/2014/chartex" xmlns:cx1="http://schemas.microsoft.com/office/drawing/2015/9/8/chartex" xmlns:cx2="http://schemas.microsoft.com/office/drawing/2015/10/21/chartex" xmlns:cx3="http://schemas.microsoft.com/office/drawing/2016/5/9/chartex" xmlns:cx4="http://schemas.microsoft.com/office/drawing/2016/5/10/chartex" xmlns:cx5="http://schemas.microsoft.com/office/drawing/2016/5/11/chartex" xmlns:cx6="http://schemas.microsoft.com/office/drawing/2016/5/12/chartex" xmlns:cx7="http://schemas.microsoft.com/office/drawing/2016/5/13/chartex" xmlns:cx8="http://schemas.microsoft.com/office/drawing/2016/5/14/chartex" xmlns:mc="http://schemas.openxmlformats.org/markup-compatibility/2006" xmlns:aink="http://schemas.microsoft.com/office/drawing/2016/ink" xmlns:am3d="http://schemas.microsoft.com/office/drawing/2017/model3d" xmlns:o="urn:schemas-microsoft-com:office:office" xmlns:r="http://schemas.openxmlformats.org/officeDocument/2006/relationships" xmlns:m="http://schemas.openxmlformats.org/officeDocument/2006/math" xmlns:v="urn:schemas-microsoft-com:vml" xmlns:wp14="http://schemas.microsoft.com/office/word/2010/wordprocessingDrawing" xmlns:wp="http://schemas.openxmlformats.org/drawingml/2006/wordprocessingDrawing" xmlns:w10="urn:schemas-microsoft-com:office:word" xmlns:w="http://schemas.openxmlformats.org/wordprocessingml/2006/main" xmlns:w14="http://schemas.microsoft.com/office/word/2010/wordml" xmlns:w15="http://schemas.microsoft.com/office/word/2012/wordml" xmlns:w16cex="http://schemas.microsoft.com/office/word/2018/wordml/cex" xmlns:w16cid="http://schemas.microsoft.com/office/word/2016/wordml/cid" xmlns:w16="http://schemas.microsoft.com/office/word/2018/wordml" xmlns:w16sdtdh="http://schemas.microsoft.com/office/word/2020/wordml/sdtdatahash" xmlns:w16se="http://schemas.microsoft.com/office/word/2015/wordml/symex" xmlns:wpg="http://schemas.microsoft.com/office/word/2010/wordprocessingGroup" xmlns:wpi="http://schemas.microsoft.com/office/word/2010/wordprocessingInk" xmlns:wne="http://schemas.microsoft.com/office/word/2006/wordml" xmlns:wps="http://schemas.microsoft.com/office/word/2010/wordprocessingShape" mc:Ignorable="w14 w15 w16se w16cid w16 w16cex w16sdtdh wp14">
+  <w16cid:commentId w16cid:paraId="69EE6210" w16cid:durableId="24356468"/>
+  <w16cid:commentId w16cid:paraId="02CDCA70" w16cid:durableId="24356CCF"/>
+</w16cid:commentsIds>
+</file>
+
+<file path=word/people.xml><?xml version="1.0" encoding="utf-8"?>
+<w15:people xmlns:wpc="http://schemas.microsoft.com/office/word/2010/wordprocessingCanvas" xmlns:cx="http://schemas.microsoft.com/office/drawing/2014/chartex" xmlns:cx1="http://schemas.microsoft.com/office/drawing/2015/9/8/chartex" xmlns:cx2="http://schemas.microsoft.com/office/drawing/2015/10/21/chartex" xmlns:cx3="http://schemas.microsoft.com/office/drawing/2016/5/9/chartex" xmlns:cx4="http://schemas.microsoft.com/office/drawing/2016/5/10/chartex" xmlns:cx5="http://schemas.microsoft.com/office/drawing/2016/5/11/chartex" xmlns:cx6="http://schemas.microsoft.com/office/drawing/2016/5/12/chartex" xmlns:cx7="http://schemas.microsoft.com/office/drawing/2016/5/13/chartex" xmlns:cx8="http://schemas.microsoft.com/office/drawing/2016/5/14/chartex" xmlns:mc="http://schemas.openxmlformats.org/markup-compatibility/2006" xmlns:aink="http://schemas.microsoft.com/office/drawing/2016/ink" xmlns:am3d="http://schemas.microsoft.com/office/drawing/2017/model3d" xmlns:o="urn:schemas-microsoft-com:office:office" xmlns:r="http://schemas.openxmlformats.org/officeDocument/2006/relationships" xmlns:m="http://schemas.openxmlformats.org/officeDocument/2006/math" xmlns:v="urn:schemas-microsoft-com:vml" xmlns:wp14="http://schemas.microsoft.com/office/word/2010/wordprocessingDrawing" xmlns:wp="http://schemas.openxmlformats.org/drawingml/2006/wordprocessingDrawing" xmlns:w10="urn:schemas-microsoft-com:office:word" xmlns:w="http://schemas.openxmlformats.org/wordprocessingml/2006/main" xmlns:w14="http://schemas.microsoft.com/office/word/2010/wordml" xmlns:w15="http://schemas.microsoft.com/office/word/2012/wordml" xmlns:w16cex="http://schemas.microsoft.com/office/word/2018/wordml/cex" xmlns:w16cid="http://schemas.microsoft.com/office/word/2016/wordml/cid" xmlns:w16="http://schemas.microsoft.com/office/word/2018/wordml" xmlns:w16sdtdh="http://schemas.microsoft.com/office/word/2020/wordml/sdtdatahash" xmlns:w16se="http://schemas.microsoft.com/office/word/2015/wordml/symex" xmlns:wpg="http://schemas.microsoft.com/office/word/2010/wordprocessingGroup" xmlns:wpi="http://schemas.microsoft.com/office/word/2010/wordprocessingInk" xmlns:wne="http://schemas.microsoft.com/office/word/2006/wordml" xmlns:wps="http://schemas.microsoft.com/office/word/2010/wordprocessingShape" mc:Ignorable="w14 w15 w16se w16cid w16 w16cex w16sdtdh wp14">
+  <w15:person w15:author="Matthew Nuttall">
+    <w15:presenceInfo w15:providerId="AD" w15:userId="S::mnn1@stir.ac.uk::52bda326-1982-4d2e-bfc2-66e5e0894b6c"/>
+  </w15:person>
+</w15:people>
 </file>
 
 <file path=word/styles.xml><?xml version="1.0" encoding="utf-8"?>
@@ -2823,7 +3044,6 @@
   <w:style w:type="character" w:default="1" w:styleId="DefaultParagraphFont">
     <w:name w:val="Default Paragraph Font"/>
     <w:uiPriority w:val="1"/>
-    <w:semiHidden/>
     <w:unhideWhenUsed/>
   </w:style>
   <w:style w:type="table" w:default="1" w:styleId="TableNormal">

</xml_diff>

<commit_message>
Methods section - basically finished
</commit_message>
<xml_diff>
--- a/Write up/Chapter1_methods.docx
+++ b/Write up/Chapter1_methods.docx
@@ -491,8 +491,16 @@
         <w:rPr>
           <w:highlight w:val="yellow"/>
         </w:rPr>
-        <w:t>Table Sx</w:t>
-      </w:r>
+        <w:t xml:space="preserve">Table </w:t>
+      </w:r>
+      <w:proofErr w:type="spellStart"/>
+      <w:r>
+        <w:rPr>
+          <w:highlight w:val="yellow"/>
+        </w:rPr>
+        <w:t>Sx</w:t>
+      </w:r>
+      <w:proofErr w:type="spellEnd"/>
       <w:r>
         <w:t>).</w:t>
       </w:r>
@@ -685,17 +693,27 @@
           <w:i/>
           <w:iCs/>
         </w:rPr>
-        <w:t>– X</w:t>
-      </w:r>
+        <w:t xml:space="preserve">– </w:t>
+      </w:r>
+      <w:proofErr w:type="spellStart"/>
       <w:r>
         <w:rPr>
           <w:rFonts w:cstheme="minorHAnsi"/>
           <w:i/>
           <w:iCs/>
+        </w:rPr>
+        <w:t>X</w:t>
+      </w:r>
+      <w:r>
+        <w:rPr>
+          <w:rFonts w:cstheme="minorHAnsi"/>
+          <w:i/>
+          <w:iCs/>
           <w:vertAlign w:val="subscript"/>
         </w:rPr>
         <w:t>t</w:t>
       </w:r>
+      <w:proofErr w:type="spellEnd"/>
       <w:r>
         <w:rPr>
           <w:rFonts w:cstheme="minorHAnsi"/>
@@ -1040,8 +1058,16 @@
         <w:rPr>
           <w:highlight w:val="yellow"/>
         </w:rPr>
-        <w:t>Table Sx</w:t>
-      </w:r>
+        <w:t xml:space="preserve">Table </w:t>
+      </w:r>
+      <w:proofErr w:type="spellStart"/>
+      <w:r>
+        <w:rPr>
+          <w:highlight w:val="yellow"/>
+        </w:rPr>
+        <w:t>Sx</w:t>
+      </w:r>
+      <w:proofErr w:type="spellEnd"/>
       <w:r>
         <w:t>)</w:t>
       </w:r>
@@ -1890,8 +1916,13 @@
           <w:iCs/>
         </w:rPr>
       </w:pPr>
-      <w:r>
-        <w:t>Two year time lag:</w:t>
+      <w:proofErr w:type="gramStart"/>
+      <w:r>
+        <w:t>Two year</w:t>
+      </w:r>
+      <w:proofErr w:type="gramEnd"/>
+      <w:r>
+        <w:t xml:space="preserve"> time lag:</w:t>
       </w:r>
     </w:p>
     <w:p>
@@ -2284,16 +2315,24 @@
       </w:r>
     </w:p>
     <w:p>
-      <w:r>
-        <w:rPr>
-          <w:i/>
-          <w:iCs/>
-        </w:rPr>
-        <w:t>Socioeconomic models</w:t>
-      </w:r>
+      <w:pPr>
+        <w:rPr>
+          <w:i/>
+          <w:iCs/>
+        </w:rPr>
+      </w:pPr>
     </w:p>
     <w:p>
       <w:r>
+        <w:rPr>
+          <w:i/>
+          <w:iCs/>
+        </w:rPr>
+        <w:t>Socioeconomic models</w:t>
+      </w:r>
+    </w:p>
+    <w:p>
+      <w:r>
         <w:t xml:space="preserve">This analysis aimed to model the relationships between forest cover and socioeconomic variables within communes between 2007 – 2012. </w:t>
       </w:r>
       <w:r>
@@ -2303,19 +2342,48 @@
         <w:t xml:space="preserve"> the</w:t>
       </w:r>
       <w:r>
-        <w:t xml:space="preserve"> data to the province level and models were built to investigate the relationships between forest cover and socioeconomic variables within provinces for the same time period. Generalised linear mixed models (GLMM) were used</w:t>
-      </w:r>
-      <w:r>
-        <w:t>, and for the commune-level models</w:t>
-      </w:r>
-      <w:r>
-        <w:t xml:space="preserve"> commune</w:t>
-      </w:r>
-      <w:r>
-        <w:t xml:space="preserve"> was</w:t>
-      </w:r>
-      <w:r>
-        <w:t xml:space="preserve"> nested within province as random intercept terms to account for repeat measurements and the hierarchical data structure, and year as a random slope term to account for repeat measurements and temporal autocorrelation </w:t>
+        <w:t xml:space="preserve"> data to the province</w:t>
+      </w:r>
+      <w:r>
+        <w:t>-</w:t>
+      </w:r>
+      <w:r>
+        <w:t xml:space="preserve">level and models were built to investigate the relationships between forest cover and socioeconomic variables within provinces for the same time period. </w:t>
+      </w:r>
+    </w:p>
+    <w:p>
+      <w:pPr>
+        <w:rPr>
+          <w:i/>
+          <w:iCs/>
+        </w:rPr>
+      </w:pPr>
+      <w:r>
+        <w:tab/>
+      </w:r>
+      <w:r>
+        <w:rPr>
+          <w:i/>
+          <w:iCs/>
+        </w:rPr>
+        <w:t>Commune-level models</w:t>
+      </w:r>
+    </w:p>
+    <w:p>
+      <w:r>
+        <w:t>Generalised linear mixed models (GLMM) were used</w:t>
+      </w:r>
+      <w:r>
+        <w:t xml:space="preserve"> </w:t>
+      </w:r>
+      <w:r>
+        <w:t>with</w:t>
+      </w:r>
+      <w:r>
+        <w:t xml:space="preserve"> </w:t>
+      </w:r>
+      <w:r>
+        <w:t xml:space="preserve">commune nested within province as random intercept terms to account for repeat measurements and the hierarchical data structure, and year as a random slope term to account for temporal autocorrelation </w:t>
       </w:r>
       <w:r>
         <w:fldChar w:fldCharType="begin"/>
@@ -2339,10 +2407,10 @@
         <w:t>.</w:t>
       </w:r>
       <w:r>
-        <w:t xml:space="preserve"> For the province-level models, commune was removed from the random effects structure.</w:t>
-      </w:r>
-      <w:r>
-        <w:t xml:space="preserve"> The natural logarithm of commune area (km</w:t>
+        <w:t xml:space="preserve"> </w:t>
+      </w:r>
+      <w:r>
+        <w:t>The natural logarithm of commune area (km</w:t>
       </w:r>
       <w:r>
         <w:rPr>
@@ -2375,33 +2443,39 @@
         <w:rPr>
           <w:highlight w:val="yellow"/>
         </w:rPr>
-        <w:t>Table Sx</w:t>
-      </w:r>
+        <w:t xml:space="preserve">Table </w:t>
+      </w:r>
+      <w:proofErr w:type="spellStart"/>
+      <w:r>
+        <w:rPr>
+          <w:highlight w:val="yellow"/>
+        </w:rPr>
+        <w:t>Sx</w:t>
+      </w:r>
+      <w:proofErr w:type="spellEnd"/>
       <w:r>
         <w:t>)</w:t>
       </w:r>
       <w:r>
-        <w:t xml:space="preserve">, and variables with very weak, or no effect were dropped. This process resulted in a final set of 13 variables which were included in a global model. Model complexity was reduced stepwise by removing the variable with the weakest effect at each step until all remaining variables were either significant based on approximate p values or had a large coefficient. The complexity of mixed models makes the assessment of </w:t>
-      </w:r>
-      <w:r>
-        <w:t xml:space="preserve">term significance challenging, and so predictions for each term were assessed via plots before removal to ensure no significant effects were missed. </w:t>
-      </w:r>
-      <w:r>
-        <w:t>The resulting final model fit was assessed via diagnostic plots (</w:t>
-      </w:r>
-      <w:commentRangeStart w:id="1"/>
-      <w:r>
-        <w:t>residuals versus fitted</w:t>
-      </w:r>
-      <w:commentRangeEnd w:id="1"/>
-      <w:r>
-        <w:rPr>
-          <w:rStyle w:val="CommentReference"/>
-        </w:rPr>
-        <w:commentReference w:id="1"/>
-      </w:r>
-      <w:r>
-        <w:t xml:space="preserve">, </w:t>
+        <w:t xml:space="preserve">, and variables with very weak, or no effect were dropped. This process resulted in a final set of 13 variables which were included in a global model. </w:t>
+      </w:r>
+      <w:r>
+        <w:t>Global m</w:t>
+      </w:r>
+      <w:r>
+        <w:t xml:space="preserve">odel complexity was reduced stepwise by removing the variable with the weakest effect at each step until all remaining variables were either significant based on approximate p values or had a large coefficient. The complexity of mixed models makes the assessment of </w:t>
+      </w:r>
+      <w:r>
+        <w:t xml:space="preserve">term significance challenging, and so </w:t>
+      </w:r>
+      <w:r>
+        <w:t xml:space="preserve">effect sizes were assessed via predictions and plotting </w:t>
+      </w:r>
+      <w:r>
+        <w:t xml:space="preserve">before removal to ensure no significant effects were missed. </w:t>
+      </w:r>
+      <w:r>
+        <w:t xml:space="preserve">The resulting final model fit was assessed via diagnostic plots (residuals versus fitted, </w:t>
       </w:r>
       <w:r>
         <w:t>quantile-quantile</w:t>
@@ -2413,7 +2487,7 @@
         <w:fldChar w:fldCharType="begin"/>
       </w:r>
       <w:r>
-        <w:instrText xml:space="preserve"> ADDIN ZOTERO_ITEM CSL_CITATION {"citationID":"suNnabPj","properties":{"formattedCitation":"(Harrison et al. 2018)","plainCitation":"(Harrison et al. 2018)","noteIndex":0},"citationItems":[{"id":2215,"uris":["http://zotero.org/users/2170232/items/Y263KQX6"],"uri":["http://zotero.org/users/2170232/items/Y263KQX6"],"itemData":{"id":2215,"type":"article-journal","abstract":"The use of linear mixed effects models (LMMs) is increasingly common in the analysis of biological data. Whilst LMMs offer a flexible approach to modelling a broad range of data types, ecological data are often complex and require complex model structures, and the fitting and interpretation of such models is not always straightforward. The ability to achieve robust biological inference requires that practitioners know how and when to apply these tools. Here, we provide a general overview of current methods for the application of LMMs to biological data, and highlight the typical pitfalls that can be encountered in the statistical modelling process. We tackle several issues regarding methods of model selection, with particular reference to the use of information theory and multi-model inference in ecology. We offer practical solutions and direct the reader to key references that provide further technical detail for those seeking a deeper understanding. This overview should serve as a widely accessible code of best practice for applying LMMs to complex biological problems and model structures, and in doing so improve the robustness of conclusions drawn from studies investigating ecological and evolutionary questions.","container-title":"PeerJ","DOI":"10.7717/peerj.4794","ISSN":"2167-8359","journalAbbreviation":"PeerJ","language":"en","page":"e4794","source":"peerj.com","title":"A brief introduction to mixed effects modelling and multi-model inference in ecology","volume":"6","author":[{"family":"Harrison","given":"Xavier A."},{"family":"Donaldson","given":"Lynda"},{"family":"Correa-Cano","given":"Maria Eugenia"},{"family":"Evans","given":"Julian"},{"family":"Fisher","given":"David N."},{"family":"Goodwin","given":"Cecily E. D."},{"family":"Robinson","given":"Beth S."},{"family":"Hodgson","given":"David J."},{"family":"Inger","given":"Richard"}],"issued":{"date-parts":[["2018",5,23]]}}}],"schema":"https://github.com/citation-style-language/schema/raw/master/csl-citation.json"} </w:instrText>
+        <w:instrText xml:space="preserve"> ADDIN ZOTERO_ITEM CSL_CITATION {"citationID":"suNnabPj","properties":{"formattedCitation":"(Harrison et al. 2018)","plainCitation":"(Harrison et al. 2018)","dontUpdate":true,"noteIndex":0},"citationItems":[{"id":2215,"uris":["http://zotero.org/users/2170232/items/Y263KQX6"],"uri":["http://zotero.org/users/2170232/items/Y263KQX6"],"itemData":{"id":2215,"type":"article-journal","abstract":"The use of linear mixed effects models (LMMs) is increasingly common in the analysis of biological data. Whilst LMMs offer a flexible approach to modelling a broad range of data types, ecological data are often complex and require complex model structures, and the fitting and interpretation of such models is not always straightforward. The ability to achieve robust biological inference requires that practitioners know how and when to apply these tools. Here, we provide a general overview of current methods for the application of LMMs to biological data, and highlight the typical pitfalls that can be encountered in the statistical modelling process. We tackle several issues regarding methods of model selection, with particular reference to the use of information theory and multi-model inference in ecology. We offer practical solutions and direct the reader to key references that provide further technical detail for those seeking a deeper understanding. This overview should serve as a widely accessible code of best practice for applying LMMs to complex biological problems and model structures, and in doing so improve the robustness of conclusions drawn from studies investigating ecological and evolutionary questions.","container-title":"PeerJ","DOI":"10.7717/peerj.4794","ISSN":"2167-8359","journalAbbreviation":"PeerJ","language":"en","page":"e4794","source":"peerj.com","title":"A brief introduction to mixed effects modelling and multi-model inference in ecology","volume":"6","author":[{"family":"Harrison","given":"Xavier A."},{"family":"Donaldson","given":"Lynda"},{"family":"Correa-Cano","given":"Maria Eugenia"},{"family":"Evans","given":"Julian"},{"family":"Fisher","given":"David N."},{"family":"Goodwin","given":"Cecily E. D."},{"family":"Robinson","given":"Beth S."},{"family":"Hodgson","given":"David J."},{"family":"Inger","given":"Richard"}],"issued":{"date-parts":[["2018",5,23]]}}}],"schema":"https://github.com/citation-style-language/schema/raw/master/csl-citation.json"} </w:instrText>
       </w:r>
       <w:r>
         <w:fldChar w:fldCharType="separate"/>
@@ -2470,7 +2544,7 @@
         <w:fldChar w:fldCharType="begin"/>
       </w:r>
       <w:r>
-        <w:instrText xml:space="preserve"> ADDIN ZOTERO_ITEM CSL_CITATION {"citationID":"V5omb3jK","properties":{"formattedCitation":"(Nakagawa &amp; Schielzeth 2017)","plainCitation":"(Nakagawa &amp; Schielzeth 2017)","noteIndex":0},"citationItems":[{"id":2205,"uris":["http://zotero.org/users/2170232/items/NWMA7IIB"],"uri":["http://zotero.org/users/2170232/items/NWMA7IIB"],"itemData":{"id":2205,"type":"article-journal","abstract":"Summary The use of both linear and generalized linear mixed-effects models (LMMs and GLMMs) has become popular not only in social and medical sciences, but also in biological sciences, especially in the field of ecology and evolution. Information criteria, such as Akaike Information Criterion (AIC), are usually presented as model comparison tools for mixed-effects models. The presentation of ?variance explained? (R2) as a relevant summarizing statistic of mixed-effects models, however, is rare, even though R2 is routinely reported for linear models (LMs) and also generalized linear models (GLMs). R2 has the extremely useful property of providing an absolute value for the goodness-of-fit of a model, which cannot be given by the information criteria. As a summary statistic that describes the amount of variance explained, R2 can also be a quantity of biological interest. One reason for the under-appreciation of R2 for mixed-effects models lies in the fact that R2 can be defined in a number of ways. Furthermore, most definitions of R2 for mixed-effects have theoretical problems (e.g. decreased or negative R2 values in larger models) and/or their use is hindered by practical difficulties (e.g. implementation). Here, we make a case for the importance of reporting R2 for mixed-effects models. We first provide the common definitions of R2 for LMs and GLMs and discuss the key problems associated with calculating R2 for mixed-effects models. We then recommend a general and simple method for calculating two types of R2 (marginal and conditional R2) for both LMMs and GLMMs, which are less susceptible to common problems. This method is illustrated by examples and can be widely employed by researchers in any fields of research, regardless of software packages used for fitting mixed-effects models. The proposed method has the potential to facilitate the presentation of R2 for a wide range of circumstances.","container-title":"Methods in Ecology and Evolution","DOI":"10.1111/j.2041-210x.2012.00261.x@10.1111/(ISSN)2041-210X.STATSTOO","ISSN":"2041-210X","journalAbbreviation":"Methods in Ecology and Evolution","page":"133-142","source":"besjournals.onlinelibrary.wiley.com (Atypon)","title":"A general and simple method for obtaining R2 from generalized linear mixed-effects models","author":[{"family":"Nakagawa","given":"Shinichi"},{"family":"Schielzeth","given":"Holger"}],"issued":{"date-parts":[["2017",7,25]]}}}],"schema":"https://github.com/citation-style-language/schema/raw/master/csl-citation.json"} </w:instrText>
+        <w:instrText xml:space="preserve"> ADDIN ZOTERO_ITEM CSL_CITATION {"citationID":"V5omb3jK","properties":{"formattedCitation":"(Nakagawa &amp; Schielzeth 2017)","plainCitation":"(Nakagawa &amp; Schielzeth 2017)","dontUpdate":true,"noteIndex":0},"citationItems":[{"id":2205,"uris":["http://zotero.org/users/2170232/items/NWMA7IIB"],"uri":["http://zotero.org/users/2170232/items/NWMA7IIB"],"itemData":{"id":2205,"type":"article-journal","abstract":"Summary The use of both linear and generalized linear mixed-effects models (LMMs and GLMMs) has become popular not only in social and medical sciences, but also in biological sciences, especially in the field of ecology and evolution. Information criteria, such as Akaike Information Criterion (AIC), are usually presented as model comparison tools for mixed-effects models. The presentation of ?variance explained? (R2) as a relevant summarizing statistic of mixed-effects models, however, is rare, even though R2 is routinely reported for linear models (LMs) and also generalized linear models (GLMs). R2 has the extremely useful property of providing an absolute value for the goodness-of-fit of a model, which cannot be given by the information criteria. As a summary statistic that describes the amount of variance explained, R2 can also be a quantity of biological interest. One reason for the under-appreciation of R2 for mixed-effects models lies in the fact that R2 can be defined in a number of ways. Furthermore, most definitions of R2 for mixed-effects have theoretical problems (e.g. decreased or negative R2 values in larger models) and/or their use is hindered by practical difficulties (e.g. implementation). Here, we make a case for the importance of reporting R2 for mixed-effects models. We first provide the common definitions of R2 for LMs and GLMs and discuss the key problems associated with calculating R2 for mixed-effects models. We then recommend a general and simple method for calculating two types of R2 (marginal and conditional R2) for both LMMs and GLMMs, which are less susceptible to common problems. This method is illustrated by examples and can be widely employed by researchers in any fields of research, regardless of software packages used for fitting mixed-effects models. The proposed method has the potential to facilitate the presentation of R2 for a wide range of circumstances.","container-title":"Methods in Ecology and Evolution","DOI":"10.1111/j.2041-210x.2012.00261.x@10.1111/(ISSN)2041-210X.STATSTOO","ISSN":"2041-210X","journalAbbreviation":"Methods in Ecology and Evolution","page":"133-142","source":"besjournals.onlinelibrary.wiley.com (Atypon)","title":"A general and simple method for obtaining R2 from generalized linear mixed-effects models","author":[{"family":"Nakagawa","given":"Shinichi"},{"family":"Schielzeth","given":"Holger"}],"issued":{"date-parts":[["2017",7,25]]}}}],"schema":"https://github.com/citation-style-language/schema/raw/master/csl-citation.json"} </w:instrText>
       </w:r>
       <w:r>
         <w:fldChar w:fldCharType="separate"/>
@@ -2479,12 +2553,26 @@
         <w:rPr>
           <w:rFonts w:ascii="Calibri" w:hAnsi="Calibri" w:cs="Calibri"/>
         </w:rPr>
-        <w:t xml:space="preserve">Nakagawa &amp; Schielzeth </w:t>
-      </w:r>
+        <w:t xml:space="preserve">Nakagawa &amp; </w:t>
+      </w:r>
+      <w:proofErr w:type="spellStart"/>
       <w:r>
         <w:rPr>
           <w:rFonts w:ascii="Calibri" w:hAnsi="Calibri" w:cs="Calibri"/>
         </w:rPr>
+        <w:t>Schielzeth</w:t>
+      </w:r>
+      <w:proofErr w:type="spellEnd"/>
+      <w:r>
+        <w:rPr>
+          <w:rFonts w:ascii="Calibri" w:hAnsi="Calibri" w:cs="Calibri"/>
+        </w:rPr>
+        <w:t xml:space="preserve"> </w:t>
+      </w:r>
+      <w:r>
+        <w:rPr>
+          <w:rFonts w:ascii="Calibri" w:hAnsi="Calibri" w:cs="Calibri"/>
+        </w:rPr>
         <w:t>(</w:t>
       </w:r>
       <w:r>
@@ -2497,7 +2585,15 @@
         <w:fldChar w:fldCharType="end"/>
       </w:r>
       <w:r>
-        <w:t xml:space="preserve"> using the R package ‘MuMIn’ </w:t>
+        <w:t xml:space="preserve"> using the R package ‘</w:t>
+      </w:r>
+      <w:proofErr w:type="spellStart"/>
+      <w:r>
+        <w:t>MuMIn</w:t>
+      </w:r>
+      <w:proofErr w:type="spellEnd"/>
+      <w:r>
+        <w:t xml:space="preserve">’ </w:t>
       </w:r>
       <w:r>
         <w:fldChar w:fldCharType="begin"/>
@@ -2524,46 +2620,150 @@
       <w:r>
         <w:t xml:space="preserve"> </w:t>
       </w:r>
+      <w:r>
+        <w:t xml:space="preserve">To investigate the variation in effects between provinces, predictions were made for each variable within each commune and the 50% quantile from all commune-level predictions in each province was extracted as the provincial mean prediction, with the 2.5 and 97.5% quantiles extracted as ‘variation </w:t>
+      </w:r>
+      <w:proofErr w:type="gramStart"/>
+      <w:r>
+        <w:t>intervals’</w:t>
+      </w:r>
+      <w:proofErr w:type="gramEnd"/>
+      <w:r>
+        <w:t xml:space="preserve">. </w:t>
+      </w:r>
     </w:p>
     <w:p>
-      <w:r>
-        <w:t>To investigate differences in between-province variation in effects, predictions were made for each variable within each commune</w:t>
-      </w:r>
-      <w:r>
-        <w:t xml:space="preserve"> and the 50% quantile from all commune-level predictions in each province was extracted as the provincial mean prediction, with the 2.5 and 97.5% quantiles extracted as ‘variation intervals’. </w:t>
+      <w:pPr>
+        <w:rPr>
+          <w:i/>
+          <w:iCs/>
+        </w:rPr>
+      </w:pPr>
+      <w:r>
+        <w:tab/>
+      </w:r>
+      <w:r>
+        <w:rPr>
+          <w:i/>
+          <w:iCs/>
+        </w:rPr>
+        <w:t>Province-level models</w:t>
+      </w:r>
+    </w:p>
+    <w:p>
+      <w:r>
+        <w:t>The same GLMM model formulation was used f</w:t>
+      </w:r>
+      <w:r>
+        <w:t>or the province-level models</w:t>
+      </w:r>
+      <w:r>
+        <w:t xml:space="preserve"> except that</w:t>
+      </w:r>
+      <w:r>
+        <w:t xml:space="preserve"> commune was removed from the random effects structure.</w:t>
+      </w:r>
+      <w:r>
+        <w:t xml:space="preserve"> </w:t>
+      </w:r>
+      <w:r>
+        <w:t>Based on provincial-level histograms</w:t>
+      </w:r>
+      <w:r>
+        <w:t xml:space="preserve"> of predictor variables</w:t>
+      </w:r>
+      <w:r>
+        <w:t xml:space="preserve">, 14 </w:t>
+      </w:r>
+      <w:r>
+        <w:t>predictors</w:t>
+      </w:r>
+      <w:r>
+        <w:t xml:space="preserve"> were converted to categorical </w:t>
+      </w:r>
+      <w:r>
+        <w:t>variables by splitting the data by the mean, resulting in “high” and “low” values</w:t>
+      </w:r>
+      <w:r>
+        <w:t xml:space="preserve"> (Table 2)</w:t>
+      </w:r>
+      <w:r>
+        <w:t xml:space="preserve"> and m</w:t>
+      </w:r>
+      <w:r>
+        <w:t>aximal within-set models were run</w:t>
+      </w:r>
+      <w:r>
+        <w:t>.</w:t>
+      </w:r>
+    </w:p>
+    <w:p>
+      <w:r>
+        <w:rPr>
+          <w:b/>
+          <w:bCs/>
+          <w:i/>
+          <w:iCs/>
+        </w:rPr>
+        <w:lastRenderedPageBreak/>
+        <w:t>Cluster analysis</w:t>
+      </w:r>
+    </w:p>
+    <w:p>
+      <w:r>
+        <w:t xml:space="preserve">Agglomerative clustering was conducted to create a typology for provinces based on the socioeconomic variables used in the analysis above. Several agglomerative clustering approaches were assessed and compared using cophenetic correlation and Gower distance metrics, and </w:t>
+      </w:r>
+      <w:r>
+        <w:t xml:space="preserve">the </w:t>
+      </w:r>
+      <w:r>
+        <w:t xml:space="preserve">appropriate number of clusters (k) was selected </w:t>
+      </w:r>
+      <w:r>
+        <w:t>using</w:t>
+      </w:r>
+      <w:r>
+        <w:t xml:space="preserve"> the matrix correlation statistics </w:t>
+      </w:r>
+      <w:r>
+        <w:fldChar w:fldCharType="begin"/>
+      </w:r>
+      <w:r>
+        <w:instrText xml:space="preserve"> ADDIN ZOTERO_ITEM CSL_CITATION {"citationID":"R9LUkZIu","properties":{"formattedCitation":"(Borcard et al. 2018)","plainCitation":"(Borcard et al. 2018)","noteIndex":0},"citationItems":[{"id":2706,"uris":["http://zotero.org/users/2170232/items/5WYR7AXF"],"uri":["http://zotero.org/users/2170232/items/5WYR7AXF"],"itemData":{"id":2706,"type":"chapter","abstract":"In most cases, data exploration and the computation of association matrices are preliminary steps towards deeper analyses. In this chapter you will go further by experimenting one of the large groups of analytical methods used in ecology: clustering. Practically, you will learn how to choose among various clustering methods and compute them, apply these techniques to the Doubs River data to identify groups of sites and fish species. You will also explore two methods of constrained clustering, a powerful modelling approach where the clustering process is constrained by an external data set.","collection-title":"Use R!","container-title":"Numerical Ecology with R","event-place":"Cham","ISBN":"978-3-319-71404-2","language":"en","note":"DOI: 10.1007/978-3-319-71404-2_4","page":"59-150","publisher":"Springer International Publishing","publisher-place":"Cham","source":"Springer Link","title":"Cluster Analysis","URL":"https://doi.org/10.1007/978-3-319-71404-2_4","author":[{"family":"Borcard","given":"Daniel"},{"family":"Gillet","given":"François"},{"family":"Legendre","given":"Pierre"}],"editor":[{"family":"Borcard","given":"Daniel"},{"family":"Gillet","given":"François"},{"family":"Legendre","given":"Pierre"}],"accessed":{"date-parts":[["2021",4,30]]},"issued":{"date-parts":[["2018"]]}}}],"schema":"https://github.com/citation-style-language/schema/raw/master/csl-citation.json"} </w:instrText>
+      </w:r>
+      <w:r>
+        <w:fldChar w:fldCharType="separate"/>
+      </w:r>
+      <w:r>
+        <w:rPr>
+          <w:rFonts w:ascii="Calibri" w:hAnsi="Calibri" w:cs="Calibri"/>
+        </w:rPr>
+        <w:t>(</w:t>
+      </w:r>
+      <w:proofErr w:type="spellStart"/>
+      <w:r>
+        <w:rPr>
+          <w:rFonts w:ascii="Calibri" w:hAnsi="Calibri" w:cs="Calibri"/>
+        </w:rPr>
+        <w:t>Borcard</w:t>
+      </w:r>
+      <w:proofErr w:type="spellEnd"/>
+      <w:r>
+        <w:rPr>
+          <w:rFonts w:ascii="Calibri" w:hAnsi="Calibri" w:cs="Calibri"/>
+        </w:rPr>
+        <w:t xml:space="preserve"> et al. 2018)</w:t>
+      </w:r>
+      <w:r>
+        <w:fldChar w:fldCharType="end"/>
+      </w:r>
+      <w:r>
+        <w:t xml:space="preserve">. </w:t>
       </w:r>
     </w:p>
     <w:p/>
     <w:p/>
     <w:p/>
-    <w:p/>
-    <w:p>
-      <w:r>
-        <w:t xml:space="preserve">Concessions ~ macroeconomics </w:t>
-      </w:r>
-    </w:p>
-    <w:p>
-      <w:r>
-        <w:lastRenderedPageBreak/>
-        <w:t>If macroeconomics predict concessions then we can draw indirect links between macroeconomics and forest loss. The lack of modelled relationships between macroeconomics and forest loss must then be something to do with lags (i.e. it takes longer than 2 years to see effects on forests).</w:t>
-      </w:r>
-    </w:p>
-    <w:p>
-      <w:r>
-        <w:t xml:space="preserve">If there is no relationship between macroeconomics and concessions, then there are other factors that are driving the allocation of concessions e.g. timber (see below), corruption, favours etc. </w:t>
-      </w:r>
-    </w:p>
-    <w:p/>
-    <w:p>
-      <w:r>
-        <w:t>Concessions ~ price of hardwood</w:t>
-      </w:r>
-    </w:p>
-    <w:p>
-      <w:r>
-        <w:t>If there is a relationship here, it suggests that the timber value on concession land is a driver of concessions, rather than the resulting crop</w:t>
-      </w:r>
-    </w:p>
     <w:p/>
     <w:p/>
     <w:sectPr>
@@ -2594,43 +2794,24 @@
       </w:r>
     </w:p>
   </w:comment>
-  <w:comment w:id="1" w:author="Matthew Nuttall" w:date="2021-04-29T17:35:00Z" w:initials="MN">
-    <w:p>
-      <w:pPr>
-        <w:pStyle w:val="CommentText"/>
-      </w:pPr>
-      <w:r>
-        <w:rPr>
-          <w:rStyle w:val="CommentReference"/>
-        </w:rPr>
-        <w:annotationRef/>
-      </w:r>
-      <w:r>
-        <w:t>Make and add to SI</w:t>
-      </w:r>
-    </w:p>
-  </w:comment>
 </w:comments>
 </file>
 
 <file path=word/commentsExtended.xml><?xml version="1.0" encoding="utf-8"?>
 <w15:commentsEx xmlns:wpc="http://schemas.microsoft.com/office/word/2010/wordprocessingCanvas" xmlns:cx="http://schemas.microsoft.com/office/drawing/2014/chartex" xmlns:cx1="http://schemas.microsoft.com/office/drawing/2015/9/8/chartex" xmlns:cx2="http://schemas.microsoft.com/office/drawing/2015/10/21/chartex" xmlns:cx3="http://schemas.microsoft.com/office/drawing/2016/5/9/chartex" xmlns:cx4="http://schemas.microsoft.com/office/drawing/2016/5/10/chartex" xmlns:cx5="http://schemas.microsoft.com/office/drawing/2016/5/11/chartex" xmlns:cx6="http://schemas.microsoft.com/office/drawing/2016/5/12/chartex" xmlns:cx7="http://schemas.microsoft.com/office/drawing/2016/5/13/chartex" xmlns:cx8="http://schemas.microsoft.com/office/drawing/2016/5/14/chartex" xmlns:mc="http://schemas.openxmlformats.org/markup-compatibility/2006" xmlns:aink="http://schemas.microsoft.com/office/drawing/2016/ink" xmlns:am3d="http://schemas.microsoft.com/office/drawing/2017/model3d" xmlns:o="urn:schemas-microsoft-com:office:office" xmlns:r="http://schemas.openxmlformats.org/officeDocument/2006/relationships" xmlns:m="http://schemas.openxmlformats.org/officeDocument/2006/math" xmlns:v="urn:schemas-microsoft-com:vml" xmlns:wp14="http://schemas.microsoft.com/office/word/2010/wordprocessingDrawing" xmlns:wp="http://schemas.openxmlformats.org/drawingml/2006/wordprocessingDrawing" xmlns:w10="urn:schemas-microsoft-com:office:word" xmlns:w="http://schemas.openxmlformats.org/wordprocessingml/2006/main" xmlns:w14="http://schemas.microsoft.com/office/word/2010/wordml" xmlns:w15="http://schemas.microsoft.com/office/word/2012/wordml" xmlns:w16cex="http://schemas.microsoft.com/office/word/2018/wordml/cex" xmlns:w16cid="http://schemas.microsoft.com/office/word/2016/wordml/cid" xmlns:w16="http://schemas.microsoft.com/office/word/2018/wordml" xmlns:w16sdtdh="http://schemas.microsoft.com/office/word/2020/wordml/sdtdatahash" xmlns:w16se="http://schemas.microsoft.com/office/word/2015/wordml/symex" xmlns:wpg="http://schemas.microsoft.com/office/word/2010/wordprocessingGroup" xmlns:wpi="http://schemas.microsoft.com/office/word/2010/wordprocessingInk" xmlns:wne="http://schemas.microsoft.com/office/word/2006/wordml" xmlns:wps="http://schemas.microsoft.com/office/word/2010/wordprocessingShape" mc:Ignorable="w14 w15 w16se w16cid w16 w16cex w16sdtdh wp14">
   <w15:commentEx w15:paraId="69EE6210" w15:done="0"/>
-  <w15:commentEx w15:paraId="02CDCA70" w15:done="0"/>
 </w15:commentsEx>
 </file>
 
 <file path=word/commentsExtensible.xml><?xml version="1.0" encoding="utf-8"?>
 <w16cex:commentsExtensible xmlns:wpc="http://schemas.microsoft.com/office/word/2010/wordprocessingCanvas" xmlns:cx="http://schemas.microsoft.com/office/drawing/2014/chartex" xmlns:cx1="http://schemas.microsoft.com/office/drawing/2015/9/8/chartex" xmlns:cx2="http://schemas.microsoft.com/office/drawing/2015/10/21/chartex" xmlns:cx3="http://schemas.microsoft.com/office/drawing/2016/5/9/chartex" xmlns:cx4="http://schemas.microsoft.com/office/drawing/2016/5/10/chartex" xmlns:cx5="http://schemas.microsoft.com/office/drawing/2016/5/11/chartex" xmlns:cx6="http://schemas.microsoft.com/office/drawing/2016/5/12/chartex" xmlns:cx7="http://schemas.microsoft.com/office/drawing/2016/5/13/chartex" xmlns:cx8="http://schemas.microsoft.com/office/drawing/2016/5/14/chartex" xmlns:mc="http://schemas.openxmlformats.org/markup-compatibility/2006" xmlns:aink="http://schemas.microsoft.com/office/drawing/2016/ink" xmlns:am3d="http://schemas.microsoft.com/office/drawing/2017/model3d" xmlns:o="urn:schemas-microsoft-com:office:office" xmlns:r="http://schemas.openxmlformats.org/officeDocument/2006/relationships" xmlns:m="http://schemas.openxmlformats.org/officeDocument/2006/math" xmlns:v="urn:schemas-microsoft-com:vml" xmlns:wp14="http://schemas.microsoft.com/office/word/2010/wordprocessingDrawing" xmlns:wp="http://schemas.openxmlformats.org/drawingml/2006/wordprocessingDrawing" xmlns:w10="urn:schemas-microsoft-com:office:word" xmlns:w="http://schemas.openxmlformats.org/wordprocessingml/2006/main" xmlns:w14="http://schemas.microsoft.com/office/word/2010/wordml" xmlns:w15="http://schemas.microsoft.com/office/word/2012/wordml" xmlns:w16cex="http://schemas.microsoft.com/office/word/2018/wordml/cex" xmlns:w16cid="http://schemas.microsoft.com/office/word/2016/wordml/cid" xmlns:w16="http://schemas.microsoft.com/office/word/2018/wordml" xmlns:w16sdtdh="http://schemas.microsoft.com/office/word/2020/wordml/sdtdatahash" xmlns:w16se="http://schemas.microsoft.com/office/word/2015/wordml/symex" xmlns:wpg="http://schemas.microsoft.com/office/word/2010/wordprocessingGroup" xmlns:wpi="http://schemas.microsoft.com/office/word/2010/wordprocessingInk" xmlns:wne="http://schemas.microsoft.com/office/word/2006/wordml" xmlns:wps="http://schemas.microsoft.com/office/word/2010/wordprocessingShape" mc:Ignorable="w14 w15 w16se w16cid w16 w16cex w16sdtdh wp14">
   <w16cex:commentExtensible w16cex:durableId="24356468" w16cex:dateUtc="2021-04-29T15:59:00Z"/>
-  <w16cex:commentExtensible w16cex:durableId="24356CCF" w16cex:dateUtc="2021-04-29T16:35:00Z"/>
 </w16cex:commentsExtensible>
 </file>
 
 <file path=word/commentsIds.xml><?xml version="1.0" encoding="utf-8"?>
 <w16cid:commentsIds xmlns:wpc="http://schemas.microsoft.com/office/word/2010/wordprocessingCanvas" xmlns:cx="http://schemas.microsoft.com/office/drawing/2014/chartex" xmlns:cx1="http://schemas.microsoft.com/office/drawing/2015/9/8/chartex" xmlns:cx2="http://schemas.microsoft.com/office/drawing/2015/10/21/chartex" xmlns:cx3="http://schemas.microsoft.com/office/drawing/2016/5/9/chartex" xmlns:cx4="http://schemas.microsoft.com/office/drawing/2016/5/10/chartex" xmlns:cx5="http://schemas.microsoft.com/office/drawing/2016/5/11/chartex" xmlns:cx6="http://schemas.microsoft.com/office/drawing/2016/5/12/chartex" xmlns:cx7="http://schemas.microsoft.com/office/drawing/2016/5/13/chartex" xmlns:cx8="http://schemas.microsoft.com/office/drawing/2016/5/14/chartex" xmlns:mc="http://schemas.openxmlformats.org/markup-compatibility/2006" xmlns:aink="http://schemas.microsoft.com/office/drawing/2016/ink" xmlns:am3d="http://schemas.microsoft.com/office/drawing/2017/model3d" xmlns:o="urn:schemas-microsoft-com:office:office" xmlns:r="http://schemas.openxmlformats.org/officeDocument/2006/relationships" xmlns:m="http://schemas.openxmlformats.org/officeDocument/2006/math" xmlns:v="urn:schemas-microsoft-com:vml" xmlns:wp14="http://schemas.microsoft.com/office/word/2010/wordprocessingDrawing" xmlns:wp="http://schemas.openxmlformats.org/drawingml/2006/wordprocessingDrawing" xmlns:w10="urn:schemas-microsoft-com:office:word" xmlns:w="http://schemas.openxmlformats.org/wordprocessingml/2006/main" xmlns:w14="http://schemas.microsoft.com/office/word/2010/wordml" xmlns:w15="http://schemas.microsoft.com/office/word/2012/wordml" xmlns:w16cex="http://schemas.microsoft.com/office/word/2018/wordml/cex" xmlns:w16cid="http://schemas.microsoft.com/office/word/2016/wordml/cid" xmlns:w16="http://schemas.microsoft.com/office/word/2018/wordml" xmlns:w16sdtdh="http://schemas.microsoft.com/office/word/2020/wordml/sdtdatahash" xmlns:w16se="http://schemas.microsoft.com/office/word/2015/wordml/symex" xmlns:wpg="http://schemas.microsoft.com/office/word/2010/wordprocessingGroup" xmlns:wpi="http://schemas.microsoft.com/office/word/2010/wordprocessingInk" xmlns:wne="http://schemas.microsoft.com/office/word/2006/wordml" xmlns:wps="http://schemas.microsoft.com/office/word/2010/wordprocessingShape" mc:Ignorable="w14 w15 w16se w16cid w16 w16cex w16sdtdh wp14">
   <w16cid:commentId w16cid:paraId="69EE6210" w16cid:durableId="24356468"/>
-  <w16cid:commentId w16cid:paraId="02CDCA70" w16cid:durableId="24356CCF"/>
 </w16cid:commentsIds>
 </file>
 

</xml_diff>

<commit_message>
Editing methods section to add ELC response
</commit_message>
<xml_diff>
--- a/Write up/Chapter1_methods.docx
+++ b/Write up/Chapter1_methods.docx
@@ -99,10 +99,28 @@
     </w:p>
     <w:p>
       <w:r>
-        <w:t xml:space="preserve">The response variable for </w:t>
-      </w:r>
-      <w:r>
-        <w:t xml:space="preserve">the macroeconomic analysis was change in forest cover from time </w:t>
+        <w:t>The response variable</w:t>
+      </w:r>
+      <w:r>
+        <w:t>s</w:t>
+      </w:r>
+      <w:r>
+        <w:t xml:space="preserve"> for </w:t>
+      </w:r>
+      <w:r>
+        <w:t>the macroeconomic analysis w</w:t>
+      </w:r>
+      <w:r>
+        <w:t>ere</w:t>
+      </w:r>
+      <w:r>
+        <w:t xml:space="preserve"> </w:t>
+      </w:r>
+      <w:r>
+        <w:t xml:space="preserve">1) </w:t>
+      </w:r>
+      <w:r>
+        <w:t xml:space="preserve">change in forest cover from time </w:t>
       </w:r>
       <w:r>
         <w:rPr>
@@ -130,7 +148,23 @@
         <w:t>+1</w:t>
       </w:r>
       <w:r>
-        <w:t xml:space="preserve">. The response variable for the socioeconomic analysis was forest cover area. Both response variables were produced from the same data source (see “Data sources” below). </w:t>
+        <w:t xml:space="preserve"> and the number of new economic land concession (ELC) allocations in year </w:t>
+      </w:r>
+      <w:r>
+        <w:rPr>
+          <w:i/>
+          <w:iCs/>
+        </w:rPr>
+        <w:t>t</w:t>
+      </w:r>
+      <w:r>
+        <w:t>. The response variable for the socioeconomic analysis was forest cover area. Both</w:t>
+      </w:r>
+      <w:r>
+        <w:t xml:space="preserve"> forest cover</w:t>
+      </w:r>
+      <w:r>
+        <w:t xml:space="preserve"> response variables were produced from the same data source (see “Data sources” below). </w:t>
       </w:r>
       <w:r>
         <w:t xml:space="preserve">Macroeconomic, socioeconomic, and control variables for both sets of analysis were selected based on a combination of previous studies, data availability, and the authors’ knowledge of Cambodia. </w:t>
@@ -995,10 +1029,31 @@
         <w:t xml:space="preserve">changes in macroeconomic predictors and </w:t>
       </w:r>
       <w:r>
+        <w:t xml:space="preserve">1) </w:t>
+      </w:r>
+      <w:r>
         <w:t xml:space="preserve">the </w:t>
       </w:r>
       <w:r>
-        <w:t>rate of forest loss at a national level for the time period 1993 – 2015. Models were run for each of the three variable sets: economic development, commodity prices, and producer prices. To account for the effect of time, a linear model of the response as a function of time (year) was run and the model residuals were extracted and used as a control predictor in all subsequent models. The amount of forest remaining (km</w:t>
+        <w:t>rate of forest loss at a national level</w:t>
+      </w:r>
+      <w:r>
+        <w:t xml:space="preserve"> and 2) the allocation of new ELCs, both</w:t>
+      </w:r>
+      <w:r>
+        <w:t xml:space="preserve"> for the time period 1993 – 2015. Models were run</w:t>
+      </w:r>
+      <w:r>
+        <w:t xml:space="preserve"> for both response variables</w:t>
+      </w:r>
+      <w:r>
+        <w:t xml:space="preserve"> </w:t>
+      </w:r>
+      <w:r>
+        <w:t>with</w:t>
+      </w:r>
+      <w:r>
+        <w:t xml:space="preserve"> each of the three variable sets: economic development, commodity prices, and producer prices. To account for the effect of time, a linear model of the response as a function of time (year) was run and the model residuals were extracted and used as a control predictor in all subsequent models. The amount of forest remaining (km</w:t>
       </w:r>
       <w:r>
         <w:rPr>
@@ -1040,7 +1095,13 @@
         <w:t>.</w:t>
       </w:r>
       <w:r>
-        <w:t xml:space="preserve"> Both gaussian and gamma distributions were tested and resulting models were compared using Akaike’s Information Criterion (AIC). Final models had gaussian distributions.</w:t>
+        <w:t xml:space="preserve"> Both gaussian and gamma distributions were tested and resulting models were compared using Akaike’s Information Criterion (AIC). Final models </w:t>
+      </w:r>
+      <w:r>
+        <w:t>used</w:t>
+      </w:r>
+      <w:r>
+        <w:t xml:space="preserve"> gaussian distributions.</w:t>
       </w:r>
       <w:r>
         <w:t xml:space="preserve"> All predictors in each model set ha</w:t>
@@ -1395,7 +1456,6 @@
         </w:rPr>
       </w:pPr>
       <w:r>
-        <w:lastRenderedPageBreak/>
         <w:t xml:space="preserve">Where </w:t>
       </w:r>
       <m:oMath>
@@ -2553,21 +2613,7 @@
         <w:rPr>
           <w:rFonts w:ascii="Calibri" w:hAnsi="Calibri" w:cs="Calibri"/>
         </w:rPr>
-        <w:t xml:space="preserve">Nakagawa &amp; </w:t>
-      </w:r>
-      <w:proofErr w:type="spellStart"/>
-      <w:r>
-        <w:rPr>
-          <w:rFonts w:ascii="Calibri" w:hAnsi="Calibri" w:cs="Calibri"/>
-        </w:rPr>
-        <w:t>Schielzeth</w:t>
-      </w:r>
-      <w:proofErr w:type="spellEnd"/>
-      <w:r>
-        <w:rPr>
-          <w:rFonts w:ascii="Calibri" w:hAnsi="Calibri" w:cs="Calibri"/>
-        </w:rPr>
-        <w:t xml:space="preserve"> </w:t>
+        <w:t xml:space="preserve">Nakagawa &amp; Schielzeth </w:t>
       </w:r>
       <w:r>
         <w:rPr>
@@ -2609,7 +2655,23 @@
           <w:rFonts w:ascii="Calibri" w:hAnsi="Calibri" w:cs="Calibri"/>
           <w:szCs w:val="24"/>
         </w:rPr>
-        <w:t>(Bartoń 2017)</w:t>
+        <w:t>(</w:t>
+      </w:r>
+      <w:proofErr w:type="spellStart"/>
+      <w:r>
+        <w:rPr>
+          <w:rFonts w:ascii="Calibri" w:hAnsi="Calibri" w:cs="Calibri"/>
+          <w:szCs w:val="24"/>
+        </w:rPr>
+        <w:t>Bartoń</w:t>
+      </w:r>
+      <w:proofErr w:type="spellEnd"/>
+      <w:r>
+        <w:rPr>
+          <w:rFonts w:ascii="Calibri" w:hAnsi="Calibri" w:cs="Calibri"/>
+          <w:szCs w:val="24"/>
+        </w:rPr>
+        <w:t xml:space="preserve"> 2017)</w:t>
       </w:r>
       <w:r>
         <w:fldChar w:fldCharType="end"/>
@@ -2652,25 +2714,17 @@
     </w:p>
     <w:p>
       <w:r>
-        <w:t>The same GLMM model formulation was used f</w:t>
-      </w:r>
-      <w:r>
-        <w:t>or the province-level models</w:t>
-      </w:r>
-      <w:r>
-        <w:t xml:space="preserve"> except that</w:t>
-      </w:r>
-      <w:r>
-        <w:t xml:space="preserve"> commune was removed from the random effects structure.</w:t>
-      </w:r>
-      <w:r>
-        <w:t xml:space="preserve"> </w:t>
+        <w:t xml:space="preserve">The same GLMM model formulation was used for the province-level models except that commune was removed from the random effects structure. </w:t>
       </w:r>
       <w:r>
         <w:t>Based on provincial-level histograms</w:t>
       </w:r>
       <w:r>
-        <w:t xml:space="preserve"> of predictor variables</w:t>
+        <w:t xml:space="preserve"> of predictor </w:t>
+      </w:r>
+      <w:r>
+        <w:lastRenderedPageBreak/>
+        <w:t>variables</w:t>
       </w:r>
       <w:r>
         <w:t xml:space="preserve">, 14 </w:t>
@@ -2705,7 +2759,6 @@
           <w:i/>
           <w:iCs/>
         </w:rPr>
-        <w:lastRenderedPageBreak/>
         <w:t>Cluster analysis</w:t>
       </w:r>
     </w:p>
@@ -2738,21 +2791,7 @@
         <w:rPr>
           <w:rFonts w:ascii="Calibri" w:hAnsi="Calibri" w:cs="Calibri"/>
         </w:rPr>
-        <w:t>(</w:t>
-      </w:r>
-      <w:proofErr w:type="spellStart"/>
-      <w:r>
-        <w:rPr>
-          <w:rFonts w:ascii="Calibri" w:hAnsi="Calibri" w:cs="Calibri"/>
-        </w:rPr>
-        <w:t>Borcard</w:t>
-      </w:r>
-      <w:proofErr w:type="spellEnd"/>
-      <w:r>
-        <w:rPr>
-          <w:rFonts w:ascii="Calibri" w:hAnsi="Calibri" w:cs="Calibri"/>
-        </w:rPr>
-        <w:t xml:space="preserve"> et al. 2018)</w:t>
+        <w:t>(Borcard et al. 2018)</w:t>
       </w:r>
       <w:r>
         <w:fldChar w:fldCharType="end"/>
@@ -3225,6 +3264,7 @@
   <w:style w:type="character" w:default="1" w:styleId="DefaultParagraphFont">
     <w:name w:val="Default Paragraph Font"/>
     <w:uiPriority w:val="1"/>
+    <w:semiHidden/>
     <w:unhideWhenUsed/>
   </w:style>
   <w:style w:type="table" w:default="1" w:styleId="TableNormal">

</xml_diff>

<commit_message>
Added some update notes
</commit_message>
<xml_diff>
--- a/Write up/Chapter1_methods.docx
+++ b/Write up/Chapter1_methods.docx
@@ -446,7 +446,7 @@
       <w:r>
         <w:t xml:space="preserve"> which are available from Open Development Cambodia (</w:t>
       </w:r>
-      <w:hyperlink r:id="rId4" w:history="1">
+      <w:hyperlink r:id="rId5" w:history="1">
         <w:r>
           <w:rPr>
             <w:rStyle w:val="Hyperlink"/>
@@ -2421,12 +2421,20 @@
       <w:r>
         <w:tab/>
       </w:r>
+      <w:commentRangeStart w:id="1"/>
       <w:r>
         <w:rPr>
           <w:i/>
           <w:iCs/>
         </w:rPr>
         <w:t>Commune-level models</w:t>
+      </w:r>
+      <w:commentRangeEnd w:id="1"/>
+      <w:r>
+        <w:rPr>
+          <w:rStyle w:val="CommentReference"/>
+        </w:rPr>
+        <w:commentReference w:id="1"/>
       </w:r>
     </w:p>
     <w:p>
@@ -2833,25 +2841,157 @@
       </w:r>
     </w:p>
   </w:comment>
+  <w:comment w:id="1" w:author="Matthew Nuttall" w:date="2021-06-02T14:18:00Z" w:initials="MN">
+    <w:p>
+      <w:pPr>
+        <w:pStyle w:val="CommentText"/>
+        <w:numPr>
+          <w:ilvl w:val="0"/>
+          <w:numId w:val="1"/>
+        </w:numPr>
+      </w:pPr>
+      <w:r>
+        <w:rPr>
+          <w:rStyle w:val="CommentReference"/>
+        </w:rPr>
+        <w:annotationRef/>
+      </w:r>
+      <w:r>
+        <w:t xml:space="preserve"> IT now used</w:t>
+      </w:r>
+    </w:p>
+    <w:p>
+      <w:pPr>
+        <w:pStyle w:val="CommentText"/>
+        <w:numPr>
+          <w:ilvl w:val="0"/>
+          <w:numId w:val="1"/>
+        </w:numPr>
+      </w:pPr>
+      <w:r>
+        <w:t>Hypothesis table made in SM</w:t>
+      </w:r>
+    </w:p>
+  </w:comment>
 </w:comments>
 </file>
 
 <file path=word/commentsExtended.xml><?xml version="1.0" encoding="utf-8"?>
 <w15:commentsEx xmlns:wpc="http://schemas.microsoft.com/office/word/2010/wordprocessingCanvas" xmlns:cx="http://schemas.microsoft.com/office/drawing/2014/chartex" xmlns:cx1="http://schemas.microsoft.com/office/drawing/2015/9/8/chartex" xmlns:cx2="http://schemas.microsoft.com/office/drawing/2015/10/21/chartex" xmlns:cx3="http://schemas.microsoft.com/office/drawing/2016/5/9/chartex" xmlns:cx4="http://schemas.microsoft.com/office/drawing/2016/5/10/chartex" xmlns:cx5="http://schemas.microsoft.com/office/drawing/2016/5/11/chartex" xmlns:cx6="http://schemas.microsoft.com/office/drawing/2016/5/12/chartex" xmlns:cx7="http://schemas.microsoft.com/office/drawing/2016/5/13/chartex" xmlns:cx8="http://schemas.microsoft.com/office/drawing/2016/5/14/chartex" xmlns:mc="http://schemas.openxmlformats.org/markup-compatibility/2006" xmlns:aink="http://schemas.microsoft.com/office/drawing/2016/ink" xmlns:am3d="http://schemas.microsoft.com/office/drawing/2017/model3d" xmlns:o="urn:schemas-microsoft-com:office:office" xmlns:r="http://schemas.openxmlformats.org/officeDocument/2006/relationships" xmlns:m="http://schemas.openxmlformats.org/officeDocument/2006/math" xmlns:v="urn:schemas-microsoft-com:vml" xmlns:wp14="http://schemas.microsoft.com/office/word/2010/wordprocessingDrawing" xmlns:wp="http://schemas.openxmlformats.org/drawingml/2006/wordprocessingDrawing" xmlns:w10="urn:schemas-microsoft-com:office:word" xmlns:w="http://schemas.openxmlformats.org/wordprocessingml/2006/main" xmlns:w14="http://schemas.microsoft.com/office/word/2010/wordml" xmlns:w15="http://schemas.microsoft.com/office/word/2012/wordml" xmlns:w16cex="http://schemas.microsoft.com/office/word/2018/wordml/cex" xmlns:w16cid="http://schemas.microsoft.com/office/word/2016/wordml/cid" xmlns:w16="http://schemas.microsoft.com/office/word/2018/wordml" xmlns:w16sdtdh="http://schemas.microsoft.com/office/word/2020/wordml/sdtdatahash" xmlns:w16se="http://schemas.microsoft.com/office/word/2015/wordml/symex" xmlns:wpg="http://schemas.microsoft.com/office/word/2010/wordprocessingGroup" xmlns:wpi="http://schemas.microsoft.com/office/word/2010/wordprocessingInk" xmlns:wne="http://schemas.microsoft.com/office/word/2006/wordml" xmlns:wps="http://schemas.microsoft.com/office/word/2010/wordprocessingShape" mc:Ignorable="w14 w15 w16se w16cid w16 w16cex w16sdtdh wp14">
   <w15:commentEx w15:paraId="69EE6210" w15:done="0"/>
+  <w15:commentEx w15:paraId="3963C8A4" w15:done="0"/>
 </w15:commentsEx>
 </file>
 
 <file path=word/commentsExtensible.xml><?xml version="1.0" encoding="utf-8"?>
 <w16cex:commentsExtensible xmlns:wpc="http://schemas.microsoft.com/office/word/2010/wordprocessingCanvas" xmlns:cx="http://schemas.microsoft.com/office/drawing/2014/chartex" xmlns:cx1="http://schemas.microsoft.com/office/drawing/2015/9/8/chartex" xmlns:cx2="http://schemas.microsoft.com/office/drawing/2015/10/21/chartex" xmlns:cx3="http://schemas.microsoft.com/office/drawing/2016/5/9/chartex" xmlns:cx4="http://schemas.microsoft.com/office/drawing/2016/5/10/chartex" xmlns:cx5="http://schemas.microsoft.com/office/drawing/2016/5/11/chartex" xmlns:cx6="http://schemas.microsoft.com/office/drawing/2016/5/12/chartex" xmlns:cx7="http://schemas.microsoft.com/office/drawing/2016/5/13/chartex" xmlns:cx8="http://schemas.microsoft.com/office/drawing/2016/5/14/chartex" xmlns:mc="http://schemas.openxmlformats.org/markup-compatibility/2006" xmlns:aink="http://schemas.microsoft.com/office/drawing/2016/ink" xmlns:am3d="http://schemas.microsoft.com/office/drawing/2017/model3d" xmlns:o="urn:schemas-microsoft-com:office:office" xmlns:r="http://schemas.openxmlformats.org/officeDocument/2006/relationships" xmlns:m="http://schemas.openxmlformats.org/officeDocument/2006/math" xmlns:v="urn:schemas-microsoft-com:vml" xmlns:wp14="http://schemas.microsoft.com/office/word/2010/wordprocessingDrawing" xmlns:wp="http://schemas.openxmlformats.org/drawingml/2006/wordprocessingDrawing" xmlns:w10="urn:schemas-microsoft-com:office:word" xmlns:w="http://schemas.openxmlformats.org/wordprocessingml/2006/main" xmlns:w14="http://schemas.microsoft.com/office/word/2010/wordml" xmlns:w15="http://schemas.microsoft.com/office/word/2012/wordml" xmlns:w16cex="http://schemas.microsoft.com/office/word/2018/wordml/cex" xmlns:w16cid="http://schemas.microsoft.com/office/word/2016/wordml/cid" xmlns:w16="http://schemas.microsoft.com/office/word/2018/wordml" xmlns:w16sdtdh="http://schemas.microsoft.com/office/word/2020/wordml/sdtdatahash" xmlns:w16se="http://schemas.microsoft.com/office/word/2015/wordml/symex" xmlns:wpg="http://schemas.microsoft.com/office/word/2010/wordprocessingGroup" xmlns:wpi="http://schemas.microsoft.com/office/word/2010/wordprocessingInk" xmlns:wne="http://schemas.microsoft.com/office/word/2006/wordml" xmlns:wps="http://schemas.microsoft.com/office/word/2010/wordprocessingShape" mc:Ignorable="w14 w15 w16se w16cid w16 w16cex w16sdtdh wp14">
   <w16cex:commentExtensible w16cex:durableId="24356468" w16cex:dateUtc="2021-04-29T15:59:00Z"/>
+  <w16cex:commentExtensible w16cex:durableId="246211A1" w16cex:dateUtc="2021-06-02T13:18:00Z"/>
 </w16cex:commentsExtensible>
 </file>
 
 <file path=word/commentsIds.xml><?xml version="1.0" encoding="utf-8"?>
 <w16cid:commentsIds xmlns:wpc="http://schemas.microsoft.com/office/word/2010/wordprocessingCanvas" xmlns:cx="http://schemas.microsoft.com/office/drawing/2014/chartex" xmlns:cx1="http://schemas.microsoft.com/office/drawing/2015/9/8/chartex" xmlns:cx2="http://schemas.microsoft.com/office/drawing/2015/10/21/chartex" xmlns:cx3="http://schemas.microsoft.com/office/drawing/2016/5/9/chartex" xmlns:cx4="http://schemas.microsoft.com/office/drawing/2016/5/10/chartex" xmlns:cx5="http://schemas.microsoft.com/office/drawing/2016/5/11/chartex" xmlns:cx6="http://schemas.microsoft.com/office/drawing/2016/5/12/chartex" xmlns:cx7="http://schemas.microsoft.com/office/drawing/2016/5/13/chartex" xmlns:cx8="http://schemas.microsoft.com/office/drawing/2016/5/14/chartex" xmlns:mc="http://schemas.openxmlformats.org/markup-compatibility/2006" xmlns:aink="http://schemas.microsoft.com/office/drawing/2016/ink" xmlns:am3d="http://schemas.microsoft.com/office/drawing/2017/model3d" xmlns:o="urn:schemas-microsoft-com:office:office" xmlns:r="http://schemas.openxmlformats.org/officeDocument/2006/relationships" xmlns:m="http://schemas.openxmlformats.org/officeDocument/2006/math" xmlns:v="urn:schemas-microsoft-com:vml" xmlns:wp14="http://schemas.microsoft.com/office/word/2010/wordprocessingDrawing" xmlns:wp="http://schemas.openxmlformats.org/drawingml/2006/wordprocessingDrawing" xmlns:w10="urn:schemas-microsoft-com:office:word" xmlns:w="http://schemas.openxmlformats.org/wordprocessingml/2006/main" xmlns:w14="http://schemas.microsoft.com/office/word/2010/wordml" xmlns:w15="http://schemas.microsoft.com/office/word/2012/wordml" xmlns:w16cex="http://schemas.microsoft.com/office/word/2018/wordml/cex" xmlns:w16cid="http://schemas.microsoft.com/office/word/2016/wordml/cid" xmlns:w16="http://schemas.microsoft.com/office/word/2018/wordml" xmlns:w16sdtdh="http://schemas.microsoft.com/office/word/2020/wordml/sdtdatahash" xmlns:w16se="http://schemas.microsoft.com/office/word/2015/wordml/symex" xmlns:wpg="http://schemas.microsoft.com/office/word/2010/wordprocessingGroup" xmlns:wpi="http://schemas.microsoft.com/office/word/2010/wordprocessingInk" xmlns:wne="http://schemas.microsoft.com/office/word/2006/wordml" xmlns:wps="http://schemas.microsoft.com/office/word/2010/wordprocessingShape" mc:Ignorable="w14 w15 w16se w16cid w16 w16cex w16sdtdh wp14">
   <w16cid:commentId w16cid:paraId="69EE6210" w16cid:durableId="24356468"/>
+  <w16cid:commentId w16cid:paraId="3963C8A4" w16cid:durableId="246211A1"/>
 </w16cid:commentsIds>
+</file>
+
+<file path=word/numbering.xml><?xml version="1.0" encoding="utf-8"?>
+<w:numbering xmlns:wpc="http://schemas.microsoft.com/office/word/2010/wordprocessingCanvas" xmlns:cx="http://schemas.microsoft.com/office/drawing/2014/chartex" xmlns:cx1="http://schemas.microsoft.com/office/drawing/2015/9/8/chartex" xmlns:cx2="http://schemas.microsoft.com/office/drawing/2015/10/21/chartex" xmlns:cx3="http://schemas.microsoft.com/office/drawing/2016/5/9/chartex" xmlns:cx4="http://schemas.microsoft.com/office/drawing/2016/5/10/chartex" xmlns:cx5="http://schemas.microsoft.com/office/drawing/2016/5/11/chartex" xmlns:cx6="http://schemas.microsoft.com/office/drawing/2016/5/12/chartex" xmlns:cx7="http://schemas.microsoft.com/office/drawing/2016/5/13/chartex" xmlns:cx8="http://schemas.microsoft.com/office/drawing/2016/5/14/chartex" xmlns:mc="http://schemas.openxmlformats.org/markup-compatibility/2006" xmlns:aink="http://schemas.microsoft.com/office/drawing/2016/ink" xmlns:am3d="http://schemas.microsoft.com/office/drawing/2017/model3d" xmlns:o="urn:schemas-microsoft-com:office:office" xmlns:r="http://schemas.openxmlformats.org/officeDocument/2006/relationships" xmlns:m="http://schemas.openxmlformats.org/officeDocument/2006/math" xmlns:v="urn:schemas-microsoft-com:vml" xmlns:wp14="http://schemas.microsoft.com/office/word/2010/wordprocessingDrawing" xmlns:wp="http://schemas.openxmlformats.org/drawingml/2006/wordprocessingDrawing" xmlns:w10="urn:schemas-microsoft-com:office:word" xmlns:w="http://schemas.openxmlformats.org/wordprocessingml/2006/main" xmlns:w14="http://schemas.microsoft.com/office/word/2010/wordml" xmlns:w15="http://schemas.microsoft.com/office/word/2012/wordml" xmlns:w16cex="http://schemas.microsoft.com/office/word/2018/wordml/cex" xmlns:w16cid="http://schemas.microsoft.com/office/word/2016/wordml/cid" xmlns:w16="http://schemas.microsoft.com/office/word/2018/wordml" xmlns:w16sdtdh="http://schemas.microsoft.com/office/word/2020/wordml/sdtdatahash" xmlns:w16se="http://schemas.microsoft.com/office/word/2015/wordml/symex" xmlns:wpg="http://schemas.microsoft.com/office/word/2010/wordprocessingGroup" xmlns:wpi="http://schemas.microsoft.com/office/word/2010/wordprocessingInk" xmlns:wne="http://schemas.microsoft.com/office/word/2006/wordml" xmlns:wps="http://schemas.microsoft.com/office/word/2010/wordprocessingShape" mc:Ignorable="w14 w15 w16se w16cid w16 w16cex w16sdtdh wp14">
+  <w:abstractNum w:abstractNumId="0" w15:restartNumberingAfterBreak="0">
+    <w:nsid w:val="26EC5BD0"/>
+    <w:multiLevelType w:val="hybridMultilevel"/>
+    <w:tmpl w:val="29FE5EFE"/>
+    <w:lvl w:ilvl="0" w:tplc="0809000F">
+      <w:start w:val="1"/>
+      <w:numFmt w:val="decimal"/>
+      <w:lvlText w:val="%1."/>
+      <w:lvlJc w:val="left"/>
+      <w:pPr>
+        <w:ind w:left="720" w:hanging="360"/>
+      </w:pPr>
+      <w:rPr>
+        <w:rFonts w:hint="default"/>
+      </w:rPr>
+    </w:lvl>
+    <w:lvl w:ilvl="1" w:tplc="08090019" w:tentative="1">
+      <w:start w:val="1"/>
+      <w:numFmt w:val="lowerLetter"/>
+      <w:lvlText w:val="%2."/>
+      <w:lvlJc w:val="left"/>
+      <w:pPr>
+        <w:ind w:left="1440" w:hanging="360"/>
+      </w:pPr>
+    </w:lvl>
+    <w:lvl w:ilvl="2" w:tplc="0809001B" w:tentative="1">
+      <w:start w:val="1"/>
+      <w:numFmt w:val="lowerRoman"/>
+      <w:lvlText w:val="%3."/>
+      <w:lvlJc w:val="right"/>
+      <w:pPr>
+        <w:ind w:left="2160" w:hanging="180"/>
+      </w:pPr>
+    </w:lvl>
+    <w:lvl w:ilvl="3" w:tplc="0809000F" w:tentative="1">
+      <w:start w:val="1"/>
+      <w:numFmt w:val="decimal"/>
+      <w:lvlText w:val="%4."/>
+      <w:lvlJc w:val="left"/>
+      <w:pPr>
+        <w:ind w:left="2880" w:hanging="360"/>
+      </w:pPr>
+    </w:lvl>
+    <w:lvl w:ilvl="4" w:tplc="08090019" w:tentative="1">
+      <w:start w:val="1"/>
+      <w:numFmt w:val="lowerLetter"/>
+      <w:lvlText w:val="%5."/>
+      <w:lvlJc w:val="left"/>
+      <w:pPr>
+        <w:ind w:left="3600" w:hanging="360"/>
+      </w:pPr>
+    </w:lvl>
+    <w:lvl w:ilvl="5" w:tplc="0809001B" w:tentative="1">
+      <w:start w:val="1"/>
+      <w:numFmt w:val="lowerRoman"/>
+      <w:lvlText w:val="%6."/>
+      <w:lvlJc w:val="right"/>
+      <w:pPr>
+        <w:ind w:left="4320" w:hanging="180"/>
+      </w:pPr>
+    </w:lvl>
+    <w:lvl w:ilvl="6" w:tplc="0809000F" w:tentative="1">
+      <w:start w:val="1"/>
+      <w:numFmt w:val="decimal"/>
+      <w:lvlText w:val="%7."/>
+      <w:lvlJc w:val="left"/>
+      <w:pPr>
+        <w:ind w:left="5040" w:hanging="360"/>
+      </w:pPr>
+    </w:lvl>
+    <w:lvl w:ilvl="7" w:tplc="08090019" w:tentative="1">
+      <w:start w:val="1"/>
+      <w:numFmt w:val="lowerLetter"/>
+      <w:lvlText w:val="%8."/>
+      <w:lvlJc w:val="left"/>
+      <w:pPr>
+        <w:ind w:left="5760" w:hanging="360"/>
+      </w:pPr>
+    </w:lvl>
+    <w:lvl w:ilvl="8" w:tplc="0809001B" w:tentative="1">
+      <w:start w:val="1"/>
+      <w:numFmt w:val="lowerRoman"/>
+      <w:lvlText w:val="%9."/>
+      <w:lvlJc w:val="right"/>
+      <w:pPr>
+        <w:ind w:left="6480" w:hanging="180"/>
+      </w:pPr>
+    </w:lvl>
+  </w:abstractNum>
+  <w:num w:numId="1">
+    <w:abstractNumId w:val="0"/>
+  </w:num>
+</w:numbering>
 </file>
 
 <file path=word/people.xml><?xml version="1.0" encoding="utf-8"?>

</xml_diff>

<commit_message>
Minor update to province-level categorical modelling text
</commit_message>
<xml_diff>
--- a/Write up/Chapter1_methods.docx
+++ b/Write up/Chapter1_methods.docx
@@ -1191,8 +1191,16 @@
       </w:r>
     </w:p>
     <w:p>
+      <w:commentRangeStart w:id="1"/>
       <w:r>
         <w:t>No time lag:</w:t>
+      </w:r>
+      <w:commentRangeEnd w:id="1"/>
+      <w:r>
+        <w:rPr>
+          <w:rStyle w:val="CommentReference"/>
+        </w:rPr>
+        <w:commentReference w:id="1"/>
       </w:r>
     </w:p>
     <w:p>
@@ -2436,7 +2444,7 @@
       <w:r>
         <w:tab/>
       </w:r>
-      <w:commentRangeStart w:id="1"/>
+      <w:commentRangeStart w:id="2"/>
       <w:r>
         <w:rPr>
           <w:i/>
@@ -2444,12 +2452,12 @@
         </w:rPr>
         <w:t>Commune-level models</w:t>
       </w:r>
-      <w:commentRangeEnd w:id="1"/>
+      <w:commentRangeEnd w:id="2"/>
       <w:r>
         <w:rPr>
           <w:rStyle w:val="CommentReference"/>
         </w:rPr>
-        <w:commentReference w:id="1"/>
+        <w:commentReference w:id="2"/>
       </w:r>
     </w:p>
     <w:p>
@@ -2540,22 +2548,69 @@
         <w:t>)</w:t>
       </w:r>
       <w:r>
-        <w:t xml:space="preserve">, and variables with very weak, or no effect were dropped. This process resulted in a final set of 13 variables which were included in a global model. </w:t>
-      </w:r>
-      <w:r>
-        <w:t>Global m</w:t>
-      </w:r>
-      <w:r>
-        <w:t xml:space="preserve">odel complexity was reduced stepwise by removing the variable with the weakest effect at each step until all remaining variables were either significant based on approximate p values or had a large coefficient. The complexity of mixed models makes the assessment of </w:t>
-      </w:r>
-      <w:r>
-        <w:t xml:space="preserve">term significance challenging, and so </w:t>
-      </w:r>
-      <w:r>
-        <w:t xml:space="preserve">effect sizes were assessed via predictions and plotting </w:t>
-      </w:r>
-      <w:r>
-        <w:t xml:space="preserve">before removal to ensure no significant effects were missed. </w:t>
+        <w:t xml:space="preserve">, and variables with very weak, or no effect were dropped. </w:t>
+      </w:r>
+      <w:r>
+        <w:t xml:space="preserve">Simplified models were compared with maximal models using likelihood ratio tests and analysis of variance tests. </w:t>
+      </w:r>
+      <w:r>
+        <w:t xml:space="preserve">If a variable set had only one variable, this was automatically taken forward. </w:t>
+      </w:r>
+      <w:r>
+        <w:t xml:space="preserve">Because assessment of term significance in GLMMs is complex, predictions and plots were made for all terms before being dropped to ensure no effects were being missed. </w:t>
+      </w:r>
+      <w:r>
+        <w:t xml:space="preserve">This process resulted in a final set of 13 variables which were </w:t>
+      </w:r>
+      <w:r>
+        <w:t>used to create a candidate set of 10 models (</w:t>
+      </w:r>
+      <w:r>
+        <w:rPr>
+          <w:highlight w:val="yellow"/>
+        </w:rPr>
+        <w:t xml:space="preserve">Table </w:t>
+      </w:r>
+      <w:proofErr w:type="spellStart"/>
+      <w:r>
+        <w:rPr>
+          <w:highlight w:val="yellow"/>
+        </w:rPr>
+        <w:t>Sx</w:t>
+      </w:r>
+      <w:proofErr w:type="spellEnd"/>
+      <w:r>
+        <w:t>)</w:t>
+      </w:r>
+      <w:r>
+        <w:t>.</w:t>
+      </w:r>
+      <w:r>
+        <w:t xml:space="preserve"> Following an information theoretic approach </w:t>
+      </w:r>
+      <w:r>
+        <w:fldChar w:fldCharType="begin"/>
+      </w:r>
+      <w:r>
+        <w:instrText xml:space="preserve"> ADDIN ZOTERO_ITEM CSL_CITATION {"citationID":"8ICFBCnK","properties":{"formattedCitation":"(Burnham &amp; Anderson 2007)","plainCitation":"(Burnham &amp; Anderson 2007)","noteIndex":0},"citationItems":[{"id":2667,"uris":["http://zotero.org/users/2170232/items/XAWFRFE5"],"uri":["http://zotero.org/users/2170232/items/XAWFRFE5"],"itemData":{"id":2667,"type":"book","abstract":"We wrote this book to introduce graduate students and research workers in various scienti?c disciplines to the use of information-theoretic approaches in the analysis of empirical data. These methods allow the data-based selection of a “best” model and a ranking and weighting of the remaining models in a pre-de?ned set. Traditional statistical inference can then be based on this selected best model. However, we now emphasize that information-theoretic approaches allow formal inference to be based on more than one model (m- timodel inference). Such procedures lead to more robust inferences in many cases, and we advocate these approaches throughout the book. The second edition was prepared with three goals in mind. First, we have tried to improve the presentation of the material. Boxes now highlight ess- tial expressions and points. Some reorganization has been done to improve the ?ow of concepts, and a new chapter has been added. Chapters 2 and 4 have been streamlined in view of the detailed theory provided in Chapter 7. S- ond, concepts related to making formal inferences from more than one model (multimodel inference) have been emphasized throughout the book, but p- ticularly in Chapters 4, 5, and 6. Third, new technical material has been added to Chapters 5 and 6. Well over 100 new references to the technical literature are given. These changes result primarily from our experiences while giving several seminars, workshops, and graduate courses on material in the ?rst e- tion.","ISBN":"978-0-387-22456-5","language":"en","note":"Google-Books-ID: IWUKBwAAQBAJ","number-of-pages":"512","publisher":"Springer Science &amp; Business Media","source":"Google Books","title":"Model Selection and Multimodel Inference: A Practical Information-Theoretic Approach","title-short":"Model Selection and Multimodel Inference","author":[{"family":"Burnham","given":"Kenneth P."},{"family":"Anderson","given":"David R."}],"issued":{"date-parts":[["2007",5,28]]}}}],"schema":"https://github.com/citation-style-language/schema/raw/master/csl-citation.json"} </w:instrText>
+      </w:r>
+      <w:r>
+        <w:fldChar w:fldCharType="separate"/>
+      </w:r>
+      <w:r>
+        <w:rPr>
+          <w:rFonts w:ascii="Calibri" w:hAnsi="Calibri" w:cs="Calibri"/>
+        </w:rPr>
+        <w:t>(Burnham &amp; Anderson 2007)</w:t>
+      </w:r>
+      <w:r>
+        <w:fldChar w:fldCharType="end"/>
+      </w:r>
+      <w:r>
+        <w:t xml:space="preserve"> models were compared via AIC to select the top model or models.</w:t>
+      </w:r>
+      <w:r>
+        <w:t xml:space="preserve"> </w:t>
       </w:r>
       <w:r>
         <w:t xml:space="preserve">The resulting final model fit was assessed via diagnostic plots (residuals versus fitted, </w:t>
@@ -2706,15 +2761,7 @@
         <w:t xml:space="preserve"> </w:t>
       </w:r>
       <w:r>
-        <w:t xml:space="preserve">To investigate the variation in effects between provinces, predictions were made for each variable within each commune and the 50% quantile from all commune-level predictions in each province was extracted as the provincial mean prediction, with the 2.5 and 97.5% quantiles extracted as ‘variation </w:t>
-      </w:r>
-      <w:proofErr w:type="gramStart"/>
-      <w:r>
-        <w:t>intervals’</w:t>
-      </w:r>
-      <w:proofErr w:type="gramEnd"/>
-      <w:r>
-        <w:t xml:space="preserve">. </w:t>
+        <w:t xml:space="preserve">To investigate the variation in effects between provinces, predictions were made for each variable within each commune and the 50% quantile from all commune-level predictions in each province was extracted as the provincial mean prediction. </w:t>
       </w:r>
     </w:p>
     <w:p>
@@ -2743,35 +2790,49 @@
         <w:t>Based on provincial-level histograms</w:t>
       </w:r>
       <w:r>
-        <w:t xml:space="preserve"> of predictor </w:t>
+        <w:t xml:space="preserve"> of predictor variables</w:t>
+      </w:r>
+      <w:r>
+        <w:t xml:space="preserve">, 14 </w:t>
+      </w:r>
+      <w:r>
+        <w:t>predictors</w:t>
+      </w:r>
+      <w:r>
+        <w:t xml:space="preserve"> were converted to categorical </w:t>
+      </w:r>
+      <w:r>
+        <w:t xml:space="preserve">variables by splitting the data by the mean, </w:t>
       </w:r>
       <w:r>
         <w:lastRenderedPageBreak/>
-        <w:t>variables</w:t>
-      </w:r>
-      <w:r>
-        <w:t xml:space="preserve">, 14 </w:t>
-      </w:r>
-      <w:r>
-        <w:t>predictors</w:t>
-      </w:r>
-      <w:r>
-        <w:t xml:space="preserve"> were converted to categorical </w:t>
-      </w:r>
-      <w:r>
-        <w:t>variables by splitting the data by the mean, resulting in “high” and “low” values</w:t>
+        <w:t>resulting in “high” and “low” values</w:t>
       </w:r>
       <w:r>
         <w:t xml:space="preserve"> (Table 2)</w:t>
       </w:r>
       <w:r>
-        <w:t xml:space="preserve"> and m</w:t>
-      </w:r>
-      <w:r>
-        <w:t>aximal within-set models were run</w:t>
-      </w:r>
-      <w:r>
         <w:t>.</w:t>
+      </w:r>
+      <w:r>
+        <w:t xml:space="preserve"> A candidate set of models was created </w:t>
+      </w:r>
+      <w:r>
+        <w:rPr>
+          <w:highlight w:val="yellow"/>
+        </w:rPr>
+        <w:t xml:space="preserve">(Table </w:t>
+      </w:r>
+      <w:proofErr w:type="spellStart"/>
+      <w:r>
+        <w:rPr>
+          <w:highlight w:val="yellow"/>
+        </w:rPr>
+        <w:t>Sx</w:t>
+      </w:r>
+      <w:proofErr w:type="spellEnd"/>
+      <w:r>
+        <w:t>) and model comparison was done using AIC.</w:t>
       </w:r>
     </w:p>
     <w:p>
@@ -2856,7 +2917,23 @@
       </w:r>
     </w:p>
   </w:comment>
-  <w:comment w:id="1" w:author="Matthew Nuttall" w:date="2021-06-02T14:18:00Z" w:initials="MN">
+  <w:comment w:id="1" w:author="Matthew Nuttall" w:date="2021-06-04T09:29:00Z" w:initials="MN">
+    <w:p>
+      <w:pPr>
+        <w:pStyle w:val="CommentText"/>
+      </w:pPr>
+      <w:r>
+        <w:rPr>
+          <w:rStyle w:val="CommentReference"/>
+        </w:rPr>
+        <w:annotationRef/>
+      </w:r>
+      <w:r>
+        <w:t>Use R package to get equations</w:t>
+      </w:r>
+    </w:p>
+  </w:comment>
+  <w:comment w:id="2" w:author="Matthew Nuttall" w:date="2021-06-02T14:18:00Z" w:initials="MN">
     <w:p>
       <w:pPr>
         <w:pStyle w:val="CommentText"/>
@@ -2894,6 +2971,7 @@
 <file path=word/commentsExtended.xml><?xml version="1.0" encoding="utf-8"?>
 <w15:commentsEx xmlns:wpc="http://schemas.microsoft.com/office/word/2010/wordprocessingCanvas" xmlns:cx="http://schemas.microsoft.com/office/drawing/2014/chartex" xmlns:cx1="http://schemas.microsoft.com/office/drawing/2015/9/8/chartex" xmlns:cx2="http://schemas.microsoft.com/office/drawing/2015/10/21/chartex" xmlns:cx3="http://schemas.microsoft.com/office/drawing/2016/5/9/chartex" xmlns:cx4="http://schemas.microsoft.com/office/drawing/2016/5/10/chartex" xmlns:cx5="http://schemas.microsoft.com/office/drawing/2016/5/11/chartex" xmlns:cx6="http://schemas.microsoft.com/office/drawing/2016/5/12/chartex" xmlns:cx7="http://schemas.microsoft.com/office/drawing/2016/5/13/chartex" xmlns:cx8="http://schemas.microsoft.com/office/drawing/2016/5/14/chartex" xmlns:mc="http://schemas.openxmlformats.org/markup-compatibility/2006" xmlns:aink="http://schemas.microsoft.com/office/drawing/2016/ink" xmlns:am3d="http://schemas.microsoft.com/office/drawing/2017/model3d" xmlns:o="urn:schemas-microsoft-com:office:office" xmlns:r="http://schemas.openxmlformats.org/officeDocument/2006/relationships" xmlns:m="http://schemas.openxmlformats.org/officeDocument/2006/math" xmlns:v="urn:schemas-microsoft-com:vml" xmlns:wp14="http://schemas.microsoft.com/office/word/2010/wordprocessingDrawing" xmlns:wp="http://schemas.openxmlformats.org/drawingml/2006/wordprocessingDrawing" xmlns:w10="urn:schemas-microsoft-com:office:word" xmlns:w="http://schemas.openxmlformats.org/wordprocessingml/2006/main" xmlns:w14="http://schemas.microsoft.com/office/word/2010/wordml" xmlns:w15="http://schemas.microsoft.com/office/word/2012/wordml" xmlns:w16cex="http://schemas.microsoft.com/office/word/2018/wordml/cex" xmlns:w16cid="http://schemas.microsoft.com/office/word/2016/wordml/cid" xmlns:w16="http://schemas.microsoft.com/office/word/2018/wordml" xmlns:w16sdtdh="http://schemas.microsoft.com/office/word/2020/wordml/sdtdatahash" xmlns:w16se="http://schemas.microsoft.com/office/word/2015/wordml/symex" xmlns:wpg="http://schemas.microsoft.com/office/word/2010/wordprocessingGroup" xmlns:wpi="http://schemas.microsoft.com/office/word/2010/wordprocessingInk" xmlns:wne="http://schemas.microsoft.com/office/word/2006/wordml" xmlns:wps="http://schemas.microsoft.com/office/word/2010/wordprocessingShape" mc:Ignorable="w14 w15 w16se w16cid w16 w16cex w16sdtdh wp14">
   <w15:commentEx w15:paraId="69EE6210" w15:done="0"/>
+  <w15:commentEx w15:paraId="233A34EB" w15:done="0"/>
   <w15:commentEx w15:paraId="3963C8A4" w15:done="0"/>
 </w15:commentsEx>
 </file>
@@ -2901,6 +2979,7 @@
 <file path=word/commentsExtensible.xml><?xml version="1.0" encoding="utf-8"?>
 <w16cex:commentsExtensible xmlns:wpc="http://schemas.microsoft.com/office/word/2010/wordprocessingCanvas" xmlns:cx="http://schemas.microsoft.com/office/drawing/2014/chartex" xmlns:cx1="http://schemas.microsoft.com/office/drawing/2015/9/8/chartex" xmlns:cx2="http://schemas.microsoft.com/office/drawing/2015/10/21/chartex" xmlns:cx3="http://schemas.microsoft.com/office/drawing/2016/5/9/chartex" xmlns:cx4="http://schemas.microsoft.com/office/drawing/2016/5/10/chartex" xmlns:cx5="http://schemas.microsoft.com/office/drawing/2016/5/11/chartex" xmlns:cx6="http://schemas.microsoft.com/office/drawing/2016/5/12/chartex" xmlns:cx7="http://schemas.microsoft.com/office/drawing/2016/5/13/chartex" xmlns:cx8="http://schemas.microsoft.com/office/drawing/2016/5/14/chartex" xmlns:mc="http://schemas.openxmlformats.org/markup-compatibility/2006" xmlns:aink="http://schemas.microsoft.com/office/drawing/2016/ink" xmlns:am3d="http://schemas.microsoft.com/office/drawing/2017/model3d" xmlns:o="urn:schemas-microsoft-com:office:office" xmlns:r="http://schemas.openxmlformats.org/officeDocument/2006/relationships" xmlns:m="http://schemas.openxmlformats.org/officeDocument/2006/math" xmlns:v="urn:schemas-microsoft-com:vml" xmlns:wp14="http://schemas.microsoft.com/office/word/2010/wordprocessingDrawing" xmlns:wp="http://schemas.openxmlformats.org/drawingml/2006/wordprocessingDrawing" xmlns:w10="urn:schemas-microsoft-com:office:word" xmlns:w="http://schemas.openxmlformats.org/wordprocessingml/2006/main" xmlns:w14="http://schemas.microsoft.com/office/word/2010/wordml" xmlns:w15="http://schemas.microsoft.com/office/word/2012/wordml" xmlns:w16cex="http://schemas.microsoft.com/office/word/2018/wordml/cex" xmlns:w16cid="http://schemas.microsoft.com/office/word/2016/wordml/cid" xmlns:w16="http://schemas.microsoft.com/office/word/2018/wordml" xmlns:w16sdtdh="http://schemas.microsoft.com/office/word/2020/wordml/sdtdatahash" xmlns:w16se="http://schemas.microsoft.com/office/word/2015/wordml/symex" xmlns:wpg="http://schemas.microsoft.com/office/word/2010/wordprocessingGroup" xmlns:wpi="http://schemas.microsoft.com/office/word/2010/wordprocessingInk" xmlns:wne="http://schemas.microsoft.com/office/word/2006/wordml" xmlns:wps="http://schemas.microsoft.com/office/word/2010/wordprocessingShape" mc:Ignorable="w14 w15 w16se w16cid w16 w16cex w16sdtdh wp14">
   <w16cex:commentExtensible w16cex:durableId="24356468" w16cex:dateUtc="2021-04-29T15:59:00Z"/>
+  <w16cex:commentExtensible w16cex:durableId="24647106" w16cex:dateUtc="2021-06-04T08:29:00Z"/>
   <w16cex:commentExtensible w16cex:durableId="246211A1" w16cex:dateUtc="2021-06-02T13:18:00Z"/>
 </w16cex:commentsExtensible>
 </file>
@@ -2908,6 +2987,7 @@
 <file path=word/commentsIds.xml><?xml version="1.0" encoding="utf-8"?>
 <w16cid:commentsIds xmlns:wpc="http://schemas.microsoft.com/office/word/2010/wordprocessingCanvas" xmlns:cx="http://schemas.microsoft.com/office/drawing/2014/chartex" xmlns:cx1="http://schemas.microsoft.com/office/drawing/2015/9/8/chartex" xmlns:cx2="http://schemas.microsoft.com/office/drawing/2015/10/21/chartex" xmlns:cx3="http://schemas.microsoft.com/office/drawing/2016/5/9/chartex" xmlns:cx4="http://schemas.microsoft.com/office/drawing/2016/5/10/chartex" xmlns:cx5="http://schemas.microsoft.com/office/drawing/2016/5/11/chartex" xmlns:cx6="http://schemas.microsoft.com/office/drawing/2016/5/12/chartex" xmlns:cx7="http://schemas.microsoft.com/office/drawing/2016/5/13/chartex" xmlns:cx8="http://schemas.microsoft.com/office/drawing/2016/5/14/chartex" xmlns:mc="http://schemas.openxmlformats.org/markup-compatibility/2006" xmlns:aink="http://schemas.microsoft.com/office/drawing/2016/ink" xmlns:am3d="http://schemas.microsoft.com/office/drawing/2017/model3d" xmlns:o="urn:schemas-microsoft-com:office:office" xmlns:r="http://schemas.openxmlformats.org/officeDocument/2006/relationships" xmlns:m="http://schemas.openxmlformats.org/officeDocument/2006/math" xmlns:v="urn:schemas-microsoft-com:vml" xmlns:wp14="http://schemas.microsoft.com/office/word/2010/wordprocessingDrawing" xmlns:wp="http://schemas.openxmlformats.org/drawingml/2006/wordprocessingDrawing" xmlns:w10="urn:schemas-microsoft-com:office:word" xmlns:w="http://schemas.openxmlformats.org/wordprocessingml/2006/main" xmlns:w14="http://schemas.microsoft.com/office/word/2010/wordml" xmlns:w15="http://schemas.microsoft.com/office/word/2012/wordml" xmlns:w16cex="http://schemas.microsoft.com/office/word/2018/wordml/cex" xmlns:w16cid="http://schemas.microsoft.com/office/word/2016/wordml/cid" xmlns:w16="http://schemas.microsoft.com/office/word/2018/wordml" xmlns:w16sdtdh="http://schemas.microsoft.com/office/word/2020/wordml/sdtdatahash" xmlns:w16se="http://schemas.microsoft.com/office/word/2015/wordml/symex" xmlns:wpg="http://schemas.microsoft.com/office/word/2010/wordprocessingGroup" xmlns:wpi="http://schemas.microsoft.com/office/word/2010/wordprocessingInk" xmlns:wne="http://schemas.microsoft.com/office/word/2006/wordml" xmlns:wps="http://schemas.microsoft.com/office/word/2010/wordprocessingShape" mc:Ignorable="w14 w15 w16se w16cid w16 w16cex w16sdtdh wp14">
   <w16cid:commentId w16cid:paraId="69EE6210" w16cid:durableId="24356468"/>
+  <w16cid:commentId w16cid:paraId="233A34EB" w16cid:durableId="24647106"/>
   <w16cid:commentId w16cid:paraId="3963C8A4" w16cid:durableId="246211A1"/>
 </w16cid:commentsIds>
 </file>
@@ -3419,7 +3499,6 @@
   <w:style w:type="character" w:default="1" w:styleId="DefaultParagraphFont">
     <w:name w:val="Default Paragraph Font"/>
     <w:uiPriority w:val="1"/>
-    <w:semiHidden/>
     <w:unhideWhenUsed/>
   </w:style>
   <w:style w:type="table" w:default="1" w:styleId="TableNormal">

</xml_diff>

<commit_message>
Methods, results, SI updated
</commit_message>
<xml_diff>
--- a/Write up/Chapter1_methods.docx
+++ b/Write up/Chapter1_methods.docx
@@ -235,7 +235,21 @@
         <w:rPr>
           <w:rFonts w:ascii="Calibri" w:hAnsi="Calibri" w:cs="Calibri"/>
         </w:rPr>
-        <w:t>(Nelson et al. 2006; Ewers 2006; Gong et al. 2013; Kuang et al. 2016; Fan &amp; Ding 2016; Bonilla-Bedoya et al. 2018)</w:t>
+        <w:t xml:space="preserve">(Nelson et al. 2006; Ewers 2006; Gong et al. 2013; </w:t>
+      </w:r>
+      <w:proofErr w:type="spellStart"/>
+      <w:r>
+        <w:rPr>
+          <w:rFonts w:ascii="Calibri" w:hAnsi="Calibri" w:cs="Calibri"/>
+        </w:rPr>
+        <w:t>Kuang</w:t>
+      </w:r>
+      <w:proofErr w:type="spellEnd"/>
+      <w:r>
+        <w:rPr>
+          <w:rFonts w:ascii="Calibri" w:hAnsi="Calibri" w:cs="Calibri"/>
+        </w:rPr>
+        <w:t xml:space="preserve"> et al. 2016; Fan &amp; Ding 2016; Bonilla-Bedoya et al. 2018)</w:t>
       </w:r>
       <w:r>
         <w:fldChar w:fldCharType="end"/>
@@ -262,7 +276,49 @@
         <w:rPr>
           <w:rFonts w:ascii="Calibri" w:hAnsi="Calibri" w:cs="Calibri"/>
         </w:rPr>
-        <w:t>(Rudel et al. 2005; Lambin &amp; Meyfroidt 2010)</w:t>
+        <w:t>(</w:t>
+      </w:r>
+      <w:proofErr w:type="spellStart"/>
+      <w:r>
+        <w:rPr>
+          <w:rFonts w:ascii="Calibri" w:hAnsi="Calibri" w:cs="Calibri"/>
+        </w:rPr>
+        <w:t>Rudel</w:t>
+      </w:r>
+      <w:proofErr w:type="spellEnd"/>
+      <w:r>
+        <w:rPr>
+          <w:rFonts w:ascii="Calibri" w:hAnsi="Calibri" w:cs="Calibri"/>
+        </w:rPr>
+        <w:t xml:space="preserve"> et al. 2005; </w:t>
+      </w:r>
+      <w:proofErr w:type="spellStart"/>
+      <w:r>
+        <w:rPr>
+          <w:rFonts w:ascii="Calibri" w:hAnsi="Calibri" w:cs="Calibri"/>
+        </w:rPr>
+        <w:t>Lambin</w:t>
+      </w:r>
+      <w:proofErr w:type="spellEnd"/>
+      <w:r>
+        <w:rPr>
+          <w:rFonts w:ascii="Calibri" w:hAnsi="Calibri" w:cs="Calibri"/>
+        </w:rPr>
+        <w:t xml:space="preserve"> &amp; </w:t>
+      </w:r>
+      <w:proofErr w:type="spellStart"/>
+      <w:r>
+        <w:rPr>
+          <w:rFonts w:ascii="Calibri" w:hAnsi="Calibri" w:cs="Calibri"/>
+        </w:rPr>
+        <w:t>Meyfroidt</w:t>
+      </w:r>
+      <w:proofErr w:type="spellEnd"/>
+      <w:r>
+        <w:rPr>
+          <w:rFonts w:ascii="Calibri" w:hAnsi="Calibri" w:cs="Calibri"/>
+        </w:rPr>
+        <w:t xml:space="preserve"> 2010)</w:t>
       </w:r>
       <w:r>
         <w:fldChar w:fldCharType="end"/>
@@ -307,11 +363,20 @@
           <w:rFonts w:ascii="Calibri" w:hAnsi="Calibri" w:cs="Calibri"/>
           <w:highlight w:val="yellow"/>
         </w:rPr>
-        <w:t>Table Sx</w:t>
-      </w:r>
+        <w:t xml:space="preserve">Table </w:t>
+      </w:r>
+      <w:proofErr w:type="spellStart"/>
       <w:r>
         <w:rPr>
           <w:rFonts w:ascii="Calibri" w:hAnsi="Calibri" w:cs="Calibri"/>
+          <w:highlight w:val="yellow"/>
+        </w:rPr>
+        <w:t>Sx</w:t>
+      </w:r>
+      <w:proofErr w:type="spellEnd"/>
+      <w:r>
+        <w:rPr>
+          <w:rFonts w:ascii="Calibri" w:hAnsi="Calibri" w:cs="Calibri"/>
         </w:rPr>
         <w:t xml:space="preserve">, </w:t>
       </w:r>
@@ -349,7 +414,21 @@
         <w:rPr>
           <w:rFonts w:ascii="Calibri" w:hAnsi="Calibri" w:cs="Calibri"/>
         </w:rPr>
-        <w:t>(Abdullah &amp; Nakagoshi 2007; Davis et al. 2015)</w:t>
+        <w:t xml:space="preserve">(Abdullah &amp; </w:t>
+      </w:r>
+      <w:proofErr w:type="spellStart"/>
+      <w:r>
+        <w:rPr>
+          <w:rFonts w:ascii="Calibri" w:hAnsi="Calibri" w:cs="Calibri"/>
+        </w:rPr>
+        <w:t>Nakagoshi</w:t>
+      </w:r>
+      <w:proofErr w:type="spellEnd"/>
+      <w:r>
+        <w:rPr>
+          <w:rFonts w:ascii="Calibri" w:hAnsi="Calibri" w:cs="Calibri"/>
+        </w:rPr>
+        <w:t xml:space="preserve"> 2007; Davis et al. 2015)</w:t>
       </w:r>
       <w:r>
         <w:fldChar w:fldCharType="end"/>
@@ -542,6 +621,9 @@
       <w:r>
         <w:lastRenderedPageBreak/>
         <w:t>Table 1</w:t>
+      </w:r>
+      <w:r>
+        <w:t xml:space="preserve">. Variables selected for the macroeconomic analysis. Variables range from 1993 – 2015. </w:t>
       </w:r>
     </w:p>
     <w:tbl>
@@ -2697,7 +2779,29 @@
                 <w:szCs w:val="20"/>
                 <w:lang w:eastAsia="en-GB"/>
               </w:rPr>
-              <w:t>Total production values for industrial roundwood, non-coniferous tropical wood, other industrial roundwood, sawlogs and veneer logs (coniferous and non-coniferous), and sawnwood (coniferous and non-coniferous</w:t>
+              <w:t xml:space="preserve">Total production values for industrial roundwood, non-coniferous tropical wood, other industrial roundwood, sawlogs and veneer logs (coniferous and non-coniferous), and </w:t>
+            </w:r>
+            <w:proofErr w:type="spellStart"/>
+            <w:r>
+              <w:rPr>
+                <w:rFonts w:ascii="Calibri" w:eastAsia="Times New Roman" w:hAnsi="Calibri" w:cs="Calibri"/>
+                <w:color w:val="000000"/>
+                <w:sz w:val="20"/>
+                <w:szCs w:val="20"/>
+                <w:lang w:eastAsia="en-GB"/>
+              </w:rPr>
+              <w:t>sawnwood</w:t>
+            </w:r>
+            <w:proofErr w:type="spellEnd"/>
+            <w:r>
+              <w:rPr>
+                <w:rFonts w:ascii="Calibri" w:eastAsia="Times New Roman" w:hAnsi="Calibri" w:cs="Calibri"/>
+                <w:color w:val="000000"/>
+                <w:sz w:val="20"/>
+                <w:szCs w:val="20"/>
+                <w:lang w:eastAsia="en-GB"/>
+              </w:rPr>
+              <w:t xml:space="preserve"> (coniferous and non-coniferous</w:t>
             </w:r>
           </w:p>
         </w:tc>
@@ -4708,67 +4812,148 @@
         <w:lastRenderedPageBreak/>
         <w:t>Table 2</w:t>
       </w:r>
+      <w:r>
+        <w:t xml:space="preserve">. Variables selected for the socioeconomic analysis. Variables range from 2007 – 2012. </w:t>
+      </w:r>
     </w:p>
     <w:tbl>
       <w:tblPr>
         <w:tblStyle w:val="TableGrid"/>
         <w:tblW w:w="0" w:type="auto"/>
+        <w:tblBorders>
+          <w:top w:val="none" w:sz="0" w:space="0" w:color="auto"/>
+          <w:left w:val="none" w:sz="0" w:space="0" w:color="auto"/>
+          <w:bottom w:val="none" w:sz="0" w:space="0" w:color="auto"/>
+          <w:right w:val="none" w:sz="0" w:space="0" w:color="auto"/>
+          <w:insideH w:val="none" w:sz="0" w:space="0" w:color="auto"/>
+          <w:insideV w:val="none" w:sz="0" w:space="0" w:color="auto"/>
+        </w:tblBorders>
         <w:tblLook w:val="04A0" w:firstRow="1" w:lastRow="0" w:firstColumn="1" w:lastColumn="0" w:noHBand="0" w:noVBand="1"/>
       </w:tblPr>
       <w:tblGrid>
-        <w:gridCol w:w="2789"/>
-        <w:gridCol w:w="2789"/>
-        <w:gridCol w:w="2790"/>
-        <w:gridCol w:w="2790"/>
-        <w:gridCol w:w="2790"/>
+        <w:gridCol w:w="1843"/>
+        <w:gridCol w:w="2693"/>
+        <w:gridCol w:w="2977"/>
+        <w:gridCol w:w="2126"/>
+        <w:gridCol w:w="4309"/>
       </w:tblGrid>
       <w:tr>
         <w:tc>
           <w:tcPr>
-            <w:tcW w:w="2789" w:type="dxa"/>
-          </w:tcPr>
-          <w:p>
-            <w:r>
+            <w:tcW w:w="1843" w:type="dxa"/>
+            <w:tcBorders>
+              <w:top w:val="single" w:sz="12" w:space="0" w:color="auto"/>
+              <w:bottom w:val="single" w:sz="12" w:space="0" w:color="auto"/>
+            </w:tcBorders>
+          </w:tcPr>
+          <w:p>
+            <w:pPr>
+              <w:rPr>
+                <w:b/>
+                <w:bCs/>
+              </w:rPr>
+            </w:pPr>
+            <w:r>
+              <w:rPr>
+                <w:b/>
+                <w:bCs/>
+              </w:rPr>
               <w:t>Set</w:t>
             </w:r>
           </w:p>
         </w:tc>
         <w:tc>
           <w:tcPr>
-            <w:tcW w:w="2789" w:type="dxa"/>
-          </w:tcPr>
-          <w:p>
-            <w:r>
+            <w:tcW w:w="2693" w:type="dxa"/>
+            <w:tcBorders>
+              <w:top w:val="single" w:sz="12" w:space="0" w:color="auto"/>
+              <w:bottom w:val="single" w:sz="12" w:space="0" w:color="auto"/>
+            </w:tcBorders>
+          </w:tcPr>
+          <w:p>
+            <w:pPr>
+              <w:rPr>
+                <w:b/>
+                <w:bCs/>
+              </w:rPr>
+            </w:pPr>
+            <w:r>
+              <w:rPr>
+                <w:b/>
+                <w:bCs/>
+              </w:rPr>
               <w:t>Variable</w:t>
             </w:r>
           </w:p>
         </w:tc>
         <w:tc>
           <w:tcPr>
-            <w:tcW w:w="2790" w:type="dxa"/>
-          </w:tcPr>
-          <w:p>
-            <w:r>
+            <w:tcW w:w="2977" w:type="dxa"/>
+            <w:tcBorders>
+              <w:top w:val="single" w:sz="12" w:space="0" w:color="auto"/>
+              <w:bottom w:val="single" w:sz="12" w:space="0" w:color="auto"/>
+            </w:tcBorders>
+          </w:tcPr>
+          <w:p>
+            <w:pPr>
+              <w:rPr>
+                <w:b/>
+                <w:bCs/>
+              </w:rPr>
+            </w:pPr>
+            <w:r>
+              <w:rPr>
+                <w:b/>
+                <w:bCs/>
+              </w:rPr>
               <w:t>Transformation for analysis</w:t>
             </w:r>
           </w:p>
         </w:tc>
         <w:tc>
           <w:tcPr>
-            <w:tcW w:w="2790" w:type="dxa"/>
-          </w:tcPr>
-          <w:p>
-            <w:r>
+            <w:tcW w:w="2126" w:type="dxa"/>
+            <w:tcBorders>
+              <w:top w:val="single" w:sz="12" w:space="0" w:color="auto"/>
+              <w:bottom w:val="single" w:sz="12" w:space="0" w:color="auto"/>
+            </w:tcBorders>
+          </w:tcPr>
+          <w:p>
+            <w:pPr>
+              <w:rPr>
+                <w:b/>
+                <w:bCs/>
+              </w:rPr>
+            </w:pPr>
+            <w:r>
+              <w:rPr>
+                <w:b/>
+                <w:bCs/>
+              </w:rPr>
               <w:t>Province-level class</w:t>
             </w:r>
           </w:p>
         </w:tc>
         <w:tc>
           <w:tcPr>
-            <w:tcW w:w="2790" w:type="dxa"/>
-          </w:tcPr>
-          <w:p>
-            <w:r>
+            <w:tcW w:w="4309" w:type="dxa"/>
+            <w:tcBorders>
+              <w:top w:val="single" w:sz="12" w:space="0" w:color="auto"/>
+              <w:bottom w:val="single" w:sz="12" w:space="0" w:color="auto"/>
+            </w:tcBorders>
+          </w:tcPr>
+          <w:p>
+            <w:pPr>
+              <w:rPr>
+                <w:b/>
+                <w:bCs/>
+              </w:rPr>
+            </w:pPr>
+            <w:r>
+              <w:rPr>
+                <w:b/>
+                <w:bCs/>
+              </w:rPr>
               <w:t>Details</w:t>
             </w:r>
           </w:p>
@@ -4777,17 +4962,33 @@
       <w:tr>
         <w:tc>
           <w:tcPr>
-            <w:tcW w:w="2789" w:type="dxa"/>
-          </w:tcPr>
-          <w:p>
-            <w:r>
+            <w:tcW w:w="1843" w:type="dxa"/>
+            <w:tcBorders>
+              <w:top w:val="single" w:sz="12" w:space="0" w:color="auto"/>
+            </w:tcBorders>
+          </w:tcPr>
+          <w:p>
+            <w:pPr>
+              <w:rPr>
+                <w:sz w:val="20"/>
+                <w:szCs w:val="20"/>
+              </w:rPr>
+            </w:pPr>
+            <w:r>
+              <w:rPr>
+                <w:sz w:val="20"/>
+                <w:szCs w:val="20"/>
+              </w:rPr>
               <w:t>Demographics</w:t>
             </w:r>
           </w:p>
         </w:tc>
         <w:tc>
           <w:tcPr>
-            <w:tcW w:w="2789" w:type="dxa"/>
+            <w:tcW w:w="2693" w:type="dxa"/>
+            <w:tcBorders>
+              <w:top w:val="single" w:sz="12" w:space="0" w:color="auto"/>
+            </w:tcBorders>
           </w:tcPr>
           <w:p>
             <w:r>
@@ -4797,55 +4998,79 @@
         </w:tc>
         <w:tc>
           <w:tcPr>
-            <w:tcW w:w="2790" w:type="dxa"/>
+            <w:tcW w:w="2977" w:type="dxa"/>
+            <w:tcBorders>
+              <w:top w:val="single" w:sz="12" w:space="0" w:color="auto"/>
+            </w:tcBorders>
           </w:tcPr>
           <w:p/>
         </w:tc>
         <w:tc>
           <w:tcPr>
-            <w:tcW w:w="2790" w:type="dxa"/>
-          </w:tcPr>
-          <w:p/>
-        </w:tc>
-        <w:tc>
-          <w:tcPr>
-            <w:tcW w:w="2790" w:type="dxa"/>
-          </w:tcPr>
-          <w:p/>
+            <w:tcW w:w="2126" w:type="dxa"/>
+            <w:tcBorders>
+              <w:top w:val="single" w:sz="12" w:space="0" w:color="auto"/>
+            </w:tcBorders>
+          </w:tcPr>
+          <w:p>
+            <w:r>
+              <w:t>NA</w:t>
+            </w:r>
+          </w:p>
+        </w:tc>
+        <w:tc>
+          <w:tcPr>
+            <w:tcW w:w="4309" w:type="dxa"/>
+            <w:tcBorders>
+              <w:top w:val="single" w:sz="12" w:space="0" w:color="auto"/>
+            </w:tcBorders>
+          </w:tcPr>
+          <w:p>
+            <w:r>
+              <w:t>Includes women, men, and children of all ages</w:t>
+            </w:r>
+          </w:p>
         </w:tc>
       </w:tr>
       <w:tr>
         <w:tc>
           <w:tcPr>
-            <w:tcW w:w="2789" w:type="dxa"/>
+            <w:tcW w:w="1843" w:type="dxa"/>
+          </w:tcPr>
+          <w:p>
+            <w:pPr>
+              <w:rPr>
+                <w:sz w:val="20"/>
+                <w:szCs w:val="20"/>
+              </w:rPr>
+            </w:pPr>
+          </w:p>
+        </w:tc>
+        <w:tc>
+          <w:tcPr>
+            <w:tcW w:w="2693" w:type="dxa"/>
+          </w:tcPr>
+          <w:p>
+            <w:r>
+              <w:t>Population density</w:t>
+            </w:r>
+          </w:p>
+        </w:tc>
+        <w:tc>
+          <w:tcPr>
+            <w:tcW w:w="2977" w:type="dxa"/>
           </w:tcPr>
           <w:p/>
         </w:tc>
         <w:tc>
           <w:tcPr>
-            <w:tcW w:w="2789" w:type="dxa"/>
-          </w:tcPr>
-          <w:p>
-            <w:r>
-              <w:t>Population density</w:t>
-            </w:r>
-          </w:p>
-        </w:tc>
-        <w:tc>
-          <w:tcPr>
-            <w:tcW w:w="2790" w:type="dxa"/>
+            <w:tcW w:w="2126" w:type="dxa"/>
           </w:tcPr>
           <w:p/>
         </w:tc>
         <w:tc>
           <w:tcPr>
-            <w:tcW w:w="2790" w:type="dxa"/>
-          </w:tcPr>
-          <w:p/>
-        </w:tc>
-        <w:tc>
-          <w:tcPr>
-            <w:tcW w:w="2790" w:type="dxa"/>
+            <w:tcW w:w="4309" w:type="dxa"/>
           </w:tcPr>
           <w:p/>
         </w:tc>
@@ -4853,13 +5078,26 @@
       <w:tr>
         <w:tc>
           <w:tcPr>
-            <w:tcW w:w="2789" w:type="dxa"/>
-          </w:tcPr>
-          <w:p/>
-        </w:tc>
-        <w:tc>
-          <w:tcPr>
-            <w:tcW w:w="2789" w:type="dxa"/>
+            <w:tcW w:w="1843" w:type="dxa"/>
+            <w:tcBorders>
+              <w:bottom w:val="single" w:sz="6" w:space="0" w:color="auto"/>
+            </w:tcBorders>
+          </w:tcPr>
+          <w:p>
+            <w:pPr>
+              <w:rPr>
+                <w:sz w:val="20"/>
+                <w:szCs w:val="20"/>
+              </w:rPr>
+            </w:pPr>
+          </w:p>
+        </w:tc>
+        <w:tc>
+          <w:tcPr>
+            <w:tcW w:w="2693" w:type="dxa"/>
+            <w:tcBorders>
+              <w:bottom w:val="single" w:sz="6" w:space="0" w:color="auto"/>
+            </w:tcBorders>
           </w:tcPr>
           <w:p>
             <w:r>
@@ -4869,37 +5107,82 @@
         </w:tc>
         <w:tc>
           <w:tcPr>
-            <w:tcW w:w="2790" w:type="dxa"/>
-          </w:tcPr>
-          <w:p/>
-        </w:tc>
-        <w:tc>
-          <w:tcPr>
-            <w:tcW w:w="2790" w:type="dxa"/>
-          </w:tcPr>
-          <w:p/>
-        </w:tc>
-        <w:tc>
-          <w:tcPr>
-            <w:tcW w:w="2790" w:type="dxa"/>
-          </w:tcPr>
-          <w:p/>
+            <w:tcW w:w="2977" w:type="dxa"/>
+            <w:tcBorders>
+              <w:bottom w:val="single" w:sz="6" w:space="0" w:color="auto"/>
+            </w:tcBorders>
+          </w:tcPr>
+          <w:p>
+            <w:r>
+              <w:t>Proportion of total population</w:t>
+            </w:r>
+          </w:p>
+        </w:tc>
+        <w:tc>
+          <w:tcPr>
+            <w:tcW w:w="2126" w:type="dxa"/>
+            <w:tcBorders>
+              <w:bottom w:val="single" w:sz="6" w:space="0" w:color="auto"/>
+            </w:tcBorders>
+          </w:tcPr>
+          <w:p>
+            <w:r>
+              <w:t>Categorical</w:t>
+            </w:r>
+          </w:p>
+        </w:tc>
+        <w:tc>
+          <w:tcPr>
+            <w:tcW w:w="4309" w:type="dxa"/>
+            <w:tcBorders>
+              <w:bottom w:val="single" w:sz="6" w:space="0" w:color="auto"/>
+            </w:tcBorders>
+          </w:tcPr>
+          <w:p>
+            <w:r>
+              <w:t xml:space="preserve">Total number of people who are </w:t>
+            </w:r>
+            <w:r>
+              <w:t>indigenous</w:t>
+            </w:r>
+            <w:r>
+              <w:t>/ethnic minority</w:t>
+            </w:r>
+          </w:p>
         </w:tc>
       </w:tr>
       <w:tr>
         <w:tc>
           <w:tcPr>
-            <w:tcW w:w="2789" w:type="dxa"/>
-          </w:tcPr>
-          <w:p>
-            <w:r>
+            <w:tcW w:w="1843" w:type="dxa"/>
+            <w:tcBorders>
+              <w:top w:val="single" w:sz="6" w:space="0" w:color="auto"/>
+              <w:bottom w:val="single" w:sz="6" w:space="0" w:color="auto"/>
+            </w:tcBorders>
+          </w:tcPr>
+          <w:p>
+            <w:pPr>
+              <w:rPr>
+                <w:sz w:val="20"/>
+                <w:szCs w:val="20"/>
+              </w:rPr>
+            </w:pPr>
+            <w:r>
+              <w:rPr>
+                <w:sz w:val="20"/>
+                <w:szCs w:val="20"/>
+              </w:rPr>
               <w:t>Education</w:t>
             </w:r>
           </w:p>
         </w:tc>
         <w:tc>
           <w:tcPr>
-            <w:tcW w:w="2789" w:type="dxa"/>
+            <w:tcW w:w="2693" w:type="dxa"/>
+            <w:tcBorders>
+              <w:top w:val="single" w:sz="6" w:space="0" w:color="auto"/>
+              <w:bottom w:val="single" w:sz="6" w:space="0" w:color="auto"/>
+            </w:tcBorders>
           </w:tcPr>
           <w:p>
             <w:r>
@@ -4909,37 +5192,73 @@
         </w:tc>
         <w:tc>
           <w:tcPr>
-            <w:tcW w:w="2790" w:type="dxa"/>
+            <w:tcW w:w="2977" w:type="dxa"/>
+            <w:tcBorders>
+              <w:top w:val="single" w:sz="6" w:space="0" w:color="auto"/>
+              <w:bottom w:val="single" w:sz="6" w:space="0" w:color="auto"/>
+            </w:tcBorders>
+          </w:tcPr>
+          <w:p>
+            <w:r>
+              <w:t>Proportion of total number of males aged 6 - 24</w:t>
+            </w:r>
+          </w:p>
+        </w:tc>
+        <w:tc>
+          <w:tcPr>
+            <w:tcW w:w="2126" w:type="dxa"/>
+            <w:tcBorders>
+              <w:top w:val="single" w:sz="6" w:space="0" w:color="auto"/>
+              <w:bottom w:val="single" w:sz="6" w:space="0" w:color="auto"/>
+            </w:tcBorders>
           </w:tcPr>
           <w:p/>
         </w:tc>
         <w:tc>
           <w:tcPr>
-            <w:tcW w:w="2790" w:type="dxa"/>
-          </w:tcPr>
-          <w:p/>
-        </w:tc>
-        <w:tc>
-          <w:tcPr>
-            <w:tcW w:w="2790" w:type="dxa"/>
-          </w:tcPr>
-          <w:p/>
+            <w:tcW w:w="4309" w:type="dxa"/>
+            <w:tcBorders>
+              <w:top w:val="single" w:sz="6" w:space="0" w:color="auto"/>
+              <w:bottom w:val="single" w:sz="6" w:space="0" w:color="auto"/>
+            </w:tcBorders>
+          </w:tcPr>
+          <w:p>
+            <w:r>
+              <w:t>Number of males aged 6 - 24 in full time education</w:t>
+            </w:r>
+          </w:p>
         </w:tc>
       </w:tr>
       <w:tr>
         <w:tc>
           <w:tcPr>
-            <w:tcW w:w="2789" w:type="dxa"/>
-          </w:tcPr>
-          <w:p>
-            <w:r>
+            <w:tcW w:w="1843" w:type="dxa"/>
+            <w:tcBorders>
+              <w:top w:val="single" w:sz="6" w:space="0" w:color="auto"/>
+            </w:tcBorders>
+          </w:tcPr>
+          <w:p>
+            <w:pPr>
+              <w:rPr>
+                <w:sz w:val="20"/>
+                <w:szCs w:val="20"/>
+              </w:rPr>
+            </w:pPr>
+            <w:r>
+              <w:rPr>
+                <w:sz w:val="20"/>
+                <w:szCs w:val="20"/>
+              </w:rPr>
               <w:t>Employment</w:t>
             </w:r>
           </w:p>
         </w:tc>
         <w:tc>
           <w:tcPr>
-            <w:tcW w:w="2789" w:type="dxa"/>
+            <w:tcW w:w="2693" w:type="dxa"/>
+            <w:tcBorders>
+              <w:top w:val="single" w:sz="6" w:space="0" w:color="auto"/>
+            </w:tcBorders>
           </w:tcPr>
           <w:p>
             <w:r>
@@ -4949,33 +5268,75 @@
         </w:tc>
         <w:tc>
           <w:tcPr>
-            <w:tcW w:w="2790" w:type="dxa"/>
-          </w:tcPr>
-          <w:p/>
-        </w:tc>
-        <w:tc>
-          <w:tcPr>
-            <w:tcW w:w="2790" w:type="dxa"/>
-          </w:tcPr>
-          <w:p/>
-        </w:tc>
-        <w:tc>
-          <w:tcPr>
-            <w:tcW w:w="2790" w:type="dxa"/>
-          </w:tcPr>
-          <w:p/>
+            <w:tcW w:w="2977" w:type="dxa"/>
+            <w:tcBorders>
+              <w:top w:val="single" w:sz="6" w:space="0" w:color="auto"/>
+            </w:tcBorders>
+          </w:tcPr>
+          <w:p>
+            <w:r>
+              <w:t>Proportion of total adult population</w:t>
+            </w:r>
+          </w:p>
+        </w:tc>
+        <w:tc>
+          <w:tcPr>
+            <w:tcW w:w="2126" w:type="dxa"/>
+            <w:tcBorders>
+              <w:top w:val="single" w:sz="6" w:space="0" w:color="auto"/>
+            </w:tcBorders>
+          </w:tcPr>
+          <w:p>
+            <w:r>
+              <w:t>Categorical</w:t>
+            </w:r>
+          </w:p>
+        </w:tc>
+        <w:tc>
+          <w:tcPr>
+            <w:tcW w:w="4309" w:type="dxa"/>
+            <w:tcBorders>
+              <w:top w:val="single" w:sz="6" w:space="0" w:color="auto"/>
+            </w:tcBorders>
+          </w:tcPr>
+          <w:p>
+            <w:r>
+              <w:t>The primary sector includes agriculture (rice and other crop farming), fishing, livestock farming, forestry, and non-timber forest product collection (</w:t>
+            </w:r>
+            <w:proofErr w:type="spellStart"/>
+            <w:r>
+              <w:t>Kenessey</w:t>
+            </w:r>
+            <w:proofErr w:type="spellEnd"/>
+            <w:r>
+              <w:t xml:space="preserve"> 1987)</w:t>
+            </w:r>
+          </w:p>
         </w:tc>
       </w:tr>
       <w:tr>
         <w:tc>
           <w:tcPr>
-            <w:tcW w:w="2789" w:type="dxa"/>
-          </w:tcPr>
-          <w:p/>
-        </w:tc>
-        <w:tc>
-          <w:tcPr>
-            <w:tcW w:w="2789" w:type="dxa"/>
+            <w:tcW w:w="1843" w:type="dxa"/>
+            <w:tcBorders>
+              <w:bottom w:val="single" w:sz="6" w:space="0" w:color="auto"/>
+            </w:tcBorders>
+          </w:tcPr>
+          <w:p>
+            <w:pPr>
+              <w:rPr>
+                <w:sz w:val="20"/>
+                <w:szCs w:val="20"/>
+              </w:rPr>
+            </w:pPr>
+          </w:p>
+        </w:tc>
+        <w:tc>
+          <w:tcPr>
+            <w:tcW w:w="2693" w:type="dxa"/>
+            <w:tcBorders>
+              <w:bottom w:val="single" w:sz="6" w:space="0" w:color="auto"/>
+            </w:tcBorders>
           </w:tcPr>
           <w:p>
             <w:r>
@@ -4991,37 +5352,90 @@
         </w:tc>
         <w:tc>
           <w:tcPr>
-            <w:tcW w:w="2790" w:type="dxa"/>
-          </w:tcPr>
-          <w:p/>
-        </w:tc>
-        <w:tc>
-          <w:tcPr>
-            <w:tcW w:w="2790" w:type="dxa"/>
-          </w:tcPr>
-          <w:p/>
-        </w:tc>
-        <w:tc>
-          <w:tcPr>
-            <w:tcW w:w="2790" w:type="dxa"/>
-          </w:tcPr>
-          <w:p/>
+            <w:tcW w:w="2977" w:type="dxa"/>
+            <w:tcBorders>
+              <w:bottom w:val="single" w:sz="6" w:space="0" w:color="auto"/>
+            </w:tcBorders>
+          </w:tcPr>
+          <w:p>
+            <w:r>
+              <w:t>Proportion of total adult population</w:t>
+            </w:r>
+          </w:p>
+        </w:tc>
+        <w:tc>
+          <w:tcPr>
+            <w:tcW w:w="2126" w:type="dxa"/>
+            <w:tcBorders>
+              <w:bottom w:val="single" w:sz="6" w:space="0" w:color="auto"/>
+            </w:tcBorders>
+          </w:tcPr>
+          <w:p>
+            <w:r>
+              <w:t>Categorical</w:t>
+            </w:r>
+          </w:p>
+        </w:tc>
+        <w:tc>
+          <w:tcPr>
+            <w:tcW w:w="4309" w:type="dxa"/>
+            <w:tcBorders>
+              <w:bottom w:val="single" w:sz="6" w:space="0" w:color="auto"/>
+            </w:tcBorders>
+          </w:tcPr>
+          <w:p>
+            <w:r>
+              <w:t>The secondary sector includes wood-based production (</w:t>
+            </w:r>
+            <w:proofErr w:type="gramStart"/>
+            <w:r>
+              <w:t>e.g.</w:t>
+            </w:r>
+            <w:proofErr w:type="gramEnd"/>
+            <w:r>
+              <w:t xml:space="preserve"> furniture), metal- and glass-based production, foodstuff production, plastic- and rubber-based production, textiles production (</w:t>
+            </w:r>
+            <w:proofErr w:type="spellStart"/>
+            <w:r>
+              <w:t>Kenessey</w:t>
+            </w:r>
+            <w:proofErr w:type="spellEnd"/>
+            <w:r>
+              <w:t xml:space="preserve"> 1987)</w:t>
+            </w:r>
+          </w:p>
         </w:tc>
       </w:tr>
       <w:tr>
         <w:tc>
           <w:tcPr>
-            <w:tcW w:w="2789" w:type="dxa"/>
-          </w:tcPr>
-          <w:p>
-            <w:r>
+            <w:tcW w:w="1843" w:type="dxa"/>
+            <w:tcBorders>
+              <w:top w:val="single" w:sz="6" w:space="0" w:color="auto"/>
+            </w:tcBorders>
+          </w:tcPr>
+          <w:p>
+            <w:pPr>
+              <w:rPr>
+                <w:sz w:val="20"/>
+                <w:szCs w:val="20"/>
+              </w:rPr>
+            </w:pPr>
+            <w:r>
+              <w:rPr>
+                <w:sz w:val="20"/>
+                <w:szCs w:val="20"/>
+              </w:rPr>
               <w:t>Economic security</w:t>
             </w:r>
           </w:p>
         </w:tc>
         <w:tc>
           <w:tcPr>
-            <w:tcW w:w="2789" w:type="dxa"/>
+            <w:tcW w:w="2693" w:type="dxa"/>
+            <w:tcBorders>
+              <w:top w:val="single" w:sz="6" w:space="0" w:color="auto"/>
+            </w:tcBorders>
           </w:tcPr>
           <w:p>
             <w:r>
@@ -5031,19 +5445,36 @@
         </w:tc>
         <w:tc>
           <w:tcPr>
-            <w:tcW w:w="2790" w:type="dxa"/>
-          </w:tcPr>
-          <w:p/>
-        </w:tc>
-        <w:tc>
-          <w:tcPr>
-            <w:tcW w:w="2790" w:type="dxa"/>
-          </w:tcPr>
-          <w:p/>
-        </w:tc>
-        <w:tc>
-          <w:tcPr>
-            <w:tcW w:w="2790" w:type="dxa"/>
+            <w:tcW w:w="2977" w:type="dxa"/>
+            <w:tcBorders>
+              <w:top w:val="single" w:sz="6" w:space="0" w:color="auto"/>
+            </w:tcBorders>
+          </w:tcPr>
+          <w:p>
+            <w:r>
+              <w:t>Proportion of total number of families</w:t>
+            </w:r>
+          </w:p>
+        </w:tc>
+        <w:tc>
+          <w:tcPr>
+            <w:tcW w:w="2126" w:type="dxa"/>
+            <w:tcBorders>
+              <w:top w:val="single" w:sz="6" w:space="0" w:color="auto"/>
+            </w:tcBorders>
+          </w:tcPr>
+          <w:p>
+            <w:r>
+              <w:t>Categorical</w:t>
+            </w:r>
+          </w:p>
+        </w:tc>
+        <w:tc>
+          <w:tcPr>
+            <w:tcW w:w="4309" w:type="dxa"/>
+            <w:tcBorders>
+              <w:top w:val="single" w:sz="6" w:space="0" w:color="auto"/>
+            </w:tcBorders>
           </w:tcPr>
           <w:p/>
         </w:tc>
@@ -5051,13 +5482,26 @@
       <w:tr>
         <w:tc>
           <w:tcPr>
-            <w:tcW w:w="2789" w:type="dxa"/>
-          </w:tcPr>
-          <w:p/>
-        </w:tc>
-        <w:tc>
-          <w:tcPr>
-            <w:tcW w:w="2789" w:type="dxa"/>
+            <w:tcW w:w="1843" w:type="dxa"/>
+            <w:tcBorders>
+              <w:bottom w:val="single" w:sz="6" w:space="0" w:color="auto"/>
+            </w:tcBorders>
+          </w:tcPr>
+          <w:p>
+            <w:pPr>
+              <w:rPr>
+                <w:sz w:val="20"/>
+                <w:szCs w:val="20"/>
+              </w:rPr>
+            </w:pPr>
+          </w:p>
+        </w:tc>
+        <w:tc>
+          <w:tcPr>
+            <w:tcW w:w="2693" w:type="dxa"/>
+            <w:tcBorders>
+              <w:bottom w:val="single" w:sz="6" w:space="0" w:color="auto"/>
+            </w:tcBorders>
           </w:tcPr>
           <w:p>
             <w:r>
@@ -5067,19 +5511,36 @@
         </w:tc>
         <w:tc>
           <w:tcPr>
-            <w:tcW w:w="2790" w:type="dxa"/>
-          </w:tcPr>
-          <w:p/>
-        </w:tc>
-        <w:tc>
-          <w:tcPr>
-            <w:tcW w:w="2790" w:type="dxa"/>
-          </w:tcPr>
-          <w:p/>
-        </w:tc>
-        <w:tc>
-          <w:tcPr>
-            <w:tcW w:w="2790" w:type="dxa"/>
+            <w:tcW w:w="2977" w:type="dxa"/>
+            <w:tcBorders>
+              <w:bottom w:val="single" w:sz="6" w:space="0" w:color="auto"/>
+            </w:tcBorders>
+          </w:tcPr>
+          <w:p>
+            <w:r>
+              <w:t>Proportion of total number of families</w:t>
+            </w:r>
+          </w:p>
+        </w:tc>
+        <w:tc>
+          <w:tcPr>
+            <w:tcW w:w="2126" w:type="dxa"/>
+            <w:tcBorders>
+              <w:bottom w:val="single" w:sz="6" w:space="0" w:color="auto"/>
+            </w:tcBorders>
+          </w:tcPr>
+          <w:p>
+            <w:r>
+              <w:t>Categorical</w:t>
+            </w:r>
+          </w:p>
+        </w:tc>
+        <w:tc>
+          <w:tcPr>
+            <w:tcW w:w="4309" w:type="dxa"/>
+            <w:tcBorders>
+              <w:bottom w:val="single" w:sz="6" w:space="0" w:color="auto"/>
+            </w:tcBorders>
           </w:tcPr>
           <w:p/>
         </w:tc>
@@ -5087,17 +5548,33 @@
       <w:tr>
         <w:tc>
           <w:tcPr>
-            <w:tcW w:w="2789" w:type="dxa"/>
-          </w:tcPr>
-          <w:p>
-            <w:r>
+            <w:tcW w:w="1843" w:type="dxa"/>
+            <w:tcBorders>
+              <w:top w:val="single" w:sz="6" w:space="0" w:color="auto"/>
+            </w:tcBorders>
+          </w:tcPr>
+          <w:p>
+            <w:pPr>
+              <w:rPr>
+                <w:sz w:val="20"/>
+                <w:szCs w:val="20"/>
+              </w:rPr>
+            </w:pPr>
+            <w:r>
+              <w:rPr>
+                <w:sz w:val="20"/>
+                <w:szCs w:val="20"/>
+              </w:rPr>
               <w:t>Access to services</w:t>
             </w:r>
           </w:p>
         </w:tc>
         <w:tc>
           <w:tcPr>
-            <w:tcW w:w="2789" w:type="dxa"/>
+            <w:tcW w:w="2693" w:type="dxa"/>
+            <w:tcBorders>
+              <w:top w:val="single" w:sz="6" w:space="0" w:color="auto"/>
+            </w:tcBorders>
           </w:tcPr>
           <w:p>
             <w:r>
@@ -5107,55 +5584,83 @@
         </w:tc>
         <w:tc>
           <w:tcPr>
-            <w:tcW w:w="2790" w:type="dxa"/>
+            <w:tcW w:w="2977" w:type="dxa"/>
+            <w:tcBorders>
+              <w:top w:val="single" w:sz="6" w:space="0" w:color="auto"/>
+            </w:tcBorders>
           </w:tcPr>
           <w:p/>
         </w:tc>
         <w:tc>
           <w:tcPr>
-            <w:tcW w:w="2790" w:type="dxa"/>
-          </w:tcPr>
-          <w:p/>
-        </w:tc>
-        <w:tc>
-          <w:tcPr>
-            <w:tcW w:w="2790" w:type="dxa"/>
-          </w:tcPr>
-          <w:p/>
+            <w:tcW w:w="2126" w:type="dxa"/>
+            <w:tcBorders>
+              <w:top w:val="single" w:sz="6" w:space="0" w:color="auto"/>
+            </w:tcBorders>
+          </w:tcPr>
+          <w:p>
+            <w:r>
+              <w:t>Categorical</w:t>
+            </w:r>
+          </w:p>
+        </w:tc>
+        <w:tc>
+          <w:tcPr>
+            <w:tcW w:w="4309" w:type="dxa"/>
+            <w:tcBorders>
+              <w:top w:val="single" w:sz="6" w:space="0" w:color="auto"/>
+            </w:tcBorders>
+          </w:tcPr>
+          <w:p>
+            <w:r>
+              <w:t>Median distance from any village in the commune to the nearest school (primary or secondary)</w:t>
+            </w:r>
+          </w:p>
         </w:tc>
       </w:tr>
       <w:tr>
         <w:tc>
           <w:tcPr>
-            <w:tcW w:w="2789" w:type="dxa"/>
+            <w:tcW w:w="1843" w:type="dxa"/>
+          </w:tcPr>
+          <w:p>
+            <w:pPr>
+              <w:rPr>
+                <w:sz w:val="20"/>
+                <w:szCs w:val="20"/>
+              </w:rPr>
+            </w:pPr>
+          </w:p>
+        </w:tc>
+        <w:tc>
+          <w:tcPr>
+            <w:tcW w:w="2693" w:type="dxa"/>
+          </w:tcPr>
+          <w:p>
+            <w:r>
+              <w:t>Number of families with access to waste collection</w:t>
+            </w:r>
+          </w:p>
+        </w:tc>
+        <w:tc>
+          <w:tcPr>
+            <w:tcW w:w="2977" w:type="dxa"/>
+          </w:tcPr>
+          <w:p>
+            <w:r>
+              <w:t>Proportion of total number of families</w:t>
+            </w:r>
+          </w:p>
+        </w:tc>
+        <w:tc>
+          <w:tcPr>
+            <w:tcW w:w="2126" w:type="dxa"/>
           </w:tcPr>
           <w:p/>
         </w:tc>
         <w:tc>
           <w:tcPr>
-            <w:tcW w:w="2789" w:type="dxa"/>
-          </w:tcPr>
-          <w:p>
-            <w:r>
-              <w:t>Number of families with access to waste collection</w:t>
-            </w:r>
-          </w:p>
-        </w:tc>
-        <w:tc>
-          <w:tcPr>
-            <w:tcW w:w="2790" w:type="dxa"/>
-          </w:tcPr>
-          <w:p/>
-        </w:tc>
-        <w:tc>
-          <w:tcPr>
-            <w:tcW w:w="2790" w:type="dxa"/>
-          </w:tcPr>
-          <w:p/>
-        </w:tc>
-        <w:tc>
-          <w:tcPr>
-            <w:tcW w:w="2790" w:type="dxa"/>
+            <w:tcW w:w="4309" w:type="dxa"/>
           </w:tcPr>
           <w:p/>
         </w:tc>
@@ -5163,53 +5668,81 @@
       <w:tr>
         <w:tc>
           <w:tcPr>
-            <w:tcW w:w="2789" w:type="dxa"/>
+            <w:tcW w:w="1843" w:type="dxa"/>
+          </w:tcPr>
+          <w:p>
+            <w:pPr>
+              <w:rPr>
+                <w:sz w:val="20"/>
+                <w:szCs w:val="20"/>
+              </w:rPr>
+            </w:pPr>
+          </w:p>
+        </w:tc>
+        <w:tc>
+          <w:tcPr>
+            <w:tcW w:w="2693" w:type="dxa"/>
+          </w:tcPr>
+          <w:p>
+            <w:r>
+              <w:t>Distance to the Commune Office</w:t>
+            </w:r>
+          </w:p>
+        </w:tc>
+        <w:tc>
+          <w:tcPr>
+            <w:tcW w:w="2977" w:type="dxa"/>
           </w:tcPr>
           <w:p/>
         </w:tc>
         <w:tc>
           <w:tcPr>
-            <w:tcW w:w="2789" w:type="dxa"/>
-          </w:tcPr>
-          <w:p>
-            <w:r>
-              <w:t>Distance to the Commune Office</w:t>
-            </w:r>
-          </w:p>
-        </w:tc>
-        <w:tc>
-          <w:tcPr>
-            <w:tcW w:w="2790" w:type="dxa"/>
+            <w:tcW w:w="2126" w:type="dxa"/>
           </w:tcPr>
           <w:p/>
         </w:tc>
         <w:tc>
           <w:tcPr>
-            <w:tcW w:w="2790" w:type="dxa"/>
-          </w:tcPr>
-          <w:p/>
-        </w:tc>
-        <w:tc>
-          <w:tcPr>
-            <w:tcW w:w="2790" w:type="dxa"/>
-          </w:tcPr>
-          <w:p/>
+            <w:tcW w:w="4309" w:type="dxa"/>
+          </w:tcPr>
+          <w:p>
+            <w:r>
+              <w:t>Median distance from any village in the commune to the Commune Office (government administration office)</w:t>
+            </w:r>
+          </w:p>
         </w:tc>
       </w:tr>
       <w:tr>
         <w:tc>
           <w:tcPr>
-            <w:tcW w:w="2789" w:type="dxa"/>
-          </w:tcPr>
-          <w:p>
-            <w:r>
+            <w:tcW w:w="1843" w:type="dxa"/>
+            <w:tcBorders>
+              <w:top w:val="single" w:sz="6" w:space="0" w:color="auto"/>
+            </w:tcBorders>
+          </w:tcPr>
+          <w:p>
+            <w:pPr>
+              <w:rPr>
+                <w:sz w:val="20"/>
+                <w:szCs w:val="20"/>
+              </w:rPr>
+            </w:pPr>
+            <w:r>
+              <w:rPr>
+                <w:sz w:val="20"/>
+                <w:szCs w:val="20"/>
+              </w:rPr>
+              <w:lastRenderedPageBreak/>
               <w:t xml:space="preserve">Social justice </w:t>
             </w:r>
           </w:p>
         </w:tc>
         <w:tc>
           <w:tcPr>
-            <w:tcW w:w="2789" w:type="dxa"/>
+            <w:tcW w:w="2693" w:type="dxa"/>
+            <w:tcBorders>
+              <w:top w:val="single" w:sz="6" w:space="0" w:color="auto"/>
+            </w:tcBorders>
           </w:tcPr>
           <w:p>
             <w:r>
@@ -5219,55 +5752,79 @@
         </w:tc>
         <w:tc>
           <w:tcPr>
-            <w:tcW w:w="2790" w:type="dxa"/>
-          </w:tcPr>
-          <w:p/>
-        </w:tc>
-        <w:tc>
-          <w:tcPr>
-            <w:tcW w:w="2790" w:type="dxa"/>
-          </w:tcPr>
-          <w:p/>
-        </w:tc>
-        <w:tc>
-          <w:tcPr>
-            <w:tcW w:w="2790" w:type="dxa"/>
-          </w:tcPr>
-          <w:p/>
+            <w:tcW w:w="2977" w:type="dxa"/>
+            <w:tcBorders>
+              <w:top w:val="single" w:sz="6" w:space="0" w:color="auto"/>
+            </w:tcBorders>
+          </w:tcPr>
+          <w:p>
+            <w:r>
+              <w:t>Criminal cases per capita</w:t>
+            </w:r>
+          </w:p>
+        </w:tc>
+        <w:tc>
+          <w:tcPr>
+            <w:tcW w:w="2126" w:type="dxa"/>
+            <w:tcBorders>
+              <w:top w:val="single" w:sz="6" w:space="0" w:color="auto"/>
+            </w:tcBorders>
+          </w:tcPr>
+          <w:p>
+            <w:r>
+              <w:t>Categorical</w:t>
+            </w:r>
+          </w:p>
+        </w:tc>
+        <w:tc>
+          <w:tcPr>
+            <w:tcW w:w="4309" w:type="dxa"/>
+            <w:tcBorders>
+              <w:top w:val="single" w:sz="6" w:space="0" w:color="auto"/>
+            </w:tcBorders>
+          </w:tcPr>
+          <w:p>
+            <w:r>
+              <w:t>Includes murder, theft, and other criminal cases</w:t>
+            </w:r>
+          </w:p>
         </w:tc>
       </w:tr>
       <w:tr>
         <w:tc>
           <w:tcPr>
-            <w:tcW w:w="2789" w:type="dxa"/>
+            <w:tcW w:w="1843" w:type="dxa"/>
+          </w:tcPr>
+          <w:p>
+            <w:pPr>
+              <w:rPr>
+                <w:sz w:val="20"/>
+                <w:szCs w:val="20"/>
+              </w:rPr>
+            </w:pPr>
+          </w:p>
+        </w:tc>
+        <w:tc>
+          <w:tcPr>
+            <w:tcW w:w="2693" w:type="dxa"/>
           </w:tcPr>
           <w:p/>
         </w:tc>
         <w:tc>
           <w:tcPr>
-            <w:tcW w:w="2789" w:type="dxa"/>
-          </w:tcPr>
-          <w:p>
-            <w:r>
-              <w:t>Number of land conflict cases</w:t>
-            </w:r>
-          </w:p>
-        </w:tc>
-        <w:tc>
-          <w:tcPr>
-            <w:tcW w:w="2790" w:type="dxa"/>
+            <w:tcW w:w="2977" w:type="dxa"/>
           </w:tcPr>
           <w:p/>
         </w:tc>
         <w:tc>
           <w:tcPr>
-            <w:tcW w:w="2790" w:type="dxa"/>
+            <w:tcW w:w="2126" w:type="dxa"/>
           </w:tcPr>
           <w:p/>
         </w:tc>
         <w:tc>
           <w:tcPr>
-            <w:tcW w:w="2790" w:type="dxa"/>
+            <w:tcW w:w="4309" w:type="dxa"/>
           </w:tcPr>
           <w:p/>
         </w:tc>
@@ -5275,362 +5832,580 @@
       <w:tr>
         <w:tc>
           <w:tcPr>
-            <w:tcW w:w="2789" w:type="dxa"/>
-          </w:tcPr>
-          <w:p>
-            <w:r>
-              <w:t>Migration</w:t>
-            </w:r>
-          </w:p>
-        </w:tc>
-        <w:tc>
-          <w:tcPr>
-            <w:tcW w:w="2789" w:type="dxa"/>
-          </w:tcPr>
-          <w:p>
-            <w:r>
-              <w:t>Number of in-migrants</w:t>
-            </w:r>
-          </w:p>
-        </w:tc>
-        <w:tc>
-          <w:tcPr>
-            <w:tcW w:w="2790" w:type="dxa"/>
+            <w:tcW w:w="1843" w:type="dxa"/>
+            <w:tcBorders>
+              <w:bottom w:val="single" w:sz="6" w:space="0" w:color="auto"/>
+            </w:tcBorders>
+          </w:tcPr>
+          <w:p>
+            <w:pPr>
+              <w:rPr>
+                <w:sz w:val="20"/>
+                <w:szCs w:val="20"/>
+              </w:rPr>
+            </w:pPr>
+          </w:p>
+        </w:tc>
+        <w:tc>
+          <w:tcPr>
+            <w:tcW w:w="2693" w:type="dxa"/>
+            <w:tcBorders>
+              <w:bottom w:val="single" w:sz="6" w:space="0" w:color="auto"/>
+            </w:tcBorders>
+          </w:tcPr>
+          <w:p>
+            <w:r>
+              <w:t>Number of land conflict cases</w:t>
+            </w:r>
+          </w:p>
+        </w:tc>
+        <w:tc>
+          <w:tcPr>
+            <w:tcW w:w="2977" w:type="dxa"/>
+            <w:tcBorders>
+              <w:bottom w:val="single" w:sz="6" w:space="0" w:color="auto"/>
+            </w:tcBorders>
           </w:tcPr>
           <w:p/>
         </w:tc>
         <w:tc>
           <w:tcPr>
-            <w:tcW w:w="2790" w:type="dxa"/>
-          </w:tcPr>
-          <w:p/>
-        </w:tc>
-        <w:tc>
-          <w:tcPr>
-            <w:tcW w:w="2790" w:type="dxa"/>
-          </w:tcPr>
-          <w:p/>
+            <w:tcW w:w="2126" w:type="dxa"/>
+            <w:tcBorders>
+              <w:bottom w:val="single" w:sz="6" w:space="0" w:color="auto"/>
+            </w:tcBorders>
+          </w:tcPr>
+          <w:p>
+            <w:r>
+              <w:t>Categorical</w:t>
+            </w:r>
+          </w:p>
+        </w:tc>
+        <w:tc>
+          <w:tcPr>
+            <w:tcW w:w="4309" w:type="dxa"/>
+            <w:tcBorders>
+              <w:bottom w:val="single" w:sz="6" w:space="0" w:color="auto"/>
+            </w:tcBorders>
+          </w:tcPr>
+          <w:p>
+            <w:r>
+              <w:t>In the previous 12 months</w:t>
+            </w:r>
+          </w:p>
         </w:tc>
       </w:tr>
       <w:tr>
         <w:tc>
           <w:tcPr>
-            <w:tcW w:w="2789" w:type="dxa"/>
+            <w:tcW w:w="1843" w:type="dxa"/>
+            <w:tcBorders>
+              <w:top w:val="single" w:sz="6" w:space="0" w:color="auto"/>
+            </w:tcBorders>
+          </w:tcPr>
+          <w:p>
+            <w:pPr>
+              <w:rPr>
+                <w:sz w:val="20"/>
+                <w:szCs w:val="20"/>
+              </w:rPr>
+            </w:pPr>
+            <w:r>
+              <w:rPr>
+                <w:sz w:val="20"/>
+                <w:szCs w:val="20"/>
+              </w:rPr>
+              <w:t>Migration</w:t>
+            </w:r>
+          </w:p>
+        </w:tc>
+        <w:tc>
+          <w:tcPr>
+            <w:tcW w:w="2693" w:type="dxa"/>
+            <w:tcBorders>
+              <w:top w:val="single" w:sz="6" w:space="0" w:color="auto"/>
+            </w:tcBorders>
+          </w:tcPr>
+          <w:p>
+            <w:r>
+              <w:t>Number of in-migrants</w:t>
+            </w:r>
+          </w:p>
+        </w:tc>
+        <w:tc>
+          <w:tcPr>
+            <w:tcW w:w="2977" w:type="dxa"/>
+            <w:tcBorders>
+              <w:top w:val="single" w:sz="6" w:space="0" w:color="auto"/>
+            </w:tcBorders>
           </w:tcPr>
           <w:p/>
         </w:tc>
         <w:tc>
           <w:tcPr>
-            <w:tcW w:w="2789" w:type="dxa"/>
-          </w:tcPr>
-          <w:p>
-            <w:r>
-              <w:t>Number of out-migrants</w:t>
-            </w:r>
-          </w:p>
-        </w:tc>
-        <w:tc>
-          <w:tcPr>
-            <w:tcW w:w="2790" w:type="dxa"/>
-          </w:tcPr>
-          <w:p/>
-        </w:tc>
-        <w:tc>
-          <w:tcPr>
-            <w:tcW w:w="2790" w:type="dxa"/>
-          </w:tcPr>
-          <w:p/>
-        </w:tc>
-        <w:tc>
-          <w:tcPr>
-            <w:tcW w:w="2790" w:type="dxa"/>
-          </w:tcPr>
-          <w:p/>
+            <w:tcW w:w="2126" w:type="dxa"/>
+            <w:tcBorders>
+              <w:top w:val="single" w:sz="6" w:space="0" w:color="auto"/>
+            </w:tcBorders>
+          </w:tcPr>
+          <w:p>
+            <w:r>
+              <w:t>Categorical</w:t>
+            </w:r>
+          </w:p>
+        </w:tc>
+        <w:tc>
+          <w:tcPr>
+            <w:tcW w:w="4309" w:type="dxa"/>
+            <w:tcBorders>
+              <w:top w:val="single" w:sz="6" w:space="0" w:color="auto"/>
+            </w:tcBorders>
+          </w:tcPr>
+          <w:p>
+            <w:r>
+              <w:t>Migration into the commune</w:t>
+            </w:r>
+          </w:p>
         </w:tc>
       </w:tr>
       <w:tr>
         <w:tc>
           <w:tcPr>
-            <w:tcW w:w="2789" w:type="dxa"/>
-          </w:tcPr>
-          <w:p>
-            <w:r>
-              <w:t>Control</w:t>
-            </w:r>
-          </w:p>
-        </w:tc>
-        <w:tc>
-          <w:tcPr>
-            <w:tcW w:w="2789" w:type="dxa"/>
-          </w:tcPr>
-          <w:p>
-            <w:r>
-              <w:t>Mean elevation (masl)</w:t>
-            </w:r>
-          </w:p>
-        </w:tc>
-        <w:tc>
-          <w:tcPr>
-            <w:tcW w:w="2790" w:type="dxa"/>
+            <w:tcW w:w="1843" w:type="dxa"/>
+            <w:tcBorders>
+              <w:bottom w:val="single" w:sz="6" w:space="0" w:color="auto"/>
+            </w:tcBorders>
+          </w:tcPr>
+          <w:p>
+            <w:pPr>
+              <w:rPr>
+                <w:sz w:val="20"/>
+                <w:szCs w:val="20"/>
+              </w:rPr>
+            </w:pPr>
+          </w:p>
+        </w:tc>
+        <w:tc>
+          <w:tcPr>
+            <w:tcW w:w="2693" w:type="dxa"/>
+            <w:tcBorders>
+              <w:bottom w:val="single" w:sz="6" w:space="0" w:color="auto"/>
+            </w:tcBorders>
+          </w:tcPr>
+          <w:p>
+            <w:r>
+              <w:t>Number of out-migrants</w:t>
+            </w:r>
+          </w:p>
+        </w:tc>
+        <w:tc>
+          <w:tcPr>
+            <w:tcW w:w="2977" w:type="dxa"/>
+            <w:tcBorders>
+              <w:bottom w:val="single" w:sz="6" w:space="0" w:color="auto"/>
+            </w:tcBorders>
           </w:tcPr>
           <w:p/>
         </w:tc>
         <w:tc>
           <w:tcPr>
-            <w:tcW w:w="2790" w:type="dxa"/>
-          </w:tcPr>
-          <w:p/>
-        </w:tc>
-        <w:tc>
-          <w:tcPr>
-            <w:tcW w:w="2790" w:type="dxa"/>
-          </w:tcPr>
-          <w:p/>
+            <w:tcW w:w="2126" w:type="dxa"/>
+            <w:tcBorders>
+              <w:bottom w:val="single" w:sz="6" w:space="0" w:color="auto"/>
+            </w:tcBorders>
+          </w:tcPr>
+          <w:p>
+            <w:r>
+              <w:t>Categorical</w:t>
+            </w:r>
+          </w:p>
+        </w:tc>
+        <w:tc>
+          <w:tcPr>
+            <w:tcW w:w="4309" w:type="dxa"/>
+            <w:tcBorders>
+              <w:bottom w:val="single" w:sz="6" w:space="0" w:color="auto"/>
+            </w:tcBorders>
+          </w:tcPr>
+          <w:p>
+            <w:r>
+              <w:t xml:space="preserve">Migration </w:t>
+            </w:r>
+            <w:r>
+              <w:t>out of</w:t>
+            </w:r>
+            <w:r>
+              <w:t xml:space="preserve"> the commune</w:t>
+            </w:r>
+          </w:p>
         </w:tc>
       </w:tr>
       <w:tr>
         <w:tc>
           <w:tcPr>
-            <w:tcW w:w="2789" w:type="dxa"/>
+            <w:tcW w:w="1843" w:type="dxa"/>
+            <w:tcBorders>
+              <w:top w:val="single" w:sz="6" w:space="0" w:color="auto"/>
+            </w:tcBorders>
+          </w:tcPr>
+          <w:p>
+            <w:pPr>
+              <w:rPr>
+                <w:sz w:val="20"/>
+                <w:szCs w:val="20"/>
+              </w:rPr>
+            </w:pPr>
+            <w:r>
+              <w:rPr>
+                <w:sz w:val="20"/>
+                <w:szCs w:val="20"/>
+              </w:rPr>
+              <w:t>Control</w:t>
+            </w:r>
+          </w:p>
+        </w:tc>
+        <w:tc>
+          <w:tcPr>
+            <w:tcW w:w="2693" w:type="dxa"/>
+            <w:tcBorders>
+              <w:top w:val="single" w:sz="6" w:space="0" w:color="auto"/>
+            </w:tcBorders>
+          </w:tcPr>
+          <w:p>
+            <w:r>
+              <w:t>Mean elevation (</w:t>
+            </w:r>
+            <w:proofErr w:type="spellStart"/>
+            <w:r>
+              <w:t>masl</w:t>
+            </w:r>
+            <w:proofErr w:type="spellEnd"/>
+            <w:r>
+              <w:t>)</w:t>
+            </w:r>
+          </w:p>
+        </w:tc>
+        <w:tc>
+          <w:tcPr>
+            <w:tcW w:w="2977" w:type="dxa"/>
+            <w:tcBorders>
+              <w:top w:val="single" w:sz="6" w:space="0" w:color="auto"/>
+            </w:tcBorders>
           </w:tcPr>
           <w:p/>
         </w:tc>
         <w:tc>
           <w:tcPr>
-            <w:tcW w:w="2789" w:type="dxa"/>
-          </w:tcPr>
-          <w:p>
-            <w:r>
-              <w:t>Distance to international border (km)</w:t>
-            </w:r>
-          </w:p>
-        </w:tc>
-        <w:tc>
-          <w:tcPr>
-            <w:tcW w:w="2790" w:type="dxa"/>
-          </w:tcPr>
-          <w:p/>
-        </w:tc>
-        <w:tc>
-          <w:tcPr>
-            <w:tcW w:w="2790" w:type="dxa"/>
-          </w:tcPr>
-          <w:p/>
-        </w:tc>
-        <w:tc>
-          <w:tcPr>
-            <w:tcW w:w="2790" w:type="dxa"/>
-          </w:tcPr>
-          <w:p/>
+            <w:tcW w:w="2126" w:type="dxa"/>
+            <w:tcBorders>
+              <w:top w:val="single" w:sz="6" w:space="0" w:color="auto"/>
+            </w:tcBorders>
+          </w:tcPr>
+          <w:p>
+            <w:r>
+              <w:t>Categorical</w:t>
+            </w:r>
+          </w:p>
+        </w:tc>
+        <w:tc>
+          <w:tcPr>
+            <w:tcW w:w="4309" w:type="dxa"/>
+            <w:tcBorders>
+              <w:top w:val="single" w:sz="6" w:space="0" w:color="auto"/>
+            </w:tcBorders>
+          </w:tcPr>
+          <w:p>
+            <w:r>
+              <w:t>Mean elevation for the commune</w:t>
+            </w:r>
+          </w:p>
         </w:tc>
       </w:tr>
       <w:tr>
         <w:tc>
           <w:tcPr>
-            <w:tcW w:w="2789" w:type="dxa"/>
+            <w:tcW w:w="1843" w:type="dxa"/>
+          </w:tcPr>
+          <w:p>
+            <w:pPr>
+              <w:rPr>
+                <w:sz w:val="20"/>
+                <w:szCs w:val="20"/>
+              </w:rPr>
+            </w:pPr>
+          </w:p>
+        </w:tc>
+        <w:tc>
+          <w:tcPr>
+            <w:tcW w:w="2693" w:type="dxa"/>
+          </w:tcPr>
+          <w:p>
+            <w:r>
+              <w:t>Distance to international border (km)</w:t>
+            </w:r>
+          </w:p>
+        </w:tc>
+        <w:tc>
+          <w:tcPr>
+            <w:tcW w:w="2977" w:type="dxa"/>
           </w:tcPr>
           <w:p/>
         </w:tc>
         <w:tc>
           <w:tcPr>
-            <w:tcW w:w="2789" w:type="dxa"/>
-          </w:tcPr>
-          <w:p>
-            <w:r>
-              <w:t>Distance to Provincial Capital (km)</w:t>
-            </w:r>
-          </w:p>
-        </w:tc>
-        <w:tc>
-          <w:tcPr>
-            <w:tcW w:w="2790" w:type="dxa"/>
-          </w:tcPr>
-          <w:p/>
-        </w:tc>
-        <w:tc>
-          <w:tcPr>
-            <w:tcW w:w="2790" w:type="dxa"/>
-          </w:tcPr>
-          <w:p/>
-        </w:tc>
-        <w:tc>
-          <w:tcPr>
-            <w:tcW w:w="2790" w:type="dxa"/>
-          </w:tcPr>
-          <w:p/>
+            <w:tcW w:w="2126" w:type="dxa"/>
+          </w:tcPr>
+          <w:p>
+            <w:r>
+              <w:t>Categorical</w:t>
+            </w:r>
+          </w:p>
+        </w:tc>
+        <w:tc>
+          <w:tcPr>
+            <w:tcW w:w="4309" w:type="dxa"/>
+          </w:tcPr>
+          <w:p>
+            <w:r>
+              <w:t>Distance from the centre of the commune to the nearest international border</w:t>
+            </w:r>
+          </w:p>
         </w:tc>
       </w:tr>
       <w:tr>
         <w:tc>
           <w:tcPr>
-            <w:tcW w:w="2789" w:type="dxa"/>
+            <w:tcW w:w="1843" w:type="dxa"/>
+          </w:tcPr>
+          <w:p>
+            <w:pPr>
+              <w:rPr>
+                <w:sz w:val="20"/>
+                <w:szCs w:val="20"/>
+              </w:rPr>
+            </w:pPr>
+          </w:p>
+        </w:tc>
+        <w:tc>
+          <w:tcPr>
+            <w:tcW w:w="2693" w:type="dxa"/>
+          </w:tcPr>
+          <w:p>
+            <w:r>
+              <w:t>Distance to Provincial Capital (km)</w:t>
+            </w:r>
+          </w:p>
+        </w:tc>
+        <w:tc>
+          <w:tcPr>
+            <w:tcW w:w="2977" w:type="dxa"/>
           </w:tcPr>
           <w:p/>
         </w:tc>
         <w:tc>
           <w:tcPr>
-            <w:tcW w:w="2789" w:type="dxa"/>
-          </w:tcPr>
-          <w:p>
-            <w:r>
-              <w:t>Presence of economic land concessions</w:t>
-            </w:r>
-          </w:p>
-        </w:tc>
-        <w:tc>
-          <w:tcPr>
-            <w:tcW w:w="2790" w:type="dxa"/>
-          </w:tcPr>
-          <w:p/>
-        </w:tc>
-        <w:tc>
-          <w:tcPr>
-            <w:tcW w:w="2790" w:type="dxa"/>
-          </w:tcPr>
-          <w:p/>
-        </w:tc>
-        <w:tc>
-          <w:tcPr>
-            <w:tcW w:w="2790" w:type="dxa"/>
-          </w:tcPr>
-          <w:p/>
+            <w:tcW w:w="2126" w:type="dxa"/>
+          </w:tcPr>
+          <w:p>
+            <w:r>
+              <w:t>Categorical</w:t>
+            </w:r>
+          </w:p>
+        </w:tc>
+        <w:tc>
+          <w:tcPr>
+            <w:tcW w:w="4309" w:type="dxa"/>
+          </w:tcPr>
+          <w:p>
+            <w:r>
+              <w:t>Distance from the centre of the commune to the centre of the provincial capital (town or city)</w:t>
+            </w:r>
+          </w:p>
         </w:tc>
       </w:tr>
       <w:tr>
         <w:tc>
           <w:tcPr>
-            <w:tcW w:w="2789" w:type="dxa"/>
+            <w:tcW w:w="1843" w:type="dxa"/>
+          </w:tcPr>
+          <w:p>
+            <w:pPr>
+              <w:rPr>
+                <w:sz w:val="20"/>
+                <w:szCs w:val="20"/>
+              </w:rPr>
+            </w:pPr>
+          </w:p>
+        </w:tc>
+        <w:tc>
+          <w:tcPr>
+            <w:tcW w:w="2693" w:type="dxa"/>
+          </w:tcPr>
+          <w:p>
+            <w:r>
+              <w:t>Presence of economic land concessions</w:t>
+            </w:r>
+          </w:p>
+        </w:tc>
+        <w:tc>
+          <w:tcPr>
+            <w:tcW w:w="2977" w:type="dxa"/>
           </w:tcPr>
           <w:p/>
         </w:tc>
         <w:tc>
           <w:tcPr>
-            <w:tcW w:w="2789" w:type="dxa"/>
-          </w:tcPr>
-          <w:p>
-            <w:r>
-              <w:t>Presence of protected area</w:t>
-            </w:r>
-          </w:p>
-        </w:tc>
-        <w:tc>
-          <w:tcPr>
-            <w:tcW w:w="2790" w:type="dxa"/>
+            <w:tcW w:w="2126" w:type="dxa"/>
           </w:tcPr>
           <w:p/>
         </w:tc>
         <w:tc>
           <w:tcPr>
-            <w:tcW w:w="2790" w:type="dxa"/>
-          </w:tcPr>
-          <w:p/>
-        </w:tc>
-        <w:tc>
-          <w:tcPr>
-            <w:tcW w:w="2790" w:type="dxa"/>
-          </w:tcPr>
-          <w:p/>
+            <w:tcW w:w="4309" w:type="dxa"/>
+          </w:tcPr>
+          <w:p>
+            <w:r>
+              <w:t xml:space="preserve">Binary. 1 = part or </w:t>
+            </w:r>
+            <w:proofErr w:type="gramStart"/>
+            <w:r>
+              <w:t>all of</w:t>
+            </w:r>
+            <w:proofErr w:type="gramEnd"/>
+            <w:r>
+              <w:t xml:space="preserve"> an economic land concession falls within the boundary of the commune, 0 = no economic land concession falls within the commune boundary</w:t>
+            </w:r>
+          </w:p>
         </w:tc>
       </w:tr>
       <w:tr>
         <w:tc>
           <w:tcPr>
-            <w:tcW w:w="2789" w:type="dxa"/>
+            <w:tcW w:w="1843" w:type="dxa"/>
+          </w:tcPr>
+          <w:p>
+            <w:pPr>
+              <w:rPr>
+                <w:sz w:val="20"/>
+                <w:szCs w:val="20"/>
+              </w:rPr>
+            </w:pPr>
+          </w:p>
+        </w:tc>
+        <w:tc>
+          <w:tcPr>
+            <w:tcW w:w="2693" w:type="dxa"/>
+          </w:tcPr>
+          <w:p>
+            <w:r>
+              <w:t>Presence of protected area</w:t>
+            </w:r>
+          </w:p>
+        </w:tc>
+        <w:tc>
+          <w:tcPr>
+            <w:tcW w:w="2977" w:type="dxa"/>
           </w:tcPr>
           <w:p/>
         </w:tc>
         <w:tc>
           <w:tcPr>
-            <w:tcW w:w="2789" w:type="dxa"/>
-          </w:tcPr>
-          <w:p>
-            <w:r>
-              <w:t>Protected area category</w:t>
-            </w:r>
-          </w:p>
-        </w:tc>
-        <w:tc>
-          <w:tcPr>
-            <w:tcW w:w="2790" w:type="dxa"/>
+            <w:tcW w:w="2126" w:type="dxa"/>
           </w:tcPr>
           <w:p/>
         </w:tc>
         <w:tc>
           <w:tcPr>
-            <w:tcW w:w="2790" w:type="dxa"/>
-          </w:tcPr>
-          <w:p/>
-        </w:tc>
-        <w:tc>
-          <w:tcPr>
-            <w:tcW w:w="2790" w:type="dxa"/>
-          </w:tcPr>
-          <w:p/>
+            <w:tcW w:w="4309" w:type="dxa"/>
+          </w:tcPr>
+          <w:p>
+            <w:r>
+              <w:t xml:space="preserve">Binary. 1 = part or all of </w:t>
+            </w:r>
+            <w:proofErr w:type="gramStart"/>
+            <w:r>
+              <w:t>an</w:t>
+            </w:r>
+            <w:proofErr w:type="gramEnd"/>
+            <w:r>
+              <w:t xml:space="preserve"> protected area falls within the boundary of the commune, 0 = no protected area falls within the commune boundary. "Protected area" includes Wildlife Sanctuary, National Park, Protected Landscapes, Multiple-use areas, RAMSAR sites</w:t>
+            </w:r>
+          </w:p>
         </w:tc>
       </w:tr>
       <w:tr>
         <w:tc>
           <w:tcPr>
-            <w:tcW w:w="2789" w:type="dxa"/>
+            <w:tcW w:w="1843" w:type="dxa"/>
+            <w:tcBorders>
+              <w:bottom w:val="single" w:sz="12" w:space="0" w:color="auto"/>
+            </w:tcBorders>
+          </w:tcPr>
+          <w:p>
+            <w:pPr>
+              <w:rPr>
+                <w:sz w:val="20"/>
+                <w:szCs w:val="20"/>
+              </w:rPr>
+            </w:pPr>
+          </w:p>
+        </w:tc>
+        <w:tc>
+          <w:tcPr>
+            <w:tcW w:w="2693" w:type="dxa"/>
+            <w:tcBorders>
+              <w:bottom w:val="single" w:sz="12" w:space="0" w:color="auto"/>
+            </w:tcBorders>
+          </w:tcPr>
+          <w:p>
+            <w:r>
+              <w:t>Protected area category</w:t>
+            </w:r>
+          </w:p>
+        </w:tc>
+        <w:tc>
+          <w:tcPr>
+            <w:tcW w:w="2977" w:type="dxa"/>
+            <w:tcBorders>
+              <w:bottom w:val="single" w:sz="12" w:space="0" w:color="auto"/>
+            </w:tcBorders>
           </w:tcPr>
           <w:p/>
         </w:tc>
         <w:tc>
           <w:tcPr>
-            <w:tcW w:w="2789" w:type="dxa"/>
+            <w:tcW w:w="2126" w:type="dxa"/>
+            <w:tcBorders>
+              <w:bottom w:val="single" w:sz="12" w:space="0" w:color="auto"/>
+            </w:tcBorders>
           </w:tcPr>
           <w:p/>
         </w:tc>
         <w:tc>
           <w:tcPr>
-            <w:tcW w:w="2790" w:type="dxa"/>
-          </w:tcPr>
-          <w:p/>
-        </w:tc>
-        <w:tc>
-          <w:tcPr>
-            <w:tcW w:w="2790" w:type="dxa"/>
-          </w:tcPr>
-          <w:p/>
-        </w:tc>
-        <w:tc>
-          <w:tcPr>
-            <w:tcW w:w="2790" w:type="dxa"/>
-          </w:tcPr>
-          <w:p/>
+            <w:tcW w:w="4309" w:type="dxa"/>
+            <w:tcBorders>
+              <w:bottom w:val="single" w:sz="12" w:space="0" w:color="auto"/>
+            </w:tcBorders>
+          </w:tcPr>
+          <w:p>
+            <w:r>
+              <w:t>None = no protected area falls within commune, MULTI = more than one category of protected area falls within commune, WS = wildlife sanctuary, NP = national park, PL = protected landscape, MUA = multiple-use area, RMS = RAMSAR</w:t>
+            </w:r>
+          </w:p>
         </w:tc>
       </w:tr>
     </w:tbl>
-    <w:p/>
-    <w:p/>
-    <w:p/>
-    <w:p/>
-    <w:p/>
-    <w:p/>
-    <w:p/>
-    <w:p/>
-    <w:p/>
-    <w:p/>
-    <w:p/>
-    <w:p/>
-    <w:p/>
-    <w:p/>
-    <w:p/>
-    <w:p/>
-    <w:p/>
-    <w:p/>
-    <w:p/>
-    <w:p/>
-    <w:p/>
-    <w:p/>
-    <w:p/>
-    <w:p/>
-    <w:p/>
-    <w:p/>
-    <w:p/>
-    <w:p/>
-    <w:p/>
-    <w:p/>
+    <w:p>
+      <w:pPr>
+        <w:sectPr>
+          <w:pgSz w:w="16838" w:h="11906" w:orient="landscape"/>
+          <w:pgMar w:top="1440" w:right="1440" w:bottom="1440" w:left="1440" w:header="708" w:footer="708" w:gutter="0"/>
+          <w:cols w:space="708"/>
+          <w:docGrid w:linePitch="360"/>
+        </w:sectPr>
+      </w:pPr>
+    </w:p>
     <w:p>
       <w:pPr>
         <w:rPr>
@@ -5640,512 +6415,543 @@
           <w:iCs/>
         </w:rPr>
       </w:pPr>
-    </w:p>
-    <w:p>
-      <w:pPr>
+      <w:r>
         <w:rPr>
           <w:b/>
           <w:bCs/>
           <w:i/>
           <w:iCs/>
         </w:rPr>
+        <w:lastRenderedPageBreak/>
+        <w:t>Data processing</w:t>
+      </w:r>
+    </w:p>
+    <w:p>
+      <w:r>
+        <w:t>The forest cover variable</w:t>
+      </w:r>
+      <w:r>
+        <w:t xml:space="preserve"> (response)</w:t>
+      </w:r>
+      <w:r>
+        <w:t xml:space="preserve"> for both analyses w</w:t>
+      </w:r>
+      <w:r>
+        <w:t>as</w:t>
+      </w:r>
+      <w:r>
+        <w:t xml:space="preserve"> extracted from the ESACCI product by totalling the number of pixels</w:t>
+      </w:r>
+      <w:r>
+        <w:t xml:space="preserve"> (1 Pixel = 0.09km</w:t>
+      </w:r>
+      <w:r>
+        <w:rPr>
+          <w:vertAlign w:val="superscript"/>
+        </w:rPr>
+        <w:t>2</w:t>
+      </w:r>
+      <w:r>
+        <w:t>)</w:t>
+      </w:r>
+      <w:r>
+        <w:t xml:space="preserve"> in each year classified as bands 50, 60, 61, 62, 70, 71, 72, 80, 81, 82, 90, and 100 (</w:t>
+      </w:r>
+      <w:r>
+        <w:rPr>
+          <w:highlight w:val="yellow"/>
+        </w:rPr>
+        <w:t xml:space="preserve">Table </w:t>
+      </w:r>
+      <w:proofErr w:type="spellStart"/>
+      <w:r>
+        <w:rPr>
+          <w:highlight w:val="yellow"/>
+        </w:rPr>
+        <w:t>Sx</w:t>
+      </w:r>
+      <w:proofErr w:type="spellEnd"/>
+      <w:r>
+        <w:t>).</w:t>
+      </w:r>
+      <w:r>
+        <w:t xml:space="preserve"> For the macroeconomic analysis, the total forest cover for the whole country was used, and for the socioeconomic analysis the forest cover layer was further stratified into forest cover per commune</w:t>
+      </w:r>
+      <w:r>
+        <w:t xml:space="preserve"> and</w:t>
+      </w:r>
+      <w:r>
+        <w:t xml:space="preserve"> forest cover per</w:t>
+      </w:r>
+      <w:r>
+        <w:t xml:space="preserve"> province</w:t>
+      </w:r>
+      <w:r>
+        <w:t xml:space="preserve">. Forest cover data processing was done in QGIS </w:t>
+      </w:r>
+      <w:r>
+        <w:fldChar w:fldCharType="begin"/>
+      </w:r>
+      <w:r>
+        <w:instrText xml:space="preserve"> ADDIN ZOTERO_ITEM CSL_CITATION {"citationID":"t8OXUywT","properties":{"formattedCitation":"({\\i{}QGIS Geographic Information System} 2020)","plainCitation":"(QGIS Geographic Information System 2020)","dontUpdate":true,"noteIndex":0},"citationItems":[{"id":2069,"uris":["http://zotero.org/users/2170232/items/YVJCTSHP"],"uri":["http://zotero.org/users/2170232/items/YVJCTSHP"],"itemData":{"id":2069,"type":"book","publisher":"Open Source Geospatial Foundation Program","title":"QGIS Geographic Information System","URL":"http://qgis.osgeo.org","version":"3.16","issued":{"date-parts":[["2020"]]}}}],"schema":"https://github.com/citation-style-language/schema/raw/master/csl-citation.json"} </w:instrText>
+      </w:r>
+      <w:r>
+        <w:fldChar w:fldCharType="separate"/>
+      </w:r>
+      <w:r>
+        <w:rPr>
+          <w:rFonts w:ascii="Calibri" w:hAnsi="Calibri" w:cs="Calibri"/>
+          <w:szCs w:val="24"/>
+        </w:rPr>
+        <w:t>(QGIS Geographic Information System v3.16)</w:t>
+      </w:r>
+      <w:r>
+        <w:fldChar w:fldCharType="end"/>
+      </w:r>
+      <w:r>
+        <w:t xml:space="preserve">. </w:t>
+      </w:r>
+      <w:r>
+        <w:t>For both analyses, predictor variables were checked for collinearity, and if two variables in the same set had a correlation coefficient of &gt;0.6 then</w:t>
+      </w:r>
+      <w:r>
+        <w:t xml:space="preserve"> generally</w:t>
+      </w:r>
+      <w:r>
+        <w:t xml:space="preserve"> one was removed (Supporting Information).  </w:t>
+      </w:r>
+      <w:r>
+        <w:fldChar w:fldCharType="begin"/>
+      </w:r>
+      <w:r>
+        <w:instrText xml:space="preserve"> ADDIN ZOTERO_ITEM CSL_CITATION {"citationID":"pzELEQiV","properties":{"formattedCitation":"(2021)","plainCitation":"(2021)","dontUpdate":true,"noteIndex":0},"citationItems":[{"id":2067,"uris":["http://zotero.org/users/2170232/items/FKWGSHYN"],"uri":["http://zotero.org/users/2170232/items/FKWGSHYN"],"itemData":{"id":2067,"type":"book","event-place":"Vienna, Austria","publisher":"R Foundation for Statistical Computing","publisher-place":"Vienna, Austria","title":"R: A language and Environment for Statistical Computing","URL":"https://www.R-project.org/","version":"4.0","author":[{"family":"","given":"R Core Team"}],"issued":{"date-parts":[["2021"]]}}}],"schema":"https://github.com/citation-style-language/schema/raw/master/csl-citation.json"} </w:instrText>
+      </w:r>
+      <w:r>
+        <w:fldChar w:fldCharType="end"/>
+      </w:r>
+    </w:p>
+    <w:p>
+      <w:pPr>
+        <w:rPr>
+          <w:i/>
+          <w:iCs/>
+        </w:rPr>
       </w:pPr>
       <w:r>
+        <w:rPr>
+          <w:i/>
+          <w:iCs/>
+        </w:rPr>
+        <w:t>Macroeconomic analysis</w:t>
+      </w:r>
+    </w:p>
+    <w:p>
+      <w:r>
+        <w:t>F</w:t>
+      </w:r>
+      <w:r>
+        <w:t>orest cover was converted to change in forest cover</w:t>
+      </w:r>
+      <w:r>
+        <w:t xml:space="preserve"> </w:t>
+      </w:r>
+      <w:r>
+        <w:t>using</w:t>
+      </w:r>
+      <w:r>
+        <w:t xml:space="preserve"> </w:t>
+      </w:r>
+      <w:r>
+        <w:rPr>
+          <w:i/>
+          <w:iCs/>
+        </w:rPr>
+        <w:t>forest cover</w:t>
+      </w:r>
+      <w:r>
+        <w:rPr>
+          <w:i/>
+          <w:iCs/>
+          <w:vertAlign w:val="subscript"/>
+        </w:rPr>
+        <w:t>t</w:t>
+      </w:r>
+      <w:r>
+        <w:rPr>
+          <w:i/>
+          <w:iCs/>
+          <w:vertAlign w:val="subscript"/>
+        </w:rPr>
+        <w:t>+1</w:t>
+      </w:r>
+      <w:r>
+        <w:rPr>
+          <w:i/>
+          <w:iCs/>
+        </w:rPr>
+        <w:t xml:space="preserve"> </w:t>
+      </w:r>
+      <w:r>
+        <w:rPr>
+          <w:rFonts w:cstheme="minorHAnsi"/>
+          <w:i/>
+          <w:iCs/>
+        </w:rPr>
+        <w:t>−</w:t>
+      </w:r>
+      <w:r>
+        <w:rPr>
+          <w:i/>
+          <w:iCs/>
+        </w:rPr>
+        <w:t xml:space="preserve"> forest cover</w:t>
+      </w:r>
+      <w:r>
+        <w:rPr>
+          <w:i/>
+          <w:iCs/>
+          <w:vertAlign w:val="subscript"/>
+        </w:rPr>
+        <w:t>t</w:t>
+      </w:r>
+      <w:r>
+        <w:t xml:space="preserve">, where </w:t>
+      </w:r>
+      <w:r>
+        <w:rPr>
+          <w:i/>
+          <w:iCs/>
+        </w:rPr>
+        <w:t>t</w:t>
+      </w:r>
+      <w:r>
+        <w:t xml:space="preserve"> represents year </w:t>
+      </w:r>
+      <w:r>
+        <w:rPr>
+          <w:i/>
+          <w:iCs/>
+        </w:rPr>
+        <w:t>t.</w:t>
+      </w:r>
+      <w:r>
+        <w:t xml:space="preserve"> </w:t>
+      </w:r>
+      <w:r>
+        <w:t xml:space="preserve">All predictors were converted from raw values to change in values using </w:t>
+      </w:r>
+      <w:r>
+        <w:rPr>
+          <w:i/>
+          <w:iCs/>
+        </w:rPr>
+        <w:t>X</w:t>
+      </w:r>
+      <w:r>
+        <w:rPr>
+          <w:i/>
+          <w:iCs/>
+          <w:vertAlign w:val="subscript"/>
+        </w:rPr>
+        <w:t>t</w:t>
+      </w:r>
+      <w:r>
+        <w:rPr>
+          <w:rFonts w:cstheme="minorHAnsi"/>
+          <w:i/>
+          <w:iCs/>
+          <w:vertAlign w:val="subscript"/>
+        </w:rPr>
+        <w:t>+1</w:t>
+      </w:r>
+      <w:r>
+        <w:rPr>
+          <w:i/>
+          <w:iCs/>
+        </w:rPr>
+        <w:t xml:space="preserve"> </w:t>
+      </w:r>
+      <w:r>
+        <w:rPr>
+          <w:rFonts w:cstheme="minorHAnsi"/>
+          <w:i/>
+          <w:iCs/>
+        </w:rPr>
+        <w:t xml:space="preserve">– </w:t>
+      </w:r>
+      <w:proofErr w:type="spellStart"/>
+      <w:r>
+        <w:rPr>
+          <w:rFonts w:cstheme="minorHAnsi"/>
+          <w:i/>
+          <w:iCs/>
+        </w:rPr>
+        <w:t>X</w:t>
+      </w:r>
+      <w:r>
+        <w:rPr>
+          <w:rFonts w:cstheme="minorHAnsi"/>
+          <w:i/>
+          <w:iCs/>
+          <w:vertAlign w:val="subscript"/>
+        </w:rPr>
+        <w:t>t</w:t>
+      </w:r>
+      <w:proofErr w:type="spellEnd"/>
+      <w:r>
+        <w:rPr>
+          <w:rFonts w:cstheme="minorHAnsi"/>
+          <w:i/>
+          <w:iCs/>
+        </w:rPr>
+        <w:t xml:space="preserve">, </w:t>
+      </w:r>
+      <w:r>
+        <w:rPr>
+          <w:rFonts w:cstheme="minorHAnsi"/>
+        </w:rPr>
+        <w:t xml:space="preserve">where </w:t>
+      </w:r>
+      <w:r>
+        <w:rPr>
+          <w:rFonts w:cstheme="minorHAnsi"/>
+          <w:i/>
+          <w:iCs/>
+        </w:rPr>
+        <w:t>t</w:t>
+      </w:r>
+      <w:r>
+        <w:rPr>
+          <w:rFonts w:cstheme="minorHAnsi"/>
+        </w:rPr>
+        <w:t xml:space="preserve"> represents year </w:t>
+      </w:r>
+      <w:r>
+        <w:rPr>
+          <w:rFonts w:cstheme="minorHAnsi"/>
+          <w:i/>
+          <w:iCs/>
+        </w:rPr>
+        <w:t>t</w:t>
+      </w:r>
+      <w:r>
+        <w:rPr>
+          <w:rFonts w:cstheme="minorHAnsi"/>
+        </w:rPr>
+        <w:t xml:space="preserve"> </w:t>
+      </w:r>
+      <w:r>
+        <w:rPr>
+          <w:rFonts w:cstheme="minorHAnsi"/>
+        </w:rPr>
+        <w:fldChar w:fldCharType="begin"/>
+      </w:r>
+      <w:r>
+        <w:rPr>
+          <w:rFonts w:cstheme="minorHAnsi"/>
+        </w:rPr>
+        <w:instrText xml:space="preserve"> ADDIN ZOTERO_ITEM CSL_CITATION {"citationID":"CczzV0iT","properties":{"formattedCitation":"(Barrett et al. 2006)","plainCitation":"(Barrett et al. 2006)","noteIndex":0},"citationItems":[{"id":2145,"uris":["http://zotero.org/users/2170232/items/5YDBP8SP"],"uri":["http://zotero.org/users/2170232/items/5YDBP8SP"],"itemData":{"id":2145,"type":"article-journal","abstract":"Abstract: We argue that two problems weaken the claims of those who link corruption and the exploitation of natural resources. The first is conceptual and the second is methodological. Studies that use national-level indicators of corruption fail to note that corruption comes in many forms, at multiple levels, that may affect resource use quite differently: negatively, positively, or not at all. Without a clear causal model of the mechanism by which corruption affects resources, one should treat with caution any estimated relationship between corruption and the state of natural resources. Simple, atheoretical models linking corruption measures and natural resource use typically do not account for other important control variables pivotal to the relationship between humans and natural resources. By way of illustration of these two general concerns, we used statistical methods to demonstrate that the findings of a recent, well-known study that posits a link between corruption and decreases in forests and elephants are not robust to simple conceptual and methodological refinements. In particular, once we controlled for a few plausible anthropogenic and biophysical conditioning factors, estimated the effects in changes rather than levels so as not to confound cross-sectional and longitudinal variation, and incorporated additional observations from the same data sources, corruption levels no longer had any explanatory power.","container-title":"Conservation Biology","DOI":"10.1111/j.1523-1739.2006.00521.x","ISSN":"1523-1739","issue":"5","language":"en","page":"1358-1366","source":"Wiley Online Library","title":"The Complex Links between Governance and Biodiversity","volume":"20","author":[{"family":"Barrett","given":"Christopher B."},{"family":"Gibson","given":"Clark C."},{"family":"Hoffman","given":"Barak"},{"family":"McCUBBINS","given":"Mathew D."}],"issued":{"date-parts":[["2006"]]}}}],"schema":"https://github.com/citation-style-language/schema/raw/master/csl-citation.json"} </w:instrText>
+      </w:r>
+      <w:r>
+        <w:rPr>
+          <w:rFonts w:cstheme="minorHAnsi"/>
+        </w:rPr>
+        <w:fldChar w:fldCharType="separate"/>
+      </w:r>
+      <w:r>
+        <w:rPr>
+          <w:rFonts w:ascii="Calibri" w:hAnsi="Calibri" w:cs="Calibri"/>
+        </w:rPr>
+        <w:t>(Barrett et al. 2006)</w:t>
+      </w:r>
+      <w:r>
+        <w:rPr>
+          <w:rFonts w:cstheme="minorHAnsi"/>
+        </w:rPr>
+        <w:fldChar w:fldCharType="end"/>
+      </w:r>
+      <w:r>
+        <w:rPr>
+          <w:rFonts w:cstheme="minorHAnsi"/>
+        </w:rPr>
+        <w:t xml:space="preserve">. The variable </w:t>
+      </w:r>
+      <w:r>
+        <w:rPr>
+          <w:rFonts w:cstheme="minorHAnsi"/>
+          <w:i/>
+          <w:iCs/>
+        </w:rPr>
+        <w:t>forest remaining</w:t>
+      </w:r>
+      <w:r>
+        <w:rPr>
+          <w:rFonts w:cstheme="minorHAnsi"/>
+        </w:rPr>
+        <w:t xml:space="preserve"> was left as raw values</w:t>
+      </w:r>
+      <w:r>
+        <w:rPr>
+          <w:rFonts w:cstheme="minorHAnsi"/>
+        </w:rPr>
+        <w:t xml:space="preserve"> (km</w:t>
+      </w:r>
+      <w:r>
+        <w:rPr>
+          <w:rFonts w:cstheme="minorHAnsi"/>
+          <w:vertAlign w:val="superscript"/>
+        </w:rPr>
+        <w:t>2</w:t>
+      </w:r>
+      <w:r>
+        <w:rPr>
+          <w:rFonts w:cstheme="minorHAnsi"/>
+        </w:rPr>
+        <w:t>)</w:t>
+      </w:r>
+      <w:r>
+        <w:rPr>
+          <w:rFonts w:cstheme="minorHAnsi"/>
+        </w:rPr>
+        <w:t xml:space="preserve">. </w:t>
+      </w:r>
+      <w:r>
+        <w:rPr>
+          <w:rFonts w:cstheme="minorHAnsi"/>
+        </w:rPr>
+        <w:t xml:space="preserve">Cambodia’s first general election and subsequent adoption of a free market economy occurred in 1993, resulting in unreliable GDP-related values for 1993 </w:t>
+      </w:r>
+      <w:r>
+        <w:rPr>
+          <w:rFonts w:cstheme="minorHAnsi"/>
+        </w:rPr>
+        <w:fldChar w:fldCharType="begin"/>
+      </w:r>
+      <w:r>
+        <w:rPr>
+          <w:rFonts w:cstheme="minorHAnsi"/>
+        </w:rPr>
+        <w:instrText xml:space="preserve"> ADDIN ZOTERO_ITEM CSL_CITATION {"citationID":"885LiH9b","properties":{"formattedCitation":"(Chhair &amp; Ung 2013)","plainCitation":"(Chhair &amp; Ung 2013)","noteIndex":0},"citationItems":[{"id":2286,"uris":["http://zotero.org/users/2170232/items/2XHBTHBR"],"uri":["http://zotero.org/users/2170232/items/2XHBTHBR"],"itemData":{"id":2286,"type":"report","abstract":"The industrialization which started in 1953 had been completely disrupted by the chronic civil war and closed-door policy of successive communism/socialism regimes. Since 1993 Cambodia has embraced a market economy heavily dependent on foreign capital and foreign markets. As a result, the economy has experienced high economic growth rate yet with low linkage to domestic economy. The government’s Rice Export Policy introduced in 2010 to\ndiversify its economy, maximize its value added and job creation was highly evaluated to bring those benefits under the environment of weak governance. Whether similar kind of such a policy for other sectors is successful remains to be seen","collection-title":"WIDER","genre":"Working Paper","number":"No.7","publisher":"World Institue for Development Economics Research","title":"Economic history of industrialization in Cambodia","author":[{"family":"Chhair","given":"Sokty"},{"family":"Ung","given":"Luyna"}],"issued":{"date-parts":[["2013"]]}}}],"schema":"https://github.com/citation-style-language/schema/raw/master/csl-citation.json"} </w:instrText>
+      </w:r>
+      <w:r>
+        <w:rPr>
+          <w:rFonts w:cstheme="minorHAnsi"/>
+        </w:rPr>
+        <w:fldChar w:fldCharType="separate"/>
+      </w:r>
+      <w:r>
+        <w:rPr>
+          <w:rFonts w:ascii="Calibri" w:hAnsi="Calibri" w:cs="Calibri"/>
+        </w:rPr>
+        <w:t>(</w:t>
+      </w:r>
+      <w:proofErr w:type="spellStart"/>
+      <w:r>
+        <w:rPr>
+          <w:rFonts w:ascii="Calibri" w:hAnsi="Calibri" w:cs="Calibri"/>
+        </w:rPr>
+        <w:t>Chhair</w:t>
+      </w:r>
+      <w:proofErr w:type="spellEnd"/>
+      <w:r>
+        <w:rPr>
+          <w:rFonts w:ascii="Calibri" w:hAnsi="Calibri" w:cs="Calibri"/>
+        </w:rPr>
+        <w:t xml:space="preserve"> &amp; Ung 2013)</w:t>
+      </w:r>
+      <w:r>
+        <w:rPr>
+          <w:rFonts w:cstheme="minorHAnsi"/>
+        </w:rPr>
+        <w:fldChar w:fldCharType="end"/>
+      </w:r>
+      <w:r>
+        <w:rPr>
+          <w:rFonts w:cstheme="minorHAnsi"/>
+        </w:rPr>
+        <w:t xml:space="preserve"> and subsequent change values in 1994, and so these were removed. </w:t>
+      </w:r>
+      <w:r>
+        <w:rPr>
+          <w:rFonts w:cstheme="minorHAnsi"/>
+        </w:rPr>
+        <w:t xml:space="preserve">To simplify interpretation, predictor variables were not centred or scaled prior to change calculations or modelling. </w:t>
+      </w:r>
+    </w:p>
+    <w:p>
+      <w:pPr>
+        <w:rPr>
+          <w:i/>
+          <w:iCs/>
+        </w:rPr>
+      </w:pPr>
+      <w:r>
+        <w:rPr>
+          <w:i/>
+          <w:iCs/>
+        </w:rPr>
+        <w:t>Socioeconomic analysis</w:t>
+      </w:r>
+    </w:p>
+    <w:p>
+      <w:r>
+        <w:t xml:space="preserve">Data from the Commune Database were at the </w:t>
+      </w:r>
+      <w:r>
+        <w:t>resolution of individual village</w:t>
+      </w:r>
+      <w:r>
+        <w:t>, and so the selected variables (Table 2) were aggregated to the commune</w:t>
+      </w:r>
+      <w:r>
+        <w:t xml:space="preserve"> and province level</w:t>
+      </w:r>
+      <w:r>
+        <w:t xml:space="preserve"> after error checking and cleaning (</w:t>
+      </w:r>
+      <w:r>
+        <w:t>Supporting Information)</w:t>
+      </w:r>
+      <w:r>
+        <w:t>.</w:t>
+      </w:r>
+      <w:r>
+        <w:t xml:space="preserve"> Some variables were converted from raw values to proportional data to account for large differences in commune</w:t>
+      </w:r>
+      <w:r>
+        <w:t xml:space="preserve"> and province</w:t>
+      </w:r>
+      <w:r>
+        <w:t xml:space="preserve"> size and human population (Table 2). </w:t>
+      </w:r>
+      <w:r>
+        <w:t>Data were checked for errors in R</w:t>
+      </w:r>
+      <w:r>
+        <w:t xml:space="preserve"> (Supporting Information, R Core Team, version 4.0)</w:t>
+      </w:r>
+      <w:r>
+        <w:t xml:space="preserve">. </w:t>
+      </w:r>
+    </w:p>
+    <w:p>
+      <w:pPr>
         <w:rPr>
           <w:b/>
           <w:bCs/>
           <w:i/>
           <w:iCs/>
         </w:rPr>
-        <w:t>Data processing</w:t>
-      </w:r>
-    </w:p>
-    <w:p>
-      <w:r>
-        <w:t>The forest cover variable</w:t>
-      </w:r>
-      <w:r>
-        <w:t xml:space="preserve"> (response)</w:t>
-      </w:r>
-      <w:r>
-        <w:t xml:space="preserve"> for both analyses w</w:t>
-      </w:r>
-      <w:r>
-        <w:t>as</w:t>
-      </w:r>
-      <w:r>
-        <w:t xml:space="preserve"> extracted from the ESACCI product by totalling the number of pixels</w:t>
-      </w:r>
-      <w:r>
-        <w:t xml:space="preserve"> (1 Pixel = 0.09km</w:t>
-      </w:r>
-      <w:r>
-        <w:rPr>
-          <w:vertAlign w:val="superscript"/>
-        </w:rPr>
-        <w:t>2</w:t>
-      </w:r>
-      <w:r>
-        <w:t>)</w:t>
-      </w:r>
-      <w:r>
-        <w:t xml:space="preserve"> in each year classified as bands 50, 60, 61, 62, 70, 71, 72, 80, 81, 82, 90, and 100 (</w:t>
-      </w:r>
-      <w:r>
-        <w:rPr>
-          <w:highlight w:val="yellow"/>
-        </w:rPr>
-        <w:t>Table Sx</w:t>
-      </w:r>
-      <w:r>
-        <w:t>).</w:t>
-      </w:r>
-      <w:r>
-        <w:t xml:space="preserve"> For the macroeconomic analysis, the total forest cover for the whole country was used, and for the socioeconomic analysis the forest cover layer was further stratified into forest cover per commune</w:t>
-      </w:r>
-      <w:r>
-        <w:t xml:space="preserve"> and</w:t>
-      </w:r>
-      <w:r>
-        <w:t xml:space="preserve"> forest cover per</w:t>
-      </w:r>
-      <w:r>
-        <w:t xml:space="preserve"> province</w:t>
-      </w:r>
-      <w:r>
-        <w:t xml:space="preserve">. Forest cover data processing was done in QGIS </w:t>
-      </w:r>
-      <w:r>
-        <w:fldChar w:fldCharType="begin"/>
-      </w:r>
-      <w:r>
-        <w:instrText xml:space="preserve"> ADDIN ZOTERO_ITEM CSL_CITATION {"citationID":"t8OXUywT","properties":{"formattedCitation":"({\\i{}QGIS Geographic Information System} 2020)","plainCitation":"(QGIS Geographic Information System 2020)","dontUpdate":true,"noteIndex":0},"citationItems":[{"id":2069,"uris":["http://zotero.org/users/2170232/items/YVJCTSHP"],"uri":["http://zotero.org/users/2170232/items/YVJCTSHP"],"itemData":{"id":2069,"type":"book","publisher":"Open Source Geospatial Foundation Program","title":"QGIS Geographic Information System","URL":"http://qgis.osgeo.org","version":"3.16","issued":{"date-parts":[["2020"]]}}}],"schema":"https://github.com/citation-style-language/schema/raw/master/csl-citation.json"} </w:instrText>
-      </w:r>
-      <w:r>
-        <w:fldChar w:fldCharType="separate"/>
-      </w:r>
-      <w:r>
-        <w:rPr>
-          <w:rFonts w:ascii="Calibri" w:hAnsi="Calibri" w:cs="Calibri"/>
-          <w:szCs w:val="24"/>
-        </w:rPr>
-        <w:t>(QGIS Geographic Information System v3.16)</w:t>
-      </w:r>
-      <w:r>
-        <w:fldChar w:fldCharType="end"/>
-      </w:r>
-      <w:r>
-        <w:t xml:space="preserve">. </w:t>
-      </w:r>
-      <w:r>
-        <w:t>For both analyses, predictor variables were checked for collinearity, and if two variables in the same set had a correlation coefficient of &gt;0.6 then</w:t>
-      </w:r>
-      <w:r>
-        <w:t xml:space="preserve"> generally</w:t>
-      </w:r>
-      <w:r>
-        <w:t xml:space="preserve"> one was removed (Supporting Information).  </w:t>
-      </w:r>
-      <w:r>
-        <w:fldChar w:fldCharType="begin"/>
-      </w:r>
-      <w:r>
-        <w:instrText xml:space="preserve"> ADDIN ZOTERO_ITEM CSL_CITATION {"citationID":"pzELEQiV","properties":{"formattedCitation":"(2021)","plainCitation":"(2021)","dontUpdate":true,"noteIndex":0},"citationItems":[{"id":2067,"uris":["http://zotero.org/users/2170232/items/FKWGSHYN"],"uri":["http://zotero.org/users/2170232/items/FKWGSHYN"],"itemData":{"id":2067,"type":"book","event-place":"Vienna, Austria","publisher":"R Foundation for Statistical Computing","publisher-place":"Vienna, Austria","title":"R: A language and Environment for Statistical Computing","URL":"https://www.R-project.org/","version":"4.0","author":[{"family":"","given":"R Core Team"}],"issued":{"date-parts":[["2021"]]}}}],"schema":"https://github.com/citation-style-language/schema/raw/master/csl-citation.json"} </w:instrText>
-      </w:r>
-      <w:r>
-        <w:fldChar w:fldCharType="end"/>
-      </w:r>
-    </w:p>
-    <w:p>
-      <w:pPr>
-        <w:rPr>
-          <w:i/>
-          <w:iCs/>
-        </w:rPr>
       </w:pPr>
       <w:r>
-        <w:rPr>
-          <w:i/>
-          <w:iCs/>
-        </w:rPr>
-        <w:t>Macroeconomic analysis</w:t>
-      </w:r>
-    </w:p>
-    <w:p>
-      <w:r>
-        <w:t>F</w:t>
-      </w:r>
-      <w:r>
-        <w:t>orest cover was converted to change in forest cover</w:t>
-      </w:r>
-      <w:r>
-        <w:t xml:space="preserve"> </w:t>
-      </w:r>
-      <w:r>
-        <w:t>using</w:t>
-      </w:r>
-      <w:r>
-        <w:t xml:space="preserve"> </w:t>
-      </w:r>
-      <w:r>
-        <w:rPr>
-          <w:i/>
-          <w:iCs/>
-        </w:rPr>
-        <w:t>forest cover</w:t>
-      </w:r>
-      <w:r>
-        <w:rPr>
-          <w:i/>
-          <w:iCs/>
-          <w:vertAlign w:val="subscript"/>
-        </w:rPr>
-        <w:t>t</w:t>
-      </w:r>
-      <w:r>
-        <w:rPr>
-          <w:i/>
-          <w:iCs/>
-          <w:vertAlign w:val="subscript"/>
-        </w:rPr>
-        <w:t>+1</w:t>
-      </w:r>
-      <w:r>
-        <w:rPr>
-          <w:i/>
-          <w:iCs/>
-        </w:rPr>
-        <w:t xml:space="preserve"> </w:t>
-      </w:r>
-      <w:r>
-        <w:rPr>
-          <w:rFonts w:cstheme="minorHAnsi"/>
-          <w:i/>
-          <w:iCs/>
-        </w:rPr>
-        <w:t>−</w:t>
-      </w:r>
-      <w:r>
-        <w:rPr>
-          <w:i/>
-          <w:iCs/>
-        </w:rPr>
-        <w:t xml:space="preserve"> forest cover</w:t>
-      </w:r>
-      <w:r>
-        <w:rPr>
-          <w:i/>
-          <w:iCs/>
-          <w:vertAlign w:val="subscript"/>
-        </w:rPr>
-        <w:t>t</w:t>
-      </w:r>
-      <w:r>
-        <w:t xml:space="preserve">, where </w:t>
-      </w:r>
-      <w:r>
-        <w:rPr>
-          <w:i/>
-          <w:iCs/>
-        </w:rPr>
-        <w:t>t</w:t>
-      </w:r>
-      <w:r>
-        <w:t xml:space="preserve"> represents year </w:t>
-      </w:r>
-      <w:r>
-        <w:rPr>
-          <w:i/>
-          <w:iCs/>
-        </w:rPr>
-        <w:t>t.</w:t>
-      </w:r>
-      <w:r>
-        <w:t xml:space="preserve"> </w:t>
-      </w:r>
-      <w:r>
-        <w:t xml:space="preserve">All predictors were converted from raw values to change in values using </w:t>
-      </w:r>
-      <w:r>
-        <w:rPr>
-          <w:i/>
-          <w:iCs/>
-        </w:rPr>
-        <w:t>X</w:t>
-      </w:r>
-      <w:r>
-        <w:rPr>
-          <w:i/>
-          <w:iCs/>
-          <w:vertAlign w:val="subscript"/>
-        </w:rPr>
-        <w:t>t</w:t>
-      </w:r>
-      <w:r>
-        <w:rPr>
-          <w:rFonts w:cstheme="minorHAnsi"/>
-          <w:i/>
-          <w:iCs/>
-          <w:vertAlign w:val="subscript"/>
-        </w:rPr>
-        <w:t>+1</w:t>
-      </w:r>
-      <w:r>
-        <w:rPr>
-          <w:i/>
-          <w:iCs/>
-        </w:rPr>
-        <w:t xml:space="preserve"> </w:t>
-      </w:r>
-      <w:r>
-        <w:rPr>
-          <w:rFonts w:cstheme="minorHAnsi"/>
-          <w:i/>
-          <w:iCs/>
-        </w:rPr>
-        <w:t>– X</w:t>
-      </w:r>
-      <w:r>
-        <w:rPr>
-          <w:rFonts w:cstheme="minorHAnsi"/>
-          <w:i/>
-          <w:iCs/>
-          <w:vertAlign w:val="subscript"/>
-        </w:rPr>
-        <w:t>t</w:t>
-      </w:r>
-      <w:r>
-        <w:rPr>
-          <w:rFonts w:cstheme="minorHAnsi"/>
-          <w:i/>
-          <w:iCs/>
-        </w:rPr>
-        <w:t xml:space="preserve">, </w:t>
-      </w:r>
-      <w:r>
-        <w:rPr>
-          <w:rFonts w:cstheme="minorHAnsi"/>
-        </w:rPr>
-        <w:t xml:space="preserve">where </w:t>
-      </w:r>
-      <w:r>
-        <w:rPr>
-          <w:rFonts w:cstheme="minorHAnsi"/>
-          <w:i/>
-          <w:iCs/>
-        </w:rPr>
-        <w:t>t</w:t>
-      </w:r>
-      <w:r>
-        <w:rPr>
-          <w:rFonts w:cstheme="minorHAnsi"/>
-        </w:rPr>
-        <w:t xml:space="preserve"> represents year </w:t>
-      </w:r>
-      <w:r>
-        <w:rPr>
-          <w:rFonts w:cstheme="minorHAnsi"/>
-          <w:i/>
-          <w:iCs/>
-        </w:rPr>
-        <w:t>t</w:t>
-      </w:r>
-      <w:r>
-        <w:rPr>
-          <w:rFonts w:cstheme="minorHAnsi"/>
-        </w:rPr>
-        <w:t xml:space="preserve"> </w:t>
-      </w:r>
-      <w:r>
-        <w:rPr>
-          <w:rFonts w:cstheme="minorHAnsi"/>
-        </w:rPr>
-        <w:fldChar w:fldCharType="begin"/>
-      </w:r>
-      <w:r>
-        <w:rPr>
-          <w:rFonts w:cstheme="minorHAnsi"/>
-        </w:rPr>
-        <w:instrText xml:space="preserve"> ADDIN ZOTERO_ITEM CSL_CITATION {"citationID":"CczzV0iT","properties":{"formattedCitation":"(Barrett et al. 2006)","plainCitation":"(Barrett et al. 2006)","noteIndex":0},"citationItems":[{"id":2145,"uris":["http://zotero.org/users/2170232/items/5YDBP8SP"],"uri":["http://zotero.org/users/2170232/items/5YDBP8SP"],"itemData":{"id":2145,"type":"article-journal","abstract":"Abstract: We argue that two problems weaken the claims of those who link corruption and the exploitation of natural resources. The first is conceptual and the second is methodological. Studies that use national-level indicators of corruption fail to note that corruption comes in many forms, at multiple levels, that may affect resource use quite differently: negatively, positively, or not at all. Without a clear causal model of the mechanism by which corruption affects resources, one should treat with caution any estimated relationship between corruption and the state of natural resources. Simple, atheoretical models linking corruption measures and natural resource use typically do not account for other important control variables pivotal to the relationship between humans and natural resources. By way of illustration of these two general concerns, we used statistical methods to demonstrate that the findings of a recent, well-known study that posits a link between corruption and decreases in forests and elephants are not robust to simple conceptual and methodological refinements. In particular, once we controlled for a few plausible anthropogenic and biophysical conditioning factors, estimated the effects in changes rather than levels so as not to confound cross-sectional and longitudinal variation, and incorporated additional observations from the same data sources, corruption levels no longer had any explanatory power.","container-title":"Conservation Biology","DOI":"10.1111/j.1523-1739.2006.00521.x","ISSN":"1523-1739","issue":"5","language":"en","page":"1358-1366","source":"Wiley Online Library","title":"The Complex Links between Governance and Biodiversity","volume":"20","author":[{"family":"Barrett","given":"Christopher B."},{"family":"Gibson","given":"Clark C."},{"family":"Hoffman","given":"Barak"},{"family":"McCUBBINS","given":"Mathew D."}],"issued":{"date-parts":[["2006"]]}}}],"schema":"https://github.com/citation-style-language/schema/raw/master/csl-citation.json"} </w:instrText>
-      </w:r>
-      <w:r>
-        <w:rPr>
-          <w:rFonts w:cstheme="minorHAnsi"/>
-        </w:rPr>
-        <w:fldChar w:fldCharType="separate"/>
-      </w:r>
-      <w:r>
-        <w:rPr>
-          <w:rFonts w:ascii="Calibri" w:hAnsi="Calibri" w:cs="Calibri"/>
-        </w:rPr>
-        <w:t>(Barrett et al. 2006)</w:t>
-      </w:r>
-      <w:r>
-        <w:rPr>
-          <w:rFonts w:cstheme="minorHAnsi"/>
-        </w:rPr>
-        <w:fldChar w:fldCharType="end"/>
-      </w:r>
-      <w:r>
-        <w:rPr>
-          <w:rFonts w:cstheme="minorHAnsi"/>
-        </w:rPr>
-        <w:t xml:space="preserve">. The variable </w:t>
-      </w:r>
-      <w:r>
-        <w:rPr>
-          <w:rFonts w:cstheme="minorHAnsi"/>
-          <w:i/>
-          <w:iCs/>
-        </w:rPr>
-        <w:t>forest remaining</w:t>
-      </w:r>
-      <w:r>
-        <w:rPr>
-          <w:rFonts w:cstheme="minorHAnsi"/>
-        </w:rPr>
-        <w:t xml:space="preserve"> was left as raw values</w:t>
-      </w:r>
-      <w:r>
-        <w:rPr>
-          <w:rFonts w:cstheme="minorHAnsi"/>
-        </w:rPr>
-        <w:t xml:space="preserve"> (km</w:t>
-      </w:r>
-      <w:r>
-        <w:rPr>
-          <w:rFonts w:cstheme="minorHAnsi"/>
-          <w:vertAlign w:val="superscript"/>
-        </w:rPr>
-        <w:t>2</w:t>
-      </w:r>
-      <w:r>
-        <w:rPr>
-          <w:rFonts w:cstheme="minorHAnsi"/>
-        </w:rPr>
-        <w:t>)</w:t>
-      </w:r>
-      <w:r>
-        <w:rPr>
-          <w:rFonts w:cstheme="minorHAnsi"/>
-        </w:rPr>
-        <w:t xml:space="preserve">. </w:t>
-      </w:r>
-      <w:r>
-        <w:rPr>
-          <w:rFonts w:cstheme="minorHAnsi"/>
-        </w:rPr>
-        <w:lastRenderedPageBreak/>
-        <w:t xml:space="preserve">Cambodia’s first general election and subsequent adoption of a free market economy occurred in 1993, resulting in unreliable GDP-related values for 1993 </w:t>
-      </w:r>
-      <w:r>
-        <w:rPr>
-          <w:rFonts w:cstheme="minorHAnsi"/>
-        </w:rPr>
-        <w:fldChar w:fldCharType="begin"/>
-      </w:r>
-      <w:r>
-        <w:rPr>
-          <w:rFonts w:cstheme="minorHAnsi"/>
-        </w:rPr>
-        <w:instrText xml:space="preserve"> ADDIN ZOTERO_ITEM CSL_CITATION {"citationID":"885LiH9b","properties":{"formattedCitation":"(Chhair &amp; Ung 2013)","plainCitation":"(Chhair &amp; Ung 2013)","noteIndex":0},"citationItems":[{"id":2286,"uris":["http://zotero.org/users/2170232/items/2XHBTHBR"],"uri":["http://zotero.org/users/2170232/items/2XHBTHBR"],"itemData":{"id":2286,"type":"report","abstract":"The industrialization which started in 1953 had been completely disrupted by the chronic civil war and closed-door policy of successive communism/socialism regimes. Since 1993 Cambodia has embraced a market economy heavily dependent on foreign capital and foreign markets. As a result, the economy has experienced high economic growth rate yet with low linkage to domestic economy. The government’s Rice Export Policy introduced in 2010 to\ndiversify its economy, maximize its value added and job creation was highly evaluated to bring those benefits under the environment of weak governance. Whether similar kind of such a policy for other sectors is successful remains to be seen","collection-title":"WIDER","genre":"Working Paper","number":"No.7","publisher":"World Institue for Development Economics Research","title":"Economic history of industrialization in Cambodia","author":[{"family":"Chhair","given":"Sokty"},{"family":"Ung","given":"Luyna"}],"issued":{"date-parts":[["2013"]]}}}],"schema":"https://github.com/citation-style-language/schema/raw/master/csl-citation.json"} </w:instrText>
-      </w:r>
-      <w:r>
-        <w:rPr>
-          <w:rFonts w:cstheme="minorHAnsi"/>
-        </w:rPr>
-        <w:fldChar w:fldCharType="separate"/>
-      </w:r>
-      <w:r>
-        <w:rPr>
-          <w:rFonts w:ascii="Calibri" w:hAnsi="Calibri" w:cs="Calibri"/>
-        </w:rPr>
-        <w:t>(Chhair &amp; Ung 2013)</w:t>
-      </w:r>
-      <w:r>
-        <w:rPr>
-          <w:rFonts w:cstheme="minorHAnsi"/>
-        </w:rPr>
-        <w:fldChar w:fldCharType="end"/>
-      </w:r>
-      <w:r>
-        <w:rPr>
-          <w:rFonts w:cstheme="minorHAnsi"/>
-        </w:rPr>
-        <w:t xml:space="preserve"> and subsequent change values in 1994, and so these were removed. </w:t>
-      </w:r>
-      <w:r>
-        <w:rPr>
-          <w:rFonts w:cstheme="minorHAnsi"/>
-        </w:rPr>
-        <w:t xml:space="preserve">To simplify interpretation, predictor variables were not centred or scaled prior to change calculations or modelling. </w:t>
-      </w:r>
-    </w:p>
-    <w:p>
-      <w:pPr>
-        <w:rPr>
-          <w:i/>
-          <w:iCs/>
-        </w:rPr>
-      </w:pPr>
-      <w:r>
-        <w:rPr>
-          <w:i/>
-          <w:iCs/>
-        </w:rPr>
-        <w:t>Socioeconomic analysis</w:t>
-      </w:r>
-    </w:p>
-    <w:p>
-      <w:r>
-        <w:t xml:space="preserve">Data from the Commune Database were at the </w:t>
-      </w:r>
-      <w:r>
-        <w:t>resolution of individual village</w:t>
-      </w:r>
-      <w:r>
-        <w:t>, and so the selected variables (Table 2) were aggregated to the commune</w:t>
-      </w:r>
-      <w:r>
-        <w:t xml:space="preserve"> and province level</w:t>
-      </w:r>
-      <w:r>
-        <w:t xml:space="preserve"> after error checking and cleaning (</w:t>
-      </w:r>
-      <w:r>
-        <w:t>Supporting Information)</w:t>
-      </w:r>
-      <w:r>
-        <w:t>.</w:t>
-      </w:r>
-      <w:r>
-        <w:t xml:space="preserve"> Some variables were converted from raw values to proportional data to account for large differences in commune</w:t>
-      </w:r>
-      <w:r>
-        <w:t xml:space="preserve"> and province</w:t>
-      </w:r>
-      <w:r>
-        <w:t xml:space="preserve"> size and human population (Table 2). </w:t>
-      </w:r>
-      <w:r>
-        <w:t>Data were checked for errors in R</w:t>
-      </w:r>
-      <w:r>
-        <w:t xml:space="preserve"> (Supporting Information, R Core Team, version 4.0)</w:t>
-      </w:r>
-      <w:r>
-        <w:t xml:space="preserve">. </w:t>
-      </w:r>
-    </w:p>
-    <w:p>
-      <w:pPr>
         <w:rPr>
           <w:b/>
           <w:bCs/>
           <w:i/>
           <w:iCs/>
         </w:rPr>
-      </w:pPr>
+        <w:t>Modelling</w:t>
+      </w:r>
       <w:r>
         <w:rPr>
           <w:b/>
@@ -6153,15 +6959,6 @@
           <w:i/>
           <w:iCs/>
         </w:rPr>
-        <w:t>Modelling</w:t>
-      </w:r>
-      <w:r>
-        <w:rPr>
-          <w:b/>
-          <w:bCs/>
-          <w:i/>
-          <w:iCs/>
-        </w:rPr>
         <w:t xml:space="preserve"> </w:t>
       </w:r>
     </w:p>
@@ -6208,7 +7005,15 @@
         <w:t xml:space="preserve"> and 2) the allocation of new ELCs, </w:t>
       </w:r>
       <w:r>
-        <w:t>for the time period 1993 – 2015. Models were run</w:t>
+        <w:t xml:space="preserve">for the </w:t>
+      </w:r>
+      <w:proofErr w:type="gramStart"/>
+      <w:r>
+        <w:t>time period</w:t>
+      </w:r>
+      <w:proofErr w:type="gramEnd"/>
+      <w:r>
+        <w:t xml:space="preserve"> 1993 – 2015. Models were run</w:t>
       </w:r>
       <w:r>
         <w:t xml:space="preserve"> for both response variables</w:t>
@@ -6262,7 +7067,31 @@
         <w:t>.</w:t>
       </w:r>
       <w:r>
-        <w:t xml:space="preserve"> Both gaussian and gamma distributions were tested and resulting models were compared using Akaike’s Information Criterion (AIC). Final models </w:t>
+        <w:t xml:space="preserve"> </w:t>
+      </w:r>
+      <w:r>
+        <w:t>For the models with rate of forest loss as the response b</w:t>
+      </w:r>
+      <w:r>
+        <w:t>oth gaussian and gamma distributions were tested</w:t>
+      </w:r>
+      <w:r>
+        <w:t>, and for the models with ELC allocation a Poisson distribution was used.</w:t>
+      </w:r>
+      <w:r>
+        <w:t xml:space="preserve"> </w:t>
+      </w:r>
+      <w:r>
+        <w:t>R</w:t>
+      </w:r>
+      <w:r>
+        <w:t>esulting models were compared using Akaike’s Information Criterion (AIC). Final</w:t>
+      </w:r>
+      <w:r>
+        <w:t xml:space="preserve"> rate of forest loss</w:t>
+      </w:r>
+      <w:r>
+        <w:t xml:space="preserve"> models </w:t>
       </w:r>
       <w:r>
         <w:t>used</w:t>
@@ -6286,8 +7115,16 @@
         <w:rPr>
           <w:highlight w:val="yellow"/>
         </w:rPr>
-        <w:t>Table Sx</w:t>
-      </w:r>
+        <w:t xml:space="preserve">Table </w:t>
+      </w:r>
+      <w:proofErr w:type="spellStart"/>
+      <w:r>
+        <w:rPr>
+          <w:highlight w:val="yellow"/>
+        </w:rPr>
+        <w:t>Sx</w:t>
+      </w:r>
+      <w:proofErr w:type="spellEnd"/>
       <w:r>
         <w:t>)</w:t>
       </w:r>
@@ -7143,8 +7980,13 @@
           <w:iCs/>
         </w:rPr>
       </w:pPr>
-      <w:r>
-        <w:t>Two year time lag:</w:t>
+      <w:proofErr w:type="gramStart"/>
+      <w:r>
+        <w:t>Two year</w:t>
+      </w:r>
+      <w:proofErr w:type="gramEnd"/>
+      <w:r>
+        <w:t xml:space="preserve"> time lag:</w:t>
       </w:r>
     </w:p>
     <w:p>
@@ -7570,7 +8412,15 @@
         <w:t>-</w:t>
       </w:r>
       <w:r>
-        <w:t xml:space="preserve">level and models were built to investigate the relationships between forest cover and socioeconomic variables within provinces for the same time period. </w:t>
+        <w:t xml:space="preserve">level and models were built to investigate the relationships between forest cover and socioeconomic variables within provinces for the same </w:t>
+      </w:r>
+      <w:proofErr w:type="gramStart"/>
+      <w:r>
+        <w:t>time period</w:t>
+      </w:r>
+      <w:proofErr w:type="gramEnd"/>
+      <w:r>
+        <w:t xml:space="preserve">. </w:t>
       </w:r>
     </w:p>
     <w:p>
@@ -7628,7 +8478,21 @@
         <w:rPr>
           <w:rFonts w:ascii="Calibri" w:hAnsi="Calibri" w:cs="Calibri"/>
         </w:rPr>
-        <w:t>(Zuur et al. 2009)</w:t>
+        <w:t>(</w:t>
+      </w:r>
+      <w:proofErr w:type="spellStart"/>
+      <w:r>
+        <w:rPr>
+          <w:rFonts w:ascii="Calibri" w:hAnsi="Calibri" w:cs="Calibri"/>
+        </w:rPr>
+        <w:t>Zuur</w:t>
+      </w:r>
+      <w:proofErr w:type="spellEnd"/>
+      <w:r>
+        <w:rPr>
+          <w:rFonts w:ascii="Calibri" w:hAnsi="Calibri" w:cs="Calibri"/>
+        </w:rPr>
+        <w:t xml:space="preserve"> et al. 2009)</w:t>
       </w:r>
       <w:r>
         <w:fldChar w:fldCharType="end"/>
@@ -7673,8 +8537,16 @@
         <w:rPr>
           <w:highlight w:val="yellow"/>
         </w:rPr>
-        <w:t>Table Sx</w:t>
-      </w:r>
+        <w:t xml:space="preserve">Table </w:t>
+      </w:r>
+      <w:proofErr w:type="spellStart"/>
+      <w:r>
+        <w:rPr>
+          <w:highlight w:val="yellow"/>
+        </w:rPr>
+        <w:t>Sx</w:t>
+      </w:r>
+      <w:proofErr w:type="spellEnd"/>
       <w:r>
         <w:t>)</w:t>
       </w:r>
@@ -7712,8 +8584,16 @@
         <w:rPr>
           <w:highlight w:val="yellow"/>
         </w:rPr>
-        <w:t>Table Sx</w:t>
-      </w:r>
+        <w:t xml:space="preserve">Table </w:t>
+      </w:r>
+      <w:proofErr w:type="spellStart"/>
+      <w:r>
+        <w:rPr>
+          <w:highlight w:val="yellow"/>
+        </w:rPr>
+        <w:t>Sx</w:t>
+      </w:r>
+      <w:proofErr w:type="spellEnd"/>
       <w:r>
         <w:t>)</w:t>
       </w:r>
@@ -7826,12 +8706,26 @@
         <w:rPr>
           <w:rFonts w:ascii="Calibri" w:hAnsi="Calibri" w:cs="Calibri"/>
         </w:rPr>
-        <w:t xml:space="preserve">Nakagawa &amp; Schielzeth </w:t>
-      </w:r>
+        <w:t xml:space="preserve">Nakagawa &amp; </w:t>
+      </w:r>
+      <w:proofErr w:type="spellStart"/>
       <w:r>
         <w:rPr>
           <w:rFonts w:ascii="Calibri" w:hAnsi="Calibri" w:cs="Calibri"/>
         </w:rPr>
+        <w:t>Schielzeth</w:t>
+      </w:r>
+      <w:proofErr w:type="spellEnd"/>
+      <w:r>
+        <w:rPr>
+          <w:rFonts w:ascii="Calibri" w:hAnsi="Calibri" w:cs="Calibri"/>
+        </w:rPr>
+        <w:t xml:space="preserve"> </w:t>
+      </w:r>
+      <w:r>
+        <w:rPr>
+          <w:rFonts w:ascii="Calibri" w:hAnsi="Calibri" w:cs="Calibri"/>
+        </w:rPr>
         <w:t>(</w:t>
       </w:r>
       <w:r>
@@ -7844,7 +8738,15 @@
         <w:fldChar w:fldCharType="end"/>
       </w:r>
       <w:r>
-        <w:t xml:space="preserve"> using the R package ‘MuMIn’ </w:t>
+        <w:t xml:space="preserve"> using the R package ‘</w:t>
+      </w:r>
+      <w:proofErr w:type="spellStart"/>
+      <w:r>
+        <w:t>MuMIn</w:t>
+      </w:r>
+      <w:proofErr w:type="spellEnd"/>
+      <w:r>
+        <w:t xml:space="preserve">’ </w:t>
       </w:r>
       <w:r>
         <w:fldChar w:fldCharType="begin"/>
@@ -7860,7 +8762,23 @@
           <w:rFonts w:ascii="Calibri" w:hAnsi="Calibri" w:cs="Calibri"/>
           <w:szCs w:val="24"/>
         </w:rPr>
-        <w:t>(Bartoń 2017)</w:t>
+        <w:t>(</w:t>
+      </w:r>
+      <w:proofErr w:type="spellStart"/>
+      <w:r>
+        <w:rPr>
+          <w:rFonts w:ascii="Calibri" w:hAnsi="Calibri" w:cs="Calibri"/>
+          <w:szCs w:val="24"/>
+        </w:rPr>
+        <w:t>Bartoń</w:t>
+      </w:r>
+      <w:proofErr w:type="spellEnd"/>
+      <w:r>
+        <w:rPr>
+          <w:rFonts w:ascii="Calibri" w:hAnsi="Calibri" w:cs="Calibri"/>
+          <w:szCs w:val="24"/>
+        </w:rPr>
+        <w:t xml:space="preserve"> 2017)</w:t>
       </w:r>
       <w:r>
         <w:fldChar w:fldCharType="end"/>
@@ -7889,7 +8807,6 @@
         </w:rPr>
       </w:pPr>
       <w:r>
-        <w:lastRenderedPageBreak/>
         <w:tab/>
       </w:r>
       <w:r>
@@ -7920,7 +8837,11 @@
         <w:t xml:space="preserve"> were converted to categorical </w:t>
       </w:r>
       <w:r>
-        <w:t>variables by splitting the data by the mean, resulting in “high” and “low” values</w:t>
+        <w:t xml:space="preserve">variables by splitting the data by the mean, </w:t>
+      </w:r>
+      <w:r>
+        <w:lastRenderedPageBreak/>
+        <w:t>resulting in “high” and “low” values</w:t>
       </w:r>
       <w:r>
         <w:t xml:space="preserve"> (Table 2)</w:t>
@@ -7941,8 +8862,16 @@
         <w:rPr>
           <w:highlight w:val="yellow"/>
         </w:rPr>
-        <w:t>(Table Sx</w:t>
-      </w:r>
+        <w:t xml:space="preserve">(Table </w:t>
+      </w:r>
+      <w:proofErr w:type="spellStart"/>
+      <w:r>
+        <w:rPr>
+          <w:highlight w:val="yellow"/>
+        </w:rPr>
+        <w:t>Sx</w:t>
+      </w:r>
+      <w:proofErr w:type="spellEnd"/>
       <w:r>
         <w:t>) and model comparison was done using AIC.</w:t>
       </w:r>
@@ -8002,7 +8931,7 @@
     <w:p/>
     <w:p/>
     <w:sectPr>
-      <w:pgSz w:w="16838" w:h="11906" w:orient="landscape"/>
+      <w:pgSz w:w="11906" w:h="16838"/>
       <w:pgMar w:top="1440" w:right="1440" w:bottom="1440" w:left="1440" w:header="708" w:footer="708" w:gutter="0"/>
       <w:cols w:space="708"/>
       <w:docGrid w:linePitch="360"/>

</xml_diff>